<commit_message>
feat: Add progress #2 'Writing Personal Statement, Tridge'
</commit_message>
<xml_diff>
--- a/personal_statements/Tridge/personal_statment.docx
+++ b/personal_statements/Tridge/personal_statment.docx
@@ -26,16 +26,185 @@
         <w:rPr>
           <w:b/>
           <w:bCs/>
-          <w:sz w:val="40"/>
-          <w:szCs w:val="40"/>
+          <w:sz w:val="28"/>
+          <w:szCs w:val="28"/>
         </w:rPr>
       </w:pPr>
     </w:p>
     <w:p>
       <w:pPr>
         <w:rPr>
-          <w:sz w:val="40"/>
-          <w:szCs w:val="40"/>
+          <w:sz w:val="28"/>
+          <w:szCs w:val="28"/>
+        </w:rPr>
+      </w:pPr>
+      <w:r>
+        <w:rPr>
+          <w:sz w:val="28"/>
+          <w:szCs w:val="28"/>
+        </w:rPr>
+        <w:t>Tridge</w:t>
+      </w:r>
+    </w:p>
+    <w:p>
+      <w:pPr>
+        <w:pStyle w:val="ListParagraph"/>
+        <w:numPr>
+          <w:ilvl w:val="0"/>
+          <w:numId w:val="2"/>
+        </w:numPr>
+      </w:pPr>
+      <w:r>
+        <w:t>작은</w:t>
+      </w:r>
+      <w:r>
+        <w:t> </w:t>
+      </w:r>
+      <w:r>
+        <w:t>디테일에</w:t>
+      </w:r>
+      <w:r>
+        <w:t> </w:t>
+      </w:r>
+      <w:r>
+        <w:t>집착하시는</w:t>
+      </w:r>
+      <w:r>
+        <w:t> </w:t>
+      </w:r>
+      <w:r>
+        <w:t>분</w:t>
+      </w:r>
+    </w:p>
+    <w:p>
+      <w:pPr>
+        <w:pStyle w:val="ListParagraph"/>
+        <w:numPr>
+          <w:ilvl w:val="0"/>
+          <w:numId w:val="2"/>
+        </w:numPr>
+      </w:pPr>
+      <w:r>
+        <w:t>수동적</w:t>
+      </w:r>
+      <w:r>
+        <w:t> </w:t>
+      </w:r>
+      <w:r>
+        <w:t>업무</w:t>
+      </w:r>
+      <w:r>
+        <w:t> </w:t>
+      </w:r>
+      <w:r>
+        <w:t>수행보다는</w:t>
+      </w:r>
+      <w:r>
+        <w:t> </w:t>
+      </w:r>
+      <w:r>
+        <w:t>항상</w:t>
+      </w:r>
+      <w:r>
+        <w:t> “</w:t>
+      </w:r>
+      <w:r>
+        <w:t>왜</w:t>
+      </w:r>
+      <w:r>
+        <w:t>?”</w:t>
+      </w:r>
+      <w:r>
+        <w:t>에</w:t>
+      </w:r>
+      <w:r>
+        <w:t> </w:t>
+      </w:r>
+      <w:r>
+        <w:t>대해</w:t>
+      </w:r>
+      <w:r>
+        <w:t> </w:t>
+      </w:r>
+      <w:r>
+        <w:t>고민하고</w:t>
+      </w:r>
+      <w:r>
+        <w:t>, </w:t>
+      </w:r>
+      <w:r>
+        <w:t>더</w:t>
+      </w:r>
+      <w:r>
+        <w:t> </w:t>
+      </w:r>
+      <w:r>
+        <w:t>나은</w:t>
+      </w:r>
+      <w:r>
+        <w:t> “</w:t>
+      </w:r>
+      <w:r>
+        <w:t>코드</w:t>
+      </w:r>
+      <w:r>
+        <w:t> </w:t>
+      </w:r>
+      <w:r>
+        <w:t>추상화</w:t>
+      </w:r>
+      <w:r>
+        <w:t>”</w:t>
+      </w:r>
+      <w:r>
+        <w:t>를</w:t>
+      </w:r>
+      <w:r>
+        <w:t> </w:t>
+      </w:r>
+      <w:r>
+        <w:t>위해</w:t>
+      </w:r>
+      <w:r>
+        <w:t> </w:t>
+      </w:r>
+      <w:r>
+        <w:t>끊임없이</w:t>
+      </w:r>
+      <w:r>
+        <w:t> </w:t>
+      </w:r>
+      <w:r>
+        <w:t>노력하시는</w:t>
+      </w:r>
+      <w:r>
+        <w:t> </w:t>
+      </w:r>
+      <w:r>
+        <w:t>분</w:t>
+      </w:r>
+    </w:p>
+    <w:p>
+      <w:pPr>
+        <w:rPr>
+          <w:sz w:val="28"/>
+          <w:szCs w:val="28"/>
+        </w:rPr>
+      </w:pPr>
+    </w:p>
+    <w:p>
+      <w:pPr>
+        <w:rPr>
+          <w:sz w:val="28"/>
+          <w:szCs w:val="28"/>
+        </w:rPr>
+      </w:pPr>
+    </w:p>
+    <w:p>
+      <w:pPr>
+        <w:rPr>
+          <w:sz w:val="28"/>
+          <w:szCs w:val="28"/>
         </w:rPr>
       </w:pPr>
     </w:p>
@@ -47,6 +216,243 @@
     </w:sectPr>
   </w:body>
 </w:document>
+</file>
+
+<file path=word/numbering.xml><?xml version="1.0" encoding="utf-8"?>
+<w:numbering xmlns:wpc="http://schemas.microsoft.com/office/word/2010/wordprocessingCanvas" xmlns:cx="http://schemas.microsoft.com/office/drawing/2014/chartex" xmlns:cx1="http://schemas.microsoft.com/office/drawing/2015/9/8/chartex" xmlns:cx2="http://schemas.microsoft.com/office/drawing/2015/10/21/chartex" xmlns:cx3="http://schemas.microsoft.com/office/drawing/2016/5/9/chartex" xmlns:cx4="http://schemas.microsoft.com/office/drawing/2016/5/10/chartex" xmlns:cx5="http://schemas.microsoft.com/office/drawing/2016/5/11/chartex" xmlns:cx6="http://schemas.microsoft.com/office/drawing/2016/5/12/chartex" xmlns:cx7="http://schemas.microsoft.com/office/drawing/2016/5/13/chartex" xmlns:cx8="http://schemas.microsoft.com/office/drawing/2016/5/14/chartex" xmlns:mc="http://schemas.openxmlformats.org/markup-compatibility/2006" xmlns:aink="http://schemas.microsoft.com/office/drawing/2016/ink" xmlns:am3d="http://schemas.microsoft.com/office/drawing/2017/model3d" xmlns:o="urn:schemas-microsoft-com:office:office" xmlns:r="http://schemas.openxmlformats.org/officeDocument/2006/relationships" xmlns:m="http://schemas.openxmlformats.org/officeDocument/2006/math" xmlns:v="urn:schemas-microsoft-com:vml" xmlns:wp14="http://schemas.microsoft.com/office/word/2010/wordprocessingDrawing" xmlns:wp="http://schemas.openxmlformats.org/drawingml/2006/wordprocessingDrawing" xmlns:w10="urn:schemas-microsoft-com:office:word" xmlns:w="http://schemas.openxmlformats.org/wordprocessingml/2006/main" xmlns:w14="http://schemas.microsoft.com/office/word/2010/wordml" xmlns:w15="http://schemas.microsoft.com/office/word/2012/wordml" xmlns:w16cex="http://schemas.microsoft.com/office/word/2018/wordml/cex" xmlns:w16cid="http://schemas.microsoft.com/office/word/2016/wordml/cid" xmlns:w16="http://schemas.microsoft.com/office/word/2018/wordml" xmlns:w16se="http://schemas.microsoft.com/office/word/2015/wordml/symex" xmlns:wpg="http://schemas.microsoft.com/office/word/2010/wordprocessingGroup" xmlns:wpi="http://schemas.microsoft.com/office/word/2010/wordprocessingInk" xmlns:wne="http://schemas.microsoft.com/office/word/2006/wordml" xmlns:wps="http://schemas.microsoft.com/office/word/2010/wordprocessingShape" mc:Ignorable="w14 w15 w16se w16cid w16 w16cex wp14">
+  <w:abstractNum w:abstractNumId="0" w15:restartNumberingAfterBreak="0">
+    <w:nsid w:val="4B985C47"/>
+    <w:multiLevelType w:val="hybridMultilevel"/>
+    <w:tmpl w:val="CBC2879A"/>
+    <w:lvl w:ilvl="0" w:tplc="6C7E8864">
+      <w:start w:val="9"/>
+      <w:numFmt w:val="bullet"/>
+      <w:lvlText w:val="-"/>
+      <w:lvlJc w:val="left"/>
+      <w:pPr>
+        <w:ind w:left="720" w:hanging="360"/>
+      </w:pPr>
+      <w:rPr>
+        <w:rFonts w:ascii="Calibri" w:eastAsiaTheme="minorEastAsia" w:hAnsi="Calibri" w:cstheme="minorBidi" w:hint="default"/>
+      </w:rPr>
+    </w:lvl>
+    <w:lvl w:ilvl="1" w:tplc="04090003" w:tentative="1">
+      <w:start w:val="1"/>
+      <w:numFmt w:val="bullet"/>
+      <w:lvlText w:val="o"/>
+      <w:lvlJc w:val="left"/>
+      <w:pPr>
+        <w:ind w:left="1440" w:hanging="360"/>
+      </w:pPr>
+      <w:rPr>
+        <w:rFonts w:ascii="Courier New" w:hAnsi="Courier New" w:cs="Courier New" w:hint="default"/>
+      </w:rPr>
+    </w:lvl>
+    <w:lvl w:ilvl="2" w:tplc="04090005" w:tentative="1">
+      <w:start w:val="1"/>
+      <w:numFmt w:val="bullet"/>
+      <w:lvlText w:val=""/>
+      <w:lvlJc w:val="left"/>
+      <w:pPr>
+        <w:ind w:left="2160" w:hanging="360"/>
+      </w:pPr>
+      <w:rPr>
+        <w:rFonts w:ascii="Wingdings" w:hAnsi="Wingdings" w:hint="default"/>
+      </w:rPr>
+    </w:lvl>
+    <w:lvl w:ilvl="3" w:tplc="04090001" w:tentative="1">
+      <w:start w:val="1"/>
+      <w:numFmt w:val="bullet"/>
+      <w:lvlText w:val=""/>
+      <w:lvlJc w:val="left"/>
+      <w:pPr>
+        <w:ind w:left="2880" w:hanging="360"/>
+      </w:pPr>
+      <w:rPr>
+        <w:rFonts w:ascii="Symbol" w:hAnsi="Symbol" w:hint="default"/>
+      </w:rPr>
+    </w:lvl>
+    <w:lvl w:ilvl="4" w:tplc="04090003" w:tentative="1">
+      <w:start w:val="1"/>
+      <w:numFmt w:val="bullet"/>
+      <w:lvlText w:val="o"/>
+      <w:lvlJc w:val="left"/>
+      <w:pPr>
+        <w:ind w:left="3600" w:hanging="360"/>
+      </w:pPr>
+      <w:rPr>
+        <w:rFonts w:ascii="Courier New" w:hAnsi="Courier New" w:cs="Courier New" w:hint="default"/>
+      </w:rPr>
+    </w:lvl>
+    <w:lvl w:ilvl="5" w:tplc="04090005" w:tentative="1">
+      <w:start w:val="1"/>
+      <w:numFmt w:val="bullet"/>
+      <w:lvlText w:val=""/>
+      <w:lvlJc w:val="left"/>
+      <w:pPr>
+        <w:ind w:left="4320" w:hanging="360"/>
+      </w:pPr>
+      <w:rPr>
+        <w:rFonts w:ascii="Wingdings" w:hAnsi="Wingdings" w:hint="default"/>
+      </w:rPr>
+    </w:lvl>
+    <w:lvl w:ilvl="6" w:tplc="04090001" w:tentative="1">
+      <w:start w:val="1"/>
+      <w:numFmt w:val="bullet"/>
+      <w:lvlText w:val=""/>
+      <w:lvlJc w:val="left"/>
+      <w:pPr>
+        <w:ind w:left="5040" w:hanging="360"/>
+      </w:pPr>
+      <w:rPr>
+        <w:rFonts w:ascii="Symbol" w:hAnsi="Symbol" w:hint="default"/>
+      </w:rPr>
+    </w:lvl>
+    <w:lvl w:ilvl="7" w:tplc="04090003" w:tentative="1">
+      <w:start w:val="1"/>
+      <w:numFmt w:val="bullet"/>
+      <w:lvlText w:val="o"/>
+      <w:lvlJc w:val="left"/>
+      <w:pPr>
+        <w:ind w:left="5760" w:hanging="360"/>
+      </w:pPr>
+      <w:rPr>
+        <w:rFonts w:ascii="Courier New" w:hAnsi="Courier New" w:cs="Courier New" w:hint="default"/>
+      </w:rPr>
+    </w:lvl>
+    <w:lvl w:ilvl="8" w:tplc="04090005" w:tentative="1">
+      <w:start w:val="1"/>
+      <w:numFmt w:val="bullet"/>
+      <w:lvlText w:val=""/>
+      <w:lvlJc w:val="left"/>
+      <w:pPr>
+        <w:ind w:left="6480" w:hanging="360"/>
+      </w:pPr>
+      <w:rPr>
+        <w:rFonts w:ascii="Wingdings" w:hAnsi="Wingdings" w:hint="default"/>
+      </w:rPr>
+    </w:lvl>
+  </w:abstractNum>
+  <w:abstractNum w:abstractNumId="1" w15:restartNumberingAfterBreak="0">
+    <w:nsid w:val="5F186F3E"/>
+    <w:multiLevelType w:val="hybridMultilevel"/>
+    <w:tmpl w:val="CA46936E"/>
+    <w:lvl w:ilvl="0" w:tplc="A9F470F4">
+      <w:start w:val="9"/>
+      <w:numFmt w:val="bullet"/>
+      <w:lvlText w:val="-"/>
+      <w:lvlJc w:val="left"/>
+      <w:pPr>
+        <w:ind w:left="720" w:hanging="360"/>
+      </w:pPr>
+      <w:rPr>
+        <w:rFonts w:ascii="Calibri" w:eastAsiaTheme="minorEastAsia" w:hAnsi="Calibri" w:cstheme="minorBidi" w:hint="default"/>
+      </w:rPr>
+    </w:lvl>
+    <w:lvl w:ilvl="1" w:tplc="04090003" w:tentative="1">
+      <w:start w:val="1"/>
+      <w:numFmt w:val="bullet"/>
+      <w:lvlText w:val="o"/>
+      <w:lvlJc w:val="left"/>
+      <w:pPr>
+        <w:ind w:left="1440" w:hanging="360"/>
+      </w:pPr>
+      <w:rPr>
+        <w:rFonts w:ascii="Courier New" w:hAnsi="Courier New" w:cs="Courier New" w:hint="default"/>
+      </w:rPr>
+    </w:lvl>
+    <w:lvl w:ilvl="2" w:tplc="04090005" w:tentative="1">
+      <w:start w:val="1"/>
+      <w:numFmt w:val="bullet"/>
+      <w:lvlText w:val=""/>
+      <w:lvlJc w:val="left"/>
+      <w:pPr>
+        <w:ind w:left="2160" w:hanging="360"/>
+      </w:pPr>
+      <w:rPr>
+        <w:rFonts w:ascii="Wingdings" w:hAnsi="Wingdings" w:hint="default"/>
+      </w:rPr>
+    </w:lvl>
+    <w:lvl w:ilvl="3" w:tplc="04090001" w:tentative="1">
+      <w:start w:val="1"/>
+      <w:numFmt w:val="bullet"/>
+      <w:lvlText w:val=""/>
+      <w:lvlJc w:val="left"/>
+      <w:pPr>
+        <w:ind w:left="2880" w:hanging="360"/>
+      </w:pPr>
+      <w:rPr>
+        <w:rFonts w:ascii="Symbol" w:hAnsi="Symbol" w:hint="default"/>
+      </w:rPr>
+    </w:lvl>
+    <w:lvl w:ilvl="4" w:tplc="04090003" w:tentative="1">
+      <w:start w:val="1"/>
+      <w:numFmt w:val="bullet"/>
+      <w:lvlText w:val="o"/>
+      <w:lvlJc w:val="left"/>
+      <w:pPr>
+        <w:ind w:left="3600" w:hanging="360"/>
+      </w:pPr>
+      <w:rPr>
+        <w:rFonts w:ascii="Courier New" w:hAnsi="Courier New" w:cs="Courier New" w:hint="default"/>
+      </w:rPr>
+    </w:lvl>
+    <w:lvl w:ilvl="5" w:tplc="04090005" w:tentative="1">
+      <w:start w:val="1"/>
+      <w:numFmt w:val="bullet"/>
+      <w:lvlText w:val=""/>
+      <w:lvlJc w:val="left"/>
+      <w:pPr>
+        <w:ind w:left="4320" w:hanging="360"/>
+      </w:pPr>
+      <w:rPr>
+        <w:rFonts w:ascii="Wingdings" w:hAnsi="Wingdings" w:hint="default"/>
+      </w:rPr>
+    </w:lvl>
+    <w:lvl w:ilvl="6" w:tplc="04090001" w:tentative="1">
+      <w:start w:val="1"/>
+      <w:numFmt w:val="bullet"/>
+      <w:lvlText w:val=""/>
+      <w:lvlJc w:val="left"/>
+      <w:pPr>
+        <w:ind w:left="5040" w:hanging="360"/>
+      </w:pPr>
+      <w:rPr>
+        <w:rFonts w:ascii="Symbol" w:hAnsi="Symbol" w:hint="default"/>
+      </w:rPr>
+    </w:lvl>
+    <w:lvl w:ilvl="7" w:tplc="04090003" w:tentative="1">
+      <w:start w:val="1"/>
+      <w:numFmt w:val="bullet"/>
+      <w:lvlText w:val="o"/>
+      <w:lvlJc w:val="left"/>
+      <w:pPr>
+        <w:ind w:left="5760" w:hanging="360"/>
+      </w:pPr>
+      <w:rPr>
+        <w:rFonts w:ascii="Courier New" w:hAnsi="Courier New" w:cs="Courier New" w:hint="default"/>
+      </w:rPr>
+    </w:lvl>
+    <w:lvl w:ilvl="8" w:tplc="04090005" w:tentative="1">
+      <w:start w:val="1"/>
+      <w:numFmt w:val="bullet"/>
+      <w:lvlText w:val=""/>
+      <w:lvlJc w:val="left"/>
+      <w:pPr>
+        <w:ind w:left="6480" w:hanging="360"/>
+      </w:pPr>
+      <w:rPr>
+        <w:rFonts w:ascii="Wingdings" w:hAnsi="Wingdings" w:hint="default"/>
+      </w:rPr>
+    </w:lvl>
+  </w:abstractNum>
+  <w:num w:numId="1">
+    <w:abstractNumId w:val="1"/>
+  </w:num>
+  <w:num w:numId="2">
+    <w:abstractNumId w:val="0"/>
+  </w:num>
+</w:numbering>
 </file>
 
 <file path=word/styles.xml><?xml version="1.0" encoding="utf-8"?>
@@ -471,6 +877,17 @@
     <w:semiHidden/>
     <w:unhideWhenUsed/>
   </w:style>
+  <w:style w:type="paragraph" w:styleId="ListParagraph">
+    <w:name w:val="List Paragraph"/>
+    <w:basedOn w:val="Normal"/>
+    <w:uiPriority w:val="34"/>
+    <w:qFormat/>
+    <w:rsid w:val="005E2F99"/>
+    <w:pPr>
+      <w:ind w:left="720"/>
+      <w:contextualSpacing/>
+    </w:pPr>
+  </w:style>
 </w:styles>
 </file>
 

</xml_diff>

<commit_message>
feat: Add progress #3 'Writing Personal Statement, Tridge'
</commit_message>
<xml_diff>
--- a/personal_statements/Tridge/personal_statment.docx
+++ b/personal_statements/Tridge/personal_statment.docx
@@ -38,6 +38,7 @@
           <w:szCs w:val="28"/>
         </w:rPr>
       </w:pPr>
+      <w:proofErr w:type="spellStart"/>
       <w:r>
         <w:rPr>
           <w:sz w:val="28"/>
@@ -45,6 +46,7 @@
         </w:rPr>
         <w:t>Tridge</w:t>
       </w:r>
+      <w:proofErr w:type="spellEnd"/>
     </w:p>
     <w:p>
       <w:pPr>
@@ -156,9 +158,11 @@
       <w:r>
         <w:t>”</w:t>
       </w:r>
+      <w:proofErr w:type="spellStart"/>
       <w:r>
         <w:t>를</w:t>
       </w:r>
+      <w:proofErr w:type="spellEnd"/>
       <w:r>
         <w:t> </w:t>
       </w:r>
@@ -199,14 +203,312 @@
           <w:szCs w:val="28"/>
         </w:rPr>
       </w:pPr>
+      <w:r>
+        <w:rPr>
+          <w:sz w:val="28"/>
+          <w:szCs w:val="28"/>
+        </w:rPr>
+        <w:t xml:space="preserve">Motivation of working at </w:t>
+      </w:r>
+      <w:proofErr w:type="spellStart"/>
+      <w:r>
+        <w:rPr>
+          <w:sz w:val="28"/>
+          <w:szCs w:val="28"/>
+        </w:rPr>
+        <w:t>Tridge</w:t>
+      </w:r>
+      <w:proofErr w:type="spellEnd"/>
     </w:p>
     <w:p>
       <w:pPr>
-        <w:rPr>
-          <w:sz w:val="28"/>
-          <w:szCs w:val="28"/>
-        </w:rPr>
-      </w:pPr>
+        <w:numPr>
+          <w:ilvl w:val="0"/>
+          <w:numId w:val="2"/>
+        </w:numPr>
+        <w:shd w:val="clear" w:color="auto" w:fill="E6EAED"/>
+        <w:spacing w:after="120"/>
+        <w:textAlignment w:val="baseline"/>
+        <w:rPr>
+          <w:rFonts w:ascii="Helvetica" w:eastAsia="Times New Roman" w:hAnsi="Helvetica" w:cs="Times New Roman"/>
+          <w:color w:val="292828"/>
+        </w:rPr>
+      </w:pPr>
+      <w:r>
+        <w:rPr>
+          <w:rFonts w:ascii="Helvetica" w:eastAsia="Times New Roman" w:hAnsi="Helvetica" w:cs="Times New Roman"/>
+          <w:color w:val="292828"/>
+        </w:rPr>
+        <w:t>learning new things</w:t>
+      </w:r>
+    </w:p>
+    <w:p>
+      <w:pPr>
+        <w:numPr>
+          <w:ilvl w:val="0"/>
+          <w:numId w:val="2"/>
+        </w:numPr>
+        <w:shd w:val="clear" w:color="auto" w:fill="E6EAED"/>
+        <w:spacing w:after="120"/>
+        <w:textAlignment w:val="baseline"/>
+        <w:rPr>
+          <w:rFonts w:ascii="Helvetica" w:eastAsia="Times New Roman" w:hAnsi="Helvetica" w:cs="Times New Roman"/>
+          <w:color w:val="292828"/>
+        </w:rPr>
+      </w:pPr>
+      <w:r>
+        <w:rPr>
+          <w:rFonts w:ascii="Helvetica" w:eastAsia="Times New Roman" w:hAnsi="Helvetica" w:cs="Times New Roman"/>
+          <w:color w:val="292828"/>
+        </w:rPr>
+        <w:t>working well as part of a team</w:t>
+      </w:r>
+    </w:p>
+    <w:p>
+      <w:pPr>
+        <w:numPr>
+          <w:ilvl w:val="0"/>
+          <w:numId w:val="2"/>
+        </w:numPr>
+        <w:shd w:val="clear" w:color="auto" w:fill="E6EAED"/>
+        <w:spacing w:after="120"/>
+        <w:textAlignment w:val="baseline"/>
+        <w:rPr>
+          <w:rFonts w:ascii="Helvetica" w:eastAsia="Times New Roman" w:hAnsi="Helvetica" w:cs="Times New Roman"/>
+          <w:color w:val="292828"/>
+        </w:rPr>
+      </w:pPr>
+      <w:r>
+        <w:rPr>
+          <w:rFonts w:ascii="Helvetica" w:eastAsia="Times New Roman" w:hAnsi="Helvetica" w:cs="Times New Roman"/>
+          <w:color w:val="292828"/>
+        </w:rPr>
+        <w:t>finding a way to solve a problem, or overcome a challenge</w:t>
+      </w:r>
+    </w:p>
+    <w:p>
+      <w:pPr>
+        <w:pStyle w:val="ListParagraph"/>
+        <w:numPr>
+          <w:ilvl w:val="0"/>
+          <w:numId w:val="2"/>
+        </w:numPr>
+        <w:rPr>
+          <w:sz w:val="28"/>
+          <w:szCs w:val="28"/>
+        </w:rPr>
+      </w:pPr>
+      <w:r>
+        <w:rPr>
+          <w:sz w:val="28"/>
+          <w:szCs w:val="28"/>
+        </w:rPr>
+        <w:t>Working on behalf of my homeland in South Korea</w:t>
+      </w:r>
+    </w:p>
+    <w:p>
+      <w:pPr>
+        <w:rPr>
+          <w:sz w:val="28"/>
+          <w:szCs w:val="28"/>
+        </w:rPr>
+      </w:pPr>
+    </w:p>
+    <w:p>
+      <w:pPr>
+        <w:rPr>
+          <w:sz w:val="28"/>
+          <w:szCs w:val="28"/>
+        </w:rPr>
+      </w:pPr>
+    </w:p>
+    <w:p>
+      <w:pPr>
+        <w:rPr>
+          <w:sz w:val="28"/>
+          <w:szCs w:val="28"/>
+        </w:rPr>
+      </w:pPr>
+    </w:p>
+    <w:p>
+      <w:pPr>
+        <w:rPr>
+          <w:sz w:val="28"/>
+          <w:szCs w:val="28"/>
+        </w:rPr>
+      </w:pPr>
+      <w:r>
+        <w:rPr>
+          <w:sz w:val="28"/>
+          <w:szCs w:val="28"/>
+        </w:rPr>
+        <w:t>Example</w:t>
+      </w:r>
+    </w:p>
+    <w:p>
+      <w:pPr>
+        <w:numPr>
+          <w:ilvl w:val="0"/>
+          <w:numId w:val="7"/>
+        </w:numPr>
+        <w:shd w:val="clear" w:color="auto" w:fill="FFFFFF"/>
+        <w:spacing w:before="100" w:beforeAutospacing="1" w:after="100" w:afterAutospacing="1"/>
+        <w:ind w:right="240"/>
+        <w:rPr>
+          <w:rFonts w:ascii="Arial" w:eastAsia="Times New Roman" w:hAnsi="Arial" w:cs="Arial"/>
+        </w:rPr>
+      </w:pPr>
+      <w:r>
+        <w:rPr>
+          <w:rFonts w:ascii="Arial" w:eastAsia="Times New Roman" w:hAnsi="Arial" w:cs="Arial"/>
+        </w:rPr>
+        <w:t>I feel motivated by leading a team and helping each member grow. In past employment opportunities, I have been able to develop management plans and create goals that we could achieve together, allowing us to later celebrate our successes.</w:t>
+      </w:r>
+    </w:p>
+    <w:p>
+      <w:pPr>
+        <w:numPr>
+          <w:ilvl w:val="0"/>
+          <w:numId w:val="6"/>
+        </w:numPr>
+        <w:shd w:val="clear" w:color="auto" w:fill="FFFFFF"/>
+        <w:spacing w:before="100" w:beforeAutospacing="1" w:after="100" w:afterAutospacing="1"/>
+        <w:ind w:right="240"/>
+        <w:rPr>
+          <w:rFonts w:ascii="Arial" w:eastAsia="Times New Roman" w:hAnsi="Arial" w:cs="Arial"/>
+        </w:rPr>
+      </w:pPr>
+      <w:r>
+        <w:rPr>
+          <w:rFonts w:ascii="Arial" w:eastAsia="Times New Roman" w:hAnsi="Arial" w:cs="Arial"/>
+        </w:rPr>
+        <w:t>My main motivation comes from providing excellent service to every customer with whom I come into contact. I look for opportunities to improve my customer service skills so that each person I interact with will have a positive experience.</w:t>
+      </w:r>
+    </w:p>
+    <w:p>
+      <w:pPr>
+        <w:rPr>
+          <w:sz w:val="28"/>
+          <w:szCs w:val="28"/>
+        </w:rPr>
+      </w:pPr>
+    </w:p>
+    <w:p>
+      <w:pPr>
+        <w:pStyle w:val="ListParagraph"/>
+        <w:numPr>
+          <w:ilvl w:val="0"/>
+          <w:numId w:val="7"/>
+        </w:numPr>
+        <w:rPr>
+          <w:sz w:val="28"/>
+          <w:szCs w:val="28"/>
+        </w:rPr>
+      </w:pPr>
+      <w:r>
+        <w:rPr>
+          <w:sz w:val="28"/>
+          <w:szCs w:val="28"/>
+        </w:rPr>
+        <w:t>I am motivated by</w:t>
+      </w:r>
+    </w:p>
+    <w:p>
+      <w:pPr>
+        <w:pStyle w:val="ListParagraph"/>
+        <w:numPr>
+          <w:ilvl w:val="1"/>
+          <w:numId w:val="7"/>
+        </w:numPr>
+        <w:rPr>
+          <w:sz w:val="28"/>
+          <w:szCs w:val="28"/>
+        </w:rPr>
+      </w:pPr>
+    </w:p>
+    <w:p>
+      <w:pPr>
+        <w:rPr>
+          <w:sz w:val="28"/>
+          <w:szCs w:val="28"/>
+        </w:rPr>
+      </w:pPr>
+    </w:p>
+    <w:p>
+      <w:pPr>
+        <w:pStyle w:val="ListParagraph"/>
+        <w:numPr>
+          <w:ilvl w:val="0"/>
+          <w:numId w:val="7"/>
+        </w:numPr>
+        <w:rPr>
+          <w:sz w:val="28"/>
+          <w:szCs w:val="28"/>
+        </w:rPr>
+      </w:pPr>
+      <w:r>
+        <w:rPr>
+          <w:sz w:val="28"/>
+          <w:szCs w:val="28"/>
+        </w:rPr>
+        <w:t xml:space="preserve">I am looking for </w:t>
+      </w:r>
+      <w:proofErr w:type="spellStart"/>
+      <w:r>
+        <w:rPr>
+          <w:sz w:val="28"/>
+          <w:szCs w:val="28"/>
+        </w:rPr>
+        <w:t>opportunites</w:t>
+      </w:r>
+      <w:proofErr w:type="spellEnd"/>
+      <w:r>
+        <w:rPr>
+          <w:sz w:val="28"/>
+          <w:szCs w:val="28"/>
+        </w:rPr>
+        <w:t xml:space="preserve"> to</w:t>
+      </w:r>
+    </w:p>
+    <w:p>
+      <w:pPr>
+        <w:pStyle w:val="ListParagraph"/>
+        <w:numPr>
+          <w:ilvl w:val="1"/>
+          <w:numId w:val="7"/>
+        </w:numPr>
+        <w:rPr>
+          <w:sz w:val="28"/>
+          <w:szCs w:val="28"/>
+        </w:rPr>
+      </w:pPr>
+      <w:r>
+        <w:rPr>
+          <w:sz w:val="28"/>
+          <w:szCs w:val="28"/>
+        </w:rPr>
+        <w:t>Improve my web development skills with exposure of developing application loved by many clients across the globe</w:t>
+      </w:r>
+    </w:p>
+    <w:p>
+      <w:pPr>
+        <w:pStyle w:val="ListParagraph"/>
+        <w:numPr>
+          <w:ilvl w:val="1"/>
+          <w:numId w:val="7"/>
+        </w:numPr>
+        <w:rPr>
+          <w:sz w:val="28"/>
+          <w:szCs w:val="28"/>
+        </w:rPr>
+      </w:pPr>
+      <w:r>
+        <w:rPr>
+          <w:sz w:val="28"/>
+          <w:szCs w:val="28"/>
+        </w:rPr>
+        <w:t>That would leverage my assets in fluent English communications and web development skills to contribute to the growth of a company in my home country.</w:t>
+      </w:r>
     </w:p>
     <w:sectPr>
       <w:pgSz w:w="12240" w:h="15840"/>
@@ -221,6 +523,566 @@
 <file path=word/numbering.xml><?xml version="1.0" encoding="utf-8"?>
 <w:numbering xmlns:wpc="http://schemas.microsoft.com/office/word/2010/wordprocessingCanvas" xmlns:cx="http://schemas.microsoft.com/office/drawing/2014/chartex" xmlns:cx1="http://schemas.microsoft.com/office/drawing/2015/9/8/chartex" xmlns:cx2="http://schemas.microsoft.com/office/drawing/2015/10/21/chartex" xmlns:cx3="http://schemas.microsoft.com/office/drawing/2016/5/9/chartex" xmlns:cx4="http://schemas.microsoft.com/office/drawing/2016/5/10/chartex" xmlns:cx5="http://schemas.microsoft.com/office/drawing/2016/5/11/chartex" xmlns:cx6="http://schemas.microsoft.com/office/drawing/2016/5/12/chartex" xmlns:cx7="http://schemas.microsoft.com/office/drawing/2016/5/13/chartex" xmlns:cx8="http://schemas.microsoft.com/office/drawing/2016/5/14/chartex" xmlns:mc="http://schemas.openxmlformats.org/markup-compatibility/2006" xmlns:aink="http://schemas.microsoft.com/office/drawing/2016/ink" xmlns:am3d="http://schemas.microsoft.com/office/drawing/2017/model3d" xmlns:o="urn:schemas-microsoft-com:office:office" xmlns:r="http://schemas.openxmlformats.org/officeDocument/2006/relationships" xmlns:m="http://schemas.openxmlformats.org/officeDocument/2006/math" xmlns:v="urn:schemas-microsoft-com:vml" xmlns:wp14="http://schemas.microsoft.com/office/word/2010/wordprocessingDrawing" xmlns:wp="http://schemas.openxmlformats.org/drawingml/2006/wordprocessingDrawing" xmlns:w10="urn:schemas-microsoft-com:office:word" xmlns:w="http://schemas.openxmlformats.org/wordprocessingml/2006/main" xmlns:w14="http://schemas.microsoft.com/office/word/2010/wordml" xmlns:w15="http://schemas.microsoft.com/office/word/2012/wordml" xmlns:w16cex="http://schemas.microsoft.com/office/word/2018/wordml/cex" xmlns:w16cid="http://schemas.microsoft.com/office/word/2016/wordml/cid" xmlns:w16="http://schemas.microsoft.com/office/word/2018/wordml" xmlns:w16se="http://schemas.microsoft.com/office/word/2015/wordml/symex" xmlns:wpg="http://schemas.microsoft.com/office/word/2010/wordprocessingGroup" xmlns:wpi="http://schemas.microsoft.com/office/word/2010/wordprocessingInk" xmlns:wne="http://schemas.microsoft.com/office/word/2006/wordml" xmlns:wps="http://schemas.microsoft.com/office/word/2010/wordprocessingShape" mc:Ignorable="w14 w15 w16se w16cid w16 w16cex wp14">
   <w:abstractNum w:abstractNumId="0" w15:restartNumberingAfterBreak="0">
+    <w:nsid w:val="1A381A12"/>
+    <w:multiLevelType w:val="hybridMultilevel"/>
+    <w:tmpl w:val="BA887556"/>
+    <w:lvl w:ilvl="0" w:tplc="6C7E8864">
+      <w:start w:val="9"/>
+      <w:numFmt w:val="bullet"/>
+      <w:lvlText w:val="-"/>
+      <w:lvlJc w:val="left"/>
+      <w:pPr>
+        <w:ind w:left="720" w:hanging="360"/>
+      </w:pPr>
+      <w:rPr>
+        <w:rFonts w:ascii="Calibri" w:eastAsiaTheme="minorEastAsia" w:hAnsi="Calibri" w:cstheme="minorBidi" w:hint="default"/>
+      </w:rPr>
+    </w:lvl>
+    <w:lvl w:ilvl="1" w:tplc="04090003">
+      <w:start w:val="1"/>
+      <w:numFmt w:val="bullet"/>
+      <w:lvlText w:val="o"/>
+      <w:lvlJc w:val="left"/>
+      <w:pPr>
+        <w:ind w:left="1440" w:hanging="360"/>
+      </w:pPr>
+      <w:rPr>
+        <w:rFonts w:ascii="Courier New" w:hAnsi="Courier New" w:cs="Courier New" w:hint="default"/>
+      </w:rPr>
+    </w:lvl>
+    <w:lvl w:ilvl="2" w:tplc="04090005" w:tentative="1">
+      <w:start w:val="1"/>
+      <w:numFmt w:val="bullet"/>
+      <w:lvlText w:val=""/>
+      <w:lvlJc w:val="left"/>
+      <w:pPr>
+        <w:ind w:left="2160" w:hanging="360"/>
+      </w:pPr>
+      <w:rPr>
+        <w:rFonts w:ascii="Wingdings" w:hAnsi="Wingdings" w:hint="default"/>
+      </w:rPr>
+    </w:lvl>
+    <w:lvl w:ilvl="3" w:tplc="04090001" w:tentative="1">
+      <w:start w:val="1"/>
+      <w:numFmt w:val="bullet"/>
+      <w:lvlText w:val=""/>
+      <w:lvlJc w:val="left"/>
+      <w:pPr>
+        <w:ind w:left="2880" w:hanging="360"/>
+      </w:pPr>
+      <w:rPr>
+        <w:rFonts w:ascii="Symbol" w:hAnsi="Symbol" w:hint="default"/>
+      </w:rPr>
+    </w:lvl>
+    <w:lvl w:ilvl="4" w:tplc="04090003" w:tentative="1">
+      <w:start w:val="1"/>
+      <w:numFmt w:val="bullet"/>
+      <w:lvlText w:val="o"/>
+      <w:lvlJc w:val="left"/>
+      <w:pPr>
+        <w:ind w:left="3600" w:hanging="360"/>
+      </w:pPr>
+      <w:rPr>
+        <w:rFonts w:ascii="Courier New" w:hAnsi="Courier New" w:cs="Courier New" w:hint="default"/>
+      </w:rPr>
+    </w:lvl>
+    <w:lvl w:ilvl="5" w:tplc="04090005" w:tentative="1">
+      <w:start w:val="1"/>
+      <w:numFmt w:val="bullet"/>
+      <w:lvlText w:val=""/>
+      <w:lvlJc w:val="left"/>
+      <w:pPr>
+        <w:ind w:left="4320" w:hanging="360"/>
+      </w:pPr>
+      <w:rPr>
+        <w:rFonts w:ascii="Wingdings" w:hAnsi="Wingdings" w:hint="default"/>
+      </w:rPr>
+    </w:lvl>
+    <w:lvl w:ilvl="6" w:tplc="04090001" w:tentative="1">
+      <w:start w:val="1"/>
+      <w:numFmt w:val="bullet"/>
+      <w:lvlText w:val=""/>
+      <w:lvlJc w:val="left"/>
+      <w:pPr>
+        <w:ind w:left="5040" w:hanging="360"/>
+      </w:pPr>
+      <w:rPr>
+        <w:rFonts w:ascii="Symbol" w:hAnsi="Symbol" w:hint="default"/>
+      </w:rPr>
+    </w:lvl>
+    <w:lvl w:ilvl="7" w:tplc="04090003" w:tentative="1">
+      <w:start w:val="1"/>
+      <w:numFmt w:val="bullet"/>
+      <w:lvlText w:val="o"/>
+      <w:lvlJc w:val="left"/>
+      <w:pPr>
+        <w:ind w:left="5760" w:hanging="360"/>
+      </w:pPr>
+      <w:rPr>
+        <w:rFonts w:ascii="Courier New" w:hAnsi="Courier New" w:cs="Courier New" w:hint="default"/>
+      </w:rPr>
+    </w:lvl>
+    <w:lvl w:ilvl="8" w:tplc="04090005" w:tentative="1">
+      <w:start w:val="1"/>
+      <w:numFmt w:val="bullet"/>
+      <w:lvlText w:val=""/>
+      <w:lvlJc w:val="left"/>
+      <w:pPr>
+        <w:ind w:left="6480" w:hanging="360"/>
+      </w:pPr>
+      <w:rPr>
+        <w:rFonts w:ascii="Wingdings" w:hAnsi="Wingdings" w:hint="default"/>
+      </w:rPr>
+    </w:lvl>
+  </w:abstractNum>
+  <w:abstractNum w:abstractNumId="1" w15:restartNumberingAfterBreak="0">
+    <w:nsid w:val="431B333E"/>
+    <w:multiLevelType w:val="multilevel"/>
+    <w:tmpl w:val="1ADCD462"/>
+    <w:lvl w:ilvl="0">
+      <w:start w:val="1"/>
+      <w:numFmt w:val="bullet"/>
+      <w:lvlText w:val=""/>
+      <w:lvlJc w:val="left"/>
+      <w:pPr>
+        <w:tabs>
+          <w:tab w:val="num" w:pos="720"/>
+        </w:tabs>
+        <w:ind w:left="720" w:hanging="360"/>
+      </w:pPr>
+      <w:rPr>
+        <w:rFonts w:ascii="Symbol" w:hAnsi="Symbol" w:hint="default"/>
+        <w:sz w:val="20"/>
+      </w:rPr>
+    </w:lvl>
+    <w:lvl w:ilvl="1" w:tentative="1">
+      <w:start w:val="1"/>
+      <w:numFmt w:val="bullet"/>
+      <w:lvlText w:val=""/>
+      <w:lvlJc w:val="left"/>
+      <w:pPr>
+        <w:tabs>
+          <w:tab w:val="num" w:pos="1440"/>
+        </w:tabs>
+        <w:ind w:left="1440" w:hanging="360"/>
+      </w:pPr>
+      <w:rPr>
+        <w:rFonts w:ascii="Symbol" w:hAnsi="Symbol" w:hint="default"/>
+        <w:sz w:val="20"/>
+      </w:rPr>
+    </w:lvl>
+    <w:lvl w:ilvl="2" w:tentative="1">
+      <w:start w:val="1"/>
+      <w:numFmt w:val="bullet"/>
+      <w:lvlText w:val=""/>
+      <w:lvlJc w:val="left"/>
+      <w:pPr>
+        <w:tabs>
+          <w:tab w:val="num" w:pos="2160"/>
+        </w:tabs>
+        <w:ind w:left="2160" w:hanging="360"/>
+      </w:pPr>
+      <w:rPr>
+        <w:rFonts w:ascii="Symbol" w:hAnsi="Symbol" w:hint="default"/>
+        <w:sz w:val="20"/>
+      </w:rPr>
+    </w:lvl>
+    <w:lvl w:ilvl="3" w:tentative="1">
+      <w:start w:val="1"/>
+      <w:numFmt w:val="bullet"/>
+      <w:lvlText w:val=""/>
+      <w:lvlJc w:val="left"/>
+      <w:pPr>
+        <w:tabs>
+          <w:tab w:val="num" w:pos="2880"/>
+        </w:tabs>
+        <w:ind w:left="2880" w:hanging="360"/>
+      </w:pPr>
+      <w:rPr>
+        <w:rFonts w:ascii="Symbol" w:hAnsi="Symbol" w:hint="default"/>
+        <w:sz w:val="20"/>
+      </w:rPr>
+    </w:lvl>
+    <w:lvl w:ilvl="4" w:tentative="1">
+      <w:start w:val="1"/>
+      <w:numFmt w:val="bullet"/>
+      <w:lvlText w:val=""/>
+      <w:lvlJc w:val="left"/>
+      <w:pPr>
+        <w:tabs>
+          <w:tab w:val="num" w:pos="3600"/>
+        </w:tabs>
+        <w:ind w:left="3600" w:hanging="360"/>
+      </w:pPr>
+      <w:rPr>
+        <w:rFonts w:ascii="Symbol" w:hAnsi="Symbol" w:hint="default"/>
+        <w:sz w:val="20"/>
+      </w:rPr>
+    </w:lvl>
+    <w:lvl w:ilvl="5" w:tentative="1">
+      <w:start w:val="1"/>
+      <w:numFmt w:val="bullet"/>
+      <w:lvlText w:val=""/>
+      <w:lvlJc w:val="left"/>
+      <w:pPr>
+        <w:tabs>
+          <w:tab w:val="num" w:pos="4320"/>
+        </w:tabs>
+        <w:ind w:left="4320" w:hanging="360"/>
+      </w:pPr>
+      <w:rPr>
+        <w:rFonts w:ascii="Symbol" w:hAnsi="Symbol" w:hint="default"/>
+        <w:sz w:val="20"/>
+      </w:rPr>
+    </w:lvl>
+    <w:lvl w:ilvl="6" w:tentative="1">
+      <w:start w:val="1"/>
+      <w:numFmt w:val="bullet"/>
+      <w:lvlText w:val=""/>
+      <w:lvlJc w:val="left"/>
+      <w:pPr>
+        <w:tabs>
+          <w:tab w:val="num" w:pos="5040"/>
+        </w:tabs>
+        <w:ind w:left="5040" w:hanging="360"/>
+      </w:pPr>
+      <w:rPr>
+        <w:rFonts w:ascii="Symbol" w:hAnsi="Symbol" w:hint="default"/>
+        <w:sz w:val="20"/>
+      </w:rPr>
+    </w:lvl>
+    <w:lvl w:ilvl="7" w:tentative="1">
+      <w:start w:val="1"/>
+      <w:numFmt w:val="bullet"/>
+      <w:lvlText w:val=""/>
+      <w:lvlJc w:val="left"/>
+      <w:pPr>
+        <w:tabs>
+          <w:tab w:val="num" w:pos="5760"/>
+        </w:tabs>
+        <w:ind w:left="5760" w:hanging="360"/>
+      </w:pPr>
+      <w:rPr>
+        <w:rFonts w:ascii="Symbol" w:hAnsi="Symbol" w:hint="default"/>
+        <w:sz w:val="20"/>
+      </w:rPr>
+    </w:lvl>
+    <w:lvl w:ilvl="8" w:tentative="1">
+      <w:start w:val="1"/>
+      <w:numFmt w:val="bullet"/>
+      <w:lvlText w:val=""/>
+      <w:lvlJc w:val="left"/>
+      <w:pPr>
+        <w:tabs>
+          <w:tab w:val="num" w:pos="6480"/>
+        </w:tabs>
+        <w:ind w:left="6480" w:hanging="360"/>
+      </w:pPr>
+      <w:rPr>
+        <w:rFonts w:ascii="Symbol" w:hAnsi="Symbol" w:hint="default"/>
+        <w:sz w:val="20"/>
+      </w:rPr>
+    </w:lvl>
+  </w:abstractNum>
+  <w:abstractNum w:abstractNumId="2" w15:restartNumberingAfterBreak="0">
+    <w:nsid w:val="497020F3"/>
+    <w:multiLevelType w:val="multilevel"/>
+    <w:tmpl w:val="844A83A0"/>
+    <w:lvl w:ilvl="0">
+      <w:start w:val="1"/>
+      <w:numFmt w:val="bullet"/>
+      <w:lvlText w:val=""/>
+      <w:lvlJc w:val="left"/>
+      <w:pPr>
+        <w:tabs>
+          <w:tab w:val="num" w:pos="720"/>
+        </w:tabs>
+        <w:ind w:left="720" w:hanging="360"/>
+      </w:pPr>
+      <w:rPr>
+        <w:rFonts w:ascii="Symbol" w:hAnsi="Symbol" w:hint="default"/>
+        <w:sz w:val="20"/>
+      </w:rPr>
+    </w:lvl>
+    <w:lvl w:ilvl="1" w:tentative="1">
+      <w:start w:val="1"/>
+      <w:numFmt w:val="bullet"/>
+      <w:lvlText w:val=""/>
+      <w:lvlJc w:val="left"/>
+      <w:pPr>
+        <w:tabs>
+          <w:tab w:val="num" w:pos="1440"/>
+        </w:tabs>
+        <w:ind w:left="1440" w:hanging="360"/>
+      </w:pPr>
+      <w:rPr>
+        <w:rFonts w:ascii="Symbol" w:hAnsi="Symbol" w:hint="default"/>
+        <w:sz w:val="20"/>
+      </w:rPr>
+    </w:lvl>
+    <w:lvl w:ilvl="2" w:tentative="1">
+      <w:start w:val="1"/>
+      <w:numFmt w:val="bullet"/>
+      <w:lvlText w:val=""/>
+      <w:lvlJc w:val="left"/>
+      <w:pPr>
+        <w:tabs>
+          <w:tab w:val="num" w:pos="2160"/>
+        </w:tabs>
+        <w:ind w:left="2160" w:hanging="360"/>
+      </w:pPr>
+      <w:rPr>
+        <w:rFonts w:ascii="Symbol" w:hAnsi="Symbol" w:hint="default"/>
+        <w:sz w:val="20"/>
+      </w:rPr>
+    </w:lvl>
+    <w:lvl w:ilvl="3" w:tentative="1">
+      <w:start w:val="1"/>
+      <w:numFmt w:val="bullet"/>
+      <w:lvlText w:val=""/>
+      <w:lvlJc w:val="left"/>
+      <w:pPr>
+        <w:tabs>
+          <w:tab w:val="num" w:pos="2880"/>
+        </w:tabs>
+        <w:ind w:left="2880" w:hanging="360"/>
+      </w:pPr>
+      <w:rPr>
+        <w:rFonts w:ascii="Symbol" w:hAnsi="Symbol" w:hint="default"/>
+        <w:sz w:val="20"/>
+      </w:rPr>
+    </w:lvl>
+    <w:lvl w:ilvl="4" w:tentative="1">
+      <w:start w:val="1"/>
+      <w:numFmt w:val="bullet"/>
+      <w:lvlText w:val=""/>
+      <w:lvlJc w:val="left"/>
+      <w:pPr>
+        <w:tabs>
+          <w:tab w:val="num" w:pos="3600"/>
+        </w:tabs>
+        <w:ind w:left="3600" w:hanging="360"/>
+      </w:pPr>
+      <w:rPr>
+        <w:rFonts w:ascii="Symbol" w:hAnsi="Symbol" w:hint="default"/>
+        <w:sz w:val="20"/>
+      </w:rPr>
+    </w:lvl>
+    <w:lvl w:ilvl="5" w:tentative="1">
+      <w:start w:val="1"/>
+      <w:numFmt w:val="bullet"/>
+      <w:lvlText w:val=""/>
+      <w:lvlJc w:val="left"/>
+      <w:pPr>
+        <w:tabs>
+          <w:tab w:val="num" w:pos="4320"/>
+        </w:tabs>
+        <w:ind w:left="4320" w:hanging="360"/>
+      </w:pPr>
+      <w:rPr>
+        <w:rFonts w:ascii="Symbol" w:hAnsi="Symbol" w:hint="default"/>
+        <w:sz w:val="20"/>
+      </w:rPr>
+    </w:lvl>
+    <w:lvl w:ilvl="6" w:tentative="1">
+      <w:start w:val="1"/>
+      <w:numFmt w:val="bullet"/>
+      <w:lvlText w:val=""/>
+      <w:lvlJc w:val="left"/>
+      <w:pPr>
+        <w:tabs>
+          <w:tab w:val="num" w:pos="5040"/>
+        </w:tabs>
+        <w:ind w:left="5040" w:hanging="360"/>
+      </w:pPr>
+      <w:rPr>
+        <w:rFonts w:ascii="Symbol" w:hAnsi="Symbol" w:hint="default"/>
+        <w:sz w:val="20"/>
+      </w:rPr>
+    </w:lvl>
+    <w:lvl w:ilvl="7" w:tentative="1">
+      <w:start w:val="1"/>
+      <w:numFmt w:val="bullet"/>
+      <w:lvlText w:val=""/>
+      <w:lvlJc w:val="left"/>
+      <w:pPr>
+        <w:tabs>
+          <w:tab w:val="num" w:pos="5760"/>
+        </w:tabs>
+        <w:ind w:left="5760" w:hanging="360"/>
+      </w:pPr>
+      <w:rPr>
+        <w:rFonts w:ascii="Symbol" w:hAnsi="Symbol" w:hint="default"/>
+        <w:sz w:val="20"/>
+      </w:rPr>
+    </w:lvl>
+    <w:lvl w:ilvl="8" w:tentative="1">
+      <w:start w:val="1"/>
+      <w:numFmt w:val="bullet"/>
+      <w:lvlText w:val=""/>
+      <w:lvlJc w:val="left"/>
+      <w:pPr>
+        <w:tabs>
+          <w:tab w:val="num" w:pos="6480"/>
+        </w:tabs>
+        <w:ind w:left="6480" w:hanging="360"/>
+      </w:pPr>
+      <w:rPr>
+        <w:rFonts w:ascii="Symbol" w:hAnsi="Symbol" w:hint="default"/>
+        <w:sz w:val="20"/>
+      </w:rPr>
+    </w:lvl>
+  </w:abstractNum>
+  <w:abstractNum w:abstractNumId="3" w15:restartNumberingAfterBreak="0">
+    <w:nsid w:val="498069F3"/>
+    <w:multiLevelType w:val="multilevel"/>
+    <w:tmpl w:val="D9A2B118"/>
+    <w:lvl w:ilvl="0">
+      <w:start w:val="1"/>
+      <w:numFmt w:val="bullet"/>
+      <w:lvlText w:val=""/>
+      <w:lvlJc w:val="left"/>
+      <w:pPr>
+        <w:tabs>
+          <w:tab w:val="num" w:pos="720"/>
+        </w:tabs>
+        <w:ind w:left="720" w:hanging="360"/>
+      </w:pPr>
+      <w:rPr>
+        <w:rFonts w:ascii="Symbol" w:hAnsi="Symbol" w:hint="default"/>
+        <w:sz w:val="20"/>
+      </w:rPr>
+    </w:lvl>
+    <w:lvl w:ilvl="1" w:tentative="1">
+      <w:start w:val="1"/>
+      <w:numFmt w:val="bullet"/>
+      <w:lvlText w:val="o"/>
+      <w:lvlJc w:val="left"/>
+      <w:pPr>
+        <w:tabs>
+          <w:tab w:val="num" w:pos="1440"/>
+        </w:tabs>
+        <w:ind w:left="1440" w:hanging="360"/>
+      </w:pPr>
+      <w:rPr>
+        <w:rFonts w:ascii="Courier New" w:hAnsi="Courier New" w:hint="default"/>
+        <w:sz w:val="20"/>
+      </w:rPr>
+    </w:lvl>
+    <w:lvl w:ilvl="2" w:tentative="1">
+      <w:start w:val="1"/>
+      <w:numFmt w:val="bullet"/>
+      <w:lvlText w:val=""/>
+      <w:lvlJc w:val="left"/>
+      <w:pPr>
+        <w:tabs>
+          <w:tab w:val="num" w:pos="2160"/>
+        </w:tabs>
+        <w:ind w:left="2160" w:hanging="360"/>
+      </w:pPr>
+      <w:rPr>
+        <w:rFonts w:ascii="Wingdings" w:hAnsi="Wingdings" w:hint="default"/>
+        <w:sz w:val="20"/>
+      </w:rPr>
+    </w:lvl>
+    <w:lvl w:ilvl="3" w:tentative="1">
+      <w:start w:val="1"/>
+      <w:numFmt w:val="bullet"/>
+      <w:lvlText w:val=""/>
+      <w:lvlJc w:val="left"/>
+      <w:pPr>
+        <w:tabs>
+          <w:tab w:val="num" w:pos="2880"/>
+        </w:tabs>
+        <w:ind w:left="2880" w:hanging="360"/>
+      </w:pPr>
+      <w:rPr>
+        <w:rFonts w:ascii="Wingdings" w:hAnsi="Wingdings" w:hint="default"/>
+        <w:sz w:val="20"/>
+      </w:rPr>
+    </w:lvl>
+    <w:lvl w:ilvl="4" w:tentative="1">
+      <w:start w:val="1"/>
+      <w:numFmt w:val="bullet"/>
+      <w:lvlText w:val=""/>
+      <w:lvlJc w:val="left"/>
+      <w:pPr>
+        <w:tabs>
+          <w:tab w:val="num" w:pos="3600"/>
+        </w:tabs>
+        <w:ind w:left="3600" w:hanging="360"/>
+      </w:pPr>
+      <w:rPr>
+        <w:rFonts w:ascii="Wingdings" w:hAnsi="Wingdings" w:hint="default"/>
+        <w:sz w:val="20"/>
+      </w:rPr>
+    </w:lvl>
+    <w:lvl w:ilvl="5" w:tentative="1">
+      <w:start w:val="1"/>
+      <w:numFmt w:val="bullet"/>
+      <w:lvlText w:val=""/>
+      <w:lvlJc w:val="left"/>
+      <w:pPr>
+        <w:tabs>
+          <w:tab w:val="num" w:pos="4320"/>
+        </w:tabs>
+        <w:ind w:left="4320" w:hanging="360"/>
+      </w:pPr>
+      <w:rPr>
+        <w:rFonts w:ascii="Wingdings" w:hAnsi="Wingdings" w:hint="default"/>
+        <w:sz w:val="20"/>
+      </w:rPr>
+    </w:lvl>
+    <w:lvl w:ilvl="6" w:tentative="1">
+      <w:start w:val="1"/>
+      <w:numFmt w:val="bullet"/>
+      <w:lvlText w:val=""/>
+      <w:lvlJc w:val="left"/>
+      <w:pPr>
+        <w:tabs>
+          <w:tab w:val="num" w:pos="5040"/>
+        </w:tabs>
+        <w:ind w:left="5040" w:hanging="360"/>
+      </w:pPr>
+      <w:rPr>
+        <w:rFonts w:ascii="Wingdings" w:hAnsi="Wingdings" w:hint="default"/>
+        <w:sz w:val="20"/>
+      </w:rPr>
+    </w:lvl>
+    <w:lvl w:ilvl="7" w:tentative="1">
+      <w:start w:val="1"/>
+      <w:numFmt w:val="bullet"/>
+      <w:lvlText w:val=""/>
+      <w:lvlJc w:val="left"/>
+      <w:pPr>
+        <w:tabs>
+          <w:tab w:val="num" w:pos="5760"/>
+        </w:tabs>
+        <w:ind w:left="5760" w:hanging="360"/>
+      </w:pPr>
+      <w:rPr>
+        <w:rFonts w:ascii="Wingdings" w:hAnsi="Wingdings" w:hint="default"/>
+        <w:sz w:val="20"/>
+      </w:rPr>
+    </w:lvl>
+    <w:lvl w:ilvl="8" w:tentative="1">
+      <w:start w:val="1"/>
+      <w:numFmt w:val="bullet"/>
+      <w:lvlText w:val=""/>
+      <w:lvlJc w:val="left"/>
+      <w:pPr>
+        <w:tabs>
+          <w:tab w:val="num" w:pos="6480"/>
+        </w:tabs>
+        <w:ind w:left="6480" w:hanging="360"/>
+      </w:pPr>
+      <w:rPr>
+        <w:rFonts w:ascii="Wingdings" w:hAnsi="Wingdings" w:hint="default"/>
+        <w:sz w:val="20"/>
+      </w:rPr>
+    </w:lvl>
+  </w:abstractNum>
+  <w:abstractNum w:abstractNumId="4" w15:restartNumberingAfterBreak="0">
     <w:nsid w:val="4B985C47"/>
     <w:multiLevelType w:val="hybridMultilevel"/>
     <w:tmpl w:val="CBC2879A"/>
@@ -333,7 +1195,7 @@
       </w:rPr>
     </w:lvl>
   </w:abstractNum>
-  <w:abstractNum w:abstractNumId="1" w15:restartNumberingAfterBreak="0">
+  <w:abstractNum w:abstractNumId="5" w15:restartNumberingAfterBreak="0">
     <w:nsid w:val="5F186F3E"/>
     <w:multiLevelType w:val="hybridMultilevel"/>
     <w:tmpl w:val="CA46936E"/>
@@ -446,11 +1308,327 @@
       </w:rPr>
     </w:lvl>
   </w:abstractNum>
+  <w:abstractNum w:abstractNumId="6" w15:restartNumberingAfterBreak="0">
+    <w:nsid w:val="6A120F44"/>
+    <w:multiLevelType w:val="multilevel"/>
+    <w:tmpl w:val="95AC7378"/>
+    <w:lvl w:ilvl="0">
+      <w:start w:val="1"/>
+      <w:numFmt w:val="bullet"/>
+      <w:lvlText w:val=""/>
+      <w:lvlJc w:val="left"/>
+      <w:pPr>
+        <w:tabs>
+          <w:tab w:val="num" w:pos="720"/>
+        </w:tabs>
+        <w:ind w:left="720" w:hanging="360"/>
+      </w:pPr>
+      <w:rPr>
+        <w:rFonts w:ascii="Symbol" w:hAnsi="Symbol" w:hint="default"/>
+        <w:sz w:val="20"/>
+      </w:rPr>
+    </w:lvl>
+    <w:lvl w:ilvl="1" w:tentative="1">
+      <w:start w:val="1"/>
+      <w:numFmt w:val="bullet"/>
+      <w:lvlText w:val=""/>
+      <w:lvlJc w:val="left"/>
+      <w:pPr>
+        <w:tabs>
+          <w:tab w:val="num" w:pos="1440"/>
+        </w:tabs>
+        <w:ind w:left="1440" w:hanging="360"/>
+      </w:pPr>
+      <w:rPr>
+        <w:rFonts w:ascii="Symbol" w:hAnsi="Symbol" w:hint="default"/>
+        <w:sz w:val="20"/>
+      </w:rPr>
+    </w:lvl>
+    <w:lvl w:ilvl="2" w:tentative="1">
+      <w:start w:val="1"/>
+      <w:numFmt w:val="bullet"/>
+      <w:lvlText w:val=""/>
+      <w:lvlJc w:val="left"/>
+      <w:pPr>
+        <w:tabs>
+          <w:tab w:val="num" w:pos="2160"/>
+        </w:tabs>
+        <w:ind w:left="2160" w:hanging="360"/>
+      </w:pPr>
+      <w:rPr>
+        <w:rFonts w:ascii="Symbol" w:hAnsi="Symbol" w:hint="default"/>
+        <w:sz w:val="20"/>
+      </w:rPr>
+    </w:lvl>
+    <w:lvl w:ilvl="3" w:tentative="1">
+      <w:start w:val="1"/>
+      <w:numFmt w:val="bullet"/>
+      <w:lvlText w:val=""/>
+      <w:lvlJc w:val="left"/>
+      <w:pPr>
+        <w:tabs>
+          <w:tab w:val="num" w:pos="2880"/>
+        </w:tabs>
+        <w:ind w:left="2880" w:hanging="360"/>
+      </w:pPr>
+      <w:rPr>
+        <w:rFonts w:ascii="Symbol" w:hAnsi="Symbol" w:hint="default"/>
+        <w:sz w:val="20"/>
+      </w:rPr>
+    </w:lvl>
+    <w:lvl w:ilvl="4" w:tentative="1">
+      <w:start w:val="1"/>
+      <w:numFmt w:val="bullet"/>
+      <w:lvlText w:val=""/>
+      <w:lvlJc w:val="left"/>
+      <w:pPr>
+        <w:tabs>
+          <w:tab w:val="num" w:pos="3600"/>
+        </w:tabs>
+        <w:ind w:left="3600" w:hanging="360"/>
+      </w:pPr>
+      <w:rPr>
+        <w:rFonts w:ascii="Symbol" w:hAnsi="Symbol" w:hint="default"/>
+        <w:sz w:val="20"/>
+      </w:rPr>
+    </w:lvl>
+    <w:lvl w:ilvl="5" w:tentative="1">
+      <w:start w:val="1"/>
+      <w:numFmt w:val="bullet"/>
+      <w:lvlText w:val=""/>
+      <w:lvlJc w:val="left"/>
+      <w:pPr>
+        <w:tabs>
+          <w:tab w:val="num" w:pos="4320"/>
+        </w:tabs>
+        <w:ind w:left="4320" w:hanging="360"/>
+      </w:pPr>
+      <w:rPr>
+        <w:rFonts w:ascii="Symbol" w:hAnsi="Symbol" w:hint="default"/>
+        <w:sz w:val="20"/>
+      </w:rPr>
+    </w:lvl>
+    <w:lvl w:ilvl="6" w:tentative="1">
+      <w:start w:val="1"/>
+      <w:numFmt w:val="bullet"/>
+      <w:lvlText w:val=""/>
+      <w:lvlJc w:val="left"/>
+      <w:pPr>
+        <w:tabs>
+          <w:tab w:val="num" w:pos="5040"/>
+        </w:tabs>
+        <w:ind w:left="5040" w:hanging="360"/>
+      </w:pPr>
+      <w:rPr>
+        <w:rFonts w:ascii="Symbol" w:hAnsi="Symbol" w:hint="default"/>
+        <w:sz w:val="20"/>
+      </w:rPr>
+    </w:lvl>
+    <w:lvl w:ilvl="7" w:tentative="1">
+      <w:start w:val="1"/>
+      <w:numFmt w:val="bullet"/>
+      <w:lvlText w:val=""/>
+      <w:lvlJc w:val="left"/>
+      <w:pPr>
+        <w:tabs>
+          <w:tab w:val="num" w:pos="5760"/>
+        </w:tabs>
+        <w:ind w:left="5760" w:hanging="360"/>
+      </w:pPr>
+      <w:rPr>
+        <w:rFonts w:ascii="Symbol" w:hAnsi="Symbol" w:hint="default"/>
+        <w:sz w:val="20"/>
+      </w:rPr>
+    </w:lvl>
+    <w:lvl w:ilvl="8" w:tentative="1">
+      <w:start w:val="1"/>
+      <w:numFmt w:val="bullet"/>
+      <w:lvlText w:val=""/>
+      <w:lvlJc w:val="left"/>
+      <w:pPr>
+        <w:tabs>
+          <w:tab w:val="num" w:pos="6480"/>
+        </w:tabs>
+        <w:ind w:left="6480" w:hanging="360"/>
+      </w:pPr>
+      <w:rPr>
+        <w:rFonts w:ascii="Symbol" w:hAnsi="Symbol" w:hint="default"/>
+        <w:sz w:val="20"/>
+      </w:rPr>
+    </w:lvl>
+  </w:abstractNum>
+  <w:abstractNum w:abstractNumId="7" w15:restartNumberingAfterBreak="0">
+    <w:nsid w:val="7BCE4FB6"/>
+    <w:multiLevelType w:val="multilevel"/>
+    <w:tmpl w:val="5AEC7A30"/>
+    <w:lvl w:ilvl="0">
+      <w:start w:val="1"/>
+      <w:numFmt w:val="bullet"/>
+      <w:lvlText w:val=""/>
+      <w:lvlJc w:val="left"/>
+      <w:pPr>
+        <w:tabs>
+          <w:tab w:val="num" w:pos="720"/>
+        </w:tabs>
+        <w:ind w:left="720" w:hanging="360"/>
+      </w:pPr>
+      <w:rPr>
+        <w:rFonts w:ascii="Symbol" w:hAnsi="Symbol" w:hint="default"/>
+        <w:sz w:val="20"/>
+      </w:rPr>
+    </w:lvl>
+    <w:lvl w:ilvl="1" w:tentative="1">
+      <w:start w:val="1"/>
+      <w:numFmt w:val="bullet"/>
+      <w:lvlText w:val="o"/>
+      <w:lvlJc w:val="left"/>
+      <w:pPr>
+        <w:tabs>
+          <w:tab w:val="num" w:pos="1440"/>
+        </w:tabs>
+        <w:ind w:left="1440" w:hanging="360"/>
+      </w:pPr>
+      <w:rPr>
+        <w:rFonts w:ascii="Courier New" w:hAnsi="Courier New" w:hint="default"/>
+        <w:sz w:val="20"/>
+      </w:rPr>
+    </w:lvl>
+    <w:lvl w:ilvl="2" w:tentative="1">
+      <w:start w:val="1"/>
+      <w:numFmt w:val="bullet"/>
+      <w:lvlText w:val=""/>
+      <w:lvlJc w:val="left"/>
+      <w:pPr>
+        <w:tabs>
+          <w:tab w:val="num" w:pos="2160"/>
+        </w:tabs>
+        <w:ind w:left="2160" w:hanging="360"/>
+      </w:pPr>
+      <w:rPr>
+        <w:rFonts w:ascii="Wingdings" w:hAnsi="Wingdings" w:hint="default"/>
+        <w:sz w:val="20"/>
+      </w:rPr>
+    </w:lvl>
+    <w:lvl w:ilvl="3" w:tentative="1">
+      <w:start w:val="1"/>
+      <w:numFmt w:val="bullet"/>
+      <w:lvlText w:val=""/>
+      <w:lvlJc w:val="left"/>
+      <w:pPr>
+        <w:tabs>
+          <w:tab w:val="num" w:pos="2880"/>
+        </w:tabs>
+        <w:ind w:left="2880" w:hanging="360"/>
+      </w:pPr>
+      <w:rPr>
+        <w:rFonts w:ascii="Wingdings" w:hAnsi="Wingdings" w:hint="default"/>
+        <w:sz w:val="20"/>
+      </w:rPr>
+    </w:lvl>
+    <w:lvl w:ilvl="4" w:tentative="1">
+      <w:start w:val="1"/>
+      <w:numFmt w:val="bullet"/>
+      <w:lvlText w:val=""/>
+      <w:lvlJc w:val="left"/>
+      <w:pPr>
+        <w:tabs>
+          <w:tab w:val="num" w:pos="3600"/>
+        </w:tabs>
+        <w:ind w:left="3600" w:hanging="360"/>
+      </w:pPr>
+      <w:rPr>
+        <w:rFonts w:ascii="Wingdings" w:hAnsi="Wingdings" w:hint="default"/>
+        <w:sz w:val="20"/>
+      </w:rPr>
+    </w:lvl>
+    <w:lvl w:ilvl="5" w:tentative="1">
+      <w:start w:val="1"/>
+      <w:numFmt w:val="bullet"/>
+      <w:lvlText w:val=""/>
+      <w:lvlJc w:val="left"/>
+      <w:pPr>
+        <w:tabs>
+          <w:tab w:val="num" w:pos="4320"/>
+        </w:tabs>
+        <w:ind w:left="4320" w:hanging="360"/>
+      </w:pPr>
+      <w:rPr>
+        <w:rFonts w:ascii="Wingdings" w:hAnsi="Wingdings" w:hint="default"/>
+        <w:sz w:val="20"/>
+      </w:rPr>
+    </w:lvl>
+    <w:lvl w:ilvl="6" w:tentative="1">
+      <w:start w:val="1"/>
+      <w:numFmt w:val="bullet"/>
+      <w:lvlText w:val=""/>
+      <w:lvlJc w:val="left"/>
+      <w:pPr>
+        <w:tabs>
+          <w:tab w:val="num" w:pos="5040"/>
+        </w:tabs>
+        <w:ind w:left="5040" w:hanging="360"/>
+      </w:pPr>
+      <w:rPr>
+        <w:rFonts w:ascii="Wingdings" w:hAnsi="Wingdings" w:hint="default"/>
+        <w:sz w:val="20"/>
+      </w:rPr>
+    </w:lvl>
+    <w:lvl w:ilvl="7" w:tentative="1">
+      <w:start w:val="1"/>
+      <w:numFmt w:val="bullet"/>
+      <w:lvlText w:val=""/>
+      <w:lvlJc w:val="left"/>
+      <w:pPr>
+        <w:tabs>
+          <w:tab w:val="num" w:pos="5760"/>
+        </w:tabs>
+        <w:ind w:left="5760" w:hanging="360"/>
+      </w:pPr>
+      <w:rPr>
+        <w:rFonts w:ascii="Wingdings" w:hAnsi="Wingdings" w:hint="default"/>
+        <w:sz w:val="20"/>
+      </w:rPr>
+    </w:lvl>
+    <w:lvl w:ilvl="8" w:tentative="1">
+      <w:start w:val="1"/>
+      <w:numFmt w:val="bullet"/>
+      <w:lvlText w:val=""/>
+      <w:lvlJc w:val="left"/>
+      <w:pPr>
+        <w:tabs>
+          <w:tab w:val="num" w:pos="6480"/>
+        </w:tabs>
+        <w:ind w:left="6480" w:hanging="360"/>
+      </w:pPr>
+      <w:rPr>
+        <w:rFonts w:ascii="Wingdings" w:hAnsi="Wingdings" w:hint="default"/>
+        <w:sz w:val="20"/>
+      </w:rPr>
+    </w:lvl>
+  </w:abstractNum>
   <w:num w:numId="1">
+    <w:abstractNumId w:val="5"/>
+  </w:num>
+  <w:num w:numId="2">
+    <w:abstractNumId w:val="4"/>
+  </w:num>
+  <w:num w:numId="3">
+    <w:abstractNumId w:val="2"/>
+  </w:num>
+  <w:num w:numId="4">
+    <w:abstractNumId w:val="6"/>
+  </w:num>
+  <w:num w:numId="5">
     <w:abstractNumId w:val="1"/>
   </w:num>
-  <w:num w:numId="2">
+  <w:num w:numId="6">
+    <w:abstractNumId w:val="7"/>
+  </w:num>
+  <w:num w:numId="7">
     <w:abstractNumId w:val="0"/>
+  </w:num>
+  <w:num w:numId="8">
+    <w:abstractNumId w:val="3"/>
   </w:num>
 </w:numbering>
 </file>

</xml_diff>

<commit_message>
feat: Add progress #4 'Writing Personal Statement, Tridge'
</commit_message>
<xml_diff>
--- a/personal_statements/Tridge/personal_statment.docx
+++ b/personal_statements/Tridge/personal_statment.docx
@@ -425,6 +425,33 @@
           <w:szCs w:val="28"/>
         </w:rPr>
       </w:pPr>
+      <w:r>
+        <w:rPr>
+          <w:sz w:val="28"/>
+          <w:szCs w:val="28"/>
+        </w:rPr>
+        <w:t>Learning new things and growing as a developer as a whole</w:t>
+      </w:r>
+    </w:p>
+    <w:p>
+      <w:pPr>
+        <w:pStyle w:val="ListParagraph"/>
+        <w:numPr>
+          <w:ilvl w:val="1"/>
+          <w:numId w:val="7"/>
+        </w:numPr>
+        <w:rPr>
+          <w:sz w:val="28"/>
+          <w:szCs w:val="28"/>
+        </w:rPr>
+      </w:pPr>
+      <w:r>
+        <w:rPr>
+          <w:sz w:val="28"/>
+          <w:szCs w:val="28"/>
+        </w:rPr>
+        <w:t>Facing challenges and creating a program that not only works but loved by many</w:t>
+      </w:r>
     </w:p>
     <w:p>
       <w:pPr>
@@ -507,6 +534,7 @@
           <w:sz w:val="28"/>
           <w:szCs w:val="28"/>
         </w:rPr>
+        <w:lastRenderedPageBreak/>
         <w:t>That would leverage my assets in fluent English communications and web development skills to contribute to the growth of a company in my home country.</w:t>
       </w:r>
     </w:p>

</xml_diff>

<commit_message>
feat: Add progress #5 'Writing Personal Statement, Tridge'
</commit_message>
<xml_diff>
--- a/personal_statements/Tridge/personal_statment.docx
+++ b/personal_statements/Tridge/personal_statment.docx
@@ -387,20 +387,53 @@
     </w:p>
     <w:p>
       <w:pPr>
-        <w:rPr>
-          <w:sz w:val="28"/>
-          <w:szCs w:val="28"/>
-        </w:rPr>
-      </w:pPr>
-    </w:p>
-    <w:p>
-      <w:pPr>
         <w:pStyle w:val="ListParagraph"/>
         <w:numPr>
           <w:ilvl w:val="0"/>
           <w:numId w:val="7"/>
         </w:numPr>
         <w:rPr>
+          <w:rFonts w:ascii="Times New Roman" w:eastAsia="Times New Roman" w:hAnsi="Times New Roman" w:cs="Times New Roman"/>
+        </w:rPr>
+      </w:pPr>
+      <w:r>
+        <w:rPr>
+          <w:rFonts w:ascii="Helvetica Neue" w:eastAsia="Times New Roman" w:hAnsi="Helvetica Neue" w:cs="Times New Roman"/>
+          <w:i/>
+          <w:iCs/>
+          <w:color w:val="595959"/>
+          <w:spacing w:val="-7"/>
+          <w:shd w:val="clear" w:color="auto" w:fill="FFFFFF"/>
+        </w:rPr>
+        <w:t>“The gratification of overcoming an obstacle is my greatest motivator. For example, math has never been my best subject, but I opted to take calculus in college, even though it wasn’t required for my major because I wanted to prove to myself I could do it. The course wasn’t easy, and I spent many nights studying late, but I passed with an A. The feeling of accomplishment that comes with exceeding challenging goals is what drew me to a career in sales.”</w:t>
+      </w:r>
+    </w:p>
+    <w:p>
+      <w:pPr>
+        <w:shd w:val="clear" w:color="auto" w:fill="FFFFFF"/>
+        <w:spacing w:before="100" w:beforeAutospacing="1" w:after="100" w:afterAutospacing="1"/>
+        <w:ind w:right="240"/>
+        <w:rPr>
+          <w:rFonts w:ascii="Arial" w:eastAsia="Times New Roman" w:hAnsi="Arial" w:cs="Arial"/>
+        </w:rPr>
+      </w:pPr>
+    </w:p>
+    <w:p>
+      <w:pPr>
+        <w:rPr>
+          <w:sz w:val="28"/>
+          <w:szCs w:val="28"/>
+        </w:rPr>
+      </w:pPr>
+    </w:p>
+    <w:p>
+      <w:pPr>
+        <w:pStyle w:val="ListParagraph"/>
+        <w:numPr>
+          <w:ilvl w:val="0"/>
+          <w:numId w:val="7"/>
+        </w:numPr>
+        <w:rPr>
           <w:sz w:val="28"/>
           <w:szCs w:val="28"/>
         </w:rPr>
@@ -450,7 +483,35 @@
           <w:sz w:val="28"/>
           <w:szCs w:val="28"/>
         </w:rPr>
-        <w:t>Facing challenges and creating a program that not only works but loved by many</w:t>
+        <w:t>Creating a program that brings a smile to clients</w:t>
+      </w:r>
+    </w:p>
+    <w:p>
+      <w:pPr>
+        <w:pStyle w:val="ListParagraph"/>
+        <w:numPr>
+          <w:ilvl w:val="1"/>
+          <w:numId w:val="7"/>
+        </w:numPr>
+        <w:rPr>
+          <w:sz w:val="28"/>
+          <w:szCs w:val="28"/>
+        </w:rPr>
+      </w:pPr>
+      <w:r>
+        <w:rPr>
+          <w:sz w:val="28"/>
+          <w:szCs w:val="28"/>
+        </w:rPr>
+        <w:lastRenderedPageBreak/>
+        <w:t xml:space="preserve">Facing challenges and creating a program that not only works but loved by </w:t>
+      </w:r>
+      <w:r>
+        <w:rPr>
+          <w:sz w:val="28"/>
+          <w:szCs w:val="28"/>
+        </w:rPr>
+        <w:t>clients</w:t>
       </w:r>
     </w:p>
     <w:p>
@@ -514,7 +575,21 @@
           <w:sz w:val="28"/>
           <w:szCs w:val="28"/>
         </w:rPr>
-        <w:t>Improve my web development skills with exposure of developing application loved by many clients across the globe</w:t>
+        <w:t>Improve my web development skills with exposure of developing application</w:t>
+      </w:r>
+      <w:r>
+        <w:rPr>
+          <w:sz w:val="28"/>
+          <w:szCs w:val="28"/>
+        </w:rPr>
+        <w:t xml:space="preserve"> that’s used and</w:t>
+      </w:r>
+      <w:r>
+        <w:rPr>
+          <w:sz w:val="28"/>
+          <w:szCs w:val="28"/>
+        </w:rPr>
+        <w:t xml:space="preserve"> loved by many clients across the globe</w:t>
       </w:r>
     </w:p>
     <w:p>
@@ -534,7 +609,6 @@
           <w:sz w:val="28"/>
           <w:szCs w:val="28"/>
         </w:rPr>
-        <w:lastRenderedPageBreak/>
         <w:t>That would leverage my assets in fluent English communications and web development skills to contribute to the growth of a company in my home country.</w:t>
       </w:r>
     </w:p>
@@ -2094,6 +2168,17 @@
       <w:contextualSpacing/>
     </w:pPr>
   </w:style>
+  <w:style w:type="character" w:styleId="Emphasis">
+    <w:name w:val="Emphasis"/>
+    <w:basedOn w:val="DefaultParagraphFont"/>
+    <w:uiPriority w:val="20"/>
+    <w:qFormat/>
+    <w:rsid w:val="00EE1FBD"/>
+    <w:rPr>
+      <w:i/>
+      <w:iCs/>
+    </w:rPr>
+  </w:style>
 </w:styles>
 </file>
 

</xml_diff>

<commit_message>
feat: Add progress #6 'Writing Personal Statement, Tridge'
</commit_message>
<xml_diff>
--- a/personal_statements/Tridge/personal_statment.docx
+++ b/personal_statements/Tridge/personal_statment.docx
@@ -504,7 +504,14 @@
           <w:szCs w:val="28"/>
         </w:rPr>
         <w:lastRenderedPageBreak/>
-        <w:t xml:space="preserve">Facing challenges and creating a program that not only works but loved by </w:t>
+        <w:t>Overcoming</w:t>
+      </w:r>
+      <w:r>
+        <w:rPr>
+          <w:sz w:val="28"/>
+          <w:szCs w:val="28"/>
+        </w:rPr>
+        <w:t xml:space="preserve"> challenges and creating a program that not only works but loved by </w:t>
       </w:r>
       <w:r>
         <w:rPr>
@@ -516,6 +523,44 @@
     </w:p>
     <w:p>
       <w:pPr>
+        <w:pStyle w:val="ListParagraph"/>
+        <w:numPr>
+          <w:ilvl w:val="2"/>
+          <w:numId w:val="7"/>
+        </w:numPr>
+        <w:rPr>
+          <w:sz w:val="28"/>
+          <w:szCs w:val="28"/>
+        </w:rPr>
+      </w:pPr>
+      <w:r>
+        <w:rPr>
+          <w:sz w:val="28"/>
+          <w:szCs w:val="28"/>
+        </w:rPr>
+        <w:t xml:space="preserve">When I was working at </w:t>
+      </w:r>
+      <w:proofErr w:type="spellStart"/>
+      <w:r>
+        <w:rPr>
+          <w:sz w:val="28"/>
+          <w:szCs w:val="28"/>
+        </w:rPr>
+        <w:t>sitemax</w:t>
+      </w:r>
+      <w:proofErr w:type="spellEnd"/>
+      <w:r>
+        <w:rPr>
+          <w:sz w:val="28"/>
+          <w:szCs w:val="28"/>
+        </w:rPr>
+        <w:t xml:space="preserve"> systems inc. I improved user interface of small apps on behalf of clients and improved customer satisfaction</w:t>
+      </w:r>
+    </w:p>
+    <w:p>
+      <w:pPr>
+        <w:pStyle w:val="ListParagraph"/>
+        <w:ind w:left="2160"/>
         <w:rPr>
           <w:sz w:val="28"/>
           <w:szCs w:val="28"/>
@@ -652,7 +697,7 @@
         <w:rFonts w:ascii="Courier New" w:hAnsi="Courier New" w:cs="Courier New" w:hint="default"/>
       </w:rPr>
     </w:lvl>
-    <w:lvl w:ilvl="2" w:tplc="04090005" w:tentative="1">
+    <w:lvl w:ilvl="2" w:tplc="04090005">
       <w:start w:val="1"/>
       <w:numFmt w:val="bullet"/>
       <w:lvlText w:val=""/>

</xml_diff>

<commit_message>
feat: Add progress #7 'Writing Personal Statement, Tridge'
</commit_message>
<xml_diff>
--- a/personal_statements/Tridge/personal_statment.docx
+++ b/personal_statements/Tridge/personal_statment.docx
@@ -554,8 +554,72 @@
           <w:sz w:val="28"/>
           <w:szCs w:val="28"/>
         </w:rPr>
-        <w:t xml:space="preserve"> systems inc. I improved user interface of small apps on behalf of clients and improved customer satisfaction</w:t>
-      </w:r>
+        <w:t xml:space="preserve"> systems inc.</w:t>
+      </w:r>
+      <w:r>
+        <w:rPr>
+          <w:sz w:val="28"/>
+          <w:szCs w:val="28"/>
+        </w:rPr>
+        <w:t xml:space="preserve"> </w:t>
+      </w:r>
+      <w:r>
+        <w:rPr>
+          <w:sz w:val="28"/>
+          <w:szCs w:val="28"/>
+        </w:rPr>
+        <w:t>It wasn’t easy. I would hear from my supervisor in code review that entire block of code needs change. A</w:t>
+      </w:r>
+      <w:r>
+        <w:rPr>
+          <w:sz w:val="28"/>
+          <w:szCs w:val="28"/>
+        </w:rPr>
+        <w:t xml:space="preserve"> friend of mine who is in charge of showcasing my develop solution to clients would come say “Hey </w:t>
+      </w:r>
+      <w:proofErr w:type="spellStart"/>
+      <w:r>
+        <w:rPr>
+          <w:sz w:val="28"/>
+          <w:szCs w:val="28"/>
+        </w:rPr>
+        <w:t>moe</w:t>
+      </w:r>
+      <w:proofErr w:type="spellEnd"/>
+      <w:r>
+        <w:rPr>
+          <w:sz w:val="28"/>
+          <w:szCs w:val="28"/>
+        </w:rPr>
+        <w:t>, Bold construction really loved your solution. So much so that they showed to personnel at the government.”</w:t>
+      </w:r>
+      <w:r>
+        <w:rPr>
+          <w:sz w:val="28"/>
+          <w:szCs w:val="28"/>
+        </w:rPr>
+        <w:t xml:space="preserve"> </w:t>
+      </w:r>
+      <w:r>
+        <w:rPr>
+          <w:sz w:val="28"/>
+          <w:szCs w:val="28"/>
+        </w:rPr>
+        <w:t>I loved the feeling of how the solution I’ve created generated customer gratification and I want to continue this pursuit at this company.</w:t>
+      </w:r>
+    </w:p>
+    <w:p>
+      <w:pPr>
+        <w:pStyle w:val="ListParagraph"/>
+        <w:numPr>
+          <w:ilvl w:val="2"/>
+          <w:numId w:val="7"/>
+        </w:numPr>
+        <w:rPr>
+          <w:sz w:val="28"/>
+          <w:szCs w:val="28"/>
+        </w:rPr>
+      </w:pPr>
     </w:p>
     <w:p>
       <w:pPr>

</xml_diff>

<commit_message>
feat: Add progress #8 'Writing Personal Statement, Tridge'
</commit_message>
<xml_diff>
--- a/personal_statements/Tridge/personal_statment.docx
+++ b/personal_statements/Tridge/personal_statment.docx
@@ -568,14 +568,28 @@
           <w:sz w:val="28"/>
           <w:szCs w:val="28"/>
         </w:rPr>
-        <w:t>It wasn’t easy. I would hear from my supervisor in code review that entire block of code needs change. A</w:t>
-      </w:r>
-      <w:r>
-        <w:rPr>
-          <w:sz w:val="28"/>
-          <w:szCs w:val="28"/>
-        </w:rPr>
-        <w:t xml:space="preserve"> friend of mine who is in charge of showcasing my develop solution to clients would come say “Hey </w:t>
+        <w:t>A</w:t>
+      </w:r>
+      <w:r>
+        <w:rPr>
+          <w:sz w:val="28"/>
+          <w:szCs w:val="28"/>
+        </w:rPr>
+        <w:t xml:space="preserve"> friend of mine who is in charge of </w:t>
+      </w:r>
+      <w:r>
+        <w:rPr>
+          <w:sz w:val="28"/>
+          <w:szCs w:val="28"/>
+        </w:rPr>
+        <w:t>delivering web solutions to</w:t>
+      </w:r>
+      <w:r>
+        <w:rPr>
+          <w:sz w:val="28"/>
+          <w:szCs w:val="28"/>
+        </w:rPr>
+        <w:t xml:space="preserve"> clients would come say “Hey </w:t>
       </w:r>
       <w:proofErr w:type="spellStart"/>
       <w:r>
@@ -591,7 +605,35 @@
           <w:sz w:val="28"/>
           <w:szCs w:val="28"/>
         </w:rPr>
-        <w:t>, Bold construction really loved your solution. So much so that they showed to personnel at the government.”</w:t>
+        <w:t xml:space="preserve">, Bold construction really loved your solution. So much so that they showed </w:t>
+      </w:r>
+      <w:r>
+        <w:rPr>
+          <w:sz w:val="28"/>
+          <w:szCs w:val="28"/>
+        </w:rPr>
+        <w:t xml:space="preserve">your app </w:t>
+      </w:r>
+      <w:r>
+        <w:rPr>
+          <w:sz w:val="28"/>
+          <w:szCs w:val="28"/>
+        </w:rPr>
+        <w:t xml:space="preserve">to </w:t>
+      </w:r>
+      <w:r>
+        <w:rPr>
+          <w:sz w:val="28"/>
+          <w:szCs w:val="28"/>
+        </w:rPr>
+        <w:t>a high-level person</w:t>
+      </w:r>
+      <w:r>
+        <w:rPr>
+          <w:sz w:val="28"/>
+          <w:szCs w:val="28"/>
+        </w:rPr>
+        <w:t xml:space="preserve"> at the government.”</w:t>
       </w:r>
       <w:r>
         <w:rPr>
@@ -684,14 +726,49 @@
           <w:sz w:val="28"/>
           <w:szCs w:val="28"/>
         </w:rPr>
-        <w:t>Improve my web development skills with exposure of developing application</w:t>
-      </w:r>
-      <w:r>
-        <w:rPr>
-          <w:sz w:val="28"/>
-          <w:szCs w:val="28"/>
-        </w:rPr>
-        <w:t xml:space="preserve"> that’s used and</w:t>
+        <w:t xml:space="preserve">Improve my web development skills </w:t>
+      </w:r>
+      <w:r>
+        <w:rPr>
+          <w:sz w:val="28"/>
+          <w:szCs w:val="28"/>
+        </w:rPr>
+        <w:t>and</w:t>
+      </w:r>
+      <w:r>
+        <w:rPr>
+          <w:sz w:val="28"/>
+          <w:szCs w:val="28"/>
+        </w:rPr>
+        <w:t xml:space="preserve"> developing application</w:t>
+      </w:r>
+      <w:r>
+        <w:rPr>
+          <w:sz w:val="28"/>
+          <w:szCs w:val="28"/>
+        </w:rPr>
+        <w:t>s</w:t>
+      </w:r>
+      <w:r>
+        <w:rPr>
+          <w:sz w:val="28"/>
+          <w:szCs w:val="28"/>
+        </w:rPr>
+        <w:t xml:space="preserve"> </w:t>
+      </w:r>
+      <w:r>
+        <w:rPr>
+          <w:sz w:val="28"/>
+          <w:szCs w:val="28"/>
+        </w:rPr>
+        <w:t xml:space="preserve">with peers </w:t>
+      </w:r>
+      <w:r>
+        <w:rPr>
+          <w:sz w:val="28"/>
+          <w:szCs w:val="28"/>
+        </w:rPr>
+        <w:t>that’s used and</w:t>
       </w:r>
       <w:r>
         <w:rPr>
@@ -718,7 +795,21 @@
           <w:sz w:val="28"/>
           <w:szCs w:val="28"/>
         </w:rPr>
-        <w:t>That would leverage my assets in fluent English communications and web development skills to contribute to the growth of a company in my home country.</w:t>
+        <w:t xml:space="preserve">That would leverage my assets in fluent English communications and web development skills to </w:t>
+      </w:r>
+      <w:r>
+        <w:rPr>
+          <w:sz w:val="28"/>
+          <w:szCs w:val="28"/>
+        </w:rPr>
+        <w:t xml:space="preserve">work with peers and </w:t>
+      </w:r>
+      <w:r>
+        <w:rPr>
+          <w:sz w:val="28"/>
+          <w:szCs w:val="28"/>
+        </w:rPr>
+        <w:t>contribute to the growth of a company in my home country.</w:t>
       </w:r>
     </w:p>
     <w:sectPr>

</xml_diff>

<commit_message>
feat: Add progress #9 'Writing Personal Statement, Tridge'
</commit_message>
<xml_diff>
--- a/personal_statements/Tridge/personal_statment.docx
+++ b/personal_statements/Tridge/personal_statment.docx
@@ -591,21 +591,19 @@
         </w:rPr>
         <w:t xml:space="preserve"> clients would come say “Hey </w:t>
       </w:r>
-      <w:proofErr w:type="spellStart"/>
-      <w:r>
-        <w:rPr>
-          <w:sz w:val="28"/>
-          <w:szCs w:val="28"/>
-        </w:rPr>
-        <w:t>moe</w:t>
-      </w:r>
-      <w:proofErr w:type="spellEnd"/>
-      <w:r>
-        <w:rPr>
-          <w:sz w:val="28"/>
-          <w:szCs w:val="28"/>
-        </w:rPr>
-        <w:t xml:space="preserve">, Bold construction really loved your solution. So much so that they showed </w:t>
+      <w:r>
+        <w:rPr>
+          <w:sz w:val="28"/>
+          <w:szCs w:val="28"/>
+        </w:rPr>
+        <w:t>M</w:t>
+      </w:r>
+      <w:r>
+        <w:rPr>
+          <w:sz w:val="28"/>
+          <w:szCs w:val="28"/>
+        </w:rPr>
+        <w:t xml:space="preserve">oe, Bold construction really loved your solution. So much so that they showed </w:t>
       </w:r>
       <w:r>
         <w:rPr>
@@ -652,11 +650,7 @@
     </w:p>
     <w:p>
       <w:pPr>
-        <w:pStyle w:val="ListParagraph"/>
-        <w:numPr>
-          <w:ilvl w:val="2"/>
-          <w:numId w:val="7"/>
-        </w:numPr>
+        <w:ind w:left="1800"/>
         <w:rPr>
           <w:sz w:val="28"/>
           <w:szCs w:val="28"/>

</xml_diff>

<commit_message>
feat: Add progress #10 'Writing Personal Statement, Tridge'
</commit_message>
<xml_diff>
--- a/personal_statements/Tridge/personal_statment.docx
+++ b/personal_statements/Tridge/personal_statment.docx
@@ -504,7 +504,14 @@
           <w:szCs w:val="28"/>
         </w:rPr>
         <w:lastRenderedPageBreak/>
-        <w:t>Overcoming</w:t>
+        <w:t>I am motivated by the feeling of o</w:t>
+      </w:r>
+      <w:r>
+        <w:rPr>
+          <w:sz w:val="28"/>
+          <w:szCs w:val="28"/>
+        </w:rPr>
+        <w:t>vercoming</w:t>
       </w:r>
       <w:r>
         <w:rPr>
@@ -538,7 +545,14 @@
           <w:sz w:val="28"/>
           <w:szCs w:val="28"/>
         </w:rPr>
-        <w:t xml:space="preserve">When I was working at </w:t>
+        <w:t>For example, w</w:t>
+      </w:r>
+      <w:r>
+        <w:rPr>
+          <w:sz w:val="28"/>
+          <w:szCs w:val="28"/>
+        </w:rPr>
+        <w:t xml:space="preserve">hen I was working at </w:t>
       </w:r>
       <w:proofErr w:type="spellStart"/>
       <w:r>
@@ -546,7 +560,28 @@
           <w:sz w:val="28"/>
           <w:szCs w:val="28"/>
         </w:rPr>
-        <w:t>sitemax</w:t>
+        <w:t>S</w:t>
+      </w:r>
+      <w:r>
+        <w:rPr>
+          <w:sz w:val="28"/>
+          <w:szCs w:val="28"/>
+        </w:rPr>
+        <w:t>ite</w:t>
+      </w:r>
+      <w:r>
+        <w:rPr>
+          <w:sz w:val="28"/>
+          <w:szCs w:val="28"/>
+        </w:rPr>
+        <w:t>M</w:t>
+      </w:r>
+      <w:r>
+        <w:rPr>
+          <w:sz w:val="28"/>
+          <w:szCs w:val="28"/>
+        </w:rPr>
+        <w:t>ax</w:t>
       </w:r>
       <w:proofErr w:type="spellEnd"/>
       <w:r>
@@ -554,13 +589,6 @@
           <w:sz w:val="28"/>
           <w:szCs w:val="28"/>
         </w:rPr>
-        <w:t xml:space="preserve"> systems inc.</w:t>
-      </w:r>
-      <w:r>
-        <w:rPr>
-          <w:sz w:val="28"/>
-          <w:szCs w:val="28"/>
-        </w:rPr>
         <w:t xml:space="preserve"> </w:t>
       </w:r>
       <w:r>
@@ -568,7 +596,28 @@
           <w:sz w:val="28"/>
           <w:szCs w:val="28"/>
         </w:rPr>
-        <w:t>A</w:t>
+        <w:t>S</w:t>
+      </w:r>
+      <w:r>
+        <w:rPr>
+          <w:sz w:val="28"/>
+          <w:szCs w:val="28"/>
+        </w:rPr>
+        <w:t>ystems inc.</w:t>
+      </w:r>
+      <w:r>
+        <w:rPr>
+          <w:sz w:val="28"/>
+          <w:szCs w:val="28"/>
+        </w:rPr>
+        <w:t xml:space="preserve"> </w:t>
+      </w:r>
+      <w:r>
+        <w:rPr>
+          <w:sz w:val="28"/>
+          <w:szCs w:val="28"/>
+        </w:rPr>
+        <w:t>I was responsible of creating a small front-end application on behalf of Bold construction. But, once it was done, and when a</w:t>
       </w:r>
       <w:r>
         <w:rPr>
@@ -589,7 +638,21 @@
           <w:sz w:val="28"/>
           <w:szCs w:val="28"/>
         </w:rPr>
-        <w:t xml:space="preserve"> clients would come say “Hey </w:t>
+        <w:t xml:space="preserve"> clients </w:t>
+      </w:r>
+      <w:r>
+        <w:rPr>
+          <w:sz w:val="28"/>
+          <w:szCs w:val="28"/>
+        </w:rPr>
+        <w:t>came</w:t>
+      </w:r>
+      <w:r>
+        <w:rPr>
+          <w:sz w:val="28"/>
+          <w:szCs w:val="28"/>
+        </w:rPr>
+        <w:t xml:space="preserve"> say “Hey </w:t>
       </w:r>
       <w:r>
         <w:rPr>
@@ -638,6 +701,13 @@
           <w:sz w:val="28"/>
           <w:szCs w:val="28"/>
         </w:rPr>
+        <w:t xml:space="preserve"> I was thrilled by the feeling.</w:t>
+      </w:r>
+      <w:r>
+        <w:rPr>
+          <w:sz w:val="28"/>
+          <w:szCs w:val="28"/>
+        </w:rPr>
         <w:t xml:space="preserve"> </w:t>
       </w:r>
       <w:r>
@@ -645,7 +715,63 @@
           <w:sz w:val="28"/>
           <w:szCs w:val="28"/>
         </w:rPr>
-        <w:t>I loved the feeling of how the solution I’ve created generated customer gratification and I want to continue this pursuit at this company.</w:t>
+        <w:t xml:space="preserve">I love the feeling of </w:t>
+      </w:r>
+      <w:r>
+        <w:rPr>
+          <w:sz w:val="28"/>
+          <w:szCs w:val="28"/>
+        </w:rPr>
+        <w:t xml:space="preserve">how </w:t>
+      </w:r>
+      <w:r>
+        <w:rPr>
+          <w:sz w:val="28"/>
+          <w:szCs w:val="28"/>
+        </w:rPr>
+        <w:t>the solution</w:t>
+      </w:r>
+      <w:r>
+        <w:rPr>
+          <w:sz w:val="28"/>
+          <w:szCs w:val="28"/>
+        </w:rPr>
+        <w:t xml:space="preserve"> I’ve created</w:t>
+      </w:r>
+      <w:r>
+        <w:rPr>
+          <w:sz w:val="28"/>
+          <w:szCs w:val="28"/>
+        </w:rPr>
+        <w:t xml:space="preserve"> </w:t>
+      </w:r>
+      <w:r>
+        <w:rPr>
+          <w:sz w:val="28"/>
+          <w:szCs w:val="28"/>
+        </w:rPr>
+        <w:t xml:space="preserve">brought smile to </w:t>
+      </w:r>
+      <w:r>
+        <w:rPr>
+          <w:sz w:val="28"/>
+          <w:szCs w:val="28"/>
+        </w:rPr>
+        <w:t>customer</w:t>
+      </w:r>
+      <w:r>
+        <w:rPr>
+          <w:sz w:val="28"/>
+          <w:szCs w:val="28"/>
+        </w:rPr>
+        <w:t>s</w:t>
+      </w:r>
+      <w:r>
+        <w:rPr>
+          <w:sz w:val="28"/>
+          <w:szCs w:val="28"/>
+        </w:rPr>
+        <w:t xml:space="preserve"> and I want to continue this pursuit at this company.</w:t>
       </w:r>
     </w:p>
     <w:p>
@@ -734,7 +860,21 @@
           <w:sz w:val="28"/>
           <w:szCs w:val="28"/>
         </w:rPr>
-        <w:t xml:space="preserve"> developing application</w:t>
+        <w:t xml:space="preserve"> </w:t>
+      </w:r>
+      <w:r>
+        <w:rPr>
+          <w:sz w:val="28"/>
+          <w:szCs w:val="28"/>
+        </w:rPr>
+        <w:t xml:space="preserve">develop </w:t>
+      </w:r>
+      <w:r>
+        <w:rPr>
+          <w:sz w:val="28"/>
+          <w:szCs w:val="28"/>
+        </w:rPr>
+        <w:t>application</w:t>
       </w:r>
       <w:r>
         <w:rPr>
@@ -762,14 +902,14 @@
           <w:sz w:val="28"/>
           <w:szCs w:val="28"/>
         </w:rPr>
-        <w:t>that’s used and</w:t>
-      </w:r>
-      <w:r>
-        <w:rPr>
-          <w:sz w:val="28"/>
-          <w:szCs w:val="28"/>
-        </w:rPr>
-        <w:t xml:space="preserve"> loved by many clients across the globe</w:t>
+        <w:t>that brings smile to</w:t>
+      </w:r>
+      <w:r>
+        <w:rPr>
+          <w:sz w:val="28"/>
+          <w:szCs w:val="28"/>
+        </w:rPr>
+        <w:t xml:space="preserve"> many clients across the globe</w:t>
       </w:r>
     </w:p>
     <w:p>

</xml_diff>

<commit_message>
feat: Add progress #11 'Writing Personal Statement, Tridge'
</commit_message>
<xml_diff>
--- a/personal_statements/Tridge/personal_statment.docx
+++ b/personal_statements/Tridge/personal_statment.docx
@@ -617,7 +617,21 @@
           <w:sz w:val="28"/>
           <w:szCs w:val="28"/>
         </w:rPr>
-        <w:t>I was responsible of creating a small front-end application on behalf of Bold construction. But, once it was done, and when a</w:t>
+        <w:t>I was responsible of creating a small front-end application on behalf of Bold construction.</w:t>
+      </w:r>
+      <w:r>
+        <w:rPr>
+          <w:sz w:val="28"/>
+          <w:szCs w:val="28"/>
+        </w:rPr>
+        <w:t xml:space="preserve"> I had to dissect the business requirements, technical requirements and deliver solutions </w:t>
+      </w:r>
+      <w:r>
+        <w:rPr>
+          <w:sz w:val="28"/>
+          <w:szCs w:val="28"/>
+        </w:rPr>
+        <w:t>But, once it was done, and when a</w:t>
       </w:r>
       <w:r>
         <w:rPr>

</xml_diff>

<commit_message>
feat: Add progress #12 'Writing Personal Statement, Tridge'
</commit_message>
<xml_diff>
--- a/personal_statements/Tridge/personal_statment.docx
+++ b/personal_statements/Tridge/personal_statment.docx
@@ -624,21 +624,98 @@
           <w:sz w:val="28"/>
           <w:szCs w:val="28"/>
         </w:rPr>
-        <w:t xml:space="preserve"> I had to dissect the business requirements, technical requirements and deliver solutions </w:t>
-      </w:r>
-      <w:r>
-        <w:rPr>
-          <w:sz w:val="28"/>
-          <w:szCs w:val="28"/>
-        </w:rPr>
-        <w:t>But, once it was done, and when a</w:t>
-      </w:r>
-      <w:r>
-        <w:rPr>
-          <w:sz w:val="28"/>
-          <w:szCs w:val="28"/>
-        </w:rPr>
-        <w:t xml:space="preserve"> friend of mine who is in charge of </w:t>
+        <w:t xml:space="preserve"> I had to dissect the business requirements and </w:t>
+      </w:r>
+      <w:r>
+        <w:rPr>
+          <w:sz w:val="28"/>
+          <w:szCs w:val="28"/>
+        </w:rPr>
+        <w:t>deploy</w:t>
+      </w:r>
+      <w:r>
+        <w:rPr>
+          <w:sz w:val="28"/>
+          <w:szCs w:val="28"/>
+        </w:rPr>
+        <w:t xml:space="preserve"> solutions</w:t>
+      </w:r>
+      <w:r>
+        <w:rPr>
+          <w:sz w:val="28"/>
+          <w:szCs w:val="28"/>
+        </w:rPr>
+        <w:t xml:space="preserve"> after review.</w:t>
+      </w:r>
+      <w:r>
+        <w:rPr>
+          <w:sz w:val="28"/>
+          <w:szCs w:val="28"/>
+        </w:rPr>
+        <w:t xml:space="preserve"> </w:t>
+      </w:r>
+      <w:r>
+        <w:rPr>
+          <w:sz w:val="28"/>
+          <w:szCs w:val="28"/>
+        </w:rPr>
+        <w:t>It</w:t>
+      </w:r>
+      <w:r>
+        <w:rPr>
+          <w:sz w:val="28"/>
+          <w:szCs w:val="28"/>
+        </w:rPr>
+        <w:t xml:space="preserve"> was</w:t>
+      </w:r>
+      <w:r>
+        <w:rPr>
+          <w:sz w:val="28"/>
+          <w:szCs w:val="28"/>
+        </w:rPr>
+        <w:t xml:space="preserve"> a long process. </w:t>
+      </w:r>
+      <w:r>
+        <w:rPr>
+          <w:sz w:val="28"/>
+          <w:szCs w:val="28"/>
+        </w:rPr>
+        <w:t xml:space="preserve">But, </w:t>
+      </w:r>
+      <w:r>
+        <w:rPr>
+          <w:sz w:val="28"/>
+          <w:szCs w:val="28"/>
+        </w:rPr>
+        <w:t>when</w:t>
+      </w:r>
+      <w:r>
+        <w:rPr>
+          <w:sz w:val="28"/>
+          <w:szCs w:val="28"/>
+        </w:rPr>
+        <w:t xml:space="preserve"> it was done, and when a</w:t>
+      </w:r>
+      <w:r>
+        <w:rPr>
+          <w:sz w:val="28"/>
+          <w:szCs w:val="28"/>
+        </w:rPr>
+        <w:t xml:space="preserve"> friend of mine who </w:t>
+      </w:r>
+      <w:r>
+        <w:rPr>
+          <w:sz w:val="28"/>
+          <w:szCs w:val="28"/>
+        </w:rPr>
+        <w:t>was</w:t>
+      </w:r>
+      <w:r>
+        <w:rPr>
+          <w:sz w:val="28"/>
+          <w:szCs w:val="28"/>
+        </w:rPr>
+        <w:t xml:space="preserve"> in charge of </w:t>
       </w:r>
       <w:r>
         <w:rPr>
@@ -750,7 +827,7 @@
           <w:sz w:val="28"/>
           <w:szCs w:val="28"/>
         </w:rPr>
-        <w:t xml:space="preserve"> I’ve created</w:t>
+        <w:t xml:space="preserve"> I created</w:t>
       </w:r>
       <w:r>
         <w:rPr>
@@ -764,7 +841,14 @@
           <w:sz w:val="28"/>
           <w:szCs w:val="28"/>
         </w:rPr>
-        <w:t xml:space="preserve">brought smile to </w:t>
+        <w:t>brings</w:t>
+      </w:r>
+      <w:r>
+        <w:rPr>
+          <w:sz w:val="28"/>
+          <w:szCs w:val="28"/>
+        </w:rPr>
+        <w:t xml:space="preserve"> smile to </w:t>
       </w:r>
       <w:r>
         <w:rPr>
@@ -785,12 +869,95 @@
           <w:sz w:val="28"/>
           <w:szCs w:val="28"/>
         </w:rPr>
+        <w:t>,</w:t>
+      </w:r>
+      <w:r>
+        <w:rPr>
+          <w:sz w:val="28"/>
+          <w:szCs w:val="28"/>
+        </w:rPr>
         <w:t xml:space="preserve"> and I want to continue this pursuit at this company.</w:t>
       </w:r>
     </w:p>
     <w:p>
       <w:pPr>
-        <w:ind w:left="1800"/>
+        <w:rPr>
+          <w:sz w:val="28"/>
+          <w:szCs w:val="28"/>
+        </w:rPr>
+      </w:pPr>
+    </w:p>
+    <w:p>
+      <w:pPr>
+        <w:rPr>
+          <w:sz w:val="28"/>
+          <w:szCs w:val="28"/>
+        </w:rPr>
+      </w:pPr>
+    </w:p>
+    <w:p>
+      <w:pPr>
+        <w:rPr>
+          <w:sz w:val="28"/>
+          <w:szCs w:val="28"/>
+        </w:rPr>
+      </w:pPr>
+      <w:r>
+        <w:rPr>
+          <w:sz w:val="28"/>
+          <w:szCs w:val="28"/>
+        </w:rPr>
+        <w:t>I am motivated by the feeling of overcoming challenges and creating a program that not only works but loved by clients</w:t>
+      </w:r>
+      <w:r>
+        <w:rPr>
+          <w:sz w:val="28"/>
+          <w:szCs w:val="28"/>
+        </w:rPr>
+        <w:t xml:space="preserve">. </w:t>
+      </w:r>
+      <w:r>
+        <w:rPr>
+          <w:sz w:val="28"/>
+          <w:szCs w:val="28"/>
+        </w:rPr>
+        <w:t xml:space="preserve">For example, when I was working at </w:t>
+      </w:r>
+      <w:proofErr w:type="spellStart"/>
+      <w:r>
+        <w:rPr>
+          <w:sz w:val="28"/>
+          <w:szCs w:val="28"/>
+        </w:rPr>
+        <w:t>SiteMax</w:t>
+      </w:r>
+      <w:proofErr w:type="spellEnd"/>
+      <w:r>
+        <w:rPr>
+          <w:sz w:val="28"/>
+          <w:szCs w:val="28"/>
+        </w:rPr>
+        <w:t xml:space="preserve"> Systems inc. I was responsible of creating a small front-end application on behalf of Bold construction. I had to dissect the business requirements and deploy solutions after review. It was a long process. But, when it was done, and when a friend of mine who was in charge of delivering web solutions to clients came say “Hey Moe, Bold construction really loved your solution. So much so that they showed your app to a high-level person at the government.” I was thrilled by the feeling. I love the feeling of how the solution I created brings smile to customers, and I want to continue this pursuit at this company.</w:t>
+      </w:r>
+    </w:p>
+    <w:p>
+      <w:pPr>
+        <w:rPr>
+          <w:sz w:val="28"/>
+          <w:szCs w:val="28"/>
+        </w:rPr>
+      </w:pPr>
+    </w:p>
+    <w:p>
+      <w:pPr>
+        <w:rPr>
+          <w:sz w:val="28"/>
+          <w:szCs w:val="28"/>
+        </w:rPr>
+      </w:pPr>
+    </w:p>
+    <w:p>
+      <w:pPr>
         <w:rPr>
           <w:sz w:val="28"/>
           <w:szCs w:val="28"/>

</xml_diff>

<commit_message>
feat: Add progress #14 'Modifying Resume, Tridge'
</commit_message>
<xml_diff>
--- a/personal_statements/Tridge/personal_statment.docx
+++ b/personal_statements/Tridge/personal_statment.docx
@@ -20,6 +20,77 @@
         </w:rPr>
         <w:t>Personal Statement</w:t>
       </w:r>
+    </w:p>
+    <w:p>
+      <w:pPr>
+        <w:rPr>
+          <w:b/>
+          <w:bCs/>
+          <w:sz w:val="28"/>
+          <w:szCs w:val="28"/>
+        </w:rPr>
+      </w:pPr>
+    </w:p>
+    <w:p>
+      <w:pPr>
+        <w:rPr>
+          <w:b/>
+          <w:bCs/>
+          <w:sz w:val="28"/>
+          <w:szCs w:val="28"/>
+        </w:rPr>
+      </w:pPr>
+    </w:p>
+    <w:p>
+      <w:pPr>
+        <w:rPr>
+          <w:sz w:val="28"/>
+          <w:szCs w:val="28"/>
+        </w:rPr>
+      </w:pPr>
+      <w:r>
+        <w:rPr>
+          <w:sz w:val="28"/>
+          <w:szCs w:val="28"/>
+        </w:rPr>
+        <w:t xml:space="preserve">I am motivated by the feeling of overcoming challenges and creating a program that not only works but loved by clients. For example, when I was working at </w:t>
+      </w:r>
+      <w:proofErr w:type="spellStart"/>
+      <w:r>
+        <w:rPr>
+          <w:sz w:val="28"/>
+          <w:szCs w:val="28"/>
+        </w:rPr>
+        <w:t>SiteMax</w:t>
+      </w:r>
+      <w:proofErr w:type="spellEnd"/>
+      <w:r>
+        <w:rPr>
+          <w:sz w:val="28"/>
+          <w:szCs w:val="28"/>
+        </w:rPr>
+        <w:t xml:space="preserve"> Systems inc. I was responsible of creating a small front-end application on behalf of Bold construction. I had to dissect the business requirements and deploy solutions after review. It was a long process. But, when it was done, and when a friend of mine who was in charge of delivering web solutions to clients came say “Hey Moe, Bold construction really loved your solution. So much so that they showed your app to a person at the government.” I was thrilled by the feeling. I love the feeling of how the solution I created brings smile to customers, and I want to continue this pursuit at this company.</w:t>
+      </w:r>
+    </w:p>
+    <w:p>
+      <w:pPr>
+        <w:rPr>
+          <w:b/>
+          <w:bCs/>
+          <w:sz w:val="28"/>
+          <w:szCs w:val="28"/>
+        </w:rPr>
+      </w:pPr>
+    </w:p>
+    <w:p>
+      <w:pPr>
+        <w:rPr>
+          <w:b/>
+          <w:bCs/>
+          <w:sz w:val="28"/>
+          <w:szCs w:val="28"/>
+        </w:rPr>
+      </w:pPr>
     </w:p>
     <w:p>
       <w:pPr>
@@ -382,6 +453,7 @@
         <w:rPr>
           <w:rFonts w:ascii="Arial" w:eastAsia="Times New Roman" w:hAnsi="Arial" w:cs="Arial"/>
         </w:rPr>
+        <w:lastRenderedPageBreak/>
         <w:t>My main motivation comes from providing excellent service to every customer with whom I come into contact. I look for opportunities to improve my customer service skills so that each person I interact with will have a positive experience.</w:t>
       </w:r>
     </w:p>
@@ -503,7 +575,6 @@
           <w:sz w:val="28"/>
           <w:szCs w:val="28"/>
         </w:rPr>
-        <w:lastRenderedPageBreak/>
         <w:t>I am motivated by the feeling of o</w:t>
       </w:r>
       <w:r>
@@ -878,83 +949,6 @@
         </w:rPr>
         <w:t xml:space="preserve"> and I want to continue this pursuit at this company.</w:t>
       </w:r>
-    </w:p>
-    <w:p>
-      <w:pPr>
-        <w:rPr>
-          <w:sz w:val="28"/>
-          <w:szCs w:val="28"/>
-        </w:rPr>
-      </w:pPr>
-    </w:p>
-    <w:p>
-      <w:pPr>
-        <w:rPr>
-          <w:sz w:val="28"/>
-          <w:szCs w:val="28"/>
-        </w:rPr>
-      </w:pPr>
-    </w:p>
-    <w:p>
-      <w:pPr>
-        <w:rPr>
-          <w:sz w:val="28"/>
-          <w:szCs w:val="28"/>
-        </w:rPr>
-      </w:pPr>
-      <w:r>
-        <w:rPr>
-          <w:sz w:val="28"/>
-          <w:szCs w:val="28"/>
-        </w:rPr>
-        <w:t>I am motivated by the feeling of overcoming challenges and creating a program that not only works but loved by clients</w:t>
-      </w:r>
-      <w:r>
-        <w:rPr>
-          <w:sz w:val="28"/>
-          <w:szCs w:val="28"/>
-        </w:rPr>
-        <w:t xml:space="preserve">. </w:t>
-      </w:r>
-      <w:r>
-        <w:rPr>
-          <w:sz w:val="28"/>
-          <w:szCs w:val="28"/>
-        </w:rPr>
-        <w:t xml:space="preserve">For example, when I was working at </w:t>
-      </w:r>
-      <w:proofErr w:type="spellStart"/>
-      <w:r>
-        <w:rPr>
-          <w:sz w:val="28"/>
-          <w:szCs w:val="28"/>
-        </w:rPr>
-        <w:t>SiteMax</w:t>
-      </w:r>
-      <w:proofErr w:type="spellEnd"/>
-      <w:r>
-        <w:rPr>
-          <w:sz w:val="28"/>
-          <w:szCs w:val="28"/>
-        </w:rPr>
-        <w:t xml:space="preserve"> Systems inc. I was responsible of creating a small front-end application on behalf of Bold construction. I had to dissect the business requirements and deploy solutions after review. It was a long process. But, when it was done, and when a friend of mine who was in charge of delivering web solutions to clients came say “Hey Moe, Bold construction really loved your solution. So much so that they showed your app to a person at the government.” I was thrilled by the feeling. I love the feeling of how the solution I created brings smile to customers, and I want to continue this pursuit at this company.</w:t>
-      </w:r>
-    </w:p>
-    <w:p>
-      <w:pPr>
-        <w:rPr>
-          <w:sz w:val="28"/>
-          <w:szCs w:val="28"/>
-        </w:rPr>
-      </w:pPr>
-    </w:p>
-    <w:p>
-      <w:pPr>
-        <w:rPr>
-          <w:sz w:val="28"/>
-          <w:szCs w:val="28"/>
-        </w:rPr>
-      </w:pPr>
     </w:p>
     <w:p>
       <w:pPr>

</xml_diff>

<commit_message>
feat: Add progress 'Refining Personal Statement, Tridge'
</commit_message>
<xml_diff>
--- a/personal_statements/Tridge/personal_statment.docx
+++ b/personal_statements/Tridge/personal_statment.docx
@@ -40,37 +40,18 @@
           <w:szCs w:val="28"/>
         </w:rPr>
       </w:pPr>
-    </w:p>
-    <w:p>
-      <w:pPr>
-        <w:rPr>
-          <w:sz w:val="28"/>
-          <w:szCs w:val="28"/>
-        </w:rPr>
-      </w:pPr>
-      <w:r>
-        <w:rPr>
-          <w:sz w:val="28"/>
-          <w:szCs w:val="28"/>
-        </w:rPr>
-        <w:t xml:space="preserve">I am motivated by the feeling of overcoming challenges and creating a program that not only works but loved by clients. For example, when I was working at </w:t>
-      </w:r>
-      <w:proofErr w:type="spellStart"/>
-      <w:r>
-        <w:rPr>
-          <w:sz w:val="28"/>
-          <w:szCs w:val="28"/>
-        </w:rPr>
-        <w:t>SiteMax</w:t>
-      </w:r>
-      <w:proofErr w:type="spellEnd"/>
-      <w:r>
-        <w:rPr>
-          <w:sz w:val="28"/>
-          <w:szCs w:val="28"/>
-        </w:rPr>
-        <w:t xml:space="preserve"> Systems inc. I was responsible of creating a small front-end application on behalf of Bold construction. I had to dissect the business requirements and deploy solutions after review. It was a long process. But, when it was done, and when a friend of mine who was in charge of delivering web solutions to clients came say “Hey Moe, Bold construction really loved your solution. So much so that they showed your app to a person at the government.” I was thrilled by the feeling. I love the feeling of how the solution I created brings smile to customers, and I want to continue this pursuit at this company.</w:t>
-      </w:r>
+      <w:hyperlink r:id="rId5" w:history="1">
+        <w:r>
+          <w:rPr>
+            <w:rStyle w:val="Hyperlink"/>
+            <w:b/>
+            <w:bCs/>
+            <w:sz w:val="28"/>
+            <w:szCs w:val="28"/>
+          </w:rPr>
+          <w:t>https://www.wikijob.co.uk/content/interview-advice/interview-questions/how-answer-question-why-are-you-applying-position</w:t>
+        </w:r>
+      </w:hyperlink>
     </w:p>
     <w:p>
       <w:pPr>
@@ -101,23 +82,274 @@
           <w:szCs w:val="28"/>
         </w:rPr>
       </w:pPr>
-    </w:p>
-    <w:p>
-      <w:pPr>
-        <w:rPr>
-          <w:sz w:val="28"/>
-          <w:szCs w:val="28"/>
-        </w:rPr>
-      </w:pPr>
-      <w:proofErr w:type="spellStart"/>
-      <w:r>
-        <w:rPr>
+      <w:r>
+        <w:rPr>
+          <w:b/>
+          <w:bCs/>
           <w:sz w:val="28"/>
           <w:szCs w:val="28"/>
         </w:rPr>
         <w:t>Tridge</w:t>
       </w:r>
-      <w:proofErr w:type="spellEnd"/>
+    </w:p>
+    <w:p>
+      <w:pPr>
+        <w:pStyle w:val="ListParagraph"/>
+        <w:numPr>
+          <w:ilvl w:val="0"/>
+          <w:numId w:val="9"/>
+        </w:numPr>
+        <w:rPr>
+          <w:rFonts w:eastAsia="Times New Roman" w:cs="Times New Roman"/>
+          <w:color w:val="000000" w:themeColor="text1"/>
+        </w:rPr>
+      </w:pPr>
+      <w:r>
+        <w:rPr>
+          <w:rFonts w:eastAsia="Times New Roman" w:cs="Times New Roman"/>
+          <w:color w:val="000000" w:themeColor="text1"/>
+        </w:rPr>
+        <w:t>What is it</w:t>
+      </w:r>
+    </w:p>
+    <w:p>
+      <w:pPr>
+        <w:pStyle w:val="ListParagraph"/>
+        <w:numPr>
+          <w:ilvl w:val="1"/>
+          <w:numId w:val="9"/>
+        </w:numPr>
+        <w:rPr>
+          <w:rFonts w:eastAsia="Times New Roman" w:cs="Times New Roman"/>
+          <w:color w:val="000000" w:themeColor="text1"/>
+        </w:rPr>
+      </w:pPr>
+      <w:r>
+        <w:rPr>
+          <w:rFonts w:eastAsia="Times New Roman" w:cs="Times New Roman"/>
+          <w:color w:val="000000" w:themeColor="text1"/>
+          <w:shd w:val="clear" w:color="auto" w:fill="FFFFFF"/>
+        </w:rPr>
+        <w:t>is a global sourcing hub that puts together data, network, and people to make cross-border trade happen</w:t>
+      </w:r>
+    </w:p>
+    <w:p>
+      <w:pPr>
+        <w:pStyle w:val="ListParagraph"/>
+        <w:numPr>
+          <w:ilvl w:val="1"/>
+          <w:numId w:val="9"/>
+        </w:numPr>
+        <w:rPr>
+          <w:rFonts w:eastAsia="Times New Roman" w:cs="Times New Roman"/>
+          <w:color w:val="000000" w:themeColor="text1"/>
+        </w:rPr>
+      </w:pPr>
+      <w:r>
+        <w:rPr>
+          <w:rFonts w:eastAsia="Times New Roman" w:cs="Times New Roman"/>
+          <w:color w:val="000000" w:themeColor="text1"/>
+          <w:shd w:val="clear" w:color="auto" w:fill="FFFFFF"/>
+        </w:rPr>
+        <w:t>We deliver values by providing intelligence, ecosystem, and a global network of people to help buyers and suppliers find new opportunities, get connected, and start doing business together efficiently</w:t>
+      </w:r>
+    </w:p>
+    <w:p>
+      <w:pPr>
+        <w:pStyle w:val="ListParagraph"/>
+        <w:numPr>
+          <w:ilvl w:val="0"/>
+          <w:numId w:val="9"/>
+        </w:numPr>
+        <w:rPr>
+          <w:sz w:val="28"/>
+          <w:szCs w:val="28"/>
+        </w:rPr>
+      </w:pPr>
+      <w:r>
+        <w:rPr>
+          <w:sz w:val="28"/>
+          <w:szCs w:val="28"/>
+        </w:rPr>
+        <w:t>Goals</w:t>
+      </w:r>
+    </w:p>
+    <w:p>
+      <w:pPr>
+        <w:pStyle w:val="ListParagraph"/>
+        <w:numPr>
+          <w:ilvl w:val="1"/>
+          <w:numId w:val="9"/>
+        </w:numPr>
+      </w:pPr>
+      <w:r>
+        <w:t>Our goal is to address these inefficiencies by providing reliable market information, a safe and efficient trade ecosystem for suppliers and buyers and a global network of human operations to support trade transactions that are needed.</w:t>
+      </w:r>
+    </w:p>
+    <w:p>
+      <w:pPr>
+        <w:pStyle w:val="ListParagraph"/>
+        <w:numPr>
+          <w:ilvl w:val="0"/>
+          <w:numId w:val="9"/>
+        </w:numPr>
+        <w:rPr>
+          <w:b/>
+          <w:bCs/>
+          <w:sz w:val="28"/>
+          <w:szCs w:val="28"/>
+        </w:rPr>
+      </w:pPr>
+      <w:r>
+        <w:rPr>
+          <w:sz w:val="28"/>
+          <w:szCs w:val="28"/>
+        </w:rPr>
+        <w:t>Mission</w:t>
+      </w:r>
+    </w:p>
+    <w:p>
+      <w:pPr>
+        <w:pStyle w:val="ListParagraph"/>
+        <w:numPr>
+          <w:ilvl w:val="1"/>
+          <w:numId w:val="9"/>
+        </w:numPr>
+      </w:pPr>
+      <w:r>
+        <w:t>Make global trades happen</w:t>
+      </w:r>
+    </w:p>
+    <w:p>
+      <w:pPr>
+        <w:pStyle w:val="ListParagraph"/>
+        <w:numPr>
+          <w:ilvl w:val="1"/>
+          <w:numId w:val="9"/>
+        </w:numPr>
+        <w:rPr>
+          <w:b/>
+          <w:bCs/>
+          <w:sz w:val="28"/>
+          <w:szCs w:val="28"/>
+        </w:rPr>
+      </w:pPr>
+    </w:p>
+    <w:p>
+      <w:pPr>
+        <w:pStyle w:val="ListParagraph"/>
+        <w:numPr>
+          <w:ilvl w:val="1"/>
+          <w:numId w:val="9"/>
+        </w:numPr>
+        <w:rPr>
+          <w:b/>
+          <w:bCs/>
+          <w:sz w:val="28"/>
+          <w:szCs w:val="28"/>
+        </w:rPr>
+      </w:pPr>
+    </w:p>
+    <w:p>
+      <w:pPr>
+        <w:rPr>
+          <w:b/>
+          <w:bCs/>
+          <w:sz w:val="28"/>
+          <w:szCs w:val="28"/>
+        </w:rPr>
+      </w:pPr>
+    </w:p>
+    <w:p>
+      <w:pPr>
+        <w:rPr>
+          <w:b/>
+          <w:bCs/>
+          <w:sz w:val="28"/>
+          <w:szCs w:val="28"/>
+        </w:rPr>
+      </w:pPr>
+    </w:p>
+    <w:p>
+      <w:pPr>
+        <w:rPr>
+          <w:b/>
+          <w:bCs/>
+          <w:sz w:val="28"/>
+          <w:szCs w:val="28"/>
+        </w:rPr>
+      </w:pPr>
+    </w:p>
+    <w:p>
+      <w:pPr>
+        <w:rPr>
+          <w:b/>
+          <w:bCs/>
+          <w:sz w:val="28"/>
+          <w:szCs w:val="28"/>
+        </w:rPr>
+      </w:pPr>
+    </w:p>
+    <w:p>
+      <w:pPr>
+        <w:rPr>
+          <w:sz w:val="28"/>
+          <w:szCs w:val="28"/>
+        </w:rPr>
+      </w:pPr>
+      <w:r>
+        <w:rPr>
+          <w:sz w:val="28"/>
+          <w:szCs w:val="28"/>
+        </w:rPr>
+        <w:t>I am motivated by the feeling of overcoming challenges and creating a program that not only works but loved by clients. For example, when I was working at SiteMax Systems inc. I was responsible of creating a small front-end application on behalf of Bold construction. I had to dissect the business requirements and deploy solutions after review. It was a long process. But, when it was done, and when a friend of mine who was in charge of delivering web solutions to clients came say “Hey Moe, Bold construction really loved your solution. So much so that they showed your app to a person at the government.” I was thrilled by the feeling. I love the feeling of how the solution I created brings smile to customers, and I want to continue this pursuit at this company.</w:t>
+      </w:r>
+    </w:p>
+    <w:p>
+      <w:pPr>
+        <w:rPr>
+          <w:b/>
+          <w:bCs/>
+          <w:sz w:val="28"/>
+          <w:szCs w:val="28"/>
+        </w:rPr>
+      </w:pPr>
+    </w:p>
+    <w:p>
+      <w:pPr>
+        <w:rPr>
+          <w:b/>
+          <w:bCs/>
+          <w:sz w:val="28"/>
+          <w:szCs w:val="28"/>
+        </w:rPr>
+      </w:pPr>
+    </w:p>
+    <w:p>
+      <w:pPr>
+        <w:rPr>
+          <w:b/>
+          <w:bCs/>
+          <w:sz w:val="28"/>
+          <w:szCs w:val="28"/>
+        </w:rPr>
+      </w:pPr>
+    </w:p>
+    <w:p>
+      <w:pPr>
+        <w:rPr>
+          <w:sz w:val="28"/>
+          <w:szCs w:val="28"/>
+        </w:rPr>
+      </w:pPr>
+      <w:r>
+        <w:rPr>
+          <w:sz w:val="28"/>
+          <w:szCs w:val="28"/>
+        </w:rPr>
+        <w:lastRenderedPageBreak/>
+        <w:t>Tridge</w:t>
+      </w:r>
     </w:p>
     <w:p>
       <w:pPr>
@@ -229,11 +461,9 @@
       <w:r>
         <w:t>”</w:t>
       </w:r>
-      <w:proofErr w:type="spellStart"/>
       <w:r>
         <w:t>를</w:t>
       </w:r>
-      <w:proofErr w:type="spellEnd"/>
       <w:r>
         <w:t> </w:t>
       </w:r>
@@ -261,35 +491,31 @@
     </w:p>
     <w:p>
       <w:pPr>
-        <w:rPr>
-          <w:sz w:val="28"/>
-          <w:szCs w:val="28"/>
-        </w:rPr>
-      </w:pPr>
-    </w:p>
-    <w:p>
-      <w:pPr>
-        <w:rPr>
-          <w:sz w:val="28"/>
-          <w:szCs w:val="28"/>
-        </w:rPr>
-      </w:pPr>
-      <w:r>
-        <w:rPr>
-          <w:sz w:val="28"/>
-          <w:szCs w:val="28"/>
-        </w:rPr>
-        <w:t xml:space="preserve">Motivation of working at </w:t>
-      </w:r>
-      <w:proofErr w:type="spellStart"/>
-      <w:r>
-        <w:rPr>
-          <w:sz w:val="28"/>
-          <w:szCs w:val="28"/>
-        </w:rPr>
-        <w:t>Tridge</w:t>
-      </w:r>
-      <w:proofErr w:type="spellEnd"/>
+        <w:ind w:left="720"/>
+      </w:pPr>
+    </w:p>
+    <w:p>
+      <w:pPr>
+        <w:rPr>
+          <w:sz w:val="28"/>
+          <w:szCs w:val="28"/>
+        </w:rPr>
+      </w:pPr>
+    </w:p>
+    <w:p>
+      <w:pPr>
+        <w:rPr>
+          <w:sz w:val="28"/>
+          <w:szCs w:val="28"/>
+        </w:rPr>
+      </w:pPr>
+      <w:r>
+        <w:rPr>
+          <w:sz w:val="28"/>
+          <w:szCs w:val="28"/>
+        </w:rPr>
+        <w:t>Motivation of working at Tridge</w:t>
+      </w:r>
     </w:p>
     <w:p>
       <w:pPr>
@@ -453,7 +679,6 @@
         <w:rPr>
           <w:rFonts w:ascii="Arial" w:eastAsia="Times New Roman" w:hAnsi="Arial" w:cs="Arial"/>
         </w:rPr>
-        <w:lastRenderedPageBreak/>
         <w:t>My main motivation comes from providing excellent service to every customer with whom I come into contact. I look for opportunities to improve my customer service skills so that each person I interact with will have a positive experience.</w:t>
       </w:r>
     </w:p>
@@ -616,6 +841,7 @@
           <w:sz w:val="28"/>
           <w:szCs w:val="28"/>
         </w:rPr>
+        <w:lastRenderedPageBreak/>
         <w:t>For example, w</w:t>
       </w:r>
       <w:r>
@@ -625,7 +851,6 @@
         </w:rPr>
         <w:t xml:space="preserve">hen I was working at </w:t>
       </w:r>
-      <w:proofErr w:type="spellStart"/>
       <w:r>
         <w:rPr>
           <w:sz w:val="28"/>
@@ -652,15 +877,7 @@
           <w:sz w:val="28"/>
           <w:szCs w:val="28"/>
         </w:rPr>
-        <w:t>ax</w:t>
-      </w:r>
-      <w:proofErr w:type="spellEnd"/>
-      <w:r>
-        <w:rPr>
-          <w:sz w:val="28"/>
-          <w:szCs w:val="28"/>
-        </w:rPr>
-        <w:t xml:space="preserve"> </w:t>
+        <w:t xml:space="preserve">ax </w:t>
       </w:r>
       <w:r>
         <w:rPr>
@@ -985,23 +1202,7 @@
           <w:sz w:val="28"/>
           <w:szCs w:val="28"/>
         </w:rPr>
-        <w:t xml:space="preserve">I am looking for </w:t>
-      </w:r>
-      <w:proofErr w:type="spellStart"/>
-      <w:r>
-        <w:rPr>
-          <w:sz w:val="28"/>
-          <w:szCs w:val="28"/>
-        </w:rPr>
-        <w:t>opportunites</w:t>
-      </w:r>
-      <w:proofErr w:type="spellEnd"/>
-      <w:r>
-        <w:rPr>
-          <w:sz w:val="28"/>
-          <w:szCs w:val="28"/>
-        </w:rPr>
-        <w:t xml:space="preserve"> to</w:t>
+        <w:t>I am looking for opportunites to</w:t>
       </w:r>
     </w:p>
     <w:p>
@@ -1709,7 +1910,7 @@
         <w:rFonts w:ascii="Calibri" w:eastAsiaTheme="minorEastAsia" w:hAnsi="Calibri" w:cstheme="minorBidi" w:hint="default"/>
       </w:rPr>
     </w:lvl>
-    <w:lvl w:ilvl="1" w:tplc="04090003" w:tentative="1">
+    <w:lvl w:ilvl="1" w:tplc="04090003">
       <w:start w:val="1"/>
       <w:numFmt w:val="bullet"/>
       <w:lvlText w:val="o"/>
@@ -2069,6 +2270,119 @@
     </w:lvl>
   </w:abstractNum>
   <w:abstractNum w:abstractNumId="7" w15:restartNumberingAfterBreak="0">
+    <w:nsid w:val="753F517A"/>
+    <w:multiLevelType w:val="hybridMultilevel"/>
+    <w:tmpl w:val="2C18E830"/>
+    <w:lvl w:ilvl="0" w:tplc="6C7E8864">
+      <w:start w:val="9"/>
+      <w:numFmt w:val="bullet"/>
+      <w:lvlText w:val="-"/>
+      <w:lvlJc w:val="left"/>
+      <w:pPr>
+        <w:ind w:left="720" w:hanging="360"/>
+      </w:pPr>
+      <w:rPr>
+        <w:rFonts w:ascii="Calibri" w:eastAsiaTheme="minorEastAsia" w:hAnsi="Calibri" w:cstheme="minorBidi" w:hint="default"/>
+      </w:rPr>
+    </w:lvl>
+    <w:lvl w:ilvl="1" w:tplc="04090003">
+      <w:start w:val="1"/>
+      <w:numFmt w:val="bullet"/>
+      <w:lvlText w:val="o"/>
+      <w:lvlJc w:val="left"/>
+      <w:pPr>
+        <w:ind w:left="1440" w:hanging="360"/>
+      </w:pPr>
+      <w:rPr>
+        <w:rFonts w:ascii="Courier New" w:hAnsi="Courier New" w:cs="Courier New" w:hint="default"/>
+      </w:rPr>
+    </w:lvl>
+    <w:lvl w:ilvl="2" w:tplc="04090005" w:tentative="1">
+      <w:start w:val="1"/>
+      <w:numFmt w:val="bullet"/>
+      <w:lvlText w:val=""/>
+      <w:lvlJc w:val="left"/>
+      <w:pPr>
+        <w:ind w:left="2160" w:hanging="360"/>
+      </w:pPr>
+      <w:rPr>
+        <w:rFonts w:ascii="Wingdings" w:hAnsi="Wingdings" w:hint="default"/>
+      </w:rPr>
+    </w:lvl>
+    <w:lvl w:ilvl="3" w:tplc="04090001" w:tentative="1">
+      <w:start w:val="1"/>
+      <w:numFmt w:val="bullet"/>
+      <w:lvlText w:val=""/>
+      <w:lvlJc w:val="left"/>
+      <w:pPr>
+        <w:ind w:left="2880" w:hanging="360"/>
+      </w:pPr>
+      <w:rPr>
+        <w:rFonts w:ascii="Symbol" w:hAnsi="Symbol" w:hint="default"/>
+      </w:rPr>
+    </w:lvl>
+    <w:lvl w:ilvl="4" w:tplc="04090003" w:tentative="1">
+      <w:start w:val="1"/>
+      <w:numFmt w:val="bullet"/>
+      <w:lvlText w:val="o"/>
+      <w:lvlJc w:val="left"/>
+      <w:pPr>
+        <w:ind w:left="3600" w:hanging="360"/>
+      </w:pPr>
+      <w:rPr>
+        <w:rFonts w:ascii="Courier New" w:hAnsi="Courier New" w:cs="Courier New" w:hint="default"/>
+      </w:rPr>
+    </w:lvl>
+    <w:lvl w:ilvl="5" w:tplc="04090005" w:tentative="1">
+      <w:start w:val="1"/>
+      <w:numFmt w:val="bullet"/>
+      <w:lvlText w:val=""/>
+      <w:lvlJc w:val="left"/>
+      <w:pPr>
+        <w:ind w:left="4320" w:hanging="360"/>
+      </w:pPr>
+      <w:rPr>
+        <w:rFonts w:ascii="Wingdings" w:hAnsi="Wingdings" w:hint="default"/>
+      </w:rPr>
+    </w:lvl>
+    <w:lvl w:ilvl="6" w:tplc="04090001" w:tentative="1">
+      <w:start w:val="1"/>
+      <w:numFmt w:val="bullet"/>
+      <w:lvlText w:val=""/>
+      <w:lvlJc w:val="left"/>
+      <w:pPr>
+        <w:ind w:left="5040" w:hanging="360"/>
+      </w:pPr>
+      <w:rPr>
+        <w:rFonts w:ascii="Symbol" w:hAnsi="Symbol" w:hint="default"/>
+      </w:rPr>
+    </w:lvl>
+    <w:lvl w:ilvl="7" w:tplc="04090003" w:tentative="1">
+      <w:start w:val="1"/>
+      <w:numFmt w:val="bullet"/>
+      <w:lvlText w:val="o"/>
+      <w:lvlJc w:val="left"/>
+      <w:pPr>
+        <w:ind w:left="5760" w:hanging="360"/>
+      </w:pPr>
+      <w:rPr>
+        <w:rFonts w:ascii="Courier New" w:hAnsi="Courier New" w:cs="Courier New" w:hint="default"/>
+      </w:rPr>
+    </w:lvl>
+    <w:lvl w:ilvl="8" w:tplc="04090005" w:tentative="1">
+      <w:start w:val="1"/>
+      <w:numFmt w:val="bullet"/>
+      <w:lvlText w:val=""/>
+      <w:lvlJc w:val="left"/>
+      <w:pPr>
+        <w:ind w:left="6480" w:hanging="360"/>
+      </w:pPr>
+      <w:rPr>
+        <w:rFonts w:ascii="Wingdings" w:hAnsi="Wingdings" w:hint="default"/>
+      </w:rPr>
+    </w:lvl>
+  </w:abstractNum>
+  <w:abstractNum w:abstractNumId="8" w15:restartNumberingAfterBreak="0">
     <w:nsid w:val="7BCE4FB6"/>
     <w:multiLevelType w:val="multilevel"/>
     <w:tmpl w:val="5AEC7A30"/>
@@ -2233,13 +2547,16 @@
     <w:abstractNumId w:val="1"/>
   </w:num>
   <w:num w:numId="6">
-    <w:abstractNumId w:val="7"/>
+    <w:abstractNumId w:val="8"/>
   </w:num>
   <w:num w:numId="7">
     <w:abstractNumId w:val="0"/>
   </w:num>
   <w:num w:numId="8">
     <w:abstractNumId w:val="3"/>
+  </w:num>
+  <w:num w:numId="9">
+    <w:abstractNumId w:val="7"/>
   </w:num>
 </w:numbering>
 </file>
@@ -2688,6 +3005,29 @@
       <w:iCs/>
     </w:rPr>
   </w:style>
+  <w:style w:type="character" w:styleId="Hyperlink">
+    <w:name w:val="Hyperlink"/>
+    <w:basedOn w:val="DefaultParagraphFont"/>
+    <w:uiPriority w:val="99"/>
+    <w:unhideWhenUsed/>
+    <w:rsid w:val="002D733E"/>
+    <w:rPr>
+      <w:color w:val="0563C1" w:themeColor="hyperlink"/>
+      <w:u w:val="single"/>
+    </w:rPr>
+  </w:style>
+  <w:style w:type="character" w:styleId="UnresolvedMention">
+    <w:name w:val="Unresolved Mention"/>
+    <w:basedOn w:val="DefaultParagraphFont"/>
+    <w:uiPriority w:val="99"/>
+    <w:semiHidden/>
+    <w:unhideWhenUsed/>
+    <w:rsid w:val="002D733E"/>
+    <w:rPr>
+      <w:color w:val="605E5C"/>
+      <w:shd w:val="clear" w:color="auto" w:fill="E1DFDD"/>
+    </w:rPr>
+  </w:style>
 </w:styles>
 </file>
 

</xml_diff>

<commit_message>
feat: Add progress #2 'Refining Personal Statement, Tridge'
</commit_message>
<xml_diff>
--- a/personal_statements/Tridge/personal_statment.docx
+++ b/personal_statements/Tridge/personal_statment.docx
@@ -272,6 +272,9 @@
     </w:p>
     <w:p>
       <w:pPr>
+        <w:tabs>
+          <w:tab w:val="left" w:pos="4040"/>
+        </w:tabs>
         <w:rPr>
           <w:b/>
           <w:bCs/>
@@ -279,30 +282,14 @@
           <w:szCs w:val="28"/>
         </w:rPr>
       </w:pPr>
-    </w:p>
-    <w:p>
-      <w:pPr>
+      <w:r>
         <w:rPr>
           <w:b/>
           <w:bCs/>
           <w:sz w:val="28"/>
           <w:szCs w:val="28"/>
         </w:rPr>
-      </w:pPr>
-    </w:p>
-    <w:p>
-      <w:pPr>
-        <w:rPr>
-          <w:sz w:val="28"/>
-          <w:szCs w:val="28"/>
-        </w:rPr>
-      </w:pPr>
-      <w:r>
-        <w:rPr>
-          <w:sz w:val="28"/>
-          <w:szCs w:val="28"/>
-        </w:rPr>
-        <w:t>I am motivated by the feeling of overcoming challenges and creating a program that not only works but loved by clients. For example, when I was working at SiteMax Systems inc. I was responsible of creating a small front-end application on behalf of Bold construction. I had to dissect the business requirements and deploy solutions after review. It was a long process. But, when it was done, and when a friend of mine who was in charge of delivering web solutions to clients came say “Hey Moe, Bold construction really loved your solution. So much so that they showed your app to a person at the government.” I was thrilled by the feeling. I love the feeling of how the solution I created brings smile to customers, and I want to continue this pursuit at this company.</w:t>
+        <w:tab/>
       </w:r>
     </w:p>
     <w:p>
@@ -317,6 +304,66 @@
     </w:p>
     <w:p>
       <w:pPr>
+        <w:pStyle w:val="ListParagraph"/>
+        <w:numPr>
+          <w:ilvl w:val="0"/>
+          <w:numId w:val="7"/>
+        </w:numPr>
+        <w:rPr>
+          <w:sz w:val="28"/>
+          <w:szCs w:val="28"/>
+        </w:rPr>
+      </w:pPr>
+      <w:r>
+        <w:rPr>
+          <w:sz w:val="28"/>
+          <w:szCs w:val="28"/>
+        </w:rPr>
+        <w:t>I am looking for opportunites to</w:t>
+      </w:r>
+    </w:p>
+    <w:p>
+      <w:pPr>
+        <w:pStyle w:val="ListParagraph"/>
+        <w:numPr>
+          <w:ilvl w:val="1"/>
+          <w:numId w:val="7"/>
+        </w:numPr>
+        <w:rPr>
+          <w:sz w:val="28"/>
+          <w:szCs w:val="28"/>
+        </w:rPr>
+      </w:pPr>
+      <w:r>
+        <w:rPr>
+          <w:sz w:val="28"/>
+          <w:szCs w:val="28"/>
+        </w:rPr>
+        <w:t>Improve my web development skills and develop applications with peers that brings smile to many clients across the globe</w:t>
+      </w:r>
+    </w:p>
+    <w:p>
+      <w:pPr>
+        <w:pStyle w:val="ListParagraph"/>
+        <w:numPr>
+          <w:ilvl w:val="1"/>
+          <w:numId w:val="7"/>
+        </w:numPr>
+        <w:rPr>
+          <w:sz w:val="28"/>
+          <w:szCs w:val="28"/>
+        </w:rPr>
+      </w:pPr>
+      <w:r>
+        <w:rPr>
+          <w:sz w:val="28"/>
+          <w:szCs w:val="28"/>
+        </w:rPr>
+        <w:t>That would leverage my assets in fluent English communications and web development skills to work with peers and contribute to the growth of a company in my home country.</w:t>
+      </w:r>
+    </w:p>
+    <w:p>
+      <w:pPr>
         <w:rPr>
           <w:b/>
           <w:bCs/>
@@ -347,7 +394,59 @@
           <w:sz w:val="28"/>
           <w:szCs w:val="28"/>
         </w:rPr>
+        <w:t xml:space="preserve">I am motivated by the feeling of overcoming challenges and creating a program that not only works but loved by clients. For example, when I was working at SiteMax Systems inc. I was responsible of creating a small front-end application on behalf of Bold construction. I had to dissect the business requirements and deploy solutions after review. It was a long process. But, when it was done, and </w:t>
+      </w:r>
+      <w:r>
+        <w:rPr>
+          <w:sz w:val="28"/>
+          <w:szCs w:val="28"/>
+        </w:rPr>
         <w:lastRenderedPageBreak/>
+        <w:t>when a friend of mine who was in charge of delivering web solutions to clients came say “Hey Moe, Bold construction really loved your solution. So much so that they showed your app to a person at the government.” I was thrilled by the feeling. I love the feeling of how the solution I created brings smile to customers, and I want to continue this pursuit at this company.</w:t>
+      </w:r>
+    </w:p>
+    <w:p>
+      <w:pPr>
+        <w:rPr>
+          <w:b/>
+          <w:bCs/>
+          <w:sz w:val="28"/>
+          <w:szCs w:val="28"/>
+        </w:rPr>
+      </w:pPr>
+    </w:p>
+    <w:p>
+      <w:pPr>
+        <w:rPr>
+          <w:b/>
+          <w:bCs/>
+          <w:sz w:val="28"/>
+          <w:szCs w:val="28"/>
+        </w:rPr>
+      </w:pPr>
+    </w:p>
+    <w:p>
+      <w:pPr>
+        <w:rPr>
+          <w:b/>
+          <w:bCs/>
+          <w:sz w:val="28"/>
+          <w:szCs w:val="28"/>
+        </w:rPr>
+      </w:pPr>
+    </w:p>
+    <w:p>
+      <w:pPr>
+        <w:rPr>
+          <w:sz w:val="28"/>
+          <w:szCs w:val="28"/>
+        </w:rPr>
+      </w:pPr>
+      <w:r>
+        <w:rPr>
+          <w:sz w:val="28"/>
+          <w:szCs w:val="28"/>
+        </w:rPr>
         <w:t>Tridge</w:t>
       </w:r>
     </w:p>
@@ -841,7 +940,6 @@
           <w:sz w:val="28"/>
           <w:szCs w:val="28"/>
         </w:rPr>
-        <w:lastRenderedPageBreak/>
         <w:t>For example, w</w:t>
       </w:r>
       <w:r>

</xml_diff>

<commit_message>
feat: Add progress #3 'Refining Personal Statement, Tridge'
</commit_message>
<xml_diff>
--- a/personal_statements/Tridge/personal_statment.docx
+++ b/personal_statements/Tridge/personal_statment.docx
@@ -82,6 +82,7 @@
           <w:szCs w:val="28"/>
         </w:rPr>
       </w:pPr>
+      <w:proofErr w:type="spellStart"/>
       <w:r>
         <w:rPr>
           <w:b/>
@@ -91,6 +92,7 @@
         </w:rPr>
         <w:t>Tridge</w:t>
       </w:r>
+      <w:proofErr w:type="spellEnd"/>
     </w:p>
     <w:p>
       <w:pPr>
@@ -282,15 +284,188 @@
           <w:szCs w:val="28"/>
         </w:rPr>
       </w:pPr>
-      <w:r>
-        <w:rPr>
+    </w:p>
+    <w:p>
+      <w:pPr>
+        <w:shd w:val="clear" w:color="auto" w:fill="FFFFFF"/>
+        <w:spacing w:after="225"/>
+        <w:outlineLvl w:val="2"/>
+        <w:rPr>
+          <w:rFonts w:ascii="Arial" w:eastAsia="Times New Roman" w:hAnsi="Arial" w:cs="Arial"/>
           <w:b/>
           <w:bCs/>
-          <w:sz w:val="28"/>
-          <w:szCs w:val="28"/>
-        </w:rPr>
-        <w:tab/>
-      </w:r>
+          <w:color w:val="333333"/>
+          <w:sz w:val="27"/>
+          <w:szCs w:val="27"/>
+        </w:rPr>
+      </w:pPr>
+      <w:r>
+        <w:rPr>
+          <w:rFonts w:ascii="Arial" w:eastAsia="Times New Roman" w:hAnsi="Arial" w:cs="Arial"/>
+          <w:b/>
+          <w:bCs/>
+          <w:color w:val="333333"/>
+          <w:sz w:val="27"/>
+          <w:szCs w:val="27"/>
+        </w:rPr>
+        <w:t>Why Do You Like the Organisation?</w:t>
+      </w:r>
+    </w:p>
+    <w:p>
+      <w:pPr>
+        <w:pStyle w:val="ListParagraph"/>
+        <w:numPr>
+          <w:ilvl w:val="0"/>
+          <w:numId w:val="9"/>
+        </w:numPr>
+        <w:shd w:val="clear" w:color="auto" w:fill="FFFFFF"/>
+        <w:spacing w:after="225"/>
+        <w:outlineLvl w:val="2"/>
+        <w:rPr>
+          <w:rFonts w:ascii="Arial" w:eastAsia="Times New Roman" w:hAnsi="Arial" w:cs="Arial"/>
+          <w:b/>
+          <w:bCs/>
+          <w:color w:val="333333"/>
+          <w:sz w:val="27"/>
+          <w:szCs w:val="27"/>
+        </w:rPr>
+      </w:pPr>
+      <w:r>
+        <w:rPr>
+          <w:rFonts w:eastAsia="Batang" w:cs="Batang"/>
+          <w:color w:val="333333"/>
+        </w:rPr>
+        <w:t>I like the organization because</w:t>
+      </w:r>
+    </w:p>
+    <w:p>
+      <w:pPr>
+        <w:pStyle w:val="ListParagraph"/>
+        <w:numPr>
+          <w:ilvl w:val="0"/>
+          <w:numId w:val="9"/>
+        </w:numPr>
+        <w:shd w:val="clear" w:color="auto" w:fill="FFFFFF"/>
+        <w:spacing w:after="225"/>
+        <w:outlineLvl w:val="2"/>
+        <w:rPr>
+          <w:rFonts w:ascii="Arial" w:eastAsia="Times New Roman" w:hAnsi="Arial" w:cs="Arial"/>
+          <w:b/>
+          <w:bCs/>
+          <w:color w:val="333333"/>
+          <w:sz w:val="27"/>
+          <w:szCs w:val="27"/>
+        </w:rPr>
+      </w:pPr>
+      <w:r>
+        <w:rPr>
+          <w:rFonts w:eastAsia="Batang" w:cs="Batang"/>
+          <w:color w:val="333333"/>
+        </w:rPr>
+        <w:t>I understand how painful the process is for ______ to find suppliers to fill their needs</w:t>
+      </w:r>
+    </w:p>
+    <w:p>
+      <w:pPr>
+        <w:pStyle w:val="ListParagraph"/>
+        <w:numPr>
+          <w:ilvl w:val="0"/>
+          <w:numId w:val="9"/>
+        </w:numPr>
+        <w:shd w:val="clear" w:color="auto" w:fill="FFFFFF"/>
+        <w:spacing w:after="225"/>
+        <w:outlineLvl w:val="2"/>
+        <w:rPr>
+          <w:rFonts w:ascii="Arial" w:eastAsia="Times New Roman" w:hAnsi="Arial" w:cs="Arial"/>
+          <w:b/>
+          <w:bCs/>
+          <w:color w:val="333333"/>
+          <w:sz w:val="27"/>
+          <w:szCs w:val="27"/>
+        </w:rPr>
+      </w:pPr>
+      <w:r>
+        <w:rPr>
+          <w:rFonts w:eastAsia="Batang" w:cs="Batang"/>
+          <w:color w:val="333333"/>
+        </w:rPr>
+        <w:t>I feel connected by the mission of streamlining the process, making it easy so trades people will be more stress free and focus on what’s important</w:t>
+      </w:r>
+    </w:p>
+    <w:p>
+      <w:pPr>
+        <w:tabs>
+          <w:tab w:val="left" w:pos="4040"/>
+        </w:tabs>
+        <w:rPr>
+          <w:b/>
+          <w:bCs/>
+          <w:sz w:val="28"/>
+          <w:szCs w:val="28"/>
+        </w:rPr>
+      </w:pPr>
+    </w:p>
+    <w:p>
+      <w:pPr>
+        <w:pStyle w:val="Heading3"/>
+        <w:shd w:val="clear" w:color="auto" w:fill="FFFFFF"/>
+        <w:spacing w:before="0" w:beforeAutospacing="0" w:after="225" w:afterAutospacing="0"/>
+        <w:rPr>
+          <w:rFonts w:ascii="Arial" w:hAnsi="Arial" w:cs="Arial"/>
+          <w:color w:val="333333"/>
+        </w:rPr>
+      </w:pPr>
+      <w:r>
+        <w:rPr>
+          <w:rFonts w:ascii="Arial" w:hAnsi="Arial" w:cs="Arial"/>
+          <w:color w:val="333333"/>
+        </w:rPr>
+        <w:t>Why Do You Like the Job?</w:t>
+      </w:r>
+    </w:p>
+    <w:p>
+      <w:pPr>
+        <w:tabs>
+          <w:tab w:val="left" w:pos="4040"/>
+        </w:tabs>
+        <w:rPr>
+          <w:b/>
+          <w:bCs/>
+          <w:sz w:val="28"/>
+          <w:szCs w:val="28"/>
+        </w:rPr>
+      </w:pPr>
+    </w:p>
+    <w:p>
+      <w:pPr>
+        <w:pStyle w:val="Heading3"/>
+        <w:shd w:val="clear" w:color="auto" w:fill="FFFFFF"/>
+        <w:spacing w:before="0" w:beforeAutospacing="0" w:after="225" w:afterAutospacing="0"/>
+        <w:rPr>
+          <w:rFonts w:ascii="Arial" w:hAnsi="Arial" w:cs="Arial"/>
+          <w:color w:val="333333"/>
+        </w:rPr>
+      </w:pPr>
+      <w:r>
+        <w:rPr>
+          <w:rFonts w:ascii="Arial" w:hAnsi="Arial" w:cs="Arial"/>
+          <w:color w:val="333333"/>
+        </w:rPr>
+        <w:t>What Skills Can You Bring to the Table?</w:t>
+      </w:r>
+    </w:p>
+    <w:p>
+      <w:pPr>
+        <w:tabs>
+          <w:tab w:val="left" w:pos="4040"/>
+        </w:tabs>
+        <w:rPr>
+          <w:b/>
+          <w:bCs/>
+          <w:sz w:val="28"/>
+          <w:szCs w:val="28"/>
+        </w:rPr>
+      </w:pPr>
     </w:p>
     <w:p>
       <w:pPr>
@@ -319,7 +494,23 @@
           <w:sz w:val="28"/>
           <w:szCs w:val="28"/>
         </w:rPr>
-        <w:t>I am looking for opportunites to</w:t>
+        <w:t xml:space="preserve">I am looking for </w:t>
+      </w:r>
+      <w:proofErr w:type="spellStart"/>
+      <w:r>
+        <w:rPr>
+          <w:sz w:val="28"/>
+          <w:szCs w:val="28"/>
+        </w:rPr>
+        <w:t>opportunites</w:t>
+      </w:r>
+      <w:proofErr w:type="spellEnd"/>
+      <w:r>
+        <w:rPr>
+          <w:sz w:val="28"/>
+          <w:szCs w:val="28"/>
+        </w:rPr>
+        <w:t xml:space="preserve"> to</w:t>
       </w:r>
     </w:p>
     <w:p>
@@ -339,6 +530,7 @@
           <w:sz w:val="28"/>
           <w:szCs w:val="28"/>
         </w:rPr>
+        <w:lastRenderedPageBreak/>
         <w:t>Improve my web development skills and develop applications with peers that brings smile to many clients across the globe</w:t>
       </w:r>
     </w:p>
@@ -394,15 +586,23 @@
           <w:sz w:val="28"/>
           <w:szCs w:val="28"/>
         </w:rPr>
-        <w:t xml:space="preserve">I am motivated by the feeling of overcoming challenges and creating a program that not only works but loved by clients. For example, when I was working at SiteMax Systems inc. I was responsible of creating a small front-end application on behalf of Bold construction. I had to dissect the business requirements and deploy solutions after review. It was a long process. But, when it was done, and </w:t>
-      </w:r>
-      <w:r>
-        <w:rPr>
-          <w:sz w:val="28"/>
-          <w:szCs w:val="28"/>
-        </w:rPr>
-        <w:lastRenderedPageBreak/>
-        <w:t>when a friend of mine who was in charge of delivering web solutions to clients came say “Hey Moe, Bold construction really loved your solution. So much so that they showed your app to a person at the government.” I was thrilled by the feeling. I love the feeling of how the solution I created brings smile to customers, and I want to continue this pursuit at this company.</w:t>
+        <w:t xml:space="preserve">I am motivated by the feeling of overcoming challenges and creating a program that not only works but loved by clients. For example, when I was working at </w:t>
+      </w:r>
+      <w:proofErr w:type="spellStart"/>
+      <w:r>
+        <w:rPr>
+          <w:sz w:val="28"/>
+          <w:szCs w:val="28"/>
+        </w:rPr>
+        <w:t>SiteMax</w:t>
+      </w:r>
+      <w:proofErr w:type="spellEnd"/>
+      <w:r>
+        <w:rPr>
+          <w:sz w:val="28"/>
+          <w:szCs w:val="28"/>
+        </w:rPr>
+        <w:t xml:space="preserve"> Systems inc. I was responsible of creating a small front-end application on behalf of Bold construction. I had to dissect the business requirements and deploy solutions after review. It was a long process. But, when it was done, and when a friend of mine who was in charge of delivering web solutions to clients came say “Hey Moe, Bold construction really loved your solution. So much so that they showed your app to a person at the government.” I was thrilled by the feeling. I love the feeling of how the solution I created brings smile to customers, and I want to continue this pursuit at this company.</w:t>
       </w:r>
     </w:p>
     <w:p>
@@ -442,6 +642,7 @@
           <w:szCs w:val="28"/>
         </w:rPr>
       </w:pPr>
+      <w:proofErr w:type="spellStart"/>
       <w:r>
         <w:rPr>
           <w:sz w:val="28"/>
@@ -449,6 +650,7 @@
         </w:rPr>
         <w:t>Tridge</w:t>
       </w:r>
+      <w:proofErr w:type="spellEnd"/>
     </w:p>
     <w:p>
       <w:pPr>
@@ -560,9 +762,11 @@
       <w:r>
         <w:t>”</w:t>
       </w:r>
+      <w:proofErr w:type="spellStart"/>
       <w:r>
         <w:t>를</w:t>
       </w:r>
+      <w:proofErr w:type="spellEnd"/>
       <w:r>
         <w:t> </w:t>
       </w:r>
@@ -613,8 +817,17 @@
           <w:sz w:val="28"/>
           <w:szCs w:val="28"/>
         </w:rPr>
-        <w:t>Motivation of working at Tridge</w:t>
-      </w:r>
+        <w:t xml:space="preserve">Motivation of working at </w:t>
+      </w:r>
+      <w:proofErr w:type="spellStart"/>
+      <w:r>
+        <w:rPr>
+          <w:sz w:val="28"/>
+          <w:szCs w:val="28"/>
+        </w:rPr>
+        <w:t>Tridge</w:t>
+      </w:r>
+      <w:proofErr w:type="spellEnd"/>
     </w:p>
     <w:p>
       <w:pPr>
@@ -758,6 +971,7 @@
         <w:rPr>
           <w:rFonts w:ascii="Arial" w:eastAsia="Times New Roman" w:hAnsi="Arial" w:cs="Arial"/>
         </w:rPr>
+        <w:lastRenderedPageBreak/>
         <w:t>I feel motivated by leading a team and helping each member grow. In past employment opportunities, I have been able to develop management plans and create goals that we could achieve together, allowing us to later celebrate our successes.</w:t>
       </w:r>
     </w:p>
@@ -949,6 +1163,7 @@
         </w:rPr>
         <w:t xml:space="preserve">hen I was working at </w:t>
       </w:r>
+      <w:proofErr w:type="spellStart"/>
       <w:r>
         <w:rPr>
           <w:sz w:val="28"/>
@@ -975,7 +1190,15 @@
           <w:sz w:val="28"/>
           <w:szCs w:val="28"/>
         </w:rPr>
-        <w:t xml:space="preserve">ax </w:t>
+        <w:t>ax</w:t>
+      </w:r>
+      <w:proofErr w:type="spellEnd"/>
+      <w:r>
+        <w:rPr>
+          <w:sz w:val="28"/>
+          <w:szCs w:val="28"/>
+        </w:rPr>
+        <w:t xml:space="preserve"> </w:t>
       </w:r>
       <w:r>
         <w:rPr>
@@ -1300,7 +1523,23 @@
           <w:sz w:val="28"/>
           <w:szCs w:val="28"/>
         </w:rPr>
-        <w:t>I am looking for opportunites to</w:t>
+        <w:t xml:space="preserve">I am looking for </w:t>
+      </w:r>
+      <w:proofErr w:type="spellStart"/>
+      <w:r>
+        <w:rPr>
+          <w:sz w:val="28"/>
+          <w:szCs w:val="28"/>
+        </w:rPr>
+        <w:t>opportunites</w:t>
+      </w:r>
+      <w:proofErr w:type="spellEnd"/>
+      <w:r>
+        <w:rPr>
+          <w:sz w:val="28"/>
+          <w:szCs w:val="28"/>
+        </w:rPr>
+        <w:t xml:space="preserve"> to</w:t>
       </w:r>
     </w:p>
     <w:p>
@@ -1403,6 +1642,7 @@
           <w:sz w:val="28"/>
           <w:szCs w:val="28"/>
         </w:rPr>
+        <w:lastRenderedPageBreak/>
         <w:t xml:space="preserve">That would leverage my assets in fluent English communications and web development skills to </w:t>
       </w:r>
       <w:r>
@@ -3054,6 +3294,25 @@
     <w:name w:val="Normal"/>
     <w:qFormat/>
   </w:style>
+  <w:style w:type="paragraph" w:styleId="Heading3">
+    <w:name w:val="heading 3"/>
+    <w:basedOn w:val="Normal"/>
+    <w:link w:val="Heading3Char"/>
+    <w:uiPriority w:val="9"/>
+    <w:qFormat/>
+    <w:rsid w:val="00EB10A9"/>
+    <w:pPr>
+      <w:spacing w:before="100" w:beforeAutospacing="1" w:after="100" w:afterAutospacing="1"/>
+      <w:outlineLvl w:val="2"/>
+    </w:pPr>
+    <w:rPr>
+      <w:rFonts w:ascii="Times New Roman" w:eastAsia="Times New Roman" w:hAnsi="Times New Roman" w:cs="Times New Roman"/>
+      <w:b/>
+      <w:bCs/>
+      <w:sz w:val="27"/>
+      <w:szCs w:val="27"/>
+    </w:rPr>
+  </w:style>
   <w:style w:type="character" w:default="1" w:styleId="DefaultParagraphFont">
     <w:name w:val="Default Paragraph Font"/>
     <w:uiPriority w:val="1"/>
@@ -3124,6 +3383,20 @@
     <w:rPr>
       <w:color w:val="605E5C"/>
       <w:shd w:val="clear" w:color="auto" w:fill="E1DFDD"/>
+    </w:rPr>
+  </w:style>
+  <w:style w:type="character" w:customStyle="1" w:styleId="Heading3Char">
+    <w:name w:val="Heading 3 Char"/>
+    <w:basedOn w:val="DefaultParagraphFont"/>
+    <w:link w:val="Heading3"/>
+    <w:uiPriority w:val="9"/>
+    <w:rsid w:val="00EB10A9"/>
+    <w:rPr>
+      <w:rFonts w:ascii="Times New Roman" w:eastAsia="Times New Roman" w:hAnsi="Times New Roman" w:cs="Times New Roman"/>
+      <w:b/>
+      <w:bCs/>
+      <w:sz w:val="27"/>
+      <w:szCs w:val="27"/>
     </w:rPr>
   </w:style>
 </w:styles>

</xml_diff>

<commit_message>
feat: Add progress #4 'Refining Personal Statement, Tridge'
</commit_message>
<xml_diff>
--- a/personal_statements/Tridge/personal_statment.docx
+++ b/personal_statements/Tridge/personal_statment.docx
@@ -425,6 +425,51 @@
     </w:p>
     <w:p>
       <w:pPr>
+        <w:pStyle w:val="ListParagraph"/>
+        <w:numPr>
+          <w:ilvl w:val="0"/>
+          <w:numId w:val="9"/>
+        </w:numPr>
+        <w:tabs>
+          <w:tab w:val="left" w:pos="4040"/>
+        </w:tabs>
+        <w:rPr>
+          <w:b/>
+          <w:bCs/>
+          <w:sz w:val="28"/>
+          <w:szCs w:val="28"/>
+        </w:rPr>
+      </w:pPr>
+      <w:r>
+        <w:rPr>
+          <w:b/>
+          <w:bCs/>
+          <w:sz w:val="28"/>
+          <w:szCs w:val="28"/>
+        </w:rPr>
+        <w:t xml:space="preserve">I really want to be with my wife… </w:t>
+      </w:r>
+    </w:p>
+    <w:p>
+      <w:pPr>
+        <w:pStyle w:val="ListParagraph"/>
+        <w:numPr>
+          <w:ilvl w:val="0"/>
+          <w:numId w:val="9"/>
+        </w:numPr>
+        <w:tabs>
+          <w:tab w:val="left" w:pos="4040"/>
+        </w:tabs>
+        <w:rPr>
+          <w:b/>
+          <w:bCs/>
+          <w:sz w:val="28"/>
+          <w:szCs w:val="28"/>
+        </w:rPr>
+      </w:pPr>
+    </w:p>
+    <w:p>
+      <w:pPr>
         <w:tabs>
           <w:tab w:val="left" w:pos="4040"/>
         </w:tabs>
@@ -456,6 +501,11 @@
     </w:p>
     <w:p>
       <w:pPr>
+        <w:pStyle w:val="ListParagraph"/>
+        <w:numPr>
+          <w:ilvl w:val="0"/>
+          <w:numId w:val="7"/>
+        </w:numPr>
         <w:tabs>
           <w:tab w:val="left" w:pos="4040"/>
         </w:tabs>
@@ -466,16 +516,52 @@
           <w:szCs w:val="28"/>
         </w:rPr>
       </w:pPr>
-    </w:p>
-    <w:p>
-      <w:pPr>
+      <w:r>
         <w:rPr>
           <w:b/>
           <w:bCs/>
           <w:sz w:val="28"/>
           <w:szCs w:val="28"/>
         </w:rPr>
-      </w:pPr>
+        <w:t xml:space="preserve">I </w:t>
+      </w:r>
+      <w:r>
+        <w:rPr>
+          <w:b/>
+          <w:bCs/>
+          <w:sz w:val="28"/>
+          <w:szCs w:val="28"/>
+        </w:rPr>
+        <w:t>can build pixel perfect website given a template</w:t>
+      </w:r>
+    </w:p>
+    <w:p>
+      <w:pPr>
+        <w:pStyle w:val="ListParagraph"/>
+        <w:numPr>
+          <w:ilvl w:val="1"/>
+          <w:numId w:val="7"/>
+        </w:numPr>
+        <w:tabs>
+          <w:tab w:val="left" w:pos="4040"/>
+        </w:tabs>
+        <w:rPr>
+          <w:b/>
+          <w:bCs/>
+          <w:sz w:val="28"/>
+          <w:szCs w:val="28"/>
+        </w:rPr>
+      </w:pPr>
+      <w:r>
+        <w:rPr>
+          <w:b/>
+          <w:bCs/>
+          <w:sz w:val="28"/>
+          <w:szCs w:val="28"/>
+        </w:rPr>
+        <w:lastRenderedPageBreak/>
+        <w:t>I have done this with Team treehouse’s, and I can do the same for the company given design</w:t>
+      </w:r>
     </w:p>
     <w:p>
       <w:pPr>
@@ -484,33 +570,54 @@
           <w:ilvl w:val="0"/>
           <w:numId w:val="7"/>
         </w:numPr>
-        <w:rPr>
-          <w:sz w:val="28"/>
-          <w:szCs w:val="28"/>
-        </w:rPr>
-      </w:pPr>
-      <w:r>
-        <w:rPr>
-          <w:sz w:val="28"/>
-          <w:szCs w:val="28"/>
-        </w:rPr>
-        <w:t xml:space="preserve">I am looking for </w:t>
-      </w:r>
-      <w:proofErr w:type="spellStart"/>
-      <w:r>
-        <w:rPr>
-          <w:sz w:val="28"/>
-          <w:szCs w:val="28"/>
-        </w:rPr>
-        <w:t>opportunites</w:t>
-      </w:r>
-      <w:proofErr w:type="spellEnd"/>
-      <w:r>
-        <w:rPr>
-          <w:sz w:val="28"/>
-          <w:szCs w:val="28"/>
-        </w:rPr>
-        <w:t xml:space="preserve"> to</w:t>
+        <w:tabs>
+          <w:tab w:val="left" w:pos="4040"/>
+        </w:tabs>
+        <w:rPr>
+          <w:b/>
+          <w:bCs/>
+          <w:sz w:val="28"/>
+          <w:szCs w:val="28"/>
+        </w:rPr>
+      </w:pPr>
+      <w:r>
+        <w:rPr>
+          <w:b/>
+          <w:bCs/>
+          <w:sz w:val="28"/>
+          <w:szCs w:val="28"/>
+        </w:rPr>
+        <w:t xml:space="preserve"> </w:t>
+      </w:r>
+    </w:p>
+    <w:p>
+      <w:pPr>
+        <w:rPr>
+          <w:b/>
+          <w:bCs/>
+          <w:sz w:val="28"/>
+          <w:szCs w:val="28"/>
+        </w:rPr>
+      </w:pPr>
+    </w:p>
+    <w:p>
+      <w:pPr>
+        <w:pStyle w:val="ListParagraph"/>
+        <w:numPr>
+          <w:ilvl w:val="0"/>
+          <w:numId w:val="7"/>
+        </w:numPr>
+        <w:rPr>
+          <w:sz w:val="28"/>
+          <w:szCs w:val="28"/>
+        </w:rPr>
+      </w:pPr>
+      <w:r>
+        <w:rPr>
+          <w:sz w:val="28"/>
+          <w:szCs w:val="28"/>
+        </w:rPr>
+        <w:t>I always strive to improve my area of expertise</w:t>
       </w:r>
     </w:p>
     <w:p>
@@ -530,7 +637,164 @@
           <w:sz w:val="28"/>
           <w:szCs w:val="28"/>
         </w:rPr>
-        <w:lastRenderedPageBreak/>
+        <w:t xml:space="preserve">I </w:t>
+      </w:r>
+      <w:proofErr w:type="spellStart"/>
+      <w:r>
+        <w:rPr>
+          <w:sz w:val="28"/>
+          <w:szCs w:val="28"/>
+        </w:rPr>
+        <w:t>self taught</w:t>
+      </w:r>
+      <w:proofErr w:type="spellEnd"/>
+      <w:r>
+        <w:rPr>
+          <w:sz w:val="28"/>
+          <w:szCs w:val="28"/>
+        </w:rPr>
+        <w:t xml:space="preserve"> bash scripting to streamline ionic mobile app development</w:t>
+      </w:r>
+    </w:p>
+    <w:p>
+      <w:pPr>
+        <w:pStyle w:val="ListParagraph"/>
+        <w:numPr>
+          <w:ilvl w:val="1"/>
+          <w:numId w:val="7"/>
+        </w:numPr>
+        <w:rPr>
+          <w:sz w:val="28"/>
+          <w:szCs w:val="28"/>
+        </w:rPr>
+      </w:pPr>
+      <w:r>
+        <w:rPr>
+          <w:sz w:val="28"/>
+          <w:szCs w:val="28"/>
+        </w:rPr>
+        <w:t xml:space="preserve">I took team treehouse’s python web </w:t>
+      </w:r>
+      <w:proofErr w:type="spellStart"/>
+      <w:r>
+        <w:rPr>
+          <w:sz w:val="28"/>
+          <w:szCs w:val="28"/>
+        </w:rPr>
+        <w:t>techdegree</w:t>
+      </w:r>
+      <w:proofErr w:type="spellEnd"/>
+      <w:r>
+        <w:rPr>
+          <w:sz w:val="28"/>
+          <w:szCs w:val="28"/>
+        </w:rPr>
+        <w:t xml:space="preserve"> to improve my skillsets in the field I was working in</w:t>
+      </w:r>
+    </w:p>
+    <w:p>
+      <w:pPr>
+        <w:pStyle w:val="ListParagraph"/>
+        <w:numPr>
+          <w:ilvl w:val="1"/>
+          <w:numId w:val="7"/>
+        </w:numPr>
+        <w:rPr>
+          <w:sz w:val="28"/>
+          <w:szCs w:val="28"/>
+        </w:rPr>
+      </w:pPr>
+      <w:r>
+        <w:rPr>
+          <w:sz w:val="28"/>
+          <w:szCs w:val="28"/>
+        </w:rPr>
+        <w:t xml:space="preserve">After leaving the company, I taught myself React to improve </w:t>
+      </w:r>
+      <w:proofErr w:type="gramStart"/>
+      <w:r>
+        <w:rPr>
+          <w:sz w:val="28"/>
+          <w:szCs w:val="28"/>
+        </w:rPr>
+        <w:t>my</w:t>
+      </w:r>
+      <w:proofErr w:type="gramEnd"/>
+      <w:r>
+        <w:rPr>
+          <w:sz w:val="28"/>
+          <w:szCs w:val="28"/>
+        </w:rPr>
+        <w:t xml:space="preserve"> </w:t>
+      </w:r>
+      <w:r>
+        <w:rPr>
+          <w:sz w:val="28"/>
+          <w:szCs w:val="28"/>
+        </w:rPr>
+        <w:t xml:space="preserve">expand my </w:t>
+      </w:r>
+      <w:r>
+        <w:rPr>
+          <w:sz w:val="28"/>
+          <w:szCs w:val="28"/>
+        </w:rPr>
+        <w:t>skillsets as a developer</w:t>
+      </w:r>
+    </w:p>
+    <w:p>
+      <w:pPr>
+        <w:pStyle w:val="ListParagraph"/>
+        <w:numPr>
+          <w:ilvl w:val="0"/>
+          <w:numId w:val="7"/>
+        </w:numPr>
+        <w:rPr>
+          <w:sz w:val="28"/>
+          <w:szCs w:val="28"/>
+        </w:rPr>
+      </w:pPr>
+      <w:r>
+        <w:rPr>
+          <w:sz w:val="28"/>
+          <w:szCs w:val="28"/>
+        </w:rPr>
+        <w:t xml:space="preserve">I am looking for </w:t>
+      </w:r>
+      <w:proofErr w:type="spellStart"/>
+      <w:r>
+        <w:rPr>
+          <w:sz w:val="28"/>
+          <w:szCs w:val="28"/>
+        </w:rPr>
+        <w:t>opportunites</w:t>
+      </w:r>
+      <w:proofErr w:type="spellEnd"/>
+      <w:r>
+        <w:rPr>
+          <w:sz w:val="28"/>
+          <w:szCs w:val="28"/>
+        </w:rPr>
+        <w:t xml:space="preserve"> to</w:t>
+      </w:r>
+    </w:p>
+    <w:p>
+      <w:pPr>
+        <w:pStyle w:val="ListParagraph"/>
+        <w:numPr>
+          <w:ilvl w:val="1"/>
+          <w:numId w:val="7"/>
+        </w:numPr>
+        <w:rPr>
+          <w:sz w:val="28"/>
+          <w:szCs w:val="28"/>
+        </w:rPr>
+      </w:pPr>
+      <w:r>
+        <w:rPr>
+          <w:sz w:val="28"/>
+          <w:szCs w:val="28"/>
+        </w:rPr>
         <w:t>Improve my web development skills and develop applications with peers that brings smile to many clients across the globe</w:t>
       </w:r>
     </w:p>
@@ -971,7 +1235,6 @@
         <w:rPr>
           <w:rFonts w:ascii="Arial" w:eastAsia="Times New Roman" w:hAnsi="Arial" w:cs="Arial"/>
         </w:rPr>
-        <w:lastRenderedPageBreak/>
         <w:t>I feel motivated by leading a team and helping each member grow. In past employment opportunities, I have been able to develop management plans and create goals that we could achieve together, allowing us to later celebrate our successes.</w:t>
       </w:r>
     </w:p>
@@ -1310,7 +1573,15 @@
           <w:sz w:val="28"/>
           <w:szCs w:val="28"/>
         </w:rPr>
-        <w:t xml:space="preserve"> friend of mine who </w:t>
+        <w:t xml:space="preserve"> friend of mine </w:t>
+      </w:r>
+      <w:r>
+        <w:rPr>
+          <w:sz w:val="28"/>
+          <w:szCs w:val="28"/>
+        </w:rPr>
+        <w:lastRenderedPageBreak/>
+        <w:t xml:space="preserve">who </w:t>
       </w:r>
       <w:r>
         <w:rPr>
@@ -1642,7 +1913,6 @@
           <w:sz w:val="28"/>
           <w:szCs w:val="28"/>
         </w:rPr>
-        <w:lastRenderedPageBreak/>
         <w:t xml:space="preserve">That would leverage my assets in fluent English communications and web development skills to </w:t>
       </w:r>
       <w:r>

</xml_diff>

<commit_message>
feat: Add progress #5 'Refining Personal Statement, Tridge'
</commit_message>
<xml_diff>
--- a/personal_statements/Tridge/personal_statment.docx
+++ b/personal_statements/Tridge/personal_statment.docx
@@ -362,7 +362,28 @@
           <w:rFonts w:eastAsia="Batang" w:cs="Batang"/>
           <w:color w:val="333333"/>
         </w:rPr>
-        <w:t>I understand how painful the process is for ______ to find suppliers to fill their needs</w:t>
+        <w:t xml:space="preserve">I understand how painful the process is for </w:t>
+      </w:r>
+      <w:r>
+        <w:rPr>
+          <w:rFonts w:eastAsia="Batang" w:cs="Batang"/>
+          <w:color w:val="333333"/>
+        </w:rPr>
+        <w:t>retailers</w:t>
+      </w:r>
+      <w:r>
+        <w:rPr>
+          <w:rFonts w:eastAsia="Batang" w:cs="Batang"/>
+          <w:color w:val="333333"/>
+        </w:rPr>
+        <w:t xml:space="preserve"> to find suppliers to fill their needs</w:t>
+      </w:r>
+      <w:r>
+        <w:rPr>
+          <w:rFonts w:eastAsia="Batang" w:cs="Batang"/>
+          <w:color w:val="333333"/>
+        </w:rPr>
+        <w:t xml:space="preserve"> when geopolitical situations change, and how frustrating it gets when retailers can’t fulfill their needs to customers</w:t>
       </w:r>
     </w:p>
     <w:p>
@@ -389,6 +410,33 @@
           <w:rFonts w:eastAsia="Batang" w:cs="Batang"/>
           <w:color w:val="333333"/>
         </w:rPr>
+        <w:t>I want to be in the part of this process, so retailers, distributers and manufacturers to have easier time expanding their business, enjoy easier and more streamlined trade and spend less time on the frustration of finding alternate suppliers</w:t>
+      </w:r>
+    </w:p>
+    <w:p>
+      <w:pPr>
+        <w:pStyle w:val="ListParagraph"/>
+        <w:numPr>
+          <w:ilvl w:val="0"/>
+          <w:numId w:val="9"/>
+        </w:numPr>
+        <w:shd w:val="clear" w:color="auto" w:fill="FFFFFF"/>
+        <w:spacing w:after="225"/>
+        <w:outlineLvl w:val="2"/>
+        <w:rPr>
+          <w:rFonts w:ascii="Arial" w:eastAsia="Times New Roman" w:hAnsi="Arial" w:cs="Arial"/>
+          <w:b/>
+          <w:bCs/>
+          <w:color w:val="333333"/>
+          <w:sz w:val="27"/>
+          <w:szCs w:val="27"/>
+        </w:rPr>
+      </w:pPr>
+      <w:r>
+        <w:rPr>
+          <w:rFonts w:eastAsia="Batang" w:cs="Batang"/>
+          <w:color w:val="333333"/>
+        </w:rPr>
         <w:t>I feel connected by the mission of streamlining the process, making it easy so trades people will be more stress free and focus on what’s important</w:t>
       </w:r>
     </w:p>
@@ -467,6 +515,43 @@
           <w:szCs w:val="28"/>
         </w:rPr>
       </w:pPr>
+      <w:r>
+        <w:rPr>
+          <w:b/>
+          <w:bCs/>
+          <w:sz w:val="28"/>
+          <w:szCs w:val="28"/>
+        </w:rPr>
+        <w:lastRenderedPageBreak/>
+        <w:t xml:space="preserve">In my previous job, I was limited to developing a single page application, and small part of whole codes </w:t>
+      </w:r>
+    </w:p>
+    <w:p>
+      <w:pPr>
+        <w:pStyle w:val="ListParagraph"/>
+        <w:numPr>
+          <w:ilvl w:val="0"/>
+          <w:numId w:val="9"/>
+        </w:numPr>
+        <w:tabs>
+          <w:tab w:val="left" w:pos="4040"/>
+        </w:tabs>
+        <w:rPr>
+          <w:b/>
+          <w:bCs/>
+          <w:sz w:val="28"/>
+          <w:szCs w:val="28"/>
+        </w:rPr>
+      </w:pPr>
+      <w:r>
+        <w:rPr>
+          <w:b/>
+          <w:bCs/>
+          <w:sz w:val="28"/>
+          <w:szCs w:val="28"/>
+        </w:rPr>
+        <w:t>I want to be in the job where I am given more responsibility and opportunity to utilize my skillsets and build larger applications</w:t>
+      </w:r>
     </w:p>
     <w:p>
       <w:pPr>
@@ -559,7 +644,6 @@
           <w:sz w:val="28"/>
           <w:szCs w:val="28"/>
         </w:rPr>
-        <w:lastRenderedPageBreak/>
         <w:t>I have done this with Team treehouse’s, and I can do the same for the company given design</w:t>
       </w:r>
     </w:p>
@@ -1376,6 +1460,7 @@
           <w:sz w:val="28"/>
           <w:szCs w:val="28"/>
         </w:rPr>
+        <w:lastRenderedPageBreak/>
         <w:t>I am motivated by the feeling of o</w:t>
       </w:r>
       <w:r>
@@ -1573,15 +1658,7 @@
           <w:sz w:val="28"/>
           <w:szCs w:val="28"/>
         </w:rPr>
-        <w:t xml:space="preserve"> friend of mine </w:t>
-      </w:r>
-      <w:r>
-        <w:rPr>
-          <w:sz w:val="28"/>
-          <w:szCs w:val="28"/>
-        </w:rPr>
-        <w:lastRenderedPageBreak/>
-        <w:t xml:space="preserve">who </w:t>
+        <w:t xml:space="preserve"> friend of mine who </w:t>
       </w:r>
       <w:r>
         <w:rPr>

</xml_diff>

<commit_message>
feat: Add progress #6 'Refining Personal Statement, Tridge'
</commit_message>
<xml_diff>
--- a/personal_statements/Tridge/personal_statment.docx
+++ b/personal_statements/Tridge/personal_statment.docx
@@ -82,7 +82,6 @@
           <w:szCs w:val="28"/>
         </w:rPr>
       </w:pPr>
-      <w:proofErr w:type="spellStart"/>
       <w:r>
         <w:rPr>
           <w:b/>
@@ -92,7 +91,6 @@
         </w:rPr>
         <w:t>Tridge</w:t>
       </w:r>
-      <w:proofErr w:type="spellEnd"/>
     </w:p>
     <w:p>
       <w:pPr>
@@ -362,28 +360,7 @@
           <w:rFonts w:eastAsia="Batang" w:cs="Batang"/>
           <w:color w:val="333333"/>
         </w:rPr>
-        <w:t xml:space="preserve">I understand how painful the process is for </w:t>
-      </w:r>
-      <w:r>
-        <w:rPr>
-          <w:rFonts w:eastAsia="Batang" w:cs="Batang"/>
-          <w:color w:val="333333"/>
-        </w:rPr>
-        <w:t>retailers</w:t>
-      </w:r>
-      <w:r>
-        <w:rPr>
-          <w:rFonts w:eastAsia="Batang" w:cs="Batang"/>
-          <w:color w:val="333333"/>
-        </w:rPr>
-        <w:t xml:space="preserve"> to find suppliers to fill their needs</w:t>
-      </w:r>
-      <w:r>
-        <w:rPr>
-          <w:rFonts w:eastAsia="Batang" w:cs="Batang"/>
-          <w:color w:val="333333"/>
-        </w:rPr>
-        <w:t xml:space="preserve"> when geopolitical situations change, and how frustrating it gets when retailers can’t fulfill their needs to customers</w:t>
+        <w:t>Once a stable trade network can be disrupted by a geopolitican events</w:t>
       </w:r>
     </w:p>
     <w:p>
@@ -410,7 +387,7 @@
           <w:rFonts w:eastAsia="Batang" w:cs="Batang"/>
           <w:color w:val="333333"/>
         </w:rPr>
-        <w:t>I want to be in the part of this process, so retailers, distributers and manufacturers to have easier time expanding their business, enjoy easier and more streamlined trade and spend less time on the frustration of finding alternate suppliers</w:t>
+        <w:t>It’s pain for retailers, manufacturers and suppliers to find alternative sources and clients when unexpected circumstances arise.</w:t>
       </w:r>
     </w:p>
     <w:p>
@@ -437,6 +414,136 @@
           <w:rFonts w:eastAsia="Batang" w:cs="Batang"/>
           <w:color w:val="333333"/>
         </w:rPr>
+        <w:t>It’s also painful for starting businesses to find suppliers to fulfill their needs.</w:t>
+      </w:r>
+    </w:p>
+    <w:p>
+      <w:pPr>
+        <w:pStyle w:val="ListParagraph"/>
+        <w:numPr>
+          <w:ilvl w:val="0"/>
+          <w:numId w:val="9"/>
+        </w:numPr>
+        <w:shd w:val="clear" w:color="auto" w:fill="FFFFFF"/>
+        <w:spacing w:after="225"/>
+        <w:outlineLvl w:val="2"/>
+        <w:rPr>
+          <w:rFonts w:ascii="Arial" w:eastAsia="Times New Roman" w:hAnsi="Arial" w:cs="Arial"/>
+          <w:b/>
+          <w:bCs/>
+          <w:color w:val="333333"/>
+          <w:sz w:val="27"/>
+          <w:szCs w:val="27"/>
+        </w:rPr>
+      </w:pPr>
+      <w:r>
+        <w:rPr>
+          <w:rFonts w:eastAsia="Batang" w:cs="Batang"/>
+          <w:color w:val="333333"/>
+        </w:rPr>
+        <w:t xml:space="preserve">As an individual who eats foods produced across the globe and purchased at Walmart, I feel connected by the company’s mission to eliminate inefficiencies in trade as a result of scattered information, so my family can have their daily needs met. </w:t>
+      </w:r>
+    </w:p>
+    <w:p>
+      <w:pPr>
+        <w:pStyle w:val="ListParagraph"/>
+        <w:numPr>
+          <w:ilvl w:val="0"/>
+          <w:numId w:val="9"/>
+        </w:numPr>
+        <w:shd w:val="clear" w:color="auto" w:fill="FFFFFF"/>
+        <w:spacing w:after="225"/>
+        <w:outlineLvl w:val="2"/>
+        <w:rPr>
+          <w:rFonts w:ascii="Arial" w:eastAsia="Times New Roman" w:hAnsi="Arial" w:cs="Arial"/>
+          <w:b/>
+          <w:bCs/>
+          <w:color w:val="333333"/>
+          <w:sz w:val="27"/>
+          <w:szCs w:val="27"/>
+        </w:rPr>
+      </w:pPr>
+      <w:r>
+        <w:rPr>
+          <w:rFonts w:eastAsia="Batang" w:cs="Batang"/>
+          <w:color w:val="333333"/>
+        </w:rPr>
+        <w:t xml:space="preserve">I understand how painful the process is for </w:t>
+      </w:r>
+      <w:r>
+        <w:rPr>
+          <w:rFonts w:eastAsia="Batang" w:cs="Batang"/>
+          <w:color w:val="333333"/>
+        </w:rPr>
+        <w:t>retailers</w:t>
+      </w:r>
+      <w:r>
+        <w:rPr>
+          <w:rFonts w:eastAsia="Batang" w:cs="Batang"/>
+          <w:color w:val="333333"/>
+        </w:rPr>
+        <w:t xml:space="preserve"> to find suppliers to fill their needs</w:t>
+      </w:r>
+      <w:r>
+        <w:rPr>
+          <w:rFonts w:eastAsia="Batang" w:cs="Batang"/>
+          <w:color w:val="333333"/>
+        </w:rPr>
+        <w:t xml:space="preserve"> when geopolitical situations change, and how frustrating it gets when retailers can’t fulfill their needs to customers</w:t>
+      </w:r>
+    </w:p>
+    <w:p>
+      <w:pPr>
+        <w:pStyle w:val="ListParagraph"/>
+        <w:numPr>
+          <w:ilvl w:val="0"/>
+          <w:numId w:val="9"/>
+        </w:numPr>
+        <w:shd w:val="clear" w:color="auto" w:fill="FFFFFF"/>
+        <w:spacing w:after="225"/>
+        <w:outlineLvl w:val="2"/>
+        <w:rPr>
+          <w:rFonts w:ascii="Arial" w:eastAsia="Times New Roman" w:hAnsi="Arial" w:cs="Arial"/>
+          <w:b/>
+          <w:bCs/>
+          <w:color w:val="333333"/>
+          <w:sz w:val="27"/>
+          <w:szCs w:val="27"/>
+        </w:rPr>
+      </w:pPr>
+      <w:r>
+        <w:rPr>
+          <w:rFonts w:eastAsia="Batang" w:cs="Batang"/>
+          <w:color w:val="333333"/>
+        </w:rPr>
+        <w:lastRenderedPageBreak/>
+        <w:t>I want to be in the part of this process, so retailers, distributers and manufacturers to have easier time expanding their business, enjoy easier and more streamlined trade and spend less time on the frustration of finding alternate suppliers</w:t>
+      </w:r>
+    </w:p>
+    <w:p>
+      <w:pPr>
+        <w:pStyle w:val="ListParagraph"/>
+        <w:numPr>
+          <w:ilvl w:val="0"/>
+          <w:numId w:val="9"/>
+        </w:numPr>
+        <w:shd w:val="clear" w:color="auto" w:fill="FFFFFF"/>
+        <w:spacing w:after="225"/>
+        <w:outlineLvl w:val="2"/>
+        <w:rPr>
+          <w:rFonts w:ascii="Arial" w:eastAsia="Times New Roman" w:hAnsi="Arial" w:cs="Arial"/>
+          <w:b/>
+          <w:bCs/>
+          <w:color w:val="333333"/>
+          <w:sz w:val="27"/>
+          <w:szCs w:val="27"/>
+        </w:rPr>
+      </w:pPr>
+      <w:r>
+        <w:rPr>
+          <w:rFonts w:eastAsia="Batang" w:cs="Batang"/>
+          <w:color w:val="333333"/>
+        </w:rPr>
         <w:t>I feel connected by the mission of streamlining the process, making it easy so trades people will be more stress free and focus on what’s important</w:t>
       </w:r>
     </w:p>
@@ -522,7 +629,6 @@
           <w:sz w:val="28"/>
           <w:szCs w:val="28"/>
         </w:rPr>
-        <w:lastRenderedPageBreak/>
         <w:t xml:space="preserve">In my previous job, I was limited to developing a single page application, and small part of whole codes </w:t>
       </w:r>
     </w:p>
@@ -673,16 +779,64 @@
         </w:rPr>
         <w:t xml:space="preserve"> </w:t>
       </w:r>
-    </w:p>
-    <w:p>
-      <w:pPr>
-        <w:rPr>
-          <w:b/>
-          <w:bCs/>
-          <w:sz w:val="28"/>
-          <w:szCs w:val="28"/>
-        </w:rPr>
-      </w:pPr>
+      <w:r>
+        <w:rPr>
+          <w:b/>
+          <w:bCs/>
+          <w:sz w:val="28"/>
+          <w:szCs w:val="28"/>
+        </w:rPr>
+        <w:t xml:space="preserve">I lived in a country where multiculture is the norm. </w:t>
+      </w:r>
+    </w:p>
+    <w:p>
+      <w:pPr>
+        <w:pStyle w:val="ListParagraph"/>
+        <w:numPr>
+          <w:ilvl w:val="1"/>
+          <w:numId w:val="7"/>
+        </w:numPr>
+        <w:tabs>
+          <w:tab w:val="left" w:pos="4040"/>
+        </w:tabs>
+        <w:rPr>
+          <w:b/>
+          <w:bCs/>
+          <w:sz w:val="28"/>
+          <w:szCs w:val="28"/>
+        </w:rPr>
+      </w:pPr>
+      <w:r>
+        <w:rPr>
+          <w:b/>
+          <w:bCs/>
+          <w:sz w:val="28"/>
+          <w:szCs w:val="28"/>
+        </w:rPr>
+        <w:t>With fluency in English, I can communicate with English-speaking peers</w:t>
+      </w:r>
+    </w:p>
+    <w:p>
+      <w:pPr>
+        <w:tabs>
+          <w:tab w:val="left" w:pos="5900"/>
+        </w:tabs>
+        <w:rPr>
+          <w:b/>
+          <w:bCs/>
+          <w:sz w:val="28"/>
+          <w:szCs w:val="28"/>
+        </w:rPr>
+      </w:pPr>
+      <w:r>
+        <w:rPr>
+          <w:b/>
+          <w:bCs/>
+          <w:sz w:val="28"/>
+          <w:szCs w:val="28"/>
+        </w:rPr>
+        <w:tab/>
+      </w:r>
     </w:p>
     <w:p>
       <w:pPr>
@@ -721,23 +875,7 @@
           <w:sz w:val="28"/>
           <w:szCs w:val="28"/>
         </w:rPr>
-        <w:t xml:space="preserve">I </w:t>
-      </w:r>
-      <w:proofErr w:type="spellStart"/>
-      <w:r>
-        <w:rPr>
-          <w:sz w:val="28"/>
-          <w:szCs w:val="28"/>
-        </w:rPr>
-        <w:t>self taught</w:t>
-      </w:r>
-      <w:proofErr w:type="spellEnd"/>
-      <w:r>
-        <w:rPr>
-          <w:sz w:val="28"/>
-          <w:szCs w:val="28"/>
-        </w:rPr>
-        <w:t xml:space="preserve"> bash scripting to streamline ionic mobile app development</w:t>
+        <w:t>I self taught bash scripting to streamline ionic mobile app development</w:t>
       </w:r>
     </w:p>
     <w:p>
@@ -757,23 +895,7 @@
           <w:sz w:val="28"/>
           <w:szCs w:val="28"/>
         </w:rPr>
-        <w:t xml:space="preserve">I took team treehouse’s python web </w:t>
-      </w:r>
-      <w:proofErr w:type="spellStart"/>
-      <w:r>
-        <w:rPr>
-          <w:sz w:val="28"/>
-          <w:szCs w:val="28"/>
-        </w:rPr>
-        <w:t>techdegree</w:t>
-      </w:r>
-      <w:proofErr w:type="spellEnd"/>
-      <w:r>
-        <w:rPr>
-          <w:sz w:val="28"/>
-          <w:szCs w:val="28"/>
-        </w:rPr>
-        <w:t xml:space="preserve"> to improve my skillsets in the field I was working in</w:t>
+        <w:t>I took team treehouse’s python web techdegree to improve my skillsets in the field I was working in</w:t>
       </w:r>
     </w:p>
     <w:p>
@@ -793,23 +915,7 @@
           <w:sz w:val="28"/>
           <w:szCs w:val="28"/>
         </w:rPr>
-        <w:t xml:space="preserve">After leaving the company, I taught myself React to improve </w:t>
-      </w:r>
-      <w:proofErr w:type="gramStart"/>
-      <w:r>
-        <w:rPr>
-          <w:sz w:val="28"/>
-          <w:szCs w:val="28"/>
-        </w:rPr>
-        <w:t>my</w:t>
-      </w:r>
-      <w:proofErr w:type="gramEnd"/>
-      <w:r>
-        <w:rPr>
-          <w:sz w:val="28"/>
-          <w:szCs w:val="28"/>
-        </w:rPr>
-        <w:t xml:space="preserve"> </w:t>
+        <w:t xml:space="preserve">After leaving the company, I taught myself React to improve my </w:t>
       </w:r>
       <w:r>
         <w:rPr>
@@ -843,23 +949,7 @@
           <w:sz w:val="28"/>
           <w:szCs w:val="28"/>
         </w:rPr>
-        <w:t xml:space="preserve">I am looking for </w:t>
-      </w:r>
-      <w:proofErr w:type="spellStart"/>
-      <w:r>
-        <w:rPr>
-          <w:sz w:val="28"/>
-          <w:szCs w:val="28"/>
-        </w:rPr>
-        <w:t>opportunites</w:t>
-      </w:r>
-      <w:proofErr w:type="spellEnd"/>
-      <w:r>
-        <w:rPr>
-          <w:sz w:val="28"/>
-          <w:szCs w:val="28"/>
-        </w:rPr>
-        <w:t xml:space="preserve"> to</w:t>
+        <w:t>I am looking for opportunites to</w:t>
       </w:r>
     </w:p>
     <w:p>
@@ -934,63 +1024,47 @@
           <w:sz w:val="28"/>
           <w:szCs w:val="28"/>
         </w:rPr>
-        <w:t xml:space="preserve">I am motivated by the feeling of overcoming challenges and creating a program that not only works but loved by clients. For example, when I was working at </w:t>
-      </w:r>
-      <w:proofErr w:type="spellStart"/>
-      <w:r>
-        <w:rPr>
-          <w:sz w:val="28"/>
-          <w:szCs w:val="28"/>
-        </w:rPr>
-        <w:t>SiteMax</w:t>
-      </w:r>
-      <w:proofErr w:type="spellEnd"/>
-      <w:r>
-        <w:rPr>
-          <w:sz w:val="28"/>
-          <w:szCs w:val="28"/>
-        </w:rPr>
-        <w:t xml:space="preserve"> Systems inc. I was responsible of creating a small front-end application on behalf of Bold construction. I had to dissect the business requirements and deploy solutions after review. It was a long process. But, when it was done, and when a friend of mine who was in charge of delivering web solutions to clients came say “Hey Moe, Bold construction really loved your solution. So much so that they showed your app to a person at the government.” I was thrilled by the feeling. I love the feeling of how the solution I created brings smile to customers, and I want to continue this pursuit at this company.</w:t>
-      </w:r>
-    </w:p>
-    <w:p>
-      <w:pPr>
-        <w:rPr>
-          <w:b/>
-          <w:bCs/>
-          <w:sz w:val="28"/>
-          <w:szCs w:val="28"/>
-        </w:rPr>
-      </w:pPr>
-    </w:p>
-    <w:p>
-      <w:pPr>
-        <w:rPr>
-          <w:b/>
-          <w:bCs/>
-          <w:sz w:val="28"/>
-          <w:szCs w:val="28"/>
-        </w:rPr>
-      </w:pPr>
-    </w:p>
-    <w:p>
-      <w:pPr>
-        <w:rPr>
-          <w:b/>
-          <w:bCs/>
-          <w:sz w:val="28"/>
-          <w:szCs w:val="28"/>
-        </w:rPr>
-      </w:pPr>
-    </w:p>
-    <w:p>
-      <w:pPr>
-        <w:rPr>
-          <w:sz w:val="28"/>
-          <w:szCs w:val="28"/>
-        </w:rPr>
-      </w:pPr>
-      <w:proofErr w:type="spellStart"/>
+        <w:lastRenderedPageBreak/>
+        <w:t>I am motivated by the feeling of overcoming challenges and creating a program that not only works but loved by clients. For example, when I was working at SiteMax Systems inc. I was responsible of creating a small front-end application on behalf of Bold construction. I had to dissect the business requirements and deploy solutions after review. It was a long process. But, when it was done, and when a friend of mine who was in charge of delivering web solutions to clients came say “Hey Moe, Bold construction really loved your solution. So much so that they showed your app to a person at the government.” I was thrilled by the feeling. I love the feeling of how the solution I created brings smile to customers, and I want to continue this pursuit at this company.</w:t>
+      </w:r>
+    </w:p>
+    <w:p>
+      <w:pPr>
+        <w:rPr>
+          <w:b/>
+          <w:bCs/>
+          <w:sz w:val="28"/>
+          <w:szCs w:val="28"/>
+        </w:rPr>
+      </w:pPr>
+    </w:p>
+    <w:p>
+      <w:pPr>
+        <w:rPr>
+          <w:b/>
+          <w:bCs/>
+          <w:sz w:val="28"/>
+          <w:szCs w:val="28"/>
+        </w:rPr>
+      </w:pPr>
+    </w:p>
+    <w:p>
+      <w:pPr>
+        <w:rPr>
+          <w:b/>
+          <w:bCs/>
+          <w:sz w:val="28"/>
+          <w:szCs w:val="28"/>
+        </w:rPr>
+      </w:pPr>
+    </w:p>
+    <w:p>
+      <w:pPr>
+        <w:rPr>
+          <w:sz w:val="28"/>
+          <w:szCs w:val="28"/>
+        </w:rPr>
+      </w:pPr>
       <w:r>
         <w:rPr>
           <w:sz w:val="28"/>
@@ -998,7 +1072,6 @@
         </w:rPr>
         <w:t>Tridge</w:t>
       </w:r>
-      <w:proofErr w:type="spellEnd"/>
     </w:p>
     <w:p>
       <w:pPr>
@@ -1110,11 +1183,9 @@
       <w:r>
         <w:t>”</w:t>
       </w:r>
-      <w:proofErr w:type="spellStart"/>
       <w:r>
         <w:t>를</w:t>
       </w:r>
-      <w:proofErr w:type="spellEnd"/>
       <w:r>
         <w:t> </w:t>
       </w:r>
@@ -1165,17 +1236,8 @@
           <w:sz w:val="28"/>
           <w:szCs w:val="28"/>
         </w:rPr>
-        <w:t xml:space="preserve">Motivation of working at </w:t>
-      </w:r>
-      <w:proofErr w:type="spellStart"/>
-      <w:r>
-        <w:rPr>
-          <w:sz w:val="28"/>
-          <w:szCs w:val="28"/>
-        </w:rPr>
-        <w:t>Tridge</w:t>
-      </w:r>
-      <w:proofErr w:type="spellEnd"/>
+        <w:t>Motivation of working at Tridge</w:t>
+      </w:r>
     </w:p>
     <w:p>
       <w:pPr>
@@ -1362,6 +1424,7 @@
           <w:spacing w:val="-7"/>
           <w:shd w:val="clear" w:color="auto" w:fill="FFFFFF"/>
         </w:rPr>
+        <w:lastRenderedPageBreak/>
         <w:t>“The gratification of overcoming an obstacle is my greatest motivator. For example, math has never been my best subject, but I opted to take calculus in college, even though it wasn’t required for my major because I wanted to prove to myself I could do it. The course wasn’t easy, and I spent many nights studying late, but I passed with an A. The feeling of accomplishment that comes with exceeding challenging goals is what drew me to a career in sales.”</w:t>
       </w:r>
     </w:p>
@@ -1460,7 +1523,6 @@
           <w:sz w:val="28"/>
           <w:szCs w:val="28"/>
         </w:rPr>
-        <w:lastRenderedPageBreak/>
         <w:t>I am motivated by the feeling of o</w:t>
       </w:r>
       <w:r>
@@ -1511,7 +1573,6 @@
         </w:rPr>
         <w:t xml:space="preserve">hen I was working at </w:t>
       </w:r>
-      <w:proofErr w:type="spellStart"/>
       <w:r>
         <w:rPr>
           <w:sz w:val="28"/>
@@ -1538,15 +1599,7 @@
           <w:sz w:val="28"/>
           <w:szCs w:val="28"/>
         </w:rPr>
-        <w:t>ax</w:t>
-      </w:r>
-      <w:proofErr w:type="spellEnd"/>
-      <w:r>
-        <w:rPr>
-          <w:sz w:val="28"/>
-          <w:szCs w:val="28"/>
-        </w:rPr>
-        <w:t xml:space="preserve"> </w:t>
+        <w:t xml:space="preserve">ax </w:t>
       </w:r>
       <w:r>
         <w:rPr>
@@ -1871,23 +1924,7 @@
           <w:sz w:val="28"/>
           <w:szCs w:val="28"/>
         </w:rPr>
-        <w:t xml:space="preserve">I am looking for </w:t>
-      </w:r>
-      <w:proofErr w:type="spellStart"/>
-      <w:r>
-        <w:rPr>
-          <w:sz w:val="28"/>
-          <w:szCs w:val="28"/>
-        </w:rPr>
-        <w:t>opportunites</w:t>
-      </w:r>
-      <w:proofErr w:type="spellEnd"/>
-      <w:r>
-        <w:rPr>
-          <w:sz w:val="28"/>
-          <w:szCs w:val="28"/>
-        </w:rPr>
-        <w:t xml:space="preserve"> to</w:t>
+        <w:t>I am looking for opportunites to</w:t>
       </w:r>
     </w:p>
     <w:p>

</xml_diff>

<commit_message>
feat: Add progress #8 'Refining Personal Statement, Tridge'
</commit_message>
<xml_diff>
--- a/personal_statements/Tridge/personal_statment.docx
+++ b/personal_statements/Tridge/personal_statment.docx
@@ -448,7 +448,7 @@
       <w:pPr>
         <w:pStyle w:val="ListParagraph"/>
         <w:numPr>
-          <w:ilvl w:val="0"/>
+          <w:ilvl w:val="1"/>
           <w:numId w:val="9"/>
         </w:numPr>
         <w:shd w:val="clear" w:color="auto" w:fill="FFFFFF"/>
@@ -468,28 +468,21 @@
           <w:rFonts w:eastAsia="Batang" w:cs="Batang"/>
           <w:color w:val="333333"/>
         </w:rPr>
-        <w:t xml:space="preserve">I understand how painful the process is for </w:t>
+        <w:t xml:space="preserve">As an individual who eats cereal produced by Kellog and Walmart, Banana from Dole and </w:t>
       </w:r>
       <w:r>
         <w:rPr>
           <w:rFonts w:eastAsia="Batang" w:cs="Batang"/>
           <w:color w:val="333333"/>
         </w:rPr>
-        <w:t>retailers</w:t>
+        <w:t>Nesquik</w:t>
       </w:r>
       <w:r>
         <w:rPr>
           <w:rFonts w:eastAsia="Batang" w:cs="Batang"/>
           <w:color w:val="333333"/>
         </w:rPr>
-        <w:t xml:space="preserve"> to find suppliers to fill their needs</w:t>
-      </w:r>
-      <w:r>
-        <w:rPr>
-          <w:rFonts w:eastAsia="Batang" w:cs="Batang"/>
-          <w:color w:val="333333"/>
-        </w:rPr>
-        <w:t xml:space="preserve"> when geopolitical situations change, and how frustrating it gets when retailers can’t fulfill their needs to customers</w:t>
+        <w:t xml:space="preserve"> from Nestie at Walmart, I feel connected by the company’s mission to eliminate inefficiencies in trade as a result of scattered information, so my family can have their daily needs met</w:t>
       </w:r>
     </w:p>
     <w:p>
@@ -517,7 +510,28 @@
           <w:color w:val="333333"/>
         </w:rPr>
         <w:lastRenderedPageBreak/>
-        <w:t>I want to be in the part of this process, so retailers, distributers and manufacturers to have easier time expanding their business, enjoy easier and more streamlined trade and spend less time on the frustration of finding alternate suppliers</w:t>
+        <w:t xml:space="preserve">I understand how painful the process is for </w:t>
+      </w:r>
+      <w:r>
+        <w:rPr>
+          <w:rFonts w:eastAsia="Batang" w:cs="Batang"/>
+          <w:color w:val="333333"/>
+        </w:rPr>
+        <w:t>retailers</w:t>
+      </w:r>
+      <w:r>
+        <w:rPr>
+          <w:rFonts w:eastAsia="Batang" w:cs="Batang"/>
+          <w:color w:val="333333"/>
+        </w:rPr>
+        <w:t xml:space="preserve"> to find suppliers to fill their needs</w:t>
+      </w:r>
+      <w:r>
+        <w:rPr>
+          <w:rFonts w:eastAsia="Batang" w:cs="Batang"/>
+          <w:color w:val="333333"/>
+        </w:rPr>
+        <w:t xml:space="preserve"> when geopolitical situations change, and how frustrating it gets when retailers can’t fulfill their needs to customers</w:t>
       </w:r>
     </w:p>
     <w:p>
@@ -544,6 +558,33 @@
           <w:rFonts w:eastAsia="Batang" w:cs="Batang"/>
           <w:color w:val="333333"/>
         </w:rPr>
+        <w:t>I want to be in the part of this process, so retailers, distributers and manufacturers to have easier time expanding their business, enjoy easier and more streamlined trade and spend less time on the frustration of finding alternate suppliers</w:t>
+      </w:r>
+    </w:p>
+    <w:p>
+      <w:pPr>
+        <w:pStyle w:val="ListParagraph"/>
+        <w:numPr>
+          <w:ilvl w:val="0"/>
+          <w:numId w:val="9"/>
+        </w:numPr>
+        <w:shd w:val="clear" w:color="auto" w:fill="FFFFFF"/>
+        <w:spacing w:after="225"/>
+        <w:outlineLvl w:val="2"/>
+        <w:rPr>
+          <w:rFonts w:ascii="Arial" w:eastAsia="Times New Roman" w:hAnsi="Arial" w:cs="Arial"/>
+          <w:b/>
+          <w:bCs/>
+          <w:color w:val="333333"/>
+          <w:sz w:val="27"/>
+          <w:szCs w:val="27"/>
+        </w:rPr>
+      </w:pPr>
+      <w:r>
+        <w:rPr>
+          <w:rFonts w:eastAsia="Batang" w:cs="Batang"/>
+          <w:color w:val="333333"/>
+        </w:rPr>
         <w:t>I feel connected by the mission of streamlining the process, making it easy so trades people will be more stress free and focus on what’s important</w:t>
       </w:r>
     </w:p>
@@ -818,25 +859,13 @@
     </w:p>
     <w:p>
       <w:pPr>
-        <w:tabs>
-          <w:tab w:val="left" w:pos="5900"/>
-        </w:tabs>
-        <w:rPr>
-          <w:b/>
-          <w:bCs/>
-          <w:sz w:val="28"/>
-          <w:szCs w:val="28"/>
-        </w:rPr>
-      </w:pPr>
-      <w:r>
-        <w:rPr>
-          <w:b/>
-          <w:bCs/>
-          <w:sz w:val="28"/>
-          <w:szCs w:val="28"/>
-        </w:rPr>
-        <w:tab/>
-      </w:r>
+        <w:rPr>
+          <w:b/>
+          <w:bCs/>
+          <w:sz w:val="28"/>
+          <w:szCs w:val="28"/>
+        </w:rPr>
+      </w:pPr>
     </w:p>
     <w:p>
       <w:pPr>
@@ -1024,7 +1053,6 @@
           <w:sz w:val="28"/>
           <w:szCs w:val="28"/>
         </w:rPr>
-        <w:lastRenderedPageBreak/>
         <w:t>I am motivated by the feeling of overcoming challenges and creating a program that not only works but loved by clients. For example, when I was working at SiteMax Systems inc. I was responsible of creating a small front-end application on behalf of Bold construction. I had to dissect the business requirements and deploy solutions after review. It was a long process. But, when it was done, and when a friend of mine who was in charge of delivering web solutions to clients came say “Hey Moe, Bold construction really loved your solution. So much so that they showed your app to a person at the government.” I was thrilled by the feeling. I love the feeling of how the solution I created brings smile to customers, and I want to continue this pursuit at this company.</w:t>
       </w:r>
     </w:p>
@@ -1401,6 +1429,7 @@
         <w:rPr>
           <w:rFonts w:ascii="Arial" w:eastAsia="Times New Roman" w:hAnsi="Arial" w:cs="Arial"/>
         </w:rPr>
+        <w:lastRenderedPageBreak/>
         <w:t>My main motivation comes from providing excellent service to every customer with whom I come into contact. I look for opportunities to improve my customer service skills so that each person I interact with will have a positive experience.</w:t>
       </w:r>
     </w:p>
@@ -1424,7 +1453,6 @@
           <w:spacing w:val="-7"/>
           <w:shd w:val="clear" w:color="auto" w:fill="FFFFFF"/>
         </w:rPr>
-        <w:lastRenderedPageBreak/>
         <w:t>“The gratification of overcoming an obstacle is my greatest motivator. For example, math has never been my best subject, but I opted to take calculus in college, even though it wasn’t required for my major because I wanted to prove to myself I could do it. The course wasn’t easy, and I spent many nights studying late, but I passed with an A. The feeling of accomplishment that comes with exceeding challenging goals is what drew me to a career in sales.”</w:t>
       </w:r>
     </w:p>

</xml_diff>

<commit_message>
feat: Add progress #9 'Refining Personal Statement, Tridge'
</commit_message>
<xml_diff>
--- a/personal_statements/Tridge/personal_statment.docx
+++ b/personal_statements/Tridge/personal_statment.docx
@@ -82,6 +82,7 @@
           <w:szCs w:val="28"/>
         </w:rPr>
       </w:pPr>
+      <w:proofErr w:type="spellStart"/>
       <w:r>
         <w:rPr>
           <w:b/>
@@ -91,6 +92,7 @@
         </w:rPr>
         <w:t>Tridge</w:t>
       </w:r>
+      <w:proofErr w:type="spellEnd"/>
     </w:p>
     <w:p>
       <w:pPr>
@@ -360,7 +362,23 @@
           <w:rFonts w:eastAsia="Batang" w:cs="Batang"/>
           <w:color w:val="333333"/>
         </w:rPr>
-        <w:t>Once a stable trade network can be disrupted by a geopolitican events</w:t>
+        <w:t xml:space="preserve">Once a stable trade network can be disrupted by a </w:t>
+      </w:r>
+      <w:proofErr w:type="spellStart"/>
+      <w:r>
+        <w:rPr>
+          <w:rFonts w:eastAsia="Batang" w:cs="Batang"/>
+          <w:color w:val="333333"/>
+        </w:rPr>
+        <w:t>geopolitican</w:t>
+      </w:r>
+      <w:proofErr w:type="spellEnd"/>
+      <w:r>
+        <w:rPr>
+          <w:rFonts w:eastAsia="Batang" w:cs="Batang"/>
+          <w:color w:val="333333"/>
+        </w:rPr>
+        <w:t xml:space="preserve"> events</w:t>
       </w:r>
     </w:p>
     <w:p>
@@ -441,14 +459,107 @@
           <w:rFonts w:eastAsia="Batang" w:cs="Batang"/>
           <w:color w:val="333333"/>
         </w:rPr>
-        <w:t xml:space="preserve">As an individual who eats foods produced across the globe and purchased at Walmart, I feel connected by the company’s mission to eliminate inefficiencies in trade as a result of scattered information, so my family can have their daily needs met. </w:t>
+        <w:t>I understand how painful the process is for retailers</w:t>
+      </w:r>
+      <w:r>
+        <w:rPr>
+          <w:rFonts w:eastAsia="Batang" w:cs="Batang"/>
+          <w:color w:val="333333"/>
+        </w:rPr>
+        <w:t xml:space="preserve"> and producers</w:t>
+      </w:r>
+      <w:r>
+        <w:rPr>
+          <w:rFonts w:eastAsia="Batang" w:cs="Batang"/>
+          <w:color w:val="333333"/>
+        </w:rPr>
+        <w:t xml:space="preserve"> to find suppliers</w:t>
+      </w:r>
+      <w:r>
+        <w:rPr>
+          <w:rFonts w:eastAsia="Batang" w:cs="Batang"/>
+          <w:color w:val="333333"/>
+        </w:rPr>
+        <w:t xml:space="preserve"> and distributers</w:t>
+      </w:r>
+      <w:r>
+        <w:rPr>
+          <w:rFonts w:eastAsia="Batang" w:cs="Batang"/>
+          <w:color w:val="333333"/>
+        </w:rPr>
+        <w:t xml:space="preserve"> </w:t>
+      </w:r>
+      <w:r>
+        <w:rPr>
+          <w:rFonts w:eastAsia="Batang" w:cs="Batang"/>
+          <w:color w:val="333333"/>
+        </w:rPr>
+        <w:t>to</w:t>
+      </w:r>
+      <w:r>
+        <w:rPr>
+          <w:rFonts w:eastAsia="Batang" w:cs="Batang"/>
+          <w:color w:val="333333"/>
+        </w:rPr>
+        <w:t xml:space="preserve"> fill their need</w:t>
+      </w:r>
+      <w:r>
+        <w:rPr>
+          <w:rFonts w:eastAsia="Batang" w:cs="Batang"/>
+          <w:color w:val="333333"/>
+        </w:rPr>
+        <w:t xml:space="preserve">s </w:t>
+      </w:r>
+      <w:r>
+        <w:rPr>
+          <w:rFonts w:eastAsia="Batang" w:cs="Batang"/>
+          <w:color w:val="333333"/>
+        </w:rPr>
+        <w:t xml:space="preserve">and </w:t>
+      </w:r>
+      <w:r>
+        <w:rPr>
+          <w:rFonts w:eastAsia="Batang" w:cs="Batang"/>
+          <w:color w:val="333333"/>
+        </w:rPr>
+        <w:t>serve customers, and</w:t>
+      </w:r>
+      <w:r>
+        <w:rPr>
+          <w:rFonts w:eastAsia="Batang" w:cs="Batang"/>
+          <w:color w:val="333333"/>
+        </w:rPr>
+        <w:t xml:space="preserve"> I understand how more frustrating it is </w:t>
+      </w:r>
+      <w:r>
+        <w:rPr>
+          <w:rFonts w:eastAsia="Batang" w:cs="Batang"/>
+          <w:color w:val="333333"/>
+        </w:rPr>
+        <w:t xml:space="preserve">when </w:t>
+      </w:r>
+      <w:proofErr w:type="spellStart"/>
+      <w:r>
+        <w:rPr>
+          <w:rFonts w:eastAsia="Batang" w:cs="Batang"/>
+          <w:color w:val="333333"/>
+        </w:rPr>
+        <w:t>unexpectancies</w:t>
+      </w:r>
+      <w:proofErr w:type="spellEnd"/>
+      <w:r>
+        <w:rPr>
+          <w:rFonts w:eastAsia="Batang" w:cs="Batang"/>
+          <w:color w:val="333333"/>
+        </w:rPr>
+        <w:t xml:space="preserve"> occur.</w:t>
       </w:r>
     </w:p>
     <w:p>
       <w:pPr>
         <w:pStyle w:val="ListParagraph"/>
         <w:numPr>
-          <w:ilvl w:val="1"/>
+          <w:ilvl w:val="0"/>
           <w:numId w:val="9"/>
         </w:numPr>
         <w:shd w:val="clear" w:color="auto" w:fill="FFFFFF"/>
@@ -468,28 +579,14 @@
           <w:rFonts w:eastAsia="Batang" w:cs="Batang"/>
           <w:color w:val="333333"/>
         </w:rPr>
-        <w:t xml:space="preserve">As an individual who eats cereal produced by Kellog and Walmart, Banana from Dole and </w:t>
-      </w:r>
-      <w:r>
-        <w:rPr>
-          <w:rFonts w:eastAsia="Batang" w:cs="Batang"/>
-          <w:color w:val="333333"/>
-        </w:rPr>
-        <w:t>Nesquik</w:t>
-      </w:r>
-      <w:r>
-        <w:rPr>
-          <w:rFonts w:eastAsia="Batang" w:cs="Batang"/>
-          <w:color w:val="333333"/>
-        </w:rPr>
-        <w:t xml:space="preserve"> from Nestie at Walmart, I feel connected by the company’s mission to eliminate inefficiencies in trade as a result of scattered information, so my family can have their daily needs met</w:t>
+        <w:t xml:space="preserve">As an individual who eats foods produced across the globe and purchased at Walmart, I feel connected by the company’s mission to eliminate inefficiencies in trade as a result of scattered information, so my family can have their daily needs met. </w:t>
       </w:r>
     </w:p>
     <w:p>
       <w:pPr>
         <w:pStyle w:val="ListParagraph"/>
         <w:numPr>
-          <w:ilvl w:val="0"/>
+          <w:ilvl w:val="1"/>
           <w:numId w:val="9"/>
         </w:numPr>
         <w:shd w:val="clear" w:color="auto" w:fill="FFFFFF"/>
@@ -509,29 +606,89 @@
           <w:rFonts w:eastAsia="Batang" w:cs="Batang"/>
           <w:color w:val="333333"/>
         </w:rPr>
+        <w:t xml:space="preserve">As an individual who eats cereal produced by </w:t>
+      </w:r>
+      <w:proofErr w:type="spellStart"/>
+      <w:r>
+        <w:rPr>
+          <w:rFonts w:eastAsia="Batang" w:cs="Batang"/>
+          <w:color w:val="333333"/>
+        </w:rPr>
+        <w:t>Kellog</w:t>
+      </w:r>
+      <w:proofErr w:type="spellEnd"/>
+      <w:r>
+        <w:rPr>
+          <w:rFonts w:eastAsia="Batang" w:cs="Batang"/>
+          <w:color w:val="333333"/>
+        </w:rPr>
+        <w:t xml:space="preserve"> and Walmart, Banana from Dole and </w:t>
+      </w:r>
+      <w:r>
+        <w:rPr>
+          <w:rFonts w:eastAsia="Batang" w:cs="Batang"/>
+          <w:color w:val="333333"/>
+        </w:rPr>
+        <w:t>Nesquik</w:t>
+      </w:r>
+      <w:r>
+        <w:rPr>
+          <w:rFonts w:eastAsia="Batang" w:cs="Batang"/>
+          <w:color w:val="333333"/>
+        </w:rPr>
+        <w:t xml:space="preserve"> from </w:t>
+      </w:r>
+      <w:proofErr w:type="spellStart"/>
+      <w:r>
+        <w:rPr>
+          <w:rFonts w:eastAsia="Batang" w:cs="Batang"/>
+          <w:color w:val="333333"/>
+        </w:rPr>
+        <w:t>Nestie</w:t>
+      </w:r>
+      <w:proofErr w:type="spellEnd"/>
+      <w:r>
+        <w:rPr>
+          <w:rFonts w:eastAsia="Batang" w:cs="Batang"/>
+          <w:color w:val="333333"/>
+        </w:rPr>
+        <w:t xml:space="preserve"> at Walmart, I </w:t>
+      </w:r>
+      <w:r>
+        <w:rPr>
+          <w:rFonts w:eastAsia="Batang" w:cs="Batang"/>
+          <w:color w:val="333333"/>
+        </w:rPr>
+        <w:t>want to be a part of</w:t>
+      </w:r>
+      <w:r>
+        <w:rPr>
+          <w:rFonts w:eastAsia="Batang" w:cs="Batang"/>
+          <w:color w:val="333333"/>
+        </w:rPr>
+        <w:t xml:space="preserve"> the company’s </w:t>
+      </w:r>
+      <w:r>
+        <w:rPr>
+          <w:rFonts w:eastAsia="Batang" w:cs="Batang"/>
+          <w:color w:val="333333"/>
+        </w:rPr>
         <w:lastRenderedPageBreak/>
-        <w:t xml:space="preserve">I understand how painful the process is for </w:t>
+        <w:t>mission to eliminate inefficiencies in trade as a result of scattered information, so</w:t>
       </w:r>
       <w:r>
         <w:rPr>
           <w:rFonts w:eastAsia="Batang" w:cs="Batang"/>
           <w:color w:val="333333"/>
         </w:rPr>
-        <w:t>retailers</w:t>
+        <w:t xml:space="preserve"> at the end, </w:t>
       </w:r>
       <w:r>
         <w:rPr>
           <w:rFonts w:eastAsia="Batang" w:cs="Batang"/>
           <w:color w:val="333333"/>
         </w:rPr>
-        <w:t xml:space="preserve"> to find suppliers to fill their needs</w:t>
-      </w:r>
-      <w:r>
-        <w:rPr>
-          <w:rFonts w:eastAsia="Batang" w:cs="Batang"/>
-          <w:color w:val="333333"/>
-        </w:rPr>
-        <w:t xml:space="preserve"> when geopolitical situations change, and how frustrating it gets when retailers can’t fulfill their needs to customers</w:t>
+        <w:t>my family can have their daily needs met</w:t>
       </w:r>
     </w:p>
     <w:p>
@@ -827,7 +984,27 @@
           <w:sz w:val="28"/>
           <w:szCs w:val="28"/>
         </w:rPr>
-        <w:t xml:space="preserve">I lived in a country where multiculture is the norm. </w:t>
+        <w:t xml:space="preserve">I lived in a country where </w:t>
+      </w:r>
+      <w:proofErr w:type="spellStart"/>
+      <w:r>
+        <w:rPr>
+          <w:b/>
+          <w:bCs/>
+          <w:sz w:val="28"/>
+          <w:szCs w:val="28"/>
+        </w:rPr>
+        <w:t>multiculture</w:t>
+      </w:r>
+      <w:proofErr w:type="spellEnd"/>
+      <w:r>
+        <w:rPr>
+          <w:b/>
+          <w:bCs/>
+          <w:sz w:val="28"/>
+          <w:szCs w:val="28"/>
+        </w:rPr>
+        <w:t xml:space="preserve"> is the norm. </w:t>
       </w:r>
     </w:p>
     <w:p>
@@ -904,7 +1081,23 @@
           <w:sz w:val="28"/>
           <w:szCs w:val="28"/>
         </w:rPr>
-        <w:t>I self taught bash scripting to streamline ionic mobile app development</w:t>
+        <w:t xml:space="preserve">I </w:t>
+      </w:r>
+      <w:proofErr w:type="spellStart"/>
+      <w:r>
+        <w:rPr>
+          <w:sz w:val="28"/>
+          <w:szCs w:val="28"/>
+        </w:rPr>
+        <w:t>self taught</w:t>
+      </w:r>
+      <w:proofErr w:type="spellEnd"/>
+      <w:r>
+        <w:rPr>
+          <w:sz w:val="28"/>
+          <w:szCs w:val="28"/>
+        </w:rPr>
+        <w:t xml:space="preserve"> bash scripting to streamline ionic mobile app development</w:t>
       </w:r>
     </w:p>
     <w:p>
@@ -924,7 +1117,23 @@
           <w:sz w:val="28"/>
           <w:szCs w:val="28"/>
         </w:rPr>
-        <w:t>I took team treehouse’s python web techdegree to improve my skillsets in the field I was working in</w:t>
+        <w:t xml:space="preserve">I took team treehouse’s python web </w:t>
+      </w:r>
+      <w:proofErr w:type="spellStart"/>
+      <w:r>
+        <w:rPr>
+          <w:sz w:val="28"/>
+          <w:szCs w:val="28"/>
+        </w:rPr>
+        <w:t>techdegree</w:t>
+      </w:r>
+      <w:proofErr w:type="spellEnd"/>
+      <w:r>
+        <w:rPr>
+          <w:sz w:val="28"/>
+          <w:szCs w:val="28"/>
+        </w:rPr>
+        <w:t xml:space="preserve"> to improve my skillsets in the field I was working in</w:t>
       </w:r>
     </w:p>
     <w:p>
@@ -944,7 +1153,23 @@
           <w:sz w:val="28"/>
           <w:szCs w:val="28"/>
         </w:rPr>
-        <w:t xml:space="preserve">After leaving the company, I taught myself React to improve my </w:t>
+        <w:t xml:space="preserve">After leaving the company, I taught myself React to improve </w:t>
+      </w:r>
+      <w:proofErr w:type="gramStart"/>
+      <w:r>
+        <w:rPr>
+          <w:sz w:val="28"/>
+          <w:szCs w:val="28"/>
+        </w:rPr>
+        <w:t>my</w:t>
+      </w:r>
+      <w:proofErr w:type="gramEnd"/>
+      <w:r>
+        <w:rPr>
+          <w:sz w:val="28"/>
+          <w:szCs w:val="28"/>
+        </w:rPr>
+        <w:t xml:space="preserve"> </w:t>
       </w:r>
       <w:r>
         <w:rPr>
@@ -978,7 +1203,23 @@
           <w:sz w:val="28"/>
           <w:szCs w:val="28"/>
         </w:rPr>
-        <w:t>I am looking for opportunites to</w:t>
+        <w:t xml:space="preserve">I am looking for </w:t>
+      </w:r>
+      <w:proofErr w:type="spellStart"/>
+      <w:r>
+        <w:rPr>
+          <w:sz w:val="28"/>
+          <w:szCs w:val="28"/>
+        </w:rPr>
+        <w:t>opportunites</w:t>
+      </w:r>
+      <w:proofErr w:type="spellEnd"/>
+      <w:r>
+        <w:rPr>
+          <w:sz w:val="28"/>
+          <w:szCs w:val="28"/>
+        </w:rPr>
+        <w:t xml:space="preserve"> to</w:t>
       </w:r>
     </w:p>
     <w:p>
@@ -1053,46 +1294,63 @@
           <w:sz w:val="28"/>
           <w:szCs w:val="28"/>
         </w:rPr>
-        <w:t>I am motivated by the feeling of overcoming challenges and creating a program that not only works but loved by clients. For example, when I was working at SiteMax Systems inc. I was responsible of creating a small front-end application on behalf of Bold construction. I had to dissect the business requirements and deploy solutions after review. It was a long process. But, when it was done, and when a friend of mine who was in charge of delivering web solutions to clients came say “Hey Moe, Bold construction really loved your solution. So much so that they showed your app to a person at the government.” I was thrilled by the feeling. I love the feeling of how the solution I created brings smile to customers, and I want to continue this pursuit at this company.</w:t>
-      </w:r>
-    </w:p>
-    <w:p>
-      <w:pPr>
-        <w:rPr>
-          <w:b/>
-          <w:bCs/>
-          <w:sz w:val="28"/>
-          <w:szCs w:val="28"/>
-        </w:rPr>
-      </w:pPr>
-    </w:p>
-    <w:p>
-      <w:pPr>
-        <w:rPr>
-          <w:b/>
-          <w:bCs/>
-          <w:sz w:val="28"/>
-          <w:szCs w:val="28"/>
-        </w:rPr>
-      </w:pPr>
-    </w:p>
-    <w:p>
-      <w:pPr>
-        <w:rPr>
-          <w:b/>
-          <w:bCs/>
-          <w:sz w:val="28"/>
-          <w:szCs w:val="28"/>
-        </w:rPr>
-      </w:pPr>
-    </w:p>
-    <w:p>
-      <w:pPr>
-        <w:rPr>
-          <w:sz w:val="28"/>
-          <w:szCs w:val="28"/>
-        </w:rPr>
-      </w:pPr>
+        <w:t xml:space="preserve">I am motivated by the feeling of overcoming challenges and creating a program that not only works but loved by clients. For example, when I was working at </w:t>
+      </w:r>
+      <w:proofErr w:type="spellStart"/>
+      <w:r>
+        <w:rPr>
+          <w:sz w:val="28"/>
+          <w:szCs w:val="28"/>
+        </w:rPr>
+        <w:t>SiteMax</w:t>
+      </w:r>
+      <w:proofErr w:type="spellEnd"/>
+      <w:r>
+        <w:rPr>
+          <w:sz w:val="28"/>
+          <w:szCs w:val="28"/>
+        </w:rPr>
+        <w:t xml:space="preserve"> Systems inc. I was responsible of creating a small front-end application on behalf of Bold construction. I had to dissect the business requirements and deploy solutions after review. It was a long process. But, when it was done, and when a friend of mine who was in charge of delivering web solutions to clients came say “Hey Moe, Bold construction really loved your solution. So much so that they showed your app to a person at the government.” I was thrilled by the feeling. I love the feeling of how the solution I created brings smile to customers, and I want to continue this pursuit at this company.</w:t>
+      </w:r>
+    </w:p>
+    <w:p>
+      <w:pPr>
+        <w:rPr>
+          <w:b/>
+          <w:bCs/>
+          <w:sz w:val="28"/>
+          <w:szCs w:val="28"/>
+        </w:rPr>
+      </w:pPr>
+    </w:p>
+    <w:p>
+      <w:pPr>
+        <w:rPr>
+          <w:b/>
+          <w:bCs/>
+          <w:sz w:val="28"/>
+          <w:szCs w:val="28"/>
+        </w:rPr>
+      </w:pPr>
+    </w:p>
+    <w:p>
+      <w:pPr>
+        <w:rPr>
+          <w:b/>
+          <w:bCs/>
+          <w:sz w:val="28"/>
+          <w:szCs w:val="28"/>
+        </w:rPr>
+      </w:pPr>
+    </w:p>
+    <w:p>
+      <w:pPr>
+        <w:rPr>
+          <w:sz w:val="28"/>
+          <w:szCs w:val="28"/>
+        </w:rPr>
+      </w:pPr>
+      <w:proofErr w:type="spellStart"/>
       <w:r>
         <w:rPr>
           <w:sz w:val="28"/>
@@ -1100,6 +1358,7 @@
         </w:rPr>
         <w:t>Tridge</w:t>
       </w:r>
+      <w:proofErr w:type="spellEnd"/>
     </w:p>
     <w:p>
       <w:pPr>
@@ -1211,9 +1470,11 @@
       <w:r>
         <w:t>”</w:t>
       </w:r>
+      <w:proofErr w:type="spellStart"/>
       <w:r>
         <w:t>를</w:t>
       </w:r>
+      <w:proofErr w:type="spellEnd"/>
       <w:r>
         <w:t> </w:t>
       </w:r>
@@ -1264,8 +1525,17 @@
           <w:sz w:val="28"/>
           <w:szCs w:val="28"/>
         </w:rPr>
-        <w:t>Motivation of working at Tridge</w:t>
-      </w:r>
+        <w:t xml:space="preserve">Motivation of working at </w:t>
+      </w:r>
+      <w:proofErr w:type="spellStart"/>
+      <w:r>
+        <w:rPr>
+          <w:sz w:val="28"/>
+          <w:szCs w:val="28"/>
+        </w:rPr>
+        <w:t>Tridge</w:t>
+      </w:r>
+      <w:proofErr w:type="spellEnd"/>
     </w:p>
     <w:p>
       <w:pPr>
@@ -1601,6 +1871,7 @@
         </w:rPr>
         <w:t xml:space="preserve">hen I was working at </w:t>
       </w:r>
+      <w:proofErr w:type="spellStart"/>
       <w:r>
         <w:rPr>
           <w:sz w:val="28"/>
@@ -1627,7 +1898,15 @@
           <w:sz w:val="28"/>
           <w:szCs w:val="28"/>
         </w:rPr>
-        <w:t xml:space="preserve">ax </w:t>
+        <w:t>ax</w:t>
+      </w:r>
+      <w:proofErr w:type="spellEnd"/>
+      <w:r>
+        <w:rPr>
+          <w:sz w:val="28"/>
+          <w:szCs w:val="28"/>
+        </w:rPr>
+        <w:t xml:space="preserve"> </w:t>
       </w:r>
       <w:r>
         <w:rPr>
@@ -1952,7 +2231,23 @@
           <w:sz w:val="28"/>
           <w:szCs w:val="28"/>
         </w:rPr>
-        <w:t>I am looking for opportunites to</w:t>
+        <w:t xml:space="preserve">I am looking for </w:t>
+      </w:r>
+      <w:proofErr w:type="spellStart"/>
+      <w:r>
+        <w:rPr>
+          <w:sz w:val="28"/>
+          <w:szCs w:val="28"/>
+        </w:rPr>
+        <w:t>opportunites</w:t>
+      </w:r>
+      <w:proofErr w:type="spellEnd"/>
+      <w:r>
+        <w:rPr>
+          <w:sz w:val="28"/>
+          <w:szCs w:val="28"/>
+        </w:rPr>
+        <w:t xml:space="preserve"> to</w:t>
       </w:r>
     </w:p>
     <w:p>

</xml_diff>

<commit_message>
feat: Add progress #10 'Refining Personal Statement, Tridge'
</commit_message>
<xml_diff>
--- a/personal_statements/Tridge/personal_statment.docx
+++ b/personal_statements/Tridge/personal_statment.docx
@@ -335,7 +335,7 @@
           <w:rFonts w:eastAsia="Batang" w:cs="Batang"/>
           <w:color w:val="333333"/>
         </w:rPr>
-        <w:t>I like the organization because</w:t>
+        <w:t>I want to be a part of company’s mission of ______ to operate, improve and safeguard our global trade ecosystem</w:t>
       </w:r>
     </w:p>
     <w:p>
@@ -362,23 +362,7 @@
           <w:rFonts w:eastAsia="Batang" w:cs="Batang"/>
           <w:color w:val="333333"/>
         </w:rPr>
-        <w:t xml:space="preserve">Once a stable trade network can be disrupted by a </w:t>
-      </w:r>
-      <w:proofErr w:type="spellStart"/>
-      <w:r>
-        <w:rPr>
-          <w:rFonts w:eastAsia="Batang" w:cs="Batang"/>
-          <w:color w:val="333333"/>
-        </w:rPr>
-        <w:t>geopolitican</w:t>
-      </w:r>
-      <w:proofErr w:type="spellEnd"/>
-      <w:r>
-        <w:rPr>
-          <w:rFonts w:eastAsia="Batang" w:cs="Batang"/>
-          <w:color w:val="333333"/>
-        </w:rPr>
-        <w:t xml:space="preserve"> events</w:t>
+        <w:t>It’s pain for retailers, manufacturers and suppliers to find alternative sources and clients when unexpected circumstances arise.</w:t>
       </w:r>
     </w:p>
     <w:p>
@@ -405,7 +389,7 @@
           <w:rFonts w:eastAsia="Batang" w:cs="Batang"/>
           <w:color w:val="333333"/>
         </w:rPr>
-        <w:t>It’s pain for retailers, manufacturers and suppliers to find alternative sources and clients when unexpected circumstances arise.</w:t>
+        <w:t>It’s also painful for starting businesses to find suppliers to fulfill their needs.</w:t>
       </w:r>
     </w:p>
     <w:p>
@@ -432,7 +416,121 @@
           <w:rFonts w:eastAsia="Batang" w:cs="Batang"/>
           <w:color w:val="333333"/>
         </w:rPr>
-        <w:t>It’s also painful for starting businesses to find suppliers to fulfill their needs.</w:t>
+        <w:t>I understand how painful the process is for retailers</w:t>
+      </w:r>
+      <w:r>
+        <w:rPr>
+          <w:rFonts w:eastAsia="Batang" w:cs="Batang"/>
+          <w:color w:val="333333"/>
+        </w:rPr>
+        <w:t xml:space="preserve"> and producers</w:t>
+      </w:r>
+      <w:r>
+        <w:rPr>
+          <w:rFonts w:eastAsia="Batang" w:cs="Batang"/>
+          <w:color w:val="333333"/>
+        </w:rPr>
+        <w:t xml:space="preserve"> to find suppliers</w:t>
+      </w:r>
+      <w:r>
+        <w:rPr>
+          <w:rFonts w:eastAsia="Batang" w:cs="Batang"/>
+          <w:color w:val="333333"/>
+        </w:rPr>
+        <w:t xml:space="preserve"> and distributers</w:t>
+      </w:r>
+      <w:r>
+        <w:rPr>
+          <w:rFonts w:eastAsia="Batang" w:cs="Batang"/>
+          <w:color w:val="333333"/>
+        </w:rPr>
+        <w:t xml:space="preserve"> </w:t>
+      </w:r>
+      <w:r>
+        <w:rPr>
+          <w:rFonts w:eastAsia="Batang" w:cs="Batang"/>
+          <w:color w:val="333333"/>
+        </w:rPr>
+        <w:t>to</w:t>
+      </w:r>
+      <w:r>
+        <w:rPr>
+          <w:rFonts w:eastAsia="Batang" w:cs="Batang"/>
+          <w:color w:val="333333"/>
+        </w:rPr>
+        <w:t xml:space="preserve"> fill their need</w:t>
+      </w:r>
+      <w:r>
+        <w:rPr>
+          <w:rFonts w:eastAsia="Batang" w:cs="Batang"/>
+          <w:color w:val="333333"/>
+        </w:rPr>
+        <w:t xml:space="preserve">s </w:t>
+      </w:r>
+      <w:r>
+        <w:rPr>
+          <w:rFonts w:eastAsia="Batang" w:cs="Batang"/>
+          <w:color w:val="333333"/>
+        </w:rPr>
+        <w:t xml:space="preserve">and </w:t>
+      </w:r>
+      <w:r>
+        <w:rPr>
+          <w:rFonts w:eastAsia="Batang" w:cs="Batang"/>
+          <w:color w:val="333333"/>
+        </w:rPr>
+        <w:t>serve customers, and</w:t>
+      </w:r>
+      <w:r>
+        <w:rPr>
+          <w:rFonts w:eastAsia="Batang" w:cs="Batang"/>
+          <w:color w:val="333333"/>
+        </w:rPr>
+        <w:t xml:space="preserve"> I understand how more frustrating it is </w:t>
+      </w:r>
+      <w:r>
+        <w:rPr>
+          <w:rFonts w:eastAsia="Batang" w:cs="Batang"/>
+          <w:color w:val="333333"/>
+        </w:rPr>
+        <w:t xml:space="preserve">when </w:t>
+      </w:r>
+      <w:proofErr w:type="spellStart"/>
+      <w:r>
+        <w:rPr>
+          <w:rFonts w:eastAsia="Batang" w:cs="Batang"/>
+          <w:color w:val="333333"/>
+        </w:rPr>
+        <w:t>unexpectancies</w:t>
+      </w:r>
+      <w:proofErr w:type="spellEnd"/>
+      <w:r>
+        <w:rPr>
+          <w:rFonts w:eastAsia="Batang" w:cs="Batang"/>
+          <w:color w:val="333333"/>
+        </w:rPr>
+        <w:t xml:space="preserve"> occur</w:t>
+      </w:r>
+      <w:r>
+        <w:rPr>
+          <w:rFonts w:eastAsia="Batang" w:cs="Batang"/>
+          <w:color w:val="333333"/>
+        </w:rPr>
+        <w:t xml:space="preserve"> such as trade wars</w:t>
+      </w:r>
+      <w:r>
+        <w:rPr>
+          <w:rFonts w:eastAsia="Batang" w:cs="Batang"/>
+          <w:color w:val="333333"/>
+        </w:rPr>
+        <w:t xml:space="preserve"> and COVID-19</w:t>
+      </w:r>
+      <w:r>
+        <w:rPr>
+          <w:rFonts w:eastAsia="Batang" w:cs="Batang"/>
+          <w:color w:val="333333"/>
+        </w:rPr>
+        <w:t>.</w:t>
       </w:r>
     </w:p>
     <w:p>
@@ -459,107 +557,14 @@
           <w:rFonts w:eastAsia="Batang" w:cs="Batang"/>
           <w:color w:val="333333"/>
         </w:rPr>
-        <w:t>I understand how painful the process is for retailers</w:t>
-      </w:r>
-      <w:r>
-        <w:rPr>
-          <w:rFonts w:eastAsia="Batang" w:cs="Batang"/>
-          <w:color w:val="333333"/>
-        </w:rPr>
-        <w:t xml:space="preserve"> and producers</w:t>
-      </w:r>
-      <w:r>
-        <w:rPr>
-          <w:rFonts w:eastAsia="Batang" w:cs="Batang"/>
-          <w:color w:val="333333"/>
-        </w:rPr>
-        <w:t xml:space="preserve"> to find suppliers</w:t>
-      </w:r>
-      <w:r>
-        <w:rPr>
-          <w:rFonts w:eastAsia="Batang" w:cs="Batang"/>
-          <w:color w:val="333333"/>
-        </w:rPr>
-        <w:t xml:space="preserve"> and distributers</w:t>
-      </w:r>
-      <w:r>
-        <w:rPr>
-          <w:rFonts w:eastAsia="Batang" w:cs="Batang"/>
-          <w:color w:val="333333"/>
-        </w:rPr>
-        <w:t xml:space="preserve"> </w:t>
-      </w:r>
-      <w:r>
-        <w:rPr>
-          <w:rFonts w:eastAsia="Batang" w:cs="Batang"/>
-          <w:color w:val="333333"/>
-        </w:rPr>
-        <w:t>to</w:t>
-      </w:r>
-      <w:r>
-        <w:rPr>
-          <w:rFonts w:eastAsia="Batang" w:cs="Batang"/>
-          <w:color w:val="333333"/>
-        </w:rPr>
-        <w:t xml:space="preserve"> fill their need</w:t>
-      </w:r>
-      <w:r>
-        <w:rPr>
-          <w:rFonts w:eastAsia="Batang" w:cs="Batang"/>
-          <w:color w:val="333333"/>
-        </w:rPr>
-        <w:t xml:space="preserve">s </w:t>
-      </w:r>
-      <w:r>
-        <w:rPr>
-          <w:rFonts w:eastAsia="Batang" w:cs="Batang"/>
-          <w:color w:val="333333"/>
-        </w:rPr>
-        <w:t xml:space="preserve">and </w:t>
-      </w:r>
-      <w:r>
-        <w:rPr>
-          <w:rFonts w:eastAsia="Batang" w:cs="Batang"/>
-          <w:color w:val="333333"/>
-        </w:rPr>
-        <w:t>serve customers, and</w:t>
-      </w:r>
-      <w:r>
-        <w:rPr>
-          <w:rFonts w:eastAsia="Batang" w:cs="Batang"/>
-          <w:color w:val="333333"/>
-        </w:rPr>
-        <w:t xml:space="preserve"> I understand how more frustrating it is </w:t>
-      </w:r>
-      <w:r>
-        <w:rPr>
-          <w:rFonts w:eastAsia="Batang" w:cs="Batang"/>
-          <w:color w:val="333333"/>
-        </w:rPr>
-        <w:t xml:space="preserve">when </w:t>
-      </w:r>
-      <w:proofErr w:type="spellStart"/>
-      <w:r>
-        <w:rPr>
-          <w:rFonts w:eastAsia="Batang" w:cs="Batang"/>
-          <w:color w:val="333333"/>
-        </w:rPr>
-        <w:t>unexpectancies</w:t>
-      </w:r>
-      <w:proofErr w:type="spellEnd"/>
-      <w:r>
-        <w:rPr>
-          <w:rFonts w:eastAsia="Batang" w:cs="Batang"/>
-          <w:color w:val="333333"/>
-        </w:rPr>
-        <w:t xml:space="preserve"> occur.</w:t>
+        <w:t xml:space="preserve">As an individual who eats foods produced across the globe and purchased at Walmart, I feel connected by the company’s mission to eliminate inefficiencies in trade as a result of scattered information, so my family can have their daily needs met. </w:t>
       </w:r>
     </w:p>
     <w:p>
       <w:pPr>
         <w:pStyle w:val="ListParagraph"/>
         <w:numPr>
-          <w:ilvl w:val="0"/>
+          <w:ilvl w:val="1"/>
           <w:numId w:val="9"/>
         </w:numPr>
         <w:shd w:val="clear" w:color="auto" w:fill="FFFFFF"/>
@@ -579,14 +584,96 @@
           <w:rFonts w:eastAsia="Batang" w:cs="Batang"/>
           <w:color w:val="333333"/>
         </w:rPr>
-        <w:t xml:space="preserve">As an individual who eats foods produced across the globe and purchased at Walmart, I feel connected by the company’s mission to eliminate inefficiencies in trade as a result of scattered information, so my family can have their daily needs met. </w:t>
+        <w:t xml:space="preserve">As an individual who eats cereal produced by </w:t>
+      </w:r>
+      <w:proofErr w:type="spellStart"/>
+      <w:r>
+        <w:rPr>
+          <w:rFonts w:eastAsia="Batang" w:cs="Batang"/>
+          <w:color w:val="333333"/>
+        </w:rPr>
+        <w:t>Kellog</w:t>
+      </w:r>
+      <w:proofErr w:type="spellEnd"/>
+      <w:r>
+        <w:rPr>
+          <w:rFonts w:eastAsia="Batang" w:cs="Batang"/>
+          <w:color w:val="333333"/>
+        </w:rPr>
+        <w:t xml:space="preserve"> and Walmart, Banana from Dole and </w:t>
+      </w:r>
+      <w:r>
+        <w:rPr>
+          <w:rFonts w:eastAsia="Batang" w:cs="Batang"/>
+          <w:color w:val="333333"/>
+        </w:rPr>
+        <w:t>Nesquik</w:t>
+      </w:r>
+      <w:r>
+        <w:rPr>
+          <w:rFonts w:eastAsia="Batang" w:cs="Batang"/>
+          <w:color w:val="333333"/>
+        </w:rPr>
+        <w:t xml:space="preserve"> from </w:t>
+      </w:r>
+      <w:proofErr w:type="spellStart"/>
+      <w:r>
+        <w:rPr>
+          <w:rFonts w:eastAsia="Batang" w:cs="Batang"/>
+          <w:color w:val="333333"/>
+        </w:rPr>
+        <w:t>Nestie</w:t>
+      </w:r>
+      <w:proofErr w:type="spellEnd"/>
+      <w:r>
+        <w:rPr>
+          <w:rFonts w:eastAsia="Batang" w:cs="Batang"/>
+          <w:color w:val="333333"/>
+        </w:rPr>
+        <w:t xml:space="preserve"> at Walmart, I </w:t>
+      </w:r>
+      <w:r>
+        <w:rPr>
+          <w:rFonts w:eastAsia="Batang" w:cs="Batang"/>
+          <w:color w:val="333333"/>
+        </w:rPr>
+        <w:t>want to be a part of</w:t>
+      </w:r>
+      <w:r>
+        <w:rPr>
+          <w:rFonts w:eastAsia="Batang" w:cs="Batang"/>
+          <w:color w:val="333333"/>
+        </w:rPr>
+        <w:t xml:space="preserve"> the company’s </w:t>
+      </w:r>
+      <w:r>
+        <w:rPr>
+          <w:rFonts w:eastAsia="Batang" w:cs="Batang"/>
+          <w:color w:val="333333"/>
+        </w:rPr>
+        <w:lastRenderedPageBreak/>
+        <w:t>mission to eliminate inefficiencies in trade as a result of scattered information, so</w:t>
+      </w:r>
+      <w:r>
+        <w:rPr>
+          <w:rFonts w:eastAsia="Batang" w:cs="Batang"/>
+          <w:color w:val="333333"/>
+        </w:rPr>
+        <w:t xml:space="preserve"> at the end, </w:t>
+      </w:r>
+      <w:r>
+        <w:rPr>
+          <w:rFonts w:eastAsia="Batang" w:cs="Batang"/>
+          <w:color w:val="333333"/>
+        </w:rPr>
+        <w:t>my family can have their daily needs met</w:t>
       </w:r>
     </w:p>
     <w:p>
       <w:pPr>
         <w:pStyle w:val="ListParagraph"/>
         <w:numPr>
-          <w:ilvl w:val="1"/>
+          <w:ilvl w:val="0"/>
           <w:numId w:val="9"/>
         </w:numPr>
         <w:shd w:val="clear" w:color="auto" w:fill="FFFFFF"/>
@@ -606,89 +693,7 @@
           <w:rFonts w:eastAsia="Batang" w:cs="Batang"/>
           <w:color w:val="333333"/>
         </w:rPr>
-        <w:t xml:space="preserve">As an individual who eats cereal produced by </w:t>
-      </w:r>
-      <w:proofErr w:type="spellStart"/>
-      <w:r>
-        <w:rPr>
-          <w:rFonts w:eastAsia="Batang" w:cs="Batang"/>
-          <w:color w:val="333333"/>
-        </w:rPr>
-        <w:t>Kellog</w:t>
-      </w:r>
-      <w:proofErr w:type="spellEnd"/>
-      <w:r>
-        <w:rPr>
-          <w:rFonts w:eastAsia="Batang" w:cs="Batang"/>
-          <w:color w:val="333333"/>
-        </w:rPr>
-        <w:t xml:space="preserve"> and Walmart, Banana from Dole and </w:t>
-      </w:r>
-      <w:r>
-        <w:rPr>
-          <w:rFonts w:eastAsia="Batang" w:cs="Batang"/>
-          <w:color w:val="333333"/>
-        </w:rPr>
-        <w:t>Nesquik</w:t>
-      </w:r>
-      <w:r>
-        <w:rPr>
-          <w:rFonts w:eastAsia="Batang" w:cs="Batang"/>
-          <w:color w:val="333333"/>
-        </w:rPr>
-        <w:t xml:space="preserve"> from </w:t>
-      </w:r>
-      <w:proofErr w:type="spellStart"/>
-      <w:r>
-        <w:rPr>
-          <w:rFonts w:eastAsia="Batang" w:cs="Batang"/>
-          <w:color w:val="333333"/>
-        </w:rPr>
-        <w:t>Nestie</w:t>
-      </w:r>
-      <w:proofErr w:type="spellEnd"/>
-      <w:r>
-        <w:rPr>
-          <w:rFonts w:eastAsia="Batang" w:cs="Batang"/>
-          <w:color w:val="333333"/>
-        </w:rPr>
-        <w:t xml:space="preserve"> at Walmart, I </w:t>
-      </w:r>
-      <w:r>
-        <w:rPr>
-          <w:rFonts w:eastAsia="Batang" w:cs="Batang"/>
-          <w:color w:val="333333"/>
-        </w:rPr>
-        <w:t>want to be a part of</w:t>
-      </w:r>
-      <w:r>
-        <w:rPr>
-          <w:rFonts w:eastAsia="Batang" w:cs="Batang"/>
-          <w:color w:val="333333"/>
-        </w:rPr>
-        <w:t xml:space="preserve"> the company’s </w:t>
-      </w:r>
-      <w:r>
-        <w:rPr>
-          <w:rFonts w:eastAsia="Batang" w:cs="Batang"/>
-          <w:color w:val="333333"/>
-        </w:rPr>
-        <w:lastRenderedPageBreak/>
-        <w:t>mission to eliminate inefficiencies in trade as a result of scattered information, so</w:t>
-      </w:r>
-      <w:r>
-        <w:rPr>
-          <w:rFonts w:eastAsia="Batang" w:cs="Batang"/>
-          <w:color w:val="333333"/>
-        </w:rPr>
-        <w:t xml:space="preserve"> at the end, </w:t>
-      </w:r>
-      <w:r>
-        <w:rPr>
-          <w:rFonts w:eastAsia="Batang" w:cs="Batang"/>
-          <w:color w:val="333333"/>
-        </w:rPr>
-        <w:t>my family can have their daily needs met</w:t>
+        <w:t>I want to be in the part of this process, so retailers, distributers and manufacturers to have easier time expanding their business, enjoy easier and more streamlined trade and spend less time on the frustration of finding alternate suppliers</w:t>
       </w:r>
     </w:p>
     <w:p>
@@ -715,33 +720,6 @@
           <w:rFonts w:eastAsia="Batang" w:cs="Batang"/>
           <w:color w:val="333333"/>
         </w:rPr>
-        <w:t>I want to be in the part of this process, so retailers, distributers and manufacturers to have easier time expanding their business, enjoy easier and more streamlined trade and spend less time on the frustration of finding alternate suppliers</w:t>
-      </w:r>
-    </w:p>
-    <w:p>
-      <w:pPr>
-        <w:pStyle w:val="ListParagraph"/>
-        <w:numPr>
-          <w:ilvl w:val="0"/>
-          <w:numId w:val="9"/>
-        </w:numPr>
-        <w:shd w:val="clear" w:color="auto" w:fill="FFFFFF"/>
-        <w:spacing w:after="225"/>
-        <w:outlineLvl w:val="2"/>
-        <w:rPr>
-          <w:rFonts w:ascii="Arial" w:eastAsia="Times New Roman" w:hAnsi="Arial" w:cs="Arial"/>
-          <w:b/>
-          <w:bCs/>
-          <w:color w:val="333333"/>
-          <w:sz w:val="27"/>
-          <w:szCs w:val="27"/>
-        </w:rPr>
-      </w:pPr>
-      <w:r>
-        <w:rPr>
-          <w:rFonts w:eastAsia="Batang" w:cs="Batang"/>
-          <w:color w:val="333333"/>
-        </w:rPr>
         <w:t>I feel connected by the mission of streamlining the process, making it easy so trades people will be more stress free and focus on what’s important</w:t>
       </w:r>
     </w:p>
@@ -1153,23 +1131,7 @@
           <w:sz w:val="28"/>
           <w:szCs w:val="28"/>
         </w:rPr>
-        <w:t xml:space="preserve">After leaving the company, I taught myself React to improve </w:t>
-      </w:r>
-      <w:proofErr w:type="gramStart"/>
-      <w:r>
-        <w:rPr>
-          <w:sz w:val="28"/>
-          <w:szCs w:val="28"/>
-        </w:rPr>
-        <w:t>my</w:t>
-      </w:r>
-      <w:proofErr w:type="gramEnd"/>
-      <w:r>
-        <w:rPr>
-          <w:sz w:val="28"/>
-          <w:szCs w:val="28"/>
-        </w:rPr>
-        <w:t xml:space="preserve"> </w:t>
+        <w:t xml:space="preserve">After leaving the company, I taught myself React to improve my </w:t>
       </w:r>
       <w:r>
         <w:rPr>

</xml_diff>

<commit_message>
feat: Add progress #11 'Refining Personal Statement, Tridge'
</commit_message>
<xml_diff>
--- a/personal_statements/Tridge/personal_statment.docx
+++ b/personal_statements/Tridge/personal_statment.docx
@@ -82,7 +82,6 @@
           <w:szCs w:val="28"/>
         </w:rPr>
       </w:pPr>
-      <w:proofErr w:type="spellStart"/>
       <w:r>
         <w:rPr>
           <w:b/>
@@ -92,7 +91,6 @@
         </w:rPr>
         <w:t>Tridge</w:t>
       </w:r>
-      <w:proofErr w:type="spellEnd"/>
     </w:p>
     <w:p>
       <w:pPr>
@@ -493,23 +491,7 @@
           <w:rFonts w:eastAsia="Batang" w:cs="Batang"/>
           <w:color w:val="333333"/>
         </w:rPr>
-        <w:t xml:space="preserve">when </w:t>
-      </w:r>
-      <w:proofErr w:type="spellStart"/>
-      <w:r>
-        <w:rPr>
-          <w:rFonts w:eastAsia="Batang" w:cs="Batang"/>
-          <w:color w:val="333333"/>
-        </w:rPr>
-        <w:t>unexpectancies</w:t>
-      </w:r>
-      <w:proofErr w:type="spellEnd"/>
-      <w:r>
-        <w:rPr>
-          <w:rFonts w:eastAsia="Batang" w:cs="Batang"/>
-          <w:color w:val="333333"/>
-        </w:rPr>
-        <w:t xml:space="preserve"> occur</w:t>
+        <w:t>when unexpectancies occur</w:t>
       </w:r>
       <w:r>
         <w:rPr>
@@ -584,53 +566,21 @@
           <w:rFonts w:eastAsia="Batang" w:cs="Batang"/>
           <w:color w:val="333333"/>
         </w:rPr>
-        <w:t xml:space="preserve">As an individual who eats cereal produced by </w:t>
-      </w:r>
-      <w:proofErr w:type="spellStart"/>
+        <w:t xml:space="preserve">As an individual who eats cereal produced by Kellog and Walmart, Banana from Dole and </w:t>
+      </w:r>
       <w:r>
         <w:rPr>
           <w:rFonts w:eastAsia="Batang" w:cs="Batang"/>
           <w:color w:val="333333"/>
         </w:rPr>
-        <w:t>Kellog</w:t>
-      </w:r>
-      <w:proofErr w:type="spellEnd"/>
+        <w:t>Nesquik</w:t>
+      </w:r>
       <w:r>
         <w:rPr>
           <w:rFonts w:eastAsia="Batang" w:cs="Batang"/>
           <w:color w:val="333333"/>
         </w:rPr>
-        <w:t xml:space="preserve"> and Walmart, Banana from Dole and </w:t>
-      </w:r>
-      <w:r>
-        <w:rPr>
-          <w:rFonts w:eastAsia="Batang" w:cs="Batang"/>
-          <w:color w:val="333333"/>
-        </w:rPr>
-        <w:t>Nesquik</w:t>
-      </w:r>
-      <w:r>
-        <w:rPr>
-          <w:rFonts w:eastAsia="Batang" w:cs="Batang"/>
-          <w:color w:val="333333"/>
-        </w:rPr>
-        <w:t xml:space="preserve"> from </w:t>
-      </w:r>
-      <w:proofErr w:type="spellStart"/>
-      <w:r>
-        <w:rPr>
-          <w:rFonts w:eastAsia="Batang" w:cs="Batang"/>
-          <w:color w:val="333333"/>
-        </w:rPr>
-        <w:t>Nestie</w:t>
-      </w:r>
-      <w:proofErr w:type="spellEnd"/>
-      <w:r>
-        <w:rPr>
-          <w:rFonts w:eastAsia="Batang" w:cs="Batang"/>
-          <w:color w:val="333333"/>
-        </w:rPr>
-        <w:t xml:space="preserve"> at Walmart, I </w:t>
+        <w:t xml:space="preserve"> from Nestie at Walmart, I </w:t>
       </w:r>
       <w:r>
         <w:rPr>
@@ -764,20 +714,8 @@
         <w:tabs>
           <w:tab w:val="left" w:pos="4040"/>
         </w:tabs>
-        <w:rPr>
-          <w:b/>
-          <w:bCs/>
-          <w:sz w:val="28"/>
-          <w:szCs w:val="28"/>
-        </w:rPr>
-      </w:pPr>
-      <w:r>
-        <w:rPr>
-          <w:b/>
-          <w:bCs/>
-          <w:sz w:val="28"/>
-          <w:szCs w:val="28"/>
-        </w:rPr>
+      </w:pPr>
+      <w:r>
         <w:t xml:space="preserve">I really want to be with my wife… </w:t>
       </w:r>
     </w:p>
@@ -791,21 +729,39 @@
         <w:tabs>
           <w:tab w:val="left" w:pos="4040"/>
         </w:tabs>
-        <w:rPr>
-          <w:b/>
-          <w:bCs/>
-          <w:sz w:val="28"/>
-          <w:szCs w:val="28"/>
-        </w:rPr>
-      </w:pPr>
-      <w:r>
-        <w:rPr>
-          <w:b/>
-          <w:bCs/>
-          <w:sz w:val="28"/>
-          <w:szCs w:val="28"/>
-        </w:rPr>
-        <w:t xml:space="preserve">In my previous job, I was limited to developing a single page application, and small part of whole codes </w:t>
+      </w:pPr>
+      <w:r>
+        <w:t xml:space="preserve">As </w:t>
+      </w:r>
+      <w:r>
+        <w:t xml:space="preserve">an individual </w:t>
+      </w:r>
+      <w:r>
+        <w:t>who</w:t>
+      </w:r>
+      <w:r>
+        <w:t xml:space="preserve"> comes from the nation of multiculturism, I</w:t>
+      </w:r>
+      <w:r>
+        <w:t xml:space="preserve"> feel</w:t>
+      </w:r>
+      <w:r>
+        <w:t xml:space="preserve"> more</w:t>
+      </w:r>
+      <w:r>
+        <w:t xml:space="preserve"> comfortable working with international </w:t>
+      </w:r>
+      <w:r>
+        <w:t>peers</w:t>
+      </w:r>
+      <w:r>
+        <w:t xml:space="preserve"> speaking</w:t>
+      </w:r>
+      <w:r>
+        <w:t xml:space="preserve"> English language</w:t>
+      </w:r>
+      <w:r>
+        <w:t xml:space="preserve"> </w:t>
       </w:r>
     </w:p>
     <w:p>
@@ -818,20 +774,35 @@
         <w:tabs>
           <w:tab w:val="left" w:pos="4040"/>
         </w:tabs>
-        <w:rPr>
-          <w:b/>
-          <w:bCs/>
-          <w:sz w:val="28"/>
-          <w:szCs w:val="28"/>
-        </w:rPr>
-      </w:pPr>
-      <w:r>
-        <w:rPr>
-          <w:b/>
-          <w:bCs/>
-          <w:sz w:val="28"/>
-          <w:szCs w:val="28"/>
-        </w:rPr>
+      </w:pPr>
+    </w:p>
+    <w:p>
+      <w:pPr>
+        <w:pStyle w:val="ListParagraph"/>
+        <w:numPr>
+          <w:ilvl w:val="0"/>
+          <w:numId w:val="9"/>
+        </w:numPr>
+        <w:tabs>
+          <w:tab w:val="left" w:pos="4040"/>
+        </w:tabs>
+      </w:pPr>
+      <w:r>
+        <w:t xml:space="preserve">In my previous job, I was limited to developing a single page application, and small part of whole codes </w:t>
+      </w:r>
+    </w:p>
+    <w:p>
+      <w:pPr>
+        <w:pStyle w:val="ListParagraph"/>
+        <w:numPr>
+          <w:ilvl w:val="0"/>
+          <w:numId w:val="9"/>
+        </w:numPr>
+        <w:tabs>
+          <w:tab w:val="left" w:pos="4040"/>
+        </w:tabs>
+      </w:pPr>
+      <w:r>
         <w:t>I want to be in the job where I am given more responsibility and opportunity to utilize my skillsets and build larger applications</w:t>
       </w:r>
     </w:p>
@@ -840,12 +811,6 @@
         <w:tabs>
           <w:tab w:val="left" w:pos="4040"/>
         </w:tabs>
-        <w:rPr>
-          <w:b/>
-          <w:bCs/>
-          <w:sz w:val="28"/>
-          <w:szCs w:val="28"/>
-        </w:rPr>
       </w:pPr>
     </w:p>
     <w:p>
@@ -962,27 +927,7 @@
           <w:sz w:val="28"/>
           <w:szCs w:val="28"/>
         </w:rPr>
-        <w:t xml:space="preserve">I lived in a country where </w:t>
-      </w:r>
-      <w:proofErr w:type="spellStart"/>
-      <w:r>
-        <w:rPr>
-          <w:b/>
-          <w:bCs/>
-          <w:sz w:val="28"/>
-          <w:szCs w:val="28"/>
-        </w:rPr>
-        <w:t>multiculture</w:t>
-      </w:r>
-      <w:proofErr w:type="spellEnd"/>
-      <w:r>
-        <w:rPr>
-          <w:b/>
-          <w:bCs/>
-          <w:sz w:val="28"/>
-          <w:szCs w:val="28"/>
-        </w:rPr>
-        <w:t xml:space="preserve"> is the norm. </w:t>
+        <w:t xml:space="preserve">I lived in a country where multiculture is the norm. </w:t>
       </w:r>
     </w:p>
     <w:p>
@@ -1059,23 +1004,7 @@
           <w:sz w:val="28"/>
           <w:szCs w:val="28"/>
         </w:rPr>
-        <w:t xml:space="preserve">I </w:t>
-      </w:r>
-      <w:proofErr w:type="spellStart"/>
-      <w:r>
-        <w:rPr>
-          <w:sz w:val="28"/>
-          <w:szCs w:val="28"/>
-        </w:rPr>
-        <w:t>self taught</w:t>
-      </w:r>
-      <w:proofErr w:type="spellEnd"/>
-      <w:r>
-        <w:rPr>
-          <w:sz w:val="28"/>
-          <w:szCs w:val="28"/>
-        </w:rPr>
-        <w:t xml:space="preserve"> bash scripting to streamline ionic mobile app development</w:t>
+        <w:t>I self taught bash scripting to streamline ionic mobile app development</w:t>
       </w:r>
     </w:p>
     <w:p>
@@ -1095,23 +1024,7 @@
           <w:sz w:val="28"/>
           <w:szCs w:val="28"/>
         </w:rPr>
-        <w:t xml:space="preserve">I took team treehouse’s python web </w:t>
-      </w:r>
-      <w:proofErr w:type="spellStart"/>
-      <w:r>
-        <w:rPr>
-          <w:sz w:val="28"/>
-          <w:szCs w:val="28"/>
-        </w:rPr>
-        <w:t>techdegree</w:t>
-      </w:r>
-      <w:proofErr w:type="spellEnd"/>
-      <w:r>
-        <w:rPr>
-          <w:sz w:val="28"/>
-          <w:szCs w:val="28"/>
-        </w:rPr>
-        <w:t xml:space="preserve"> to improve my skillsets in the field I was working in</w:t>
+        <w:t>I took team treehouse’s python web techdegree to improve my skillsets in the field I was working in</w:t>
       </w:r>
     </w:p>
     <w:p>
@@ -1165,23 +1078,7 @@
           <w:sz w:val="28"/>
           <w:szCs w:val="28"/>
         </w:rPr>
-        <w:t xml:space="preserve">I am looking for </w:t>
-      </w:r>
-      <w:proofErr w:type="spellStart"/>
-      <w:r>
-        <w:rPr>
-          <w:sz w:val="28"/>
-          <w:szCs w:val="28"/>
-        </w:rPr>
-        <w:t>opportunites</w:t>
-      </w:r>
-      <w:proofErr w:type="spellEnd"/>
-      <w:r>
-        <w:rPr>
-          <w:sz w:val="28"/>
-          <w:szCs w:val="28"/>
-        </w:rPr>
-        <w:t xml:space="preserve"> to</w:t>
+        <w:t>I am looking for opportunites to</w:t>
       </w:r>
     </w:p>
     <w:p>
@@ -1221,6 +1118,7 @@
           <w:sz w:val="28"/>
           <w:szCs w:val="28"/>
         </w:rPr>
+        <w:lastRenderedPageBreak/>
         <w:t>That would leverage my assets in fluent English communications and web development skills to work with peers and contribute to the growth of a company in my home country.</w:t>
       </w:r>
     </w:p>
@@ -1247,72 +1145,278 @@
     <w:p>
       <w:pPr>
         <w:rPr>
-          <w:sz w:val="28"/>
-          <w:szCs w:val="28"/>
-        </w:rPr>
-      </w:pPr>
-      <w:r>
-        <w:rPr>
-          <w:sz w:val="28"/>
-          <w:szCs w:val="28"/>
-        </w:rPr>
-        <w:t xml:space="preserve">I am motivated by the feeling of overcoming challenges and creating a program that not only works but loved by clients. For example, when I was working at </w:t>
-      </w:r>
-      <w:proofErr w:type="spellStart"/>
-      <w:r>
-        <w:rPr>
-          <w:sz w:val="28"/>
-          <w:szCs w:val="28"/>
-        </w:rPr>
-        <w:t>SiteMax</w:t>
-      </w:r>
-      <w:proofErr w:type="spellEnd"/>
-      <w:r>
-        <w:rPr>
-          <w:sz w:val="28"/>
-          <w:szCs w:val="28"/>
-        </w:rPr>
-        <w:t xml:space="preserve"> Systems inc. I was responsible of creating a small front-end application on behalf of Bold construction. I had to dissect the business requirements and deploy solutions after review. It was a long process. But, when it was done, and when a friend of mine who was in charge of delivering web solutions to clients came say “Hey Moe, Bold construction really loved your solution. So much so that they showed your app to a person at the government.” I was thrilled by the feeling. I love the feeling of how the solution I created brings smile to customers, and I want to continue this pursuit at this company.</w:t>
-      </w:r>
-    </w:p>
-    <w:p>
-      <w:pPr>
-        <w:rPr>
-          <w:b/>
-          <w:bCs/>
-          <w:sz w:val="28"/>
-          <w:szCs w:val="28"/>
-        </w:rPr>
-      </w:pPr>
-    </w:p>
-    <w:p>
-      <w:pPr>
-        <w:rPr>
-          <w:b/>
-          <w:bCs/>
-          <w:sz w:val="28"/>
-          <w:szCs w:val="28"/>
-        </w:rPr>
-      </w:pPr>
-    </w:p>
-    <w:p>
-      <w:pPr>
-        <w:rPr>
-          <w:b/>
-          <w:bCs/>
-          <w:sz w:val="28"/>
-          <w:szCs w:val="28"/>
-        </w:rPr>
-      </w:pPr>
-    </w:p>
-    <w:p>
-      <w:pPr>
-        <w:rPr>
-          <w:sz w:val="28"/>
-          <w:szCs w:val="28"/>
-        </w:rPr>
-      </w:pPr>
-      <w:proofErr w:type="spellStart"/>
+          <w:b/>
+          <w:bCs/>
+          <w:sz w:val="28"/>
+          <w:szCs w:val="28"/>
+        </w:rPr>
+      </w:pPr>
+    </w:p>
+    <w:p>
+      <w:pPr>
+        <w:rPr>
+          <w:b/>
+          <w:bCs/>
+          <w:sz w:val="28"/>
+          <w:szCs w:val="28"/>
+        </w:rPr>
+      </w:pPr>
+      <w:r>
+        <w:rPr>
+          <w:b/>
+          <w:bCs/>
+          <w:sz w:val="28"/>
+          <w:szCs w:val="28"/>
+        </w:rPr>
+        <w:t>Example</w:t>
+      </w:r>
+    </w:p>
+    <w:p>
+      <w:pPr>
+        <w:rPr>
+          <w:b/>
+          <w:bCs/>
+          <w:sz w:val="28"/>
+          <w:szCs w:val="28"/>
+        </w:rPr>
+      </w:pPr>
+    </w:p>
+    <w:p>
+      <w:pPr>
+        <w:pStyle w:val="NormalWeb"/>
+        <w:shd w:val="clear" w:color="auto" w:fill="FFFFFF"/>
+        <w:spacing w:before="120" w:beforeAutospacing="0" w:after="120" w:afterAutospacing="0"/>
+        <w:rPr>
+          <w:rFonts w:asciiTheme="minorHAnsi" w:hAnsiTheme="minorHAnsi" w:cs="Arial"/>
+          <w:i/>
+          <w:iCs/>
+          <w:color w:val="000000"/>
+        </w:rPr>
+      </w:pPr>
+      <w:r>
+        <w:rPr>
+          <w:rStyle w:val="Emphasis"/>
+          <w:rFonts w:asciiTheme="minorHAnsi" w:hAnsiTheme="minorHAnsi" w:cs="Arial"/>
+          <w:color w:val="000000"/>
+        </w:rPr>
+        <w:t>I am impressed by [company]'s recent progress on its ethical stance, especially your current plans to phase out battery farming in your stores by 2025.</w:t>
+      </w:r>
+    </w:p>
+    <w:p>
+      <w:pPr>
+        <w:pStyle w:val="NormalWeb"/>
+        <w:shd w:val="clear" w:color="auto" w:fill="FFFFFF"/>
+        <w:spacing w:before="120" w:beforeAutospacing="0" w:after="120" w:afterAutospacing="0"/>
+        <w:rPr>
+          <w:rFonts w:asciiTheme="minorHAnsi" w:hAnsiTheme="minorHAnsi" w:cs="Arial"/>
+          <w:i/>
+          <w:iCs/>
+          <w:color w:val="000000"/>
+        </w:rPr>
+      </w:pPr>
+      <w:r>
+        <w:rPr>
+          <w:rStyle w:val="Emphasis"/>
+          <w:rFonts w:asciiTheme="minorHAnsi" w:hAnsiTheme="minorHAnsi" w:cs="Arial"/>
+          <w:color w:val="000000"/>
+        </w:rPr>
+        <w:t>"I am looking to work at a company that shares some of my values, and I believe</w:t>
+      </w:r>
+      <w:r>
+        <w:rPr>
+          <w:rFonts w:asciiTheme="minorHAnsi" w:hAnsiTheme="minorHAnsi" w:cs="Arial"/>
+          <w:i/>
+          <w:iCs/>
+          <w:color w:val="000000"/>
+        </w:rPr>
+        <w:t> [company] </w:t>
+      </w:r>
+      <w:r>
+        <w:rPr>
+          <w:rStyle w:val="Emphasis"/>
+          <w:rFonts w:asciiTheme="minorHAnsi" w:hAnsiTheme="minorHAnsi" w:cs="Arial"/>
+          <w:color w:val="000000"/>
+        </w:rPr>
+        <w:t>is the perfect place to start.</w:t>
+      </w:r>
+    </w:p>
+    <w:p>
+      <w:pPr>
+        <w:pStyle w:val="NormalWeb"/>
+        <w:shd w:val="clear" w:color="auto" w:fill="FFFFFF"/>
+        <w:spacing w:before="120" w:beforeAutospacing="0" w:after="120" w:afterAutospacing="0"/>
+        <w:rPr>
+          <w:rFonts w:asciiTheme="minorHAnsi" w:hAnsiTheme="minorHAnsi" w:cs="Arial"/>
+          <w:i/>
+          <w:iCs/>
+          <w:color w:val="000000"/>
+        </w:rPr>
+      </w:pPr>
+      <w:r>
+        <w:rPr>
+          <w:rStyle w:val="Emphasis"/>
+          <w:rFonts w:asciiTheme="minorHAnsi" w:hAnsiTheme="minorHAnsi" w:cs="Arial"/>
+          <w:color w:val="000000"/>
+        </w:rPr>
+        <w:t>"I know that you ask for long working hours – my commitments to the drama society at university show that I am willing to do what it takes. Also, my involvement with the local football team demonstrates my ability to work within a group environment and function cooperatively and effectively as your company requires."</w:t>
+      </w:r>
+    </w:p>
+    <w:p>
+      <w:pPr>
+        <w:pStyle w:val="NormalWeb"/>
+        <w:shd w:val="clear" w:color="auto" w:fill="FFFFFF"/>
+        <w:spacing w:before="120" w:beforeAutospacing="0" w:after="120" w:afterAutospacing="0"/>
+        <w:rPr>
+          <w:rFonts w:asciiTheme="minorHAnsi" w:hAnsiTheme="minorHAnsi" w:cs="Arial"/>
+          <w:i/>
+          <w:iCs/>
+          <w:color w:val="000000"/>
+        </w:rPr>
+      </w:pPr>
+      <w:r>
+        <w:rPr>
+          <w:rStyle w:val="Emphasis"/>
+          <w:rFonts w:asciiTheme="minorHAnsi" w:hAnsiTheme="minorHAnsi" w:cs="Arial"/>
+          <w:color w:val="000000"/>
+        </w:rPr>
+        <w:t>"Your company is looking for someone proficient in sales and marketing, which are two of my primary skills.</w:t>
+      </w:r>
+    </w:p>
+    <w:p>
+      <w:pPr>
+        <w:pStyle w:val="NormalWeb"/>
+        <w:shd w:val="clear" w:color="auto" w:fill="FFFFFF"/>
+        <w:spacing w:before="120" w:beforeAutospacing="0" w:after="120" w:afterAutospacing="0"/>
+        <w:rPr>
+          <w:rFonts w:asciiTheme="minorHAnsi" w:hAnsiTheme="minorHAnsi" w:cs="Arial"/>
+          <w:i/>
+          <w:iCs/>
+          <w:color w:val="000000"/>
+        </w:rPr>
+      </w:pPr>
+      <w:r>
+        <w:rPr>
+          <w:rStyle w:val="Emphasis"/>
+          <w:rFonts w:asciiTheme="minorHAnsi" w:hAnsiTheme="minorHAnsi" w:cs="Arial"/>
+          <w:color w:val="000000"/>
+        </w:rPr>
+        <w:t>"In my previous company, I was part of a team that raised sales revenue by 20% annually, in what was considered to be a flat industry at that time. My six years of experience in sales and marketing will be crucial in generating that kind of growth at [company].</w:t>
+      </w:r>
+    </w:p>
+    <w:p>
+      <w:pPr>
+        <w:rPr>
+          <w:b/>
+          <w:bCs/>
+          <w:sz w:val="28"/>
+          <w:szCs w:val="28"/>
+        </w:rPr>
+      </w:pPr>
+    </w:p>
+    <w:p>
+      <w:pPr>
+        <w:pBdr>
+          <w:bottom w:val="single" w:sz="6" w:space="1" w:color="auto"/>
+        </w:pBdr>
+        <w:rPr>
+          <w:b/>
+          <w:bCs/>
+          <w:sz w:val="28"/>
+          <w:szCs w:val="28"/>
+        </w:rPr>
+      </w:pPr>
+    </w:p>
+    <w:p>
+      <w:pPr>
+        <w:rPr>
+          <w:b/>
+          <w:bCs/>
+          <w:sz w:val="28"/>
+          <w:szCs w:val="28"/>
+        </w:rPr>
+      </w:pPr>
+    </w:p>
+    <w:p>
+      <w:pPr>
+        <w:rPr>
+          <w:b/>
+          <w:bCs/>
+          <w:sz w:val="28"/>
+          <w:szCs w:val="28"/>
+        </w:rPr>
+      </w:pPr>
+      <w:r>
+        <w:rPr>
+          <w:b/>
+          <w:bCs/>
+          <w:sz w:val="28"/>
+          <w:szCs w:val="28"/>
+        </w:rPr>
+        <w:t>Answer</w:t>
+      </w:r>
+    </w:p>
+    <w:p>
+      <w:pPr>
+        <w:rPr>
+          <w:b/>
+          <w:bCs/>
+          <w:sz w:val="28"/>
+          <w:szCs w:val="28"/>
+        </w:rPr>
+      </w:pPr>
+    </w:p>
+    <w:p>
+      <w:pPr>
+        <w:rPr>
+          <w:sz w:val="28"/>
+          <w:szCs w:val="28"/>
+        </w:rPr>
+      </w:pPr>
+      <w:r>
+        <w:rPr>
+          <w:sz w:val="28"/>
+          <w:szCs w:val="28"/>
+        </w:rPr>
+        <w:t>I am motivated by the feeling of overcoming challenges and creating a program that not only works but loved by clients. For example, when I was working at SiteMax Systems inc. I was responsible of creating a small front-end application on behalf of Bold construction. I had to dissect the business requirements and deploy solutions after review. It was a long process. But, when it was done, and when a friend of mine who was in charge of delivering web solutions to clients came say “Hey Moe, Bold construction really loved your solution. So much so that they showed your app to a person at the government.” I was thrilled by the feeling. I love the feeling of how the solution I created brings smile to customers, and I want to continue this pursuit at this company.</w:t>
+      </w:r>
+    </w:p>
+    <w:p>
+      <w:pPr>
+        <w:rPr>
+          <w:b/>
+          <w:bCs/>
+          <w:sz w:val="28"/>
+          <w:szCs w:val="28"/>
+        </w:rPr>
+      </w:pPr>
+    </w:p>
+    <w:p>
+      <w:pPr>
+        <w:rPr>
+          <w:b/>
+          <w:bCs/>
+          <w:sz w:val="28"/>
+          <w:szCs w:val="28"/>
+        </w:rPr>
+      </w:pPr>
+    </w:p>
+    <w:p>
+      <w:pPr>
+        <w:rPr>
+          <w:b/>
+          <w:bCs/>
+          <w:sz w:val="28"/>
+          <w:szCs w:val="28"/>
+        </w:rPr>
+      </w:pPr>
+    </w:p>
+    <w:p>
+      <w:pPr>
+        <w:rPr>
+          <w:sz w:val="28"/>
+          <w:szCs w:val="28"/>
+        </w:rPr>
+      </w:pPr>
       <w:r>
         <w:rPr>
           <w:sz w:val="28"/>
@@ -1320,7 +1424,6 @@
         </w:rPr>
         <w:t>Tridge</w:t>
       </w:r>
-      <w:proofErr w:type="spellEnd"/>
     </w:p>
     <w:p>
       <w:pPr>
@@ -1432,11 +1535,9 @@
       <w:r>
         <w:t>”</w:t>
       </w:r>
-      <w:proofErr w:type="spellStart"/>
       <w:r>
         <w:t>를</w:t>
       </w:r>
-      <w:proofErr w:type="spellEnd"/>
       <w:r>
         <w:t> </w:t>
       </w:r>
@@ -1487,17 +1588,8 @@
           <w:sz w:val="28"/>
           <w:szCs w:val="28"/>
         </w:rPr>
-        <w:t xml:space="preserve">Motivation of working at </w:t>
-      </w:r>
-      <w:proofErr w:type="spellStart"/>
-      <w:r>
-        <w:rPr>
-          <w:sz w:val="28"/>
-          <w:szCs w:val="28"/>
-        </w:rPr>
-        <w:t>Tridge</w:t>
-      </w:r>
-      <w:proofErr w:type="spellEnd"/>
+        <w:t>Motivation of working at Tridge</w:t>
+      </w:r>
     </w:p>
     <w:p>
       <w:pPr>
@@ -1661,7 +1753,6 @@
         <w:rPr>
           <w:rFonts w:ascii="Arial" w:eastAsia="Times New Roman" w:hAnsi="Arial" w:cs="Arial"/>
         </w:rPr>
-        <w:lastRenderedPageBreak/>
         <w:t>My main motivation comes from providing excellent service to every customer with whom I come into contact. I look for opportunities to improve my customer service skills so that each person I interact with will have a positive experience.</w:t>
       </w:r>
     </w:p>
@@ -1783,6 +1874,7 @@
           <w:sz w:val="28"/>
           <w:szCs w:val="28"/>
         </w:rPr>
+        <w:lastRenderedPageBreak/>
         <w:t>I am motivated by the feeling of o</w:t>
       </w:r>
       <w:r>
@@ -1833,7 +1925,6 @@
         </w:rPr>
         <w:t xml:space="preserve">hen I was working at </w:t>
       </w:r>
-      <w:proofErr w:type="spellStart"/>
       <w:r>
         <w:rPr>
           <w:sz w:val="28"/>
@@ -1860,15 +1951,7 @@
           <w:sz w:val="28"/>
           <w:szCs w:val="28"/>
         </w:rPr>
-        <w:t>ax</w:t>
-      </w:r>
-      <w:proofErr w:type="spellEnd"/>
-      <w:r>
-        <w:rPr>
-          <w:sz w:val="28"/>
-          <w:szCs w:val="28"/>
-        </w:rPr>
-        <w:t xml:space="preserve"> </w:t>
+        <w:t xml:space="preserve">ax </w:t>
       </w:r>
       <w:r>
         <w:rPr>
@@ -2193,23 +2276,7 @@
           <w:sz w:val="28"/>
           <w:szCs w:val="28"/>
         </w:rPr>
-        <w:t xml:space="preserve">I am looking for </w:t>
-      </w:r>
-      <w:proofErr w:type="spellStart"/>
-      <w:r>
-        <w:rPr>
-          <w:sz w:val="28"/>
-          <w:szCs w:val="28"/>
-        </w:rPr>
-        <w:t>opportunites</w:t>
-      </w:r>
-      <w:proofErr w:type="spellEnd"/>
-      <w:r>
-        <w:rPr>
-          <w:sz w:val="28"/>
-          <w:szCs w:val="28"/>
-        </w:rPr>
-        <w:t xml:space="preserve"> to</w:t>
+        <w:t>I am looking for opportunites to</w:t>
       </w:r>
     </w:p>
     <w:p>
@@ -4068,6 +4135,20 @@
       <w:szCs w:val="27"/>
     </w:rPr>
   </w:style>
+  <w:style w:type="paragraph" w:styleId="NormalWeb">
+    <w:name w:val="Normal (Web)"/>
+    <w:basedOn w:val="Normal"/>
+    <w:uiPriority w:val="99"/>
+    <w:semiHidden/>
+    <w:unhideWhenUsed/>
+    <w:rsid w:val="0075265F"/>
+    <w:pPr>
+      <w:spacing w:before="100" w:beforeAutospacing="1" w:after="100" w:afterAutospacing="1"/>
+    </w:pPr>
+    <w:rPr>
+      <w:rFonts w:ascii="Times New Roman" w:eastAsia="Times New Roman" w:hAnsi="Times New Roman" w:cs="Times New Roman"/>
+    </w:rPr>
+  </w:style>
 </w:styles>
 </file>
 

</xml_diff>

<commit_message>
feat: Add progress #12 'Refining Personal Statement, Tridge'
</commit_message>
<xml_diff>
--- a/personal_statements/Tridge/personal_statment.docx
+++ b/personal_statements/Tridge/personal_statment.docx
@@ -815,6 +815,104 @@
     </w:p>
     <w:p>
       <w:pPr>
+        <w:tabs>
+          <w:tab w:val="left" w:pos="4040"/>
+        </w:tabs>
+      </w:pPr>
+    </w:p>
+    <w:p>
+      <w:pPr>
+        <w:tabs>
+          <w:tab w:val="left" w:pos="4040"/>
+        </w:tabs>
+      </w:pPr>
+      <w:r>
+        <w:t>I am looking for opportunities that will able me to grow as a front-end developer, and am given more responsibility to utilize my skillsets to build larger applications.</w:t>
+      </w:r>
+    </w:p>
+    <w:p>
+      <w:pPr>
+        <w:tabs>
+          <w:tab w:val="left" w:pos="4040"/>
+        </w:tabs>
+      </w:pPr>
+    </w:p>
+    <w:p>
+      <w:pPr>
+        <w:pStyle w:val="ListParagraph"/>
+        <w:numPr>
+          <w:ilvl w:val="0"/>
+          <w:numId w:val="7"/>
+        </w:numPr>
+        <w:rPr>
+          <w:sz w:val="28"/>
+          <w:szCs w:val="28"/>
+        </w:rPr>
+      </w:pPr>
+      <w:r>
+        <w:rPr>
+          <w:sz w:val="28"/>
+          <w:szCs w:val="28"/>
+        </w:rPr>
+        <w:t>I am looking for opportunites to</w:t>
+      </w:r>
+    </w:p>
+    <w:p>
+      <w:pPr>
+        <w:pStyle w:val="ListParagraph"/>
+        <w:numPr>
+          <w:ilvl w:val="1"/>
+          <w:numId w:val="7"/>
+        </w:numPr>
+        <w:rPr>
+          <w:sz w:val="28"/>
+          <w:szCs w:val="28"/>
+        </w:rPr>
+      </w:pPr>
+      <w:r>
+        <w:rPr>
+          <w:sz w:val="28"/>
+          <w:szCs w:val="28"/>
+        </w:rPr>
+        <w:t>Improve my web development skills and develop applications with peers that brings smile to many clients across the globe</w:t>
+      </w:r>
+    </w:p>
+    <w:p>
+      <w:pPr>
+        <w:pStyle w:val="ListParagraph"/>
+        <w:numPr>
+          <w:ilvl w:val="1"/>
+          <w:numId w:val="7"/>
+        </w:numPr>
+        <w:rPr>
+          <w:sz w:val="28"/>
+          <w:szCs w:val="28"/>
+        </w:rPr>
+      </w:pPr>
+      <w:r>
+        <w:rPr>
+          <w:sz w:val="28"/>
+          <w:szCs w:val="28"/>
+        </w:rPr>
+        <w:t>That would leverage my assets in fluent English communications and web development skills to work with peers and contribute to the growth of a company in my home country.</w:t>
+      </w:r>
+    </w:p>
+    <w:p>
+      <w:pPr>
+        <w:tabs>
+          <w:tab w:val="left" w:pos="4040"/>
+        </w:tabs>
+      </w:pPr>
+    </w:p>
+    <w:p>
+      <w:pPr>
+        <w:tabs>
+          <w:tab w:val="left" w:pos="4040"/>
+        </w:tabs>
+      </w:pPr>
+    </w:p>
+    <w:p>
+      <w:pPr>
         <w:pStyle w:val="Heading3"/>
         <w:shd w:val="clear" w:color="auto" w:fill="FFFFFF"/>
         <w:spacing w:before="0" w:beforeAutospacing="0" w:after="225" w:afterAutospacing="0"/>
@@ -1004,6 +1102,7 @@
           <w:sz w:val="28"/>
           <w:szCs w:val="28"/>
         </w:rPr>
+        <w:lastRenderedPageBreak/>
         <w:t>I self taught bash scripting to streamline ionic mobile app development</w:t>
       </w:r>
     </w:p>
@@ -1063,63 +1162,36 @@
     </w:p>
     <w:p>
       <w:pPr>
-        <w:pStyle w:val="ListParagraph"/>
-        <w:numPr>
-          <w:ilvl w:val="0"/>
-          <w:numId w:val="7"/>
-        </w:numPr>
-        <w:rPr>
-          <w:sz w:val="28"/>
-          <w:szCs w:val="28"/>
-        </w:rPr>
-      </w:pPr>
-      <w:r>
-        <w:rPr>
-          <w:sz w:val="28"/>
-          <w:szCs w:val="28"/>
-        </w:rPr>
-        <w:t>I am looking for opportunites to</w:t>
-      </w:r>
-    </w:p>
-    <w:p>
-      <w:pPr>
-        <w:pStyle w:val="ListParagraph"/>
-        <w:numPr>
-          <w:ilvl w:val="1"/>
-          <w:numId w:val="7"/>
-        </w:numPr>
-        <w:rPr>
-          <w:sz w:val="28"/>
-          <w:szCs w:val="28"/>
-        </w:rPr>
-      </w:pPr>
-      <w:r>
-        <w:rPr>
-          <w:sz w:val="28"/>
-          <w:szCs w:val="28"/>
-        </w:rPr>
-        <w:t>Improve my web development skills and develop applications with peers that brings smile to many clients across the globe</w:t>
-      </w:r>
-    </w:p>
-    <w:p>
-      <w:pPr>
-        <w:pStyle w:val="ListParagraph"/>
-        <w:numPr>
-          <w:ilvl w:val="1"/>
-          <w:numId w:val="7"/>
-        </w:numPr>
-        <w:rPr>
-          <w:sz w:val="28"/>
-          <w:szCs w:val="28"/>
-        </w:rPr>
-      </w:pPr>
-      <w:r>
-        <w:rPr>
-          <w:sz w:val="28"/>
-          <w:szCs w:val="28"/>
-        </w:rPr>
-        <w:lastRenderedPageBreak/>
-        <w:t>That would leverage my assets in fluent English communications and web development skills to work with peers and contribute to the growth of a company in my home country.</w:t>
+        <w:rPr>
+          <w:b/>
+          <w:bCs/>
+          <w:sz w:val="28"/>
+          <w:szCs w:val="28"/>
+        </w:rPr>
+      </w:pPr>
+    </w:p>
+    <w:p>
+      <w:pPr>
+        <w:rPr>
+          <w:b/>
+          <w:bCs/>
+          <w:sz w:val="28"/>
+          <w:szCs w:val="28"/>
+        </w:rPr>
+      </w:pPr>
+      <w:r>
+        <w:rPr>
+          <w:sz w:val="28"/>
+          <w:szCs w:val="28"/>
+        </w:rPr>
+        <w:t>The company is looking for</w:t>
+      </w:r>
+      <w:r>
+        <w:rPr>
+          <w:sz w:val="28"/>
+          <w:szCs w:val="28"/>
+        </w:rPr>
+        <w:t xml:space="preserve"> someone who is a fluent English speaker who enjoys working with peers from other nations. And the person who constrive to</w:t>
       </w:r>
     </w:p>
     <w:p>
@@ -1377,28 +1449,16 @@
           <w:sz w:val="28"/>
           <w:szCs w:val="28"/>
         </w:rPr>
-        <w:t>I am motivated by the feeling of overcoming challenges and creating a program that not only works but loved by clients. For example, when I was working at SiteMax Systems inc. I was responsible of creating a small front-end application on behalf of Bold construction. I had to dissect the business requirements and deploy solutions after review. It was a long process. But, when it was done, and when a friend of mine who was in charge of delivering web solutions to clients came say “Hey Moe, Bold construction really loved your solution. So much so that they showed your app to a person at the government.” I was thrilled by the feeling. I love the feeling of how the solution I created brings smile to customers, and I want to continue this pursuit at this company.</w:t>
-      </w:r>
-    </w:p>
-    <w:p>
-      <w:pPr>
-        <w:rPr>
-          <w:b/>
-          <w:bCs/>
-          <w:sz w:val="28"/>
-          <w:szCs w:val="28"/>
-        </w:rPr>
-      </w:pPr>
-    </w:p>
-    <w:p>
-      <w:pPr>
-        <w:rPr>
-          <w:b/>
-          <w:bCs/>
-          <w:sz w:val="28"/>
-          <w:szCs w:val="28"/>
-        </w:rPr>
-      </w:pPr>
+        <w:t xml:space="preserve">I am motivated by the feeling of overcoming challenges and creating a program that not only works but loved by clients. For example, when I was working at SiteMax Systems inc. I was responsible of creating a small front-end application on behalf of Bold construction. I had to dissect the business requirements and deploy solutions after review. It was a long process. But, when it was done, and </w:t>
+      </w:r>
+      <w:r>
+        <w:rPr>
+          <w:sz w:val="28"/>
+          <w:szCs w:val="28"/>
+        </w:rPr>
+        <w:lastRenderedPageBreak/>
+        <w:t>when a friend of mine who was in charge of delivering web solutions to clients came say “Hey Moe, Bold construction really loved your solution. So much so that they showed your app to a person at the government.” I was thrilled by the feeling. I love the feeling of how the solution I created brings smile to customers, and I want to continue this pursuit at this company.</w:t>
+      </w:r>
     </w:p>
     <w:p>
       <w:pPr>
@@ -1874,7 +1934,6 @@
           <w:sz w:val="28"/>
           <w:szCs w:val="28"/>
         </w:rPr>
-        <w:lastRenderedPageBreak/>
         <w:t>I am motivated by the feeling of o</w:t>
       </w:r>
       <w:r>

</xml_diff>

<commit_message>
feat: Add progress #13 'Refining Personal Statement, Tridge'
</commit_message>
<xml_diff>
--- a/personal_statements/Tridge/personal_statment.docx
+++ b/personal_statements/Tridge/personal_statment.docx
@@ -82,6 +82,7 @@
           <w:szCs w:val="28"/>
         </w:rPr>
       </w:pPr>
+      <w:proofErr w:type="spellStart"/>
       <w:r>
         <w:rPr>
           <w:b/>
@@ -91,6 +92,7 @@
         </w:rPr>
         <w:t>Tridge</w:t>
       </w:r>
+      <w:proofErr w:type="spellEnd"/>
     </w:p>
     <w:p>
       <w:pPr>
@@ -414,105 +416,108 @@
           <w:rFonts w:eastAsia="Batang" w:cs="Batang"/>
           <w:color w:val="333333"/>
         </w:rPr>
-        <w:t>I understand how painful the process is for retailers</w:t>
-      </w:r>
+        <w:t xml:space="preserve">As an individual who eats foods produced across the globe and purchased at Walmart, I feel connected by the company’s mission to eliminate inefficiencies in trade as a result of scattered information, so my family can have their daily needs met. </w:t>
+      </w:r>
+    </w:p>
+    <w:p>
+      <w:pPr>
+        <w:pStyle w:val="ListParagraph"/>
+        <w:numPr>
+          <w:ilvl w:val="1"/>
+          <w:numId w:val="9"/>
+        </w:numPr>
+        <w:shd w:val="clear" w:color="auto" w:fill="FFFFFF"/>
+        <w:spacing w:after="225"/>
+        <w:outlineLvl w:val="2"/>
+        <w:rPr>
+          <w:rFonts w:ascii="Arial" w:eastAsia="Times New Roman" w:hAnsi="Arial" w:cs="Arial"/>
+          <w:b/>
+          <w:bCs/>
+          <w:color w:val="333333"/>
+          <w:sz w:val="27"/>
+          <w:szCs w:val="27"/>
+        </w:rPr>
+      </w:pPr>
       <w:r>
         <w:rPr>
           <w:rFonts w:eastAsia="Batang" w:cs="Batang"/>
           <w:color w:val="333333"/>
         </w:rPr>
-        <w:t xml:space="preserve"> and producers</w:t>
-      </w:r>
+        <w:t xml:space="preserve">As an individual who eats cereal produced by </w:t>
+      </w:r>
+      <w:proofErr w:type="spellStart"/>
       <w:r>
         <w:rPr>
           <w:rFonts w:eastAsia="Batang" w:cs="Batang"/>
           <w:color w:val="333333"/>
         </w:rPr>
-        <w:t xml:space="preserve"> to find suppliers</w:t>
-      </w:r>
+        <w:t>Kellog</w:t>
+      </w:r>
+      <w:proofErr w:type="spellEnd"/>
       <w:r>
         <w:rPr>
           <w:rFonts w:eastAsia="Batang" w:cs="Batang"/>
           <w:color w:val="333333"/>
         </w:rPr>
-        <w:t xml:space="preserve"> and distributers</w:t>
+        <w:t xml:space="preserve"> and Walmart, Banana from Dole and </w:t>
       </w:r>
       <w:r>
         <w:rPr>
           <w:rFonts w:eastAsia="Batang" w:cs="Batang"/>
           <w:color w:val="333333"/>
         </w:rPr>
-        <w:t xml:space="preserve"> </w:t>
+        <w:t>Nesquik</w:t>
       </w:r>
       <w:r>
         <w:rPr>
           <w:rFonts w:eastAsia="Batang" w:cs="Batang"/>
           <w:color w:val="333333"/>
         </w:rPr>
-        <w:t>to</w:t>
-      </w:r>
+        <w:t xml:space="preserve"> from </w:t>
+      </w:r>
+      <w:proofErr w:type="spellStart"/>
       <w:r>
         <w:rPr>
           <w:rFonts w:eastAsia="Batang" w:cs="Batang"/>
           <w:color w:val="333333"/>
         </w:rPr>
-        <w:t xml:space="preserve"> fill their need</w:t>
-      </w:r>
+        <w:t>Nestie</w:t>
+      </w:r>
+      <w:proofErr w:type="spellEnd"/>
       <w:r>
         <w:rPr>
           <w:rFonts w:eastAsia="Batang" w:cs="Batang"/>
           <w:color w:val="333333"/>
         </w:rPr>
-        <w:t xml:space="preserve">s </w:t>
+        <w:t xml:space="preserve"> at Walmart, I </w:t>
       </w:r>
       <w:r>
         <w:rPr>
           <w:rFonts w:eastAsia="Batang" w:cs="Batang"/>
           <w:color w:val="333333"/>
         </w:rPr>
-        <w:t xml:space="preserve">and </w:t>
+        <w:t>want to be a part of</w:t>
       </w:r>
       <w:r>
         <w:rPr>
           <w:rFonts w:eastAsia="Batang" w:cs="Batang"/>
           <w:color w:val="333333"/>
         </w:rPr>
-        <w:t>serve customers, and</w:t>
+        <w:t xml:space="preserve"> the company’s mission to eliminate inefficiencies in trade as a result of scattered information, so</w:t>
       </w:r>
       <w:r>
         <w:rPr>
           <w:rFonts w:eastAsia="Batang" w:cs="Batang"/>
           <w:color w:val="333333"/>
         </w:rPr>
-        <w:t xml:space="preserve"> I understand how more frustrating it is </w:t>
+        <w:t xml:space="preserve"> at the end, </w:t>
       </w:r>
       <w:r>
         <w:rPr>
           <w:rFonts w:eastAsia="Batang" w:cs="Batang"/>
           <w:color w:val="333333"/>
         </w:rPr>
-        <w:t>when unexpectancies occur</w:t>
-      </w:r>
-      <w:r>
-        <w:rPr>
-          <w:rFonts w:eastAsia="Batang" w:cs="Batang"/>
-          <w:color w:val="333333"/>
-        </w:rPr>
-        <w:t xml:space="preserve"> such as trade wars</w:t>
-      </w:r>
-      <w:r>
-        <w:rPr>
-          <w:rFonts w:eastAsia="Batang" w:cs="Batang"/>
-          <w:color w:val="333333"/>
-        </w:rPr>
-        <w:t xml:space="preserve"> and COVID-19</w:t>
-      </w:r>
-      <w:r>
-        <w:rPr>
-          <w:rFonts w:eastAsia="Batang" w:cs="Batang"/>
-          <w:color w:val="333333"/>
-        </w:rPr>
-        <w:t>.</w:t>
+        <w:t>my family can have their daily needs met</w:t>
       </w:r>
     </w:p>
     <w:p>
@@ -539,84 +544,8 @@
           <w:rFonts w:eastAsia="Batang" w:cs="Batang"/>
           <w:color w:val="333333"/>
         </w:rPr>
-        <w:t xml:space="preserve">As an individual who eats foods produced across the globe and purchased at Walmart, I feel connected by the company’s mission to eliminate inefficiencies in trade as a result of scattered information, so my family can have their daily needs met. </w:t>
-      </w:r>
-    </w:p>
-    <w:p>
-      <w:pPr>
-        <w:pStyle w:val="ListParagraph"/>
-        <w:numPr>
-          <w:ilvl w:val="1"/>
-          <w:numId w:val="9"/>
-        </w:numPr>
-        <w:shd w:val="clear" w:color="auto" w:fill="FFFFFF"/>
-        <w:spacing w:after="225"/>
-        <w:outlineLvl w:val="2"/>
-        <w:rPr>
-          <w:rFonts w:ascii="Arial" w:eastAsia="Times New Roman" w:hAnsi="Arial" w:cs="Arial"/>
-          <w:b/>
-          <w:bCs/>
-          <w:color w:val="333333"/>
-          <w:sz w:val="27"/>
-          <w:szCs w:val="27"/>
-        </w:rPr>
-      </w:pPr>
-      <w:r>
-        <w:rPr>
-          <w:rFonts w:eastAsia="Batang" w:cs="Batang"/>
-          <w:color w:val="333333"/>
-        </w:rPr>
-        <w:t xml:space="preserve">As an individual who eats cereal produced by Kellog and Walmart, Banana from Dole and </w:t>
-      </w:r>
-      <w:r>
-        <w:rPr>
-          <w:rFonts w:eastAsia="Batang" w:cs="Batang"/>
-          <w:color w:val="333333"/>
-        </w:rPr>
-        <w:t>Nesquik</w:t>
-      </w:r>
-      <w:r>
-        <w:rPr>
-          <w:rFonts w:eastAsia="Batang" w:cs="Batang"/>
-          <w:color w:val="333333"/>
-        </w:rPr>
-        <w:t xml:space="preserve"> from Nestie at Walmart, I </w:t>
-      </w:r>
-      <w:r>
-        <w:rPr>
-          <w:rFonts w:eastAsia="Batang" w:cs="Batang"/>
-          <w:color w:val="333333"/>
-        </w:rPr>
-        <w:t>want to be a part of</w:t>
-      </w:r>
-      <w:r>
-        <w:rPr>
-          <w:rFonts w:eastAsia="Batang" w:cs="Batang"/>
-          <w:color w:val="333333"/>
-        </w:rPr>
-        <w:t xml:space="preserve"> the company’s </w:t>
-      </w:r>
-      <w:r>
-        <w:rPr>
-          <w:rFonts w:eastAsia="Batang" w:cs="Batang"/>
-          <w:color w:val="333333"/>
-        </w:rPr>
         <w:lastRenderedPageBreak/>
-        <w:t>mission to eliminate inefficiencies in trade as a result of scattered information, so</w:t>
-      </w:r>
-      <w:r>
-        <w:rPr>
-          <w:rFonts w:eastAsia="Batang" w:cs="Batang"/>
-          <w:color w:val="333333"/>
-        </w:rPr>
-        <w:t xml:space="preserve"> at the end, </w:t>
-      </w:r>
-      <w:r>
-        <w:rPr>
-          <w:rFonts w:eastAsia="Batang" w:cs="Batang"/>
-          <w:color w:val="333333"/>
-        </w:rPr>
-        <w:t>my family can have their daily needs met</w:t>
+        <w:t>I want to be in the part of this process, so retailers, distributers and manufacturers to have easier time expanding their business, enjoy easier and more streamlined trade and spend less time on the frustration of finding alternate suppliers</w:t>
       </w:r>
     </w:p>
     <w:p>
@@ -643,7 +572,268 @@
           <w:rFonts w:eastAsia="Batang" w:cs="Batang"/>
           <w:color w:val="333333"/>
         </w:rPr>
-        <w:t>I want to be in the part of this process, so retailers, distributers and manufacturers to have easier time expanding their business, enjoy easier and more streamlined trade and spend less time on the frustration of finding alternate suppliers</w:t>
+        <w:t>I feel connected by</w:t>
+      </w:r>
+      <w:r>
+        <w:rPr>
+          <w:rFonts w:eastAsia="Batang" w:cs="Batang"/>
+          <w:color w:val="333333"/>
+        </w:rPr>
+        <w:t xml:space="preserve"> company’s</w:t>
+      </w:r>
+      <w:r>
+        <w:rPr>
+          <w:rFonts w:eastAsia="Batang" w:cs="Batang"/>
+          <w:color w:val="333333"/>
+        </w:rPr>
+        <w:t xml:space="preserve"> mission of</w:t>
+      </w:r>
+    </w:p>
+    <w:p>
+      <w:pPr>
+        <w:shd w:val="clear" w:color="auto" w:fill="FFFFFF"/>
+        <w:spacing w:after="225"/>
+        <w:outlineLvl w:val="2"/>
+        <w:rPr>
+          <w:rFonts w:ascii="Arial" w:eastAsia="Times New Roman" w:hAnsi="Arial" w:cs="Arial"/>
+          <w:b/>
+          <w:bCs/>
+          <w:color w:val="333333"/>
+          <w:sz w:val="27"/>
+          <w:szCs w:val="27"/>
+        </w:rPr>
+      </w:pPr>
+    </w:p>
+    <w:p>
+      <w:pPr>
+        <w:shd w:val="clear" w:color="auto" w:fill="FFFFFF"/>
+        <w:spacing w:after="225"/>
+        <w:outlineLvl w:val="2"/>
+        <w:rPr>
+          <w:rFonts w:ascii="Arial" w:eastAsia="Times New Roman" w:hAnsi="Arial" w:cs="Arial"/>
+          <w:b/>
+          <w:bCs/>
+          <w:color w:val="333333"/>
+          <w:sz w:val="27"/>
+          <w:szCs w:val="27"/>
+        </w:rPr>
+      </w:pPr>
+      <w:r>
+        <w:rPr>
+          <w:rFonts w:eastAsia="Batang" w:cs="Batang"/>
+          <w:color w:val="333333"/>
+        </w:rPr>
+        <w:t>I understand how painful the process is for retailers and producers to find suppliers and distributers to fill their needs and serve customers</w:t>
+      </w:r>
+      <w:r>
+        <w:rPr>
+          <w:rFonts w:eastAsia="Batang" w:cs="Batang"/>
+          <w:color w:val="333333"/>
+        </w:rPr>
+        <w:t xml:space="preserve">. </w:t>
+      </w:r>
+      <w:r>
+        <w:rPr>
+          <w:rFonts w:eastAsia="Batang" w:cs="Batang"/>
+          <w:color w:val="333333"/>
+        </w:rPr>
+        <w:t>And</w:t>
+      </w:r>
+      <w:r>
+        <w:rPr>
+          <w:rFonts w:eastAsia="Batang" w:cs="Batang"/>
+          <w:color w:val="333333"/>
+        </w:rPr>
+        <w:t xml:space="preserve"> I understand how more frustrating it is when </w:t>
+      </w:r>
+      <w:proofErr w:type="spellStart"/>
+      <w:r>
+        <w:rPr>
+          <w:rFonts w:eastAsia="Batang" w:cs="Batang"/>
+          <w:color w:val="333333"/>
+        </w:rPr>
+        <w:t>unexpectancies</w:t>
+      </w:r>
+      <w:proofErr w:type="spellEnd"/>
+      <w:r>
+        <w:rPr>
+          <w:rFonts w:eastAsia="Batang" w:cs="Batang"/>
+          <w:color w:val="333333"/>
+        </w:rPr>
+        <w:t xml:space="preserve"> occur such as trade wars and COVID-19 that cause them to find alternatives.</w:t>
+      </w:r>
+      <w:r>
+        <w:rPr>
+          <w:rFonts w:eastAsia="Batang" w:cs="Batang"/>
+          <w:color w:val="333333"/>
+        </w:rPr>
+        <w:t xml:space="preserve"> </w:t>
+      </w:r>
+      <w:r>
+        <w:rPr>
+          <w:rFonts w:eastAsia="Batang" w:cs="Batang"/>
+          <w:color w:val="333333"/>
+        </w:rPr>
+        <w:t xml:space="preserve">As an individual who eats cereal produced by </w:t>
+      </w:r>
+      <w:proofErr w:type="spellStart"/>
+      <w:r>
+        <w:rPr>
+          <w:rFonts w:eastAsia="Batang" w:cs="Batang"/>
+          <w:color w:val="333333"/>
+        </w:rPr>
+        <w:t>Kellog</w:t>
+      </w:r>
+      <w:proofErr w:type="spellEnd"/>
+      <w:r>
+        <w:rPr>
+          <w:rFonts w:eastAsia="Batang" w:cs="Batang"/>
+          <w:color w:val="333333"/>
+        </w:rPr>
+        <w:t>, Banana</w:t>
+      </w:r>
+      <w:r>
+        <w:rPr>
+          <w:rFonts w:eastAsia="Batang" w:cs="Batang"/>
+          <w:color w:val="333333"/>
+        </w:rPr>
+        <w:t>s</w:t>
+      </w:r>
+      <w:r>
+        <w:rPr>
+          <w:rFonts w:eastAsia="Batang" w:cs="Batang"/>
+          <w:color w:val="333333"/>
+        </w:rPr>
+        <w:t xml:space="preserve"> from Dole</w:t>
+      </w:r>
+      <w:r>
+        <w:rPr>
+          <w:rFonts w:eastAsia="Batang" w:cs="Batang"/>
+          <w:color w:val="333333"/>
+        </w:rPr>
+        <w:t>,</w:t>
+      </w:r>
+      <w:r>
+        <w:rPr>
+          <w:rFonts w:eastAsia="Batang" w:cs="Batang"/>
+          <w:color w:val="333333"/>
+        </w:rPr>
+        <w:t xml:space="preserve"> and Nesquik from </w:t>
+      </w:r>
+      <w:proofErr w:type="spellStart"/>
+      <w:r>
+        <w:rPr>
+          <w:rFonts w:eastAsia="Batang" w:cs="Batang"/>
+          <w:color w:val="333333"/>
+        </w:rPr>
+        <w:t>Nestie</w:t>
+      </w:r>
+      <w:proofErr w:type="spellEnd"/>
+      <w:r>
+        <w:rPr>
+          <w:rFonts w:eastAsia="Batang" w:cs="Batang"/>
+          <w:color w:val="333333"/>
+        </w:rPr>
+        <w:t xml:space="preserve"> purchased</w:t>
+      </w:r>
+      <w:r>
+        <w:rPr>
+          <w:rFonts w:eastAsia="Batang" w:cs="Batang"/>
+          <w:color w:val="333333"/>
+        </w:rPr>
+        <w:t xml:space="preserve"> at Walmart, I want to be a part of the company’s mission to </w:t>
+      </w:r>
+      <w:r>
+        <w:rPr>
+          <w:rFonts w:eastAsia="Batang" w:cs="Batang"/>
+          <w:color w:val="333333"/>
+        </w:rPr>
+        <w:t>operate, improve and safeguard the global trade system</w:t>
+      </w:r>
+      <w:r>
+        <w:rPr>
+          <w:rFonts w:eastAsia="Batang" w:cs="Batang"/>
+          <w:color w:val="333333"/>
+        </w:rPr>
+        <w:t xml:space="preserve">, so at the end, my family can have their daily needs </w:t>
+      </w:r>
+      <w:r>
+        <w:rPr>
+          <w:rFonts w:eastAsia="Batang" w:cs="Batang"/>
+          <w:color w:val="333333"/>
+        </w:rPr>
+        <w:t>met.</w:t>
+      </w:r>
+    </w:p>
+    <w:p>
+      <w:pPr>
+        <w:shd w:val="clear" w:color="auto" w:fill="FFFFFF"/>
+        <w:spacing w:after="225"/>
+        <w:outlineLvl w:val="2"/>
+        <w:rPr>
+          <w:rFonts w:ascii="Arial" w:eastAsia="Times New Roman" w:hAnsi="Arial" w:cs="Arial"/>
+          <w:b/>
+          <w:bCs/>
+          <w:color w:val="333333"/>
+          <w:sz w:val="27"/>
+          <w:szCs w:val="27"/>
+        </w:rPr>
+      </w:pPr>
+    </w:p>
+    <w:p>
+      <w:pPr>
+        <w:shd w:val="clear" w:color="auto" w:fill="FFFFFF"/>
+        <w:spacing w:after="225"/>
+        <w:outlineLvl w:val="2"/>
+        <w:rPr>
+          <w:rFonts w:ascii="Arial" w:eastAsia="Times New Roman" w:hAnsi="Arial" w:cs="Arial"/>
+          <w:b/>
+          <w:bCs/>
+          <w:color w:val="333333"/>
+          <w:sz w:val="27"/>
+          <w:szCs w:val="27"/>
+        </w:rPr>
+      </w:pPr>
+    </w:p>
+    <w:p>
+      <w:pPr>
+        <w:tabs>
+          <w:tab w:val="left" w:pos="4040"/>
+        </w:tabs>
+        <w:rPr>
+          <w:b/>
+          <w:bCs/>
+          <w:sz w:val="28"/>
+          <w:szCs w:val="28"/>
+        </w:rPr>
+      </w:pPr>
+    </w:p>
+    <w:p>
+      <w:pPr>
+        <w:pStyle w:val="Heading3"/>
+        <w:shd w:val="clear" w:color="auto" w:fill="FFFFFF"/>
+        <w:tabs>
+          <w:tab w:val="left" w:pos="4040"/>
+        </w:tabs>
+        <w:spacing w:before="0" w:beforeAutospacing="0" w:after="225" w:afterAutospacing="0"/>
+        <w:rPr>
+          <w:rFonts w:ascii="Arial" w:hAnsi="Arial" w:cs="Arial"/>
+          <w:color w:val="333333"/>
+        </w:rPr>
+      </w:pPr>
+      <w:r>
+        <w:rPr>
+          <w:rFonts w:ascii="Arial" w:hAnsi="Arial" w:cs="Arial"/>
+          <w:color w:val="333333"/>
+        </w:rPr>
+        <w:t>Why Do You Like the Job?</w:t>
+      </w:r>
+      <w:r>
+        <w:rPr>
+          <w:rFonts w:ascii="Arial" w:hAnsi="Arial" w:cs="Arial"/>
+          <w:color w:val="333333"/>
+        </w:rPr>
+        <w:tab/>
       </w:r>
     </w:p>
     <w:p>
@@ -653,55 +843,12 @@
           <w:ilvl w:val="0"/>
           <w:numId w:val="9"/>
         </w:numPr>
-        <w:shd w:val="clear" w:color="auto" w:fill="FFFFFF"/>
-        <w:spacing w:after="225"/>
-        <w:outlineLvl w:val="2"/>
-        <w:rPr>
-          <w:rFonts w:ascii="Arial" w:eastAsia="Times New Roman" w:hAnsi="Arial" w:cs="Arial"/>
-          <w:b/>
-          <w:bCs/>
-          <w:color w:val="333333"/>
-          <w:sz w:val="27"/>
-          <w:szCs w:val="27"/>
-        </w:rPr>
-      </w:pPr>
-      <w:r>
-        <w:rPr>
-          <w:rFonts w:eastAsia="Batang" w:cs="Batang"/>
-          <w:color w:val="333333"/>
-        </w:rPr>
-        <w:t>I feel connected by the mission of streamlining the process, making it easy so trades people will be more stress free and focus on what’s important</w:t>
-      </w:r>
-    </w:p>
-    <w:p>
-      <w:pPr>
         <w:tabs>
           <w:tab w:val="left" w:pos="4040"/>
         </w:tabs>
-        <w:rPr>
-          <w:b/>
-          <w:bCs/>
-          <w:sz w:val="28"/>
-          <w:szCs w:val="28"/>
-        </w:rPr>
-      </w:pPr>
-    </w:p>
-    <w:p>
-      <w:pPr>
-        <w:pStyle w:val="Heading3"/>
-        <w:shd w:val="clear" w:color="auto" w:fill="FFFFFF"/>
-        <w:spacing w:before="0" w:beforeAutospacing="0" w:after="225" w:afterAutospacing="0"/>
-        <w:rPr>
-          <w:rFonts w:ascii="Arial" w:hAnsi="Arial" w:cs="Arial"/>
-          <w:color w:val="333333"/>
-        </w:rPr>
-      </w:pPr>
-      <w:r>
-        <w:rPr>
-          <w:rFonts w:ascii="Arial" w:hAnsi="Arial" w:cs="Arial"/>
-          <w:color w:val="333333"/>
-        </w:rPr>
-        <w:t>Why Do You Like the Job?</w:t>
+      </w:pPr>
+      <w:r>
+        <w:t xml:space="preserve">I really want to be with my wife… </w:t>
       </w:r>
     </w:p>
     <w:p>
@@ -716,7 +863,37 @@
         </w:tabs>
       </w:pPr>
       <w:r>
-        <w:t xml:space="preserve">I really want to be with my wife… </w:t>
+        <w:t xml:space="preserve">As </w:t>
+      </w:r>
+      <w:r>
+        <w:t xml:space="preserve">an individual </w:t>
+      </w:r>
+      <w:r>
+        <w:t>who</w:t>
+      </w:r>
+      <w:r>
+        <w:t xml:space="preserve"> comes from the nation of multiculturism, I</w:t>
+      </w:r>
+      <w:r>
+        <w:t xml:space="preserve"> feel</w:t>
+      </w:r>
+      <w:r>
+        <w:t xml:space="preserve"> more</w:t>
+      </w:r>
+      <w:r>
+        <w:t xml:space="preserve"> comfortable working with international </w:t>
+      </w:r>
+      <w:r>
+        <w:t>peers</w:t>
+      </w:r>
+      <w:r>
+        <w:t xml:space="preserve"> speaking</w:t>
+      </w:r>
+      <w:r>
+        <w:t xml:space="preserve"> English language</w:t>
+      </w:r>
+      <w:r>
+        <w:t xml:space="preserve"> </w:t>
       </w:r>
     </w:p>
     <w:p>
@@ -730,39 +907,6 @@
           <w:tab w:val="left" w:pos="4040"/>
         </w:tabs>
       </w:pPr>
-      <w:r>
-        <w:t xml:space="preserve">As </w:t>
-      </w:r>
-      <w:r>
-        <w:t xml:space="preserve">an individual </w:t>
-      </w:r>
-      <w:r>
-        <w:t>who</w:t>
-      </w:r>
-      <w:r>
-        <w:t xml:space="preserve"> comes from the nation of multiculturism, I</w:t>
-      </w:r>
-      <w:r>
-        <w:t xml:space="preserve"> feel</w:t>
-      </w:r>
-      <w:r>
-        <w:t xml:space="preserve"> more</w:t>
-      </w:r>
-      <w:r>
-        <w:t xml:space="preserve"> comfortable working with international </w:t>
-      </w:r>
-      <w:r>
-        <w:t>peers</w:t>
-      </w:r>
-      <w:r>
-        <w:t xml:space="preserve"> speaking</w:t>
-      </w:r>
-      <w:r>
-        <w:t xml:space="preserve"> English language</w:t>
-      </w:r>
-      <w:r>
-        <w:t xml:space="preserve"> </w:t>
-      </w:r>
     </w:p>
     <w:p>
       <w:pPr>
@@ -775,6 +919,9 @@
           <w:tab w:val="left" w:pos="4040"/>
         </w:tabs>
       </w:pPr>
+      <w:r>
+        <w:t xml:space="preserve">In my previous job, I was limited to developing a single page application, and small part of whole codes </w:t>
+      </w:r>
     </w:p>
     <w:p>
       <w:pPr>
@@ -788,23 +935,56 @@
         </w:tabs>
       </w:pPr>
       <w:r>
-        <w:t xml:space="preserve">In my previous job, I was limited to developing a single page application, and small part of whole codes </w:t>
-      </w:r>
-    </w:p>
-    <w:p>
-      <w:pPr>
-        <w:pStyle w:val="ListParagraph"/>
-        <w:numPr>
-          <w:ilvl w:val="0"/>
-          <w:numId w:val="9"/>
-        </w:numPr>
+        <w:t>I want to be in the job where I am given more responsibility and opportunity to utilize my skillsets and build larger applications</w:t>
+      </w:r>
+    </w:p>
+    <w:p>
+      <w:pPr>
+        <w:ind w:left="360"/>
+        <w:rPr>
+          <w:sz w:val="28"/>
+          <w:szCs w:val="28"/>
+        </w:rPr>
+      </w:pPr>
+    </w:p>
+    <w:p>
+      <w:pPr>
+        <w:ind w:left="360"/>
+        <w:rPr>
+          <w:sz w:val="28"/>
+          <w:szCs w:val="28"/>
+        </w:rPr>
+      </w:pPr>
+      <w:r>
+        <w:rPr>
+          <w:sz w:val="28"/>
+          <w:szCs w:val="28"/>
+        </w:rPr>
+        <w:t xml:space="preserve">I am motivated by the feeling of overcoming challenges and creating a program that not only works but loved by clients. For example, when I was working at </w:t>
+      </w:r>
+      <w:proofErr w:type="spellStart"/>
+      <w:r>
+        <w:rPr>
+          <w:sz w:val="28"/>
+          <w:szCs w:val="28"/>
+        </w:rPr>
+        <w:t>SiteMax</w:t>
+      </w:r>
+      <w:proofErr w:type="spellEnd"/>
+      <w:r>
+        <w:rPr>
+          <w:sz w:val="28"/>
+          <w:szCs w:val="28"/>
+        </w:rPr>
+        <w:t xml:space="preserve"> Systems inc. I was responsible of creating a small front-end application on behalf of Bold construction. I had to dissect the business requirements and deploy solutions after review. It was a long process. But, when it was done, and when a friend of mine who was in charge of delivering web solutions to clients came say “Hey Moe, Bold construction really loved your solution. So much so that they showed your app to a person at the government.” I was thrilled by the feeling. I love the feeling of how the solution I created brings smile to customers, and I want to continue this pursuit at this company.</w:t>
+      </w:r>
+    </w:p>
+    <w:p>
+      <w:pPr>
         <w:tabs>
           <w:tab w:val="left" w:pos="4040"/>
         </w:tabs>
       </w:pPr>
-      <w:r>
-        <w:t>I want to be in the job where I am given more responsibility and opportunity to utilize my skillsets and build larger applications</w:t>
-      </w:r>
     </w:p>
     <w:p>
       <w:pPr>
@@ -827,7 +1007,15 @@
         </w:tabs>
       </w:pPr>
       <w:r>
-        <w:t>I am looking for opportunities that will able me to grow as a front-end developer, and am given more responsibility to utilize my skillsets to build larger applications.</w:t>
+        <w:t xml:space="preserve">I am looking for opportunities that will able me to grow as a front-end </w:t>
+      </w:r>
+      <w:proofErr w:type="gramStart"/>
+      <w:r>
+        <w:t>developer, and</w:t>
+      </w:r>
+      <w:proofErr w:type="gramEnd"/>
+      <w:r>
+        <w:t xml:space="preserve"> am given more responsibility to utilize my skillsets to build larger applications.</w:t>
       </w:r>
     </w:p>
     <w:p>
@@ -854,7 +1042,23 @@
           <w:sz w:val="28"/>
           <w:szCs w:val="28"/>
         </w:rPr>
-        <w:t>I am looking for opportunites to</w:t>
+        <w:t xml:space="preserve">I am looking for </w:t>
+      </w:r>
+      <w:proofErr w:type="spellStart"/>
+      <w:r>
+        <w:rPr>
+          <w:sz w:val="28"/>
+          <w:szCs w:val="28"/>
+        </w:rPr>
+        <w:t>opportunites</w:t>
+      </w:r>
+      <w:proofErr w:type="spellEnd"/>
+      <w:r>
+        <w:rPr>
+          <w:sz w:val="28"/>
+          <w:szCs w:val="28"/>
+        </w:rPr>
+        <w:t xml:space="preserve"> to</w:t>
       </w:r>
     </w:p>
     <w:p>
@@ -1025,7 +1229,27 @@
           <w:sz w:val="28"/>
           <w:szCs w:val="28"/>
         </w:rPr>
-        <w:t xml:space="preserve">I lived in a country where multiculture is the norm. </w:t>
+        <w:t xml:space="preserve">I lived in a country where </w:t>
+      </w:r>
+      <w:proofErr w:type="spellStart"/>
+      <w:r>
+        <w:rPr>
+          <w:b/>
+          <w:bCs/>
+          <w:sz w:val="28"/>
+          <w:szCs w:val="28"/>
+        </w:rPr>
+        <w:t>multiculture</w:t>
+      </w:r>
+      <w:proofErr w:type="spellEnd"/>
+      <w:r>
+        <w:rPr>
+          <w:b/>
+          <w:bCs/>
+          <w:sz w:val="28"/>
+          <w:szCs w:val="28"/>
+        </w:rPr>
+        <w:t xml:space="preserve"> is the norm. </w:t>
       </w:r>
     </w:p>
     <w:p>
@@ -1102,8 +1326,23 @@
           <w:sz w:val="28"/>
           <w:szCs w:val="28"/>
         </w:rPr>
-        <w:lastRenderedPageBreak/>
-        <w:t>I self taught bash scripting to streamline ionic mobile app development</w:t>
+        <w:t xml:space="preserve">I </w:t>
+      </w:r>
+      <w:proofErr w:type="spellStart"/>
+      <w:r>
+        <w:rPr>
+          <w:sz w:val="28"/>
+          <w:szCs w:val="28"/>
+        </w:rPr>
+        <w:t>self taught</w:t>
+      </w:r>
+      <w:proofErr w:type="spellEnd"/>
+      <w:r>
+        <w:rPr>
+          <w:sz w:val="28"/>
+          <w:szCs w:val="28"/>
+        </w:rPr>
+        <w:t xml:space="preserve"> bash scripting to streamline ionic mobile app development</w:t>
       </w:r>
     </w:p>
     <w:p>
@@ -1123,7 +1362,23 @@
           <w:sz w:val="28"/>
           <w:szCs w:val="28"/>
         </w:rPr>
-        <w:t>I took team treehouse’s python web techdegree to improve my skillsets in the field I was working in</w:t>
+        <w:t xml:space="preserve">I took team treehouse’s python web </w:t>
+      </w:r>
+      <w:proofErr w:type="spellStart"/>
+      <w:r>
+        <w:rPr>
+          <w:sz w:val="28"/>
+          <w:szCs w:val="28"/>
+        </w:rPr>
+        <w:t>techdegree</w:t>
+      </w:r>
+      <w:proofErr w:type="spellEnd"/>
+      <w:r>
+        <w:rPr>
+          <w:sz w:val="28"/>
+          <w:szCs w:val="28"/>
+        </w:rPr>
+        <w:t xml:space="preserve"> to improve my skillsets in the field I was working in</w:t>
       </w:r>
     </w:p>
     <w:p>
@@ -1143,7 +1398,23 @@
           <w:sz w:val="28"/>
           <w:szCs w:val="28"/>
         </w:rPr>
-        <w:t xml:space="preserve">After leaving the company, I taught myself React to improve my </w:t>
+        <w:t xml:space="preserve">After leaving the company, I taught myself React to improve </w:t>
+      </w:r>
+      <w:proofErr w:type="gramStart"/>
+      <w:r>
+        <w:rPr>
+          <w:sz w:val="28"/>
+          <w:szCs w:val="28"/>
+        </w:rPr>
+        <w:t>my</w:t>
+      </w:r>
+      <w:proofErr w:type="gramEnd"/>
+      <w:r>
+        <w:rPr>
+          <w:sz w:val="28"/>
+          <w:szCs w:val="28"/>
+        </w:rPr>
+        <w:t xml:space="preserve"> </w:t>
       </w:r>
       <w:r>
         <w:rPr>
@@ -1191,7 +1462,23 @@
           <w:sz w:val="28"/>
           <w:szCs w:val="28"/>
         </w:rPr>
-        <w:t xml:space="preserve"> someone who is a fluent English speaker who enjoys working with peers from other nations. And the person who constrive to</w:t>
+        <w:t xml:space="preserve"> someone who is a fluent English speaker who enjoys working with peers from other nations. And the person who </w:t>
+      </w:r>
+      <w:proofErr w:type="spellStart"/>
+      <w:r>
+        <w:rPr>
+          <w:sz w:val="28"/>
+          <w:szCs w:val="28"/>
+        </w:rPr>
+        <w:t>constrive</w:t>
+      </w:r>
+      <w:proofErr w:type="spellEnd"/>
+      <w:r>
+        <w:rPr>
+          <w:sz w:val="28"/>
+          <w:szCs w:val="28"/>
+        </w:rPr>
+        <w:t xml:space="preserve"> to</w:t>
       </w:r>
     </w:p>
     <w:p>
@@ -1292,6 +1579,7 @@
           <w:rFonts w:asciiTheme="minorHAnsi" w:hAnsiTheme="minorHAnsi" w:cs="Arial"/>
           <w:color w:val="000000"/>
         </w:rPr>
+        <w:lastRenderedPageBreak/>
         <w:t>"I am looking to work at a company that shares some of my values, and I believe</w:t>
       </w:r>
       <w:r>
@@ -1449,34 +1737,43 @@
           <w:sz w:val="28"/>
           <w:szCs w:val="28"/>
         </w:rPr>
-        <w:t xml:space="preserve">I am motivated by the feeling of overcoming challenges and creating a program that not only works but loved by clients. For example, when I was working at SiteMax Systems inc. I was responsible of creating a small front-end application on behalf of Bold construction. I had to dissect the business requirements and deploy solutions after review. It was a long process. But, when it was done, and </w:t>
-      </w:r>
-      <w:r>
-        <w:rPr>
-          <w:sz w:val="28"/>
-          <w:szCs w:val="28"/>
-        </w:rPr>
-        <w:lastRenderedPageBreak/>
-        <w:t>when a friend of mine who was in charge of delivering web solutions to clients came say “Hey Moe, Bold construction really loved your solution. So much so that they showed your app to a person at the government.” I was thrilled by the feeling. I love the feeling of how the solution I created brings smile to customers, and I want to continue this pursuit at this company.</w:t>
-      </w:r>
-    </w:p>
-    <w:p>
-      <w:pPr>
-        <w:rPr>
-          <w:b/>
-          <w:bCs/>
-          <w:sz w:val="28"/>
-          <w:szCs w:val="28"/>
-        </w:rPr>
-      </w:pPr>
-    </w:p>
-    <w:p>
-      <w:pPr>
-        <w:rPr>
-          <w:sz w:val="28"/>
-          <w:szCs w:val="28"/>
-        </w:rPr>
-      </w:pPr>
+        <w:t xml:space="preserve">I am motivated by the feeling of overcoming challenges and creating a program that not only works but loved by clients. For example, when I was working at </w:t>
+      </w:r>
+      <w:proofErr w:type="spellStart"/>
+      <w:r>
+        <w:rPr>
+          <w:sz w:val="28"/>
+          <w:szCs w:val="28"/>
+        </w:rPr>
+        <w:t>SiteMax</w:t>
+      </w:r>
+      <w:proofErr w:type="spellEnd"/>
+      <w:r>
+        <w:rPr>
+          <w:sz w:val="28"/>
+          <w:szCs w:val="28"/>
+        </w:rPr>
+        <w:t xml:space="preserve"> Systems inc. I was responsible of creating a small front-end application on behalf of Bold construction. I had to dissect the business requirements and deploy solutions after review. It was a long process. But, when it was done, and when a friend of mine who was in charge of delivering web solutions to clients came say “Hey Moe, Bold construction really loved your solution. So much so that they showed your app to a person at the government.” I was thrilled by the feeling. I love the feeling of how the solution I created brings smile to customers, and I want to continue this pursuit at this company.</w:t>
+      </w:r>
+    </w:p>
+    <w:p>
+      <w:pPr>
+        <w:rPr>
+          <w:b/>
+          <w:bCs/>
+          <w:sz w:val="28"/>
+          <w:szCs w:val="28"/>
+        </w:rPr>
+      </w:pPr>
+    </w:p>
+    <w:p>
+      <w:pPr>
+        <w:rPr>
+          <w:sz w:val="28"/>
+          <w:szCs w:val="28"/>
+        </w:rPr>
+      </w:pPr>
+      <w:proofErr w:type="spellStart"/>
       <w:r>
         <w:rPr>
           <w:sz w:val="28"/>
@@ -1484,6 +1781,7 @@
         </w:rPr>
         <w:t>Tridge</w:t>
       </w:r>
+      <w:proofErr w:type="spellEnd"/>
     </w:p>
     <w:p>
       <w:pPr>
@@ -1595,9 +1893,11 @@
       <w:r>
         <w:t>”</w:t>
       </w:r>
+      <w:proofErr w:type="spellStart"/>
       <w:r>
         <w:t>를</w:t>
       </w:r>
+      <w:proofErr w:type="spellEnd"/>
       <w:r>
         <w:t> </w:t>
       </w:r>
@@ -1648,8 +1948,17 @@
           <w:sz w:val="28"/>
           <w:szCs w:val="28"/>
         </w:rPr>
-        <w:t>Motivation of working at Tridge</w:t>
-      </w:r>
+        <w:t xml:space="preserve">Motivation of working at </w:t>
+      </w:r>
+      <w:proofErr w:type="spellStart"/>
+      <w:r>
+        <w:rPr>
+          <w:sz w:val="28"/>
+          <w:szCs w:val="28"/>
+        </w:rPr>
+        <w:t>Tridge</w:t>
+      </w:r>
+      <w:proofErr w:type="spellEnd"/>
     </w:p>
     <w:p>
       <w:pPr>
@@ -1734,6 +2043,7 @@
           <w:sz w:val="28"/>
           <w:szCs w:val="28"/>
         </w:rPr>
+        <w:lastRenderedPageBreak/>
         <w:t>Working on behalf of my homeland in South Korea</w:t>
       </w:r>
     </w:p>
@@ -1984,6 +2294,7 @@
         </w:rPr>
         <w:t xml:space="preserve">hen I was working at </w:t>
       </w:r>
+      <w:proofErr w:type="spellStart"/>
       <w:r>
         <w:rPr>
           <w:sz w:val="28"/>
@@ -2010,7 +2321,15 @@
           <w:sz w:val="28"/>
           <w:szCs w:val="28"/>
         </w:rPr>
-        <w:t xml:space="preserve">ax </w:t>
+        <w:t>ax</w:t>
+      </w:r>
+      <w:proofErr w:type="spellEnd"/>
+      <w:r>
+        <w:rPr>
+          <w:sz w:val="28"/>
+          <w:szCs w:val="28"/>
+        </w:rPr>
+        <w:t xml:space="preserve"> </w:t>
       </w:r>
       <w:r>
         <w:rPr>
@@ -2335,7 +2654,23 @@
           <w:sz w:val="28"/>
           <w:szCs w:val="28"/>
         </w:rPr>
-        <w:t>I am looking for opportunites to</w:t>
+        <w:t xml:space="preserve">I am looking for </w:t>
+      </w:r>
+      <w:proofErr w:type="spellStart"/>
+      <w:r>
+        <w:rPr>
+          <w:sz w:val="28"/>
+          <w:szCs w:val="28"/>
+        </w:rPr>
+        <w:t>opportunites</w:t>
+      </w:r>
+      <w:proofErr w:type="spellEnd"/>
+      <w:r>
+        <w:rPr>
+          <w:sz w:val="28"/>
+          <w:szCs w:val="28"/>
+        </w:rPr>
+        <w:t xml:space="preserve"> to</w:t>
       </w:r>
     </w:p>
     <w:p>

</xml_diff>

<commit_message>
feat: Add progress #14 'Refining Personal Statement, Tridge'
</commit_message>
<xml_diff>
--- a/personal_statements/Tridge/personal_statment.docx
+++ b/personal_statements/Tridge/personal_statment.docx
@@ -595,12 +595,8 @@
         <w:spacing w:after="225"/>
         <w:outlineLvl w:val="2"/>
         <w:rPr>
-          <w:rFonts w:ascii="Arial" w:eastAsia="Times New Roman" w:hAnsi="Arial" w:cs="Arial"/>
-          <w:b/>
-          <w:bCs/>
-          <w:color w:val="333333"/>
-          <w:sz w:val="27"/>
-          <w:szCs w:val="27"/>
+          <w:rFonts w:eastAsia="Batang" w:cs="Batang"/>
+          <w:color w:val="333333"/>
         </w:rPr>
       </w:pPr>
     </w:p>
@@ -623,153 +619,30 @@
           <w:rFonts w:eastAsia="Batang" w:cs="Batang"/>
           <w:color w:val="333333"/>
         </w:rPr>
-        <w:t>I understand how painful the process is for retailers and producers to find suppliers and distributers to fill their needs and serve customers</w:t>
+        <w:t xml:space="preserve">I </w:t>
       </w:r>
       <w:r>
         <w:rPr>
           <w:rFonts w:eastAsia="Batang" w:cs="Batang"/>
           <w:color w:val="333333"/>
         </w:rPr>
-        <w:t xml:space="preserve">. </w:t>
+        <w:t>want to be a part of the</w:t>
       </w:r>
       <w:r>
         <w:rPr>
           <w:rFonts w:eastAsia="Batang" w:cs="Batang"/>
           <w:color w:val="333333"/>
         </w:rPr>
-        <w:t>And</w:t>
+        <w:t xml:space="preserve"> company’s mission of</w:t>
       </w:r>
       <w:r>
         <w:rPr>
           <w:rFonts w:eastAsia="Batang" w:cs="Batang"/>
           <w:color w:val="333333"/>
         </w:rPr>
-        <w:t xml:space="preserve"> I understand how more frustrating it is when </w:t>
-      </w:r>
-      <w:proofErr w:type="spellStart"/>
-      <w:r>
-        <w:rPr>
-          <w:rFonts w:eastAsia="Batang" w:cs="Batang"/>
-          <w:color w:val="333333"/>
-        </w:rPr>
-        <w:t>unexpectancies</w:t>
-      </w:r>
-      <w:proofErr w:type="spellEnd"/>
-      <w:r>
-        <w:rPr>
-          <w:rFonts w:eastAsia="Batang" w:cs="Batang"/>
-          <w:color w:val="333333"/>
-        </w:rPr>
-        <w:t xml:space="preserve"> occur such as trade wars and COVID-19 that cause them to find alternatives.</w:t>
-      </w:r>
-      <w:r>
-        <w:rPr>
-          <w:rFonts w:eastAsia="Batang" w:cs="Batang"/>
-          <w:color w:val="333333"/>
-        </w:rPr>
-        <w:t xml:space="preserve"> </w:t>
-      </w:r>
-      <w:r>
-        <w:rPr>
-          <w:rFonts w:eastAsia="Batang" w:cs="Batang"/>
-          <w:color w:val="333333"/>
-        </w:rPr>
-        <w:t xml:space="preserve">As an individual who eats cereal produced by </w:t>
-      </w:r>
-      <w:proofErr w:type="spellStart"/>
-      <w:r>
-        <w:rPr>
-          <w:rFonts w:eastAsia="Batang" w:cs="Batang"/>
-          <w:color w:val="333333"/>
-        </w:rPr>
-        <w:t>Kellog</w:t>
-      </w:r>
-      <w:proofErr w:type="spellEnd"/>
-      <w:r>
-        <w:rPr>
-          <w:rFonts w:eastAsia="Batang" w:cs="Batang"/>
-          <w:color w:val="333333"/>
-        </w:rPr>
-        <w:t>, Banana</w:t>
-      </w:r>
-      <w:r>
-        <w:rPr>
-          <w:rFonts w:eastAsia="Batang" w:cs="Batang"/>
-          <w:color w:val="333333"/>
-        </w:rPr>
-        <w:t>s</w:t>
-      </w:r>
-      <w:r>
-        <w:rPr>
-          <w:rFonts w:eastAsia="Batang" w:cs="Batang"/>
-          <w:color w:val="333333"/>
-        </w:rPr>
-        <w:t xml:space="preserve"> from Dole</w:t>
-      </w:r>
-      <w:r>
-        <w:rPr>
-          <w:rFonts w:eastAsia="Batang" w:cs="Batang"/>
-          <w:color w:val="333333"/>
-        </w:rPr>
-        <w:t>,</w:t>
-      </w:r>
-      <w:r>
-        <w:rPr>
-          <w:rFonts w:eastAsia="Batang" w:cs="Batang"/>
-          <w:color w:val="333333"/>
-        </w:rPr>
-        <w:t xml:space="preserve"> and Nesquik from </w:t>
-      </w:r>
-      <w:proofErr w:type="spellStart"/>
-      <w:r>
-        <w:rPr>
-          <w:rFonts w:eastAsia="Batang" w:cs="Batang"/>
-          <w:color w:val="333333"/>
-        </w:rPr>
-        <w:t>Nestie</w:t>
-      </w:r>
-      <w:proofErr w:type="spellEnd"/>
-      <w:r>
-        <w:rPr>
-          <w:rFonts w:eastAsia="Batang" w:cs="Batang"/>
-          <w:color w:val="333333"/>
-        </w:rPr>
-        <w:t xml:space="preserve"> purchased</w:t>
-      </w:r>
-      <w:r>
-        <w:rPr>
-          <w:rFonts w:eastAsia="Batang" w:cs="Batang"/>
-          <w:color w:val="333333"/>
-        </w:rPr>
-        <w:t xml:space="preserve"> at Walmart, I want to be a part of the company’s mission to </w:t>
-      </w:r>
-      <w:r>
-        <w:rPr>
-          <w:rFonts w:eastAsia="Batang" w:cs="Batang"/>
-          <w:color w:val="333333"/>
-        </w:rPr>
-        <w:t>operate, improve and safeguard the global trade system</w:t>
-      </w:r>
-      <w:r>
-        <w:rPr>
-          <w:rFonts w:eastAsia="Batang" w:cs="Batang"/>
-          <w:color w:val="333333"/>
-        </w:rPr>
-        <w:t xml:space="preserve">, so at the end, my family can have their daily needs </w:t>
-      </w:r>
-      <w:r>
-        <w:rPr>
-          <w:rFonts w:eastAsia="Batang" w:cs="Batang"/>
-          <w:color w:val="333333"/>
-        </w:rPr>
-        <w:t>met.</w:t>
-      </w:r>
-    </w:p>
-    <w:p>
-      <w:pPr>
-        <w:shd w:val="clear" w:color="auto" w:fill="FFFFFF"/>
-        <w:spacing w:after="225"/>
-        <w:outlineLvl w:val="2"/>
+        <w:t xml:space="preserve"> making the global trades happen.</w:t>
+      </w:r>
+      <w:r>
         <w:rPr>
           <w:rFonts w:ascii="Arial" w:eastAsia="Times New Roman" w:hAnsi="Arial" w:cs="Arial"/>
           <w:b/>
@@ -778,7 +651,154 @@
           <w:sz w:val="27"/>
           <w:szCs w:val="27"/>
         </w:rPr>
-      </w:pPr>
+        <w:t xml:space="preserve"> </w:t>
+      </w:r>
+      <w:r>
+        <w:rPr>
+          <w:rFonts w:eastAsia="Batang" w:cs="Batang"/>
+          <w:color w:val="333333"/>
+        </w:rPr>
+        <w:t>I understand how painful the process is for retailers and producers to find suppliers and distributers to fill their needs and serve customers</w:t>
+      </w:r>
+      <w:r>
+        <w:rPr>
+          <w:rFonts w:eastAsia="Batang" w:cs="Batang"/>
+          <w:color w:val="333333"/>
+        </w:rPr>
+        <w:t xml:space="preserve">. </w:t>
+      </w:r>
+      <w:r>
+        <w:rPr>
+          <w:rFonts w:eastAsia="Batang" w:cs="Batang"/>
+          <w:color w:val="333333"/>
+        </w:rPr>
+        <w:t>And</w:t>
+      </w:r>
+      <w:r>
+        <w:rPr>
+          <w:rFonts w:eastAsia="Batang" w:cs="Batang"/>
+          <w:color w:val="333333"/>
+        </w:rPr>
+        <w:t xml:space="preserve"> I understand how more frustrating it is when </w:t>
+      </w:r>
+      <w:proofErr w:type="spellStart"/>
+      <w:r>
+        <w:rPr>
+          <w:rFonts w:eastAsia="Batang" w:cs="Batang"/>
+          <w:color w:val="333333"/>
+        </w:rPr>
+        <w:t>unexpectancies</w:t>
+      </w:r>
+      <w:proofErr w:type="spellEnd"/>
+      <w:r>
+        <w:rPr>
+          <w:rFonts w:eastAsia="Batang" w:cs="Batang"/>
+          <w:color w:val="333333"/>
+        </w:rPr>
+        <w:t xml:space="preserve"> occur such as trade wars and COVID-19 that cause them to find alternatives. As an individual who eats cereal produced by </w:t>
+      </w:r>
+      <w:proofErr w:type="spellStart"/>
+      <w:r>
+        <w:rPr>
+          <w:rFonts w:eastAsia="Batang" w:cs="Batang"/>
+          <w:color w:val="333333"/>
+        </w:rPr>
+        <w:t>Kellog</w:t>
+      </w:r>
+      <w:proofErr w:type="spellEnd"/>
+      <w:r>
+        <w:rPr>
+          <w:rFonts w:eastAsia="Batang" w:cs="Batang"/>
+          <w:color w:val="333333"/>
+        </w:rPr>
+        <w:t>, Banana</w:t>
+      </w:r>
+      <w:r>
+        <w:rPr>
+          <w:rFonts w:eastAsia="Batang" w:cs="Batang"/>
+          <w:color w:val="333333"/>
+        </w:rPr>
+        <w:t>s</w:t>
+      </w:r>
+      <w:r>
+        <w:rPr>
+          <w:rFonts w:eastAsia="Batang" w:cs="Batang"/>
+          <w:color w:val="333333"/>
+        </w:rPr>
+        <w:t xml:space="preserve"> from Dole</w:t>
+      </w:r>
+      <w:r>
+        <w:rPr>
+          <w:rFonts w:eastAsia="Batang" w:cs="Batang"/>
+          <w:color w:val="333333"/>
+        </w:rPr>
+        <w:t>,</w:t>
+      </w:r>
+      <w:r>
+        <w:rPr>
+          <w:rFonts w:eastAsia="Batang" w:cs="Batang"/>
+          <w:color w:val="333333"/>
+        </w:rPr>
+        <w:t xml:space="preserve"> and Nesquik from </w:t>
+      </w:r>
+      <w:proofErr w:type="spellStart"/>
+      <w:r>
+        <w:rPr>
+          <w:rFonts w:eastAsia="Batang" w:cs="Batang"/>
+          <w:color w:val="333333"/>
+        </w:rPr>
+        <w:t>Nestie</w:t>
+      </w:r>
+      <w:proofErr w:type="spellEnd"/>
+      <w:r>
+        <w:rPr>
+          <w:rFonts w:eastAsia="Batang" w:cs="Batang"/>
+          <w:color w:val="333333"/>
+        </w:rPr>
+        <w:t xml:space="preserve"> purchased</w:t>
+      </w:r>
+      <w:r>
+        <w:rPr>
+          <w:rFonts w:eastAsia="Batang" w:cs="Batang"/>
+          <w:color w:val="333333"/>
+        </w:rPr>
+        <w:t xml:space="preserve"> at Walmart, I want to be a part of the company’s </w:t>
+      </w:r>
+      <w:r>
+        <w:rPr>
+          <w:rFonts w:eastAsia="Batang" w:cs="Batang"/>
+          <w:color w:val="333333"/>
+        </w:rPr>
+        <w:t>goal</w:t>
+      </w:r>
+      <w:r>
+        <w:rPr>
+          <w:rFonts w:eastAsia="Batang" w:cs="Batang"/>
+          <w:color w:val="333333"/>
+        </w:rPr>
+        <w:t xml:space="preserve"> to </w:t>
+      </w:r>
+      <w:r>
+        <w:rPr>
+          <w:rFonts w:eastAsia="Batang" w:cs="Batang"/>
+          <w:color w:val="333333"/>
+        </w:rPr>
+        <w:t>operate, improve and safeguard the global trade system</w:t>
+      </w:r>
+      <w:r>
+        <w:rPr>
+          <w:rFonts w:eastAsia="Batang" w:cs="Batang"/>
+          <w:color w:val="333333"/>
+        </w:rPr>
+        <w:t xml:space="preserve">, so at the end, my family can have their daily needs </w:t>
+      </w:r>
+      <w:r>
+        <w:rPr>
+          <w:rFonts w:eastAsia="Batang" w:cs="Batang"/>
+          <w:color w:val="333333"/>
+        </w:rPr>
+        <w:t>met.</w:t>
+      </w:r>
     </w:p>
     <w:p>
       <w:pPr>
@@ -863,13 +883,7 @@
         </w:tabs>
       </w:pPr>
       <w:r>
-        <w:t xml:space="preserve">As </w:t>
-      </w:r>
-      <w:r>
-        <w:t xml:space="preserve">an individual </w:t>
-      </w:r>
-      <w:r>
-        <w:t>who</w:t>
+        <w:t>As an individual who</w:t>
       </w:r>
       <w:r>
         <w:t xml:space="preserve"> comes from the nation of multiculturism, I</w:t>
@@ -949,7 +963,6 @@
     </w:p>
     <w:p>
       <w:pPr>
-        <w:ind w:left="360"/>
         <w:rPr>
           <w:sz w:val="28"/>
           <w:szCs w:val="28"/>
@@ -1007,6 +1020,7 @@
         </w:tabs>
       </w:pPr>
       <w:r>
+        <w:lastRenderedPageBreak/>
         <w:t xml:space="preserve">I am looking for opportunities that will able me to grow as a front-end </w:t>
       </w:r>
       <w:proofErr w:type="gramStart"/>
@@ -1455,14 +1469,7 @@
           <w:sz w:val="28"/>
           <w:szCs w:val="28"/>
         </w:rPr>
-        <w:t>The company is looking for</w:t>
-      </w:r>
-      <w:r>
-        <w:rPr>
-          <w:sz w:val="28"/>
-          <w:szCs w:val="28"/>
-        </w:rPr>
-        <w:t xml:space="preserve"> someone who is a fluent English speaker who enjoys working with peers from other nations. And the person who </w:t>
+        <w:t xml:space="preserve">The company is looking for someone who is a fluent English speaker who enjoys working with peers from other nations. And the person who </w:t>
       </w:r>
       <w:proofErr w:type="spellStart"/>
       <w:r>

</xml_diff>

<commit_message>
feat: Add progress #15 'Refining Personal Statement, Tridge'
</commit_message>
<xml_diff>
--- a/personal_statements/Tridge/personal_statment.docx
+++ b/personal_statements/Tridge/personal_statment.docx
@@ -755,7 +755,14 @@
           <w:rFonts w:eastAsia="Batang" w:cs="Batang"/>
           <w:color w:val="333333"/>
         </w:rPr>
-        <w:t xml:space="preserve"> purchased</w:t>
+        <w:t xml:space="preserve"> </w:t>
+      </w:r>
+      <w:r>
+        <w:rPr>
+          <w:rFonts w:eastAsia="Batang" w:cs="Batang"/>
+          <w:color w:val="333333"/>
+        </w:rPr>
+        <w:t>purchased</w:t>
       </w:r>
       <w:r>
         <w:rPr>
@@ -1157,357 +1164,217 @@
         <w:tabs>
           <w:tab w:val="left" w:pos="4040"/>
         </w:tabs>
+      </w:pPr>
+      <w:r>
+        <w:t xml:space="preserve">I </w:t>
+      </w:r>
+      <w:r>
+        <w:t>can build pixel perfect website given a template</w:t>
+      </w:r>
+    </w:p>
+    <w:p>
+      <w:pPr>
+        <w:pStyle w:val="ListParagraph"/>
+        <w:numPr>
+          <w:ilvl w:val="1"/>
+          <w:numId w:val="7"/>
+        </w:numPr>
+        <w:tabs>
+          <w:tab w:val="left" w:pos="4040"/>
+        </w:tabs>
+      </w:pPr>
+      <w:r>
+        <w:t>I have done this with Team treehouse’s, and I can do the same for the company given design</w:t>
+      </w:r>
+    </w:p>
+    <w:p>
+      <w:pPr>
+        <w:pStyle w:val="ListParagraph"/>
+        <w:numPr>
+          <w:ilvl w:val="0"/>
+          <w:numId w:val="7"/>
+        </w:numPr>
+        <w:tabs>
+          <w:tab w:val="left" w:pos="4040"/>
+        </w:tabs>
+      </w:pPr>
+      <w:r>
+        <w:t xml:space="preserve"> </w:t>
+      </w:r>
+      <w:r>
+        <w:t xml:space="preserve">I lived in a country where </w:t>
+      </w:r>
+      <w:proofErr w:type="spellStart"/>
+      <w:r>
+        <w:t>multiculture</w:t>
+      </w:r>
+      <w:proofErr w:type="spellEnd"/>
+      <w:r>
+        <w:t xml:space="preserve"> is the norm. </w:t>
+      </w:r>
+    </w:p>
+    <w:p>
+      <w:pPr>
+        <w:pStyle w:val="ListParagraph"/>
+        <w:numPr>
+          <w:ilvl w:val="1"/>
+          <w:numId w:val="7"/>
+        </w:numPr>
+        <w:tabs>
+          <w:tab w:val="left" w:pos="4040"/>
+        </w:tabs>
+      </w:pPr>
+      <w:r>
+        <w:t>With fluency in English, I can communicate with English-speaking peers</w:t>
+      </w:r>
+    </w:p>
+    <w:p>
+      <w:pPr>
         <w:rPr>
           <w:b/>
           <w:bCs/>
-          <w:sz w:val="28"/>
-          <w:szCs w:val="28"/>
-        </w:rPr>
-      </w:pPr>
-      <w:r>
+        </w:rPr>
+      </w:pPr>
+    </w:p>
+    <w:p>
+      <w:pPr>
+        <w:pStyle w:val="ListParagraph"/>
+        <w:numPr>
+          <w:ilvl w:val="0"/>
+          <w:numId w:val="7"/>
+        </w:numPr>
+      </w:pPr>
+      <w:r>
+        <w:t>I always strive to improve my area of expertise</w:t>
+      </w:r>
+    </w:p>
+    <w:p>
+      <w:pPr>
+        <w:pStyle w:val="ListParagraph"/>
+        <w:numPr>
+          <w:ilvl w:val="1"/>
+          <w:numId w:val="7"/>
+        </w:numPr>
+      </w:pPr>
+      <w:r>
+        <w:t xml:space="preserve">I </w:t>
+      </w:r>
+      <w:proofErr w:type="spellStart"/>
+      <w:r>
+        <w:t>self taught</w:t>
+      </w:r>
+      <w:proofErr w:type="spellEnd"/>
+      <w:r>
+        <w:t xml:space="preserve"> bash scripting to streamline ionic mobile app development</w:t>
+      </w:r>
+    </w:p>
+    <w:p>
+      <w:pPr>
+        <w:pStyle w:val="ListParagraph"/>
+        <w:numPr>
+          <w:ilvl w:val="1"/>
+          <w:numId w:val="7"/>
+        </w:numPr>
+      </w:pPr>
+      <w:r>
+        <w:t xml:space="preserve">I took team treehouse’s python web </w:t>
+      </w:r>
+      <w:proofErr w:type="spellStart"/>
+      <w:r>
+        <w:t>techdegree</w:t>
+      </w:r>
+      <w:proofErr w:type="spellEnd"/>
+      <w:r>
+        <w:t xml:space="preserve"> to improve my skillsets in the field I was working in</w:t>
+      </w:r>
+    </w:p>
+    <w:p>
+      <w:pPr>
+        <w:pStyle w:val="ListParagraph"/>
+        <w:numPr>
+          <w:ilvl w:val="1"/>
+          <w:numId w:val="7"/>
+        </w:numPr>
+      </w:pPr>
+      <w:r>
+        <w:t xml:space="preserve">After leaving the company, I taught myself React to improve </w:t>
+      </w:r>
+      <w:proofErr w:type="gramStart"/>
+      <w:r>
+        <w:t>my</w:t>
+      </w:r>
+      <w:proofErr w:type="gramEnd"/>
+      <w:r>
+        <w:t xml:space="preserve"> </w:t>
+      </w:r>
+      <w:r>
+        <w:t xml:space="preserve">expand my </w:t>
+      </w:r>
+      <w:r>
+        <w:t>skillsets as a developer</w:t>
+      </w:r>
+    </w:p>
+    <w:p>
+      <w:pPr>
         <w:rPr>
           <w:b/>
           <w:bCs/>
-          <w:sz w:val="28"/>
-          <w:szCs w:val="28"/>
-        </w:rPr>
-        <w:t xml:space="preserve">I </w:t>
-      </w:r>
-      <w:r>
+        </w:rPr>
+      </w:pPr>
+    </w:p>
+    <w:p>
+      <w:r>
+        <w:t>The company is looking for someone who is a fluent English speaker who enjoys working with peers from other nations</w:t>
+      </w:r>
+      <w:r>
+        <w:t>, with deep understanding in front-end tech stack, a</w:t>
+      </w:r>
+      <w:r>
+        <w:t>nd the person who</w:t>
+      </w:r>
+      <w:r>
+        <w:t xml:space="preserve"> continues to</w:t>
+      </w:r>
+      <w:r>
+        <w:t xml:space="preserve"> </w:t>
+      </w:r>
+      <w:r>
+        <w:t>strive</w:t>
+      </w:r>
+      <w:r>
+        <w:t xml:space="preserve"> to become a better software engineer</w:t>
+      </w:r>
+      <w:r>
+        <w:t>, of which are the skills I have</w:t>
+      </w:r>
+      <w:r>
+        <w:t>.</w:t>
+      </w:r>
+    </w:p>
+    <w:p/>
+    <w:p>
+      <w:pPr>
         <w:rPr>
           <w:b/>
           <w:bCs/>
-          <w:sz w:val="28"/>
-          <w:szCs w:val="28"/>
-        </w:rPr>
-        <w:t>can build pixel perfect website given a template</w:t>
-      </w:r>
-    </w:p>
-    <w:p>
-      <w:pPr>
-        <w:pStyle w:val="ListParagraph"/>
-        <w:numPr>
-          <w:ilvl w:val="1"/>
-          <w:numId w:val="7"/>
-        </w:numPr>
-        <w:tabs>
-          <w:tab w:val="left" w:pos="4040"/>
-        </w:tabs>
-        <w:rPr>
-          <w:b/>
-          <w:bCs/>
-          <w:sz w:val="28"/>
-          <w:szCs w:val="28"/>
-        </w:rPr>
-      </w:pPr>
-      <w:r>
-        <w:rPr>
-          <w:b/>
-          <w:bCs/>
-          <w:sz w:val="28"/>
-          <w:szCs w:val="28"/>
-        </w:rPr>
-        <w:t>I have done this with Team treehouse’s, and I can do the same for the company given design</w:t>
-      </w:r>
-    </w:p>
-    <w:p>
-      <w:pPr>
-        <w:pStyle w:val="ListParagraph"/>
-        <w:numPr>
-          <w:ilvl w:val="0"/>
-          <w:numId w:val="7"/>
-        </w:numPr>
-        <w:tabs>
-          <w:tab w:val="left" w:pos="4040"/>
-        </w:tabs>
-        <w:rPr>
-          <w:b/>
-          <w:bCs/>
-          <w:sz w:val="28"/>
-          <w:szCs w:val="28"/>
-        </w:rPr>
-      </w:pPr>
-      <w:r>
-        <w:rPr>
-          <w:b/>
-          <w:bCs/>
-          <w:sz w:val="28"/>
-          <w:szCs w:val="28"/>
-        </w:rPr>
-        <w:t xml:space="preserve"> </w:t>
-      </w:r>
-      <w:r>
-        <w:rPr>
-          <w:b/>
-          <w:bCs/>
-          <w:sz w:val="28"/>
-          <w:szCs w:val="28"/>
-        </w:rPr>
-        <w:t xml:space="preserve">I lived in a country where </w:t>
+        </w:rPr>
+      </w:pPr>
+      <w:r>
+        <w:t xml:space="preserve">During my days at </w:t>
       </w:r>
       <w:proofErr w:type="spellStart"/>
       <w:r>
-        <w:rPr>
-          <w:b/>
-          <w:bCs/>
-          <w:sz w:val="28"/>
-          <w:szCs w:val="28"/>
-        </w:rPr>
-        <w:t>multiculture</w:t>
+        <w:t>SiteMax</w:t>
       </w:r>
       <w:proofErr w:type="spellEnd"/>
       <w:r>
-        <w:rPr>
-          <w:b/>
-          <w:bCs/>
-          <w:sz w:val="28"/>
-          <w:szCs w:val="28"/>
-        </w:rPr>
-        <w:t xml:space="preserve"> is the norm. </w:t>
-      </w:r>
-    </w:p>
-    <w:p>
-      <w:pPr>
-        <w:pStyle w:val="ListParagraph"/>
-        <w:numPr>
-          <w:ilvl w:val="1"/>
-          <w:numId w:val="7"/>
-        </w:numPr>
-        <w:tabs>
-          <w:tab w:val="left" w:pos="4040"/>
-        </w:tabs>
-        <w:rPr>
-          <w:b/>
-          <w:bCs/>
-          <w:sz w:val="28"/>
-          <w:szCs w:val="28"/>
-        </w:rPr>
-      </w:pPr>
-      <w:r>
-        <w:rPr>
-          <w:b/>
-          <w:bCs/>
-          <w:sz w:val="28"/>
-          <w:szCs w:val="28"/>
-        </w:rPr>
-        <w:t>With fluency in English, I can communicate with English-speaking peers</w:t>
-      </w:r>
-    </w:p>
-    <w:p>
-      <w:pPr>
-        <w:rPr>
-          <w:b/>
-          <w:bCs/>
-          <w:sz w:val="28"/>
-          <w:szCs w:val="28"/>
-        </w:rPr>
-      </w:pPr>
-    </w:p>
-    <w:p>
-      <w:pPr>
-        <w:pStyle w:val="ListParagraph"/>
-        <w:numPr>
-          <w:ilvl w:val="0"/>
-          <w:numId w:val="7"/>
-        </w:numPr>
-        <w:rPr>
-          <w:sz w:val="28"/>
-          <w:szCs w:val="28"/>
-        </w:rPr>
-      </w:pPr>
-      <w:r>
-        <w:rPr>
-          <w:sz w:val="28"/>
-          <w:szCs w:val="28"/>
-        </w:rPr>
-        <w:t>I always strive to improve my area of expertise</w:t>
-      </w:r>
-    </w:p>
-    <w:p>
-      <w:pPr>
-        <w:pStyle w:val="ListParagraph"/>
-        <w:numPr>
-          <w:ilvl w:val="1"/>
-          <w:numId w:val="7"/>
-        </w:numPr>
-        <w:rPr>
-          <w:sz w:val="28"/>
-          <w:szCs w:val="28"/>
-        </w:rPr>
-      </w:pPr>
-      <w:r>
-        <w:rPr>
-          <w:sz w:val="28"/>
-          <w:szCs w:val="28"/>
-        </w:rPr>
-        <w:t xml:space="preserve">I </w:t>
-      </w:r>
-      <w:proofErr w:type="spellStart"/>
-      <w:r>
-        <w:rPr>
-          <w:sz w:val="28"/>
-          <w:szCs w:val="28"/>
-        </w:rPr>
-        <w:t>self taught</w:t>
-      </w:r>
-      <w:proofErr w:type="spellEnd"/>
-      <w:r>
-        <w:rPr>
-          <w:sz w:val="28"/>
-          <w:szCs w:val="28"/>
-        </w:rPr>
-        <w:t xml:space="preserve"> bash scripting to streamline ionic mobile app development</w:t>
-      </w:r>
-    </w:p>
-    <w:p>
-      <w:pPr>
-        <w:pStyle w:val="ListParagraph"/>
-        <w:numPr>
-          <w:ilvl w:val="1"/>
-          <w:numId w:val="7"/>
-        </w:numPr>
-        <w:rPr>
-          <w:sz w:val="28"/>
-          <w:szCs w:val="28"/>
-        </w:rPr>
-      </w:pPr>
-      <w:r>
-        <w:rPr>
-          <w:sz w:val="28"/>
-          <w:szCs w:val="28"/>
-        </w:rPr>
-        <w:t xml:space="preserve">I took team treehouse’s python web </w:t>
-      </w:r>
-      <w:proofErr w:type="spellStart"/>
-      <w:r>
-        <w:rPr>
-          <w:sz w:val="28"/>
-          <w:szCs w:val="28"/>
-        </w:rPr>
-        <w:t>techdegree</w:t>
-      </w:r>
-      <w:proofErr w:type="spellEnd"/>
-      <w:r>
-        <w:rPr>
-          <w:sz w:val="28"/>
-          <w:szCs w:val="28"/>
-        </w:rPr>
-        <w:t xml:space="preserve"> to improve my skillsets in the field I was working in</w:t>
-      </w:r>
-    </w:p>
-    <w:p>
-      <w:pPr>
-        <w:pStyle w:val="ListParagraph"/>
-        <w:numPr>
-          <w:ilvl w:val="1"/>
-          <w:numId w:val="7"/>
-        </w:numPr>
-        <w:rPr>
-          <w:sz w:val="28"/>
-          <w:szCs w:val="28"/>
-        </w:rPr>
-      </w:pPr>
-      <w:r>
-        <w:rPr>
-          <w:sz w:val="28"/>
-          <w:szCs w:val="28"/>
-        </w:rPr>
-        <w:t xml:space="preserve">After leaving the company, I taught myself React to improve </w:t>
-      </w:r>
-      <w:proofErr w:type="gramStart"/>
-      <w:r>
-        <w:rPr>
-          <w:sz w:val="28"/>
-          <w:szCs w:val="28"/>
-        </w:rPr>
-        <w:t>my</w:t>
-      </w:r>
-      <w:proofErr w:type="gramEnd"/>
-      <w:r>
-        <w:rPr>
-          <w:sz w:val="28"/>
-          <w:szCs w:val="28"/>
-        </w:rPr>
-        <w:t xml:space="preserve"> </w:t>
-      </w:r>
-      <w:r>
-        <w:rPr>
-          <w:sz w:val="28"/>
-          <w:szCs w:val="28"/>
-        </w:rPr>
-        <w:t xml:space="preserve">expand my </w:t>
-      </w:r>
-      <w:r>
-        <w:rPr>
-          <w:sz w:val="28"/>
-          <w:szCs w:val="28"/>
-        </w:rPr>
-        <w:t>skillsets as a developer</w:t>
-      </w:r>
-    </w:p>
-    <w:p>
-      <w:pPr>
-        <w:rPr>
-          <w:b/>
-          <w:bCs/>
-          <w:sz w:val="28"/>
-          <w:szCs w:val="28"/>
-        </w:rPr>
-      </w:pPr>
-    </w:p>
-    <w:p>
-      <w:pPr>
-        <w:rPr>
-          <w:b/>
-          <w:bCs/>
-          <w:sz w:val="28"/>
-          <w:szCs w:val="28"/>
-        </w:rPr>
-      </w:pPr>
-      <w:r>
-        <w:rPr>
-          <w:sz w:val="28"/>
-          <w:szCs w:val="28"/>
-        </w:rPr>
-        <w:t xml:space="preserve">The company is looking for someone who is a fluent English speaker who enjoys working with peers from other nations. And the person who </w:t>
-      </w:r>
-      <w:proofErr w:type="spellStart"/>
-      <w:r>
-        <w:rPr>
-          <w:sz w:val="28"/>
-          <w:szCs w:val="28"/>
-        </w:rPr>
-        <w:t>constrive</w:t>
-      </w:r>
-      <w:proofErr w:type="spellEnd"/>
-      <w:r>
-        <w:rPr>
-          <w:sz w:val="28"/>
-          <w:szCs w:val="28"/>
-        </w:rPr>
-        <w:t xml:space="preserve"> to</w:t>
-      </w:r>
-    </w:p>
-    <w:p>
-      <w:pPr>
-        <w:rPr>
-          <w:b/>
-          <w:bCs/>
-          <w:sz w:val="28"/>
-          <w:szCs w:val="28"/>
-        </w:rPr>
-      </w:pPr>
-    </w:p>
-    <w:p>
-      <w:pPr>
-        <w:rPr>
-          <w:b/>
-          <w:bCs/>
-          <w:sz w:val="28"/>
-          <w:szCs w:val="28"/>
-        </w:rPr>
-      </w:pPr>
-    </w:p>
+        <w:t xml:space="preserve"> Systems Inc. I </w:t>
+      </w:r>
+      <w:r>
+        <w:t>worked togethers</w:t>
+      </w:r>
+    </w:p>
+    <w:p/>
     <w:p>
       <w:pPr>
         <w:rPr>
@@ -1586,7 +1453,6 @@
           <w:rFonts w:asciiTheme="minorHAnsi" w:hAnsiTheme="minorHAnsi" w:cs="Arial"/>
           <w:color w:val="000000"/>
         </w:rPr>
-        <w:lastRenderedPageBreak/>
         <w:t>"I am looking to work at a company that shares some of my values, and I believe</w:t>
       </w:r>
       <w:r>
@@ -1625,7 +1491,16 @@
           <w:rFonts w:asciiTheme="minorHAnsi" w:hAnsiTheme="minorHAnsi" w:cs="Arial"/>
           <w:color w:val="000000"/>
         </w:rPr>
-        <w:t>"I know that you ask for long working hours – my commitments to the drama society at university show that I am willing to do what it takes. Also, my involvement with the local football team demonstrates my ability to work within a group environment and function cooperatively and effectively as your company requires."</w:t>
+        <w:t xml:space="preserve">"I know that you ask for long working hours – my commitments to the drama society at university show that I am willing to do what it takes. Also, my involvement with the local </w:t>
+      </w:r>
+      <w:r>
+        <w:rPr>
+          <w:rStyle w:val="Emphasis"/>
+          <w:rFonts w:asciiTheme="minorHAnsi" w:hAnsiTheme="minorHAnsi" w:cs="Arial"/>
+          <w:color w:val="000000"/>
+        </w:rPr>
+        <w:lastRenderedPageBreak/>
+        <w:t>football team demonstrates my ability to work within a group environment and function cooperatively and effectively as your company requires."</w:t>
       </w:r>
     </w:p>
     <w:p>
@@ -2050,7 +1925,6 @@
           <w:sz w:val="28"/>
           <w:szCs w:val="28"/>
         </w:rPr>
-        <w:lastRenderedPageBreak/>
         <w:t>Working on behalf of my homeland in South Korea</w:t>
       </w:r>
     </w:p>
@@ -2697,6 +2571,7 @@
           <w:sz w:val="28"/>
           <w:szCs w:val="28"/>
         </w:rPr>
+        <w:lastRenderedPageBreak/>
         <w:t xml:space="preserve">Improve my web development skills </w:t>
       </w:r>
       <w:r>

</xml_diff>

<commit_message>
feat: Add progress #16 'Refining Personal Statement, Tridge'
</commit_message>
<xml_diff>
--- a/personal_statements/Tridge/personal_statment.docx
+++ b/personal_statements/Tridge/personal_statment.docx
@@ -1368,10 +1368,44 @@
       </w:r>
       <w:proofErr w:type="spellEnd"/>
       <w:r>
-        <w:t xml:space="preserve"> Systems Inc. I </w:t>
-      </w:r>
-      <w:r>
-        <w:t>worked togethers</w:t>
+        <w:t xml:space="preserve"> Systems Inc. I</w:t>
+      </w:r>
+      <w:r>
+        <w:t xml:space="preserve"> have 2 year experience of creating 300 </w:t>
+      </w:r>
+      <w:proofErr w:type="spellStart"/>
+      <w:r>
+        <w:t>angularJS</w:t>
+      </w:r>
+      <w:proofErr w:type="spellEnd"/>
+      <w:r>
+        <w:t xml:space="preserve"> single page applications with my peers and trouble shooting and improving </w:t>
+      </w:r>
+      <w:r>
+        <w:t xml:space="preserve">the </w:t>
+      </w:r>
+      <w:r>
+        <w:t>UI of</w:t>
+      </w:r>
+      <w:r>
+        <w:t xml:space="preserve"> company’s</w:t>
+      </w:r>
+      <w:r>
+        <w:t xml:space="preserve"> 2000 other </w:t>
+      </w:r>
+      <w:proofErr w:type="spellStart"/>
+      <w:r>
+        <w:t>angularJS</w:t>
+      </w:r>
+      <w:proofErr w:type="spellEnd"/>
+      <w:r>
+        <w:t xml:space="preserve"> single page applications, of which can be of </w:t>
+      </w:r>
+      <w:r>
+        <w:t xml:space="preserve">the </w:t>
+      </w:r>
+      <w:r>
+        <w:t>company’s asset.</w:t>
       </w:r>
     </w:p>
     <w:p/>
@@ -1387,6 +1421,9 @@
     </w:p>
     <w:p>
       <w:pPr>
+        <w:tabs>
+          <w:tab w:val="center" w:pos="4680"/>
+        </w:tabs>
         <w:rPr>
           <w:b/>
           <w:bCs/>
@@ -1402,6 +1439,15 @@
           <w:szCs w:val="28"/>
         </w:rPr>
         <w:t>Example</w:t>
+      </w:r>
+      <w:r>
+        <w:rPr>
+          <w:b/>
+          <w:bCs/>
+          <w:sz w:val="28"/>
+          <w:szCs w:val="28"/>
+        </w:rPr>
+        <w:tab/>
       </w:r>
     </w:p>
     <w:p>
@@ -1491,16 +1537,8 @@
           <w:rFonts w:asciiTheme="minorHAnsi" w:hAnsiTheme="minorHAnsi" w:cs="Arial"/>
           <w:color w:val="000000"/>
         </w:rPr>
-        <w:t xml:space="preserve">"I know that you ask for long working hours – my commitments to the drama society at university show that I am willing to do what it takes. Also, my involvement with the local </w:t>
-      </w:r>
-      <w:r>
-        <w:rPr>
-          <w:rStyle w:val="Emphasis"/>
-          <w:rFonts w:asciiTheme="minorHAnsi" w:hAnsiTheme="minorHAnsi" w:cs="Arial"/>
-          <w:color w:val="000000"/>
-        </w:rPr>
         <w:lastRenderedPageBreak/>
-        <w:t>football team demonstrates my ability to work within a group environment and function cooperatively and effectively as your company requires."</w:t>
+        <w:t>"I know that you ask for long working hours – my commitments to the drama society at university show that I am willing to do what it takes. Also, my involvement with the local football team demonstrates my ability to work within a group environment and function cooperatively and effectively as your company requires."</w:t>
       </w:r>
     </w:p>
     <w:p>
@@ -2571,7 +2609,6 @@
           <w:sz w:val="28"/>
           <w:szCs w:val="28"/>
         </w:rPr>
-        <w:lastRenderedPageBreak/>
         <w:t xml:space="preserve">Improve my web development skills </w:t>
       </w:r>
       <w:r>

</xml_diff>

<commit_message>
feat: Add progress #17 'Refining Personal Statement, Tridge'
</commit_message>
<xml_diff>
--- a/personal_statements/Tridge/personal_statment.docx
+++ b/personal_statements/Tridge/personal_statment.docx
@@ -82,7 +82,6 @@
           <w:szCs w:val="28"/>
         </w:rPr>
       </w:pPr>
-      <w:proofErr w:type="spellStart"/>
       <w:r>
         <w:rPr>
           <w:b/>
@@ -92,7 +91,6 @@
         </w:rPr>
         <w:t>Tridge</w:t>
       </w:r>
-      <w:proofErr w:type="spellEnd"/>
     </w:p>
     <w:p>
       <w:pPr>
@@ -443,53 +441,21 @@
           <w:rFonts w:eastAsia="Batang" w:cs="Batang"/>
           <w:color w:val="333333"/>
         </w:rPr>
-        <w:t xml:space="preserve">As an individual who eats cereal produced by </w:t>
-      </w:r>
-      <w:proofErr w:type="spellStart"/>
+        <w:t xml:space="preserve">As an individual who eats cereal produced by Kellog and Walmart, Banana from Dole and </w:t>
+      </w:r>
       <w:r>
         <w:rPr>
           <w:rFonts w:eastAsia="Batang" w:cs="Batang"/>
           <w:color w:val="333333"/>
         </w:rPr>
-        <w:t>Kellog</w:t>
-      </w:r>
-      <w:proofErr w:type="spellEnd"/>
+        <w:t>Nesquik</w:t>
+      </w:r>
       <w:r>
         <w:rPr>
           <w:rFonts w:eastAsia="Batang" w:cs="Batang"/>
           <w:color w:val="333333"/>
         </w:rPr>
-        <w:t xml:space="preserve"> and Walmart, Banana from Dole and </w:t>
-      </w:r>
-      <w:r>
-        <w:rPr>
-          <w:rFonts w:eastAsia="Batang" w:cs="Batang"/>
-          <w:color w:val="333333"/>
-        </w:rPr>
-        <w:t>Nesquik</w:t>
-      </w:r>
-      <w:r>
-        <w:rPr>
-          <w:rFonts w:eastAsia="Batang" w:cs="Batang"/>
-          <w:color w:val="333333"/>
-        </w:rPr>
-        <w:t xml:space="preserve"> from </w:t>
-      </w:r>
-      <w:proofErr w:type="spellStart"/>
-      <w:r>
-        <w:rPr>
-          <w:rFonts w:eastAsia="Batang" w:cs="Batang"/>
-          <w:color w:val="333333"/>
-        </w:rPr>
-        <w:t>Nestie</w:t>
-      </w:r>
-      <w:proofErr w:type="spellEnd"/>
-      <w:r>
-        <w:rPr>
-          <w:rFonts w:eastAsia="Batang" w:cs="Batang"/>
-          <w:color w:val="333333"/>
-        </w:rPr>
-        <w:t xml:space="preserve"> at Walmart, I </w:t>
+        <w:t xml:space="preserve"> from Nestie at Walmart, I </w:t>
       </w:r>
       <w:r>
         <w:rPr>
@@ -679,77 +645,36 @@
           <w:rFonts w:eastAsia="Batang" w:cs="Batang"/>
           <w:color w:val="333333"/>
         </w:rPr>
-        <w:t xml:space="preserve"> I understand how more frustrating it is when </w:t>
-      </w:r>
-      <w:proofErr w:type="spellStart"/>
+        <w:t xml:space="preserve"> I understand how more frustrating it is when unexpectancies occur such as trade wars and COVID-19 that cause them to find alternatives. As an individual who eats cereal produced by Kellog, Banana</w:t>
+      </w:r>
       <w:r>
         <w:rPr>
           <w:rFonts w:eastAsia="Batang" w:cs="Batang"/>
           <w:color w:val="333333"/>
         </w:rPr>
-        <w:t>unexpectancies</w:t>
-      </w:r>
-      <w:proofErr w:type="spellEnd"/>
+        <w:t>s</w:t>
+      </w:r>
       <w:r>
         <w:rPr>
           <w:rFonts w:eastAsia="Batang" w:cs="Batang"/>
           <w:color w:val="333333"/>
         </w:rPr>
-        <w:t xml:space="preserve"> occur such as trade wars and COVID-19 that cause them to find alternatives. As an individual who eats cereal produced by </w:t>
-      </w:r>
-      <w:proofErr w:type="spellStart"/>
+        <w:t xml:space="preserve"> from Dole</w:t>
+      </w:r>
       <w:r>
         <w:rPr>
           <w:rFonts w:eastAsia="Batang" w:cs="Batang"/>
           <w:color w:val="333333"/>
         </w:rPr>
-        <w:t>Kellog</w:t>
-      </w:r>
-      <w:proofErr w:type="spellEnd"/>
+        <w:t>,</w:t>
+      </w:r>
       <w:r>
         <w:rPr>
           <w:rFonts w:eastAsia="Batang" w:cs="Batang"/>
           <w:color w:val="333333"/>
         </w:rPr>
-        <w:t>, Banana</w:t>
-      </w:r>
-      <w:r>
-        <w:rPr>
-          <w:rFonts w:eastAsia="Batang" w:cs="Batang"/>
-          <w:color w:val="333333"/>
-        </w:rPr>
-        <w:t>s</w:t>
-      </w:r>
-      <w:r>
-        <w:rPr>
-          <w:rFonts w:eastAsia="Batang" w:cs="Batang"/>
-          <w:color w:val="333333"/>
-        </w:rPr>
-        <w:t xml:space="preserve"> from Dole</w:t>
-      </w:r>
-      <w:r>
-        <w:rPr>
-          <w:rFonts w:eastAsia="Batang" w:cs="Batang"/>
-          <w:color w:val="333333"/>
-        </w:rPr>
-        <w:t>,</w:t>
-      </w:r>
-      <w:r>
-        <w:rPr>
-          <w:rFonts w:eastAsia="Batang" w:cs="Batang"/>
-          <w:color w:val="333333"/>
-        </w:rPr>
-        <w:t xml:space="preserve"> and Nesquik from </w:t>
-      </w:r>
-      <w:proofErr w:type="spellStart"/>
-      <w:r>
-        <w:rPr>
-          <w:rFonts w:eastAsia="Batang" w:cs="Batang"/>
-          <w:color w:val="333333"/>
-        </w:rPr>
-        <w:t>Nestie</w:t>
-      </w:r>
-      <w:proofErr w:type="spellEnd"/>
+        <w:t xml:space="preserve"> and Nesquik from Nestie</w:t>
+      </w:r>
       <w:r>
         <w:rPr>
           <w:rFonts w:eastAsia="Batang" w:cs="Batang"/>
@@ -980,23 +905,7 @@
           <w:sz w:val="28"/>
           <w:szCs w:val="28"/>
         </w:rPr>
-        <w:t xml:space="preserve">I am motivated by the feeling of overcoming challenges and creating a program that not only works but loved by clients. For example, when I was working at </w:t>
-      </w:r>
-      <w:proofErr w:type="spellStart"/>
-      <w:r>
-        <w:rPr>
-          <w:sz w:val="28"/>
-          <w:szCs w:val="28"/>
-        </w:rPr>
-        <w:t>SiteMax</w:t>
-      </w:r>
-      <w:proofErr w:type="spellEnd"/>
-      <w:r>
-        <w:rPr>
-          <w:sz w:val="28"/>
-          <w:szCs w:val="28"/>
-        </w:rPr>
-        <w:t xml:space="preserve"> Systems inc. I was responsible of creating a small front-end application on behalf of Bold construction. I had to dissect the business requirements and deploy solutions after review. It was a long process. But, when it was done, and when a friend of mine who was in charge of delivering web solutions to clients came say “Hey Moe, Bold construction really loved your solution. So much so that they showed your app to a person at the government.” I was thrilled by the feeling. I love the feeling of how the solution I created brings smile to customers, and I want to continue this pursuit at this company.</w:t>
+        <w:t>I am motivated by the feeling of overcoming challenges and creating a program that not only works but loved by clients. For example, when I was working at SiteMax Systems inc. I was responsible of creating a small front-end application on behalf of Bold construction. I had to dissect the business requirements and deploy solutions after review. It was a long process. But, when it was done, and when a friend of mine who was in charge of delivering web solutions to clients came say “Hey Moe, Bold construction really loved your solution. So much so that they showed your app to a person at the government.” I was thrilled by the feeling. I love the feeling of how the solution I created brings smile to customers, and I want to continue this pursuit at this company.</w:t>
       </w:r>
     </w:p>
     <w:p>
@@ -1028,15 +937,7 @@
       </w:pPr>
       <w:r>
         <w:lastRenderedPageBreak/>
-        <w:t xml:space="preserve">I am looking for opportunities that will able me to grow as a front-end </w:t>
-      </w:r>
-      <w:proofErr w:type="gramStart"/>
-      <w:r>
-        <w:t>developer, and</w:t>
-      </w:r>
-      <w:proofErr w:type="gramEnd"/>
-      <w:r>
-        <w:t xml:space="preserve"> am given more responsibility to utilize my skillsets to build larger applications.</w:t>
+        <w:t>I am looking for opportunities that will able me to grow as a front-end developer, and am given more responsibility to utilize my skillsets to build larger applications.</w:t>
       </w:r>
     </w:p>
     <w:p>
@@ -1063,23 +964,7 @@
           <w:sz w:val="28"/>
           <w:szCs w:val="28"/>
         </w:rPr>
-        <w:t xml:space="preserve">I am looking for </w:t>
-      </w:r>
-      <w:proofErr w:type="spellStart"/>
-      <w:r>
-        <w:rPr>
-          <w:sz w:val="28"/>
-          <w:szCs w:val="28"/>
-        </w:rPr>
-        <w:t>opportunites</w:t>
-      </w:r>
-      <w:proofErr w:type="spellEnd"/>
-      <w:r>
-        <w:rPr>
-          <w:sz w:val="28"/>
-          <w:szCs w:val="28"/>
-        </w:rPr>
-        <w:t xml:space="preserve"> to</w:t>
+        <w:t>I am looking for opportunites to</w:t>
       </w:r>
     </w:p>
     <w:p>
@@ -1202,15 +1087,7 @@
         <w:t xml:space="preserve"> </w:t>
       </w:r>
       <w:r>
-        <w:t xml:space="preserve">I lived in a country where </w:t>
-      </w:r>
-      <w:proofErr w:type="spellStart"/>
-      <w:r>
-        <w:t>multiculture</w:t>
-      </w:r>
-      <w:proofErr w:type="spellEnd"/>
-      <w:r>
-        <w:t xml:space="preserve"> is the norm. </w:t>
+        <w:t xml:space="preserve">I lived in a country where multiculture is the norm. </w:t>
       </w:r>
     </w:p>
     <w:p>
@@ -1257,15 +1134,7 @@
         </w:numPr>
       </w:pPr>
       <w:r>
-        <w:t xml:space="preserve">I </w:t>
-      </w:r>
-      <w:proofErr w:type="spellStart"/>
-      <w:r>
-        <w:t>self taught</w:t>
-      </w:r>
-      <w:proofErr w:type="spellEnd"/>
-      <w:r>
-        <w:t xml:space="preserve"> bash scripting to streamline ionic mobile app development</w:t>
+        <w:t>I self taught bash scripting to streamline ionic mobile app development</w:t>
       </w:r>
     </w:p>
     <w:p>
@@ -1277,15 +1146,7 @@
         </w:numPr>
       </w:pPr>
       <w:r>
-        <w:t xml:space="preserve">I took team treehouse’s python web </w:t>
-      </w:r>
-      <w:proofErr w:type="spellStart"/>
-      <w:r>
-        <w:t>techdegree</w:t>
-      </w:r>
-      <w:proofErr w:type="spellEnd"/>
-      <w:r>
-        <w:t xml:space="preserve"> to improve my skillsets in the field I was working in</w:t>
+        <w:t>I took team treehouse’s python web techdegree to improve my skillsets in the field I was working in</w:t>
       </w:r>
     </w:p>
     <w:p>
@@ -1297,15 +1158,7 @@
         </w:numPr>
       </w:pPr>
       <w:r>
-        <w:t xml:space="preserve">After leaving the company, I taught myself React to improve </w:t>
-      </w:r>
-      <w:proofErr w:type="gramStart"/>
-      <w:r>
-        <w:t>my</w:t>
-      </w:r>
-      <w:proofErr w:type="gramEnd"/>
-      <w:r>
-        <w:t xml:space="preserve"> </w:t>
+        <w:t xml:space="preserve">After leaving the company, I taught myself React to improve my </w:t>
       </w:r>
       <w:r>
         <w:t xml:space="preserve">expand my </w:t>
@@ -1360,26 +1213,40 @@
         </w:rPr>
       </w:pPr>
       <w:r>
-        <w:t xml:space="preserve">During my days at </w:t>
-      </w:r>
-      <w:proofErr w:type="spellStart"/>
-      <w:r>
-        <w:t>SiteMax</w:t>
-      </w:r>
-      <w:proofErr w:type="spellEnd"/>
-      <w:r>
-        <w:t xml:space="preserve"> Systems Inc. I</w:t>
-      </w:r>
-      <w:r>
-        <w:t xml:space="preserve"> have 2 year experience of creating 300 </w:t>
-      </w:r>
-      <w:proofErr w:type="spellStart"/>
-      <w:r>
-        <w:t>angularJS</w:t>
-      </w:r>
-      <w:proofErr w:type="spellEnd"/>
-      <w:r>
-        <w:t xml:space="preserve"> single page applications with my peers and trouble shooting and improving </w:t>
+        <w:t xml:space="preserve">During my </w:t>
+      </w:r>
+      <w:r>
+        <w:t>past 2 years</w:t>
+      </w:r>
+      <w:r>
+        <w:t xml:space="preserve"> at SiteMax Systems Inc. I</w:t>
+      </w:r>
+      <w:r>
+        <w:t xml:space="preserve"> creat</w:t>
+      </w:r>
+      <w:r>
+        <w:t>ed</w:t>
+      </w:r>
+      <w:r>
+        <w:t xml:space="preserve"> 300 angularJS single page applications with my peers</w:t>
+      </w:r>
+      <w:r>
+        <w:t>.</w:t>
+      </w:r>
+      <w:r>
+        <w:t xml:space="preserve"> </w:t>
+      </w:r>
+      <w:r>
+        <w:t>A</w:t>
+      </w:r>
+      <w:r>
+        <w:t xml:space="preserve">nd </w:t>
+      </w:r>
+      <w:r>
+        <w:t>I troubleshooted and improved</w:t>
+      </w:r>
+      <w:r>
+        <w:t xml:space="preserve"> </w:t>
       </w:r>
       <w:r>
         <w:t xml:space="preserve">the </w:t>
@@ -1391,13 +1258,11 @@
         <w:t xml:space="preserve"> company’s</w:t>
       </w:r>
       <w:r>
-        <w:t xml:space="preserve"> 2000 other </w:t>
-      </w:r>
-      <w:proofErr w:type="spellStart"/>
-      <w:r>
-        <w:t>angularJS</w:t>
-      </w:r>
-      <w:proofErr w:type="spellEnd"/>
+        <w:t xml:space="preserve"> 2000 other angularJS</w:t>
+      </w:r>
+      <w:r>
+        <w:t xml:space="preserve"> </w:t>
+      </w:r>
       <w:r>
         <w:t xml:space="preserve"> single page applications, of which can be of </w:t>
       </w:r>
@@ -1657,23 +1522,7 @@
           <w:sz w:val="28"/>
           <w:szCs w:val="28"/>
         </w:rPr>
-        <w:t xml:space="preserve">I am motivated by the feeling of overcoming challenges and creating a program that not only works but loved by clients. For example, when I was working at </w:t>
-      </w:r>
-      <w:proofErr w:type="spellStart"/>
-      <w:r>
-        <w:rPr>
-          <w:sz w:val="28"/>
-          <w:szCs w:val="28"/>
-        </w:rPr>
-        <w:t>SiteMax</w:t>
-      </w:r>
-      <w:proofErr w:type="spellEnd"/>
-      <w:r>
-        <w:rPr>
-          <w:sz w:val="28"/>
-          <w:szCs w:val="28"/>
-        </w:rPr>
-        <w:t xml:space="preserve"> Systems inc. I was responsible of creating a small front-end application on behalf of Bold construction. I had to dissect the business requirements and deploy solutions after review. It was a long process. But, when it was done, and when a friend of mine who was in charge of delivering web solutions to clients came say “Hey Moe, Bold construction really loved your solution. So much so that they showed your app to a person at the government.” I was thrilled by the feeling. I love the feeling of how the solution I created brings smile to customers, and I want to continue this pursuit at this company.</w:t>
+        <w:t>I am motivated by the feeling of overcoming challenges and creating a program that not only works but loved by clients. For example, when I was working at SiteMax Systems inc. I was responsible of creating a small front-end application on behalf of Bold construction. I had to dissect the business requirements and deploy solutions after review. It was a long process. But, when it was done, and when a friend of mine who was in charge of delivering web solutions to clients came say “Hey Moe, Bold construction really loved your solution. So much so that they showed your app to a person at the government.” I was thrilled by the feeling. I love the feeling of how the solution I created brings smile to customers, and I want to continue this pursuit at this company.</w:t>
       </w:r>
     </w:p>
     <w:p>
@@ -1693,7 +1542,6 @@
           <w:szCs w:val="28"/>
         </w:rPr>
       </w:pPr>
-      <w:proofErr w:type="spellStart"/>
       <w:r>
         <w:rPr>
           <w:sz w:val="28"/>
@@ -1701,7 +1549,6 @@
         </w:rPr>
         <w:t>Tridge</w:t>
       </w:r>
-      <w:proofErr w:type="spellEnd"/>
     </w:p>
     <w:p>
       <w:pPr>
@@ -1813,11 +1660,9 @@
       <w:r>
         <w:t>”</w:t>
       </w:r>
-      <w:proofErr w:type="spellStart"/>
       <w:r>
         <w:t>를</w:t>
       </w:r>
-      <w:proofErr w:type="spellEnd"/>
       <w:r>
         <w:t> </w:t>
       </w:r>
@@ -1868,17 +1713,8 @@
           <w:sz w:val="28"/>
           <w:szCs w:val="28"/>
         </w:rPr>
-        <w:t xml:space="preserve">Motivation of working at </w:t>
-      </w:r>
-      <w:proofErr w:type="spellStart"/>
-      <w:r>
-        <w:rPr>
-          <w:sz w:val="28"/>
-          <w:szCs w:val="28"/>
-        </w:rPr>
-        <w:t>Tridge</w:t>
-      </w:r>
-      <w:proofErr w:type="spellEnd"/>
+        <w:t>Motivation of working at Tridge</w:t>
+      </w:r>
     </w:p>
     <w:p>
       <w:pPr>
@@ -2213,7 +2049,6 @@
         </w:rPr>
         <w:t xml:space="preserve">hen I was working at </w:t>
       </w:r>
-      <w:proofErr w:type="spellStart"/>
       <w:r>
         <w:rPr>
           <w:sz w:val="28"/>
@@ -2240,15 +2075,7 @@
           <w:sz w:val="28"/>
           <w:szCs w:val="28"/>
         </w:rPr>
-        <w:t>ax</w:t>
-      </w:r>
-      <w:proofErr w:type="spellEnd"/>
-      <w:r>
-        <w:rPr>
-          <w:sz w:val="28"/>
-          <w:szCs w:val="28"/>
-        </w:rPr>
-        <w:t xml:space="preserve"> </w:t>
+        <w:t xml:space="preserve">ax </w:t>
       </w:r>
       <w:r>
         <w:rPr>
@@ -2573,23 +2400,7 @@
           <w:sz w:val="28"/>
           <w:szCs w:val="28"/>
         </w:rPr>
-        <w:t xml:space="preserve">I am looking for </w:t>
-      </w:r>
-      <w:proofErr w:type="spellStart"/>
-      <w:r>
-        <w:rPr>
-          <w:sz w:val="28"/>
-          <w:szCs w:val="28"/>
-        </w:rPr>
-        <w:t>opportunites</w:t>
-      </w:r>
-      <w:proofErr w:type="spellEnd"/>
-      <w:r>
-        <w:rPr>
-          <w:sz w:val="28"/>
-          <w:szCs w:val="28"/>
-        </w:rPr>
-        <w:t xml:space="preserve"> to</w:t>
+        <w:t>I am looking for opportunites to</w:t>
       </w:r>
     </w:p>
     <w:p>

</xml_diff>

<commit_message>
feat: Add progress #18 'Refining Personal Statement, Tridge'
</commit_message>
<xml_diff>
--- a/personal_statements/Tridge/personal_statment.docx
+++ b/personal_statements/Tridge/personal_statment.docx
@@ -1177,7 +1177,10 @@
     </w:p>
     <w:p>
       <w:r>
-        <w:t>The company is looking for someone who is a fluent English speaker who enjoys working with peers from other nations</w:t>
+        <w:t>I understand the</w:t>
+      </w:r>
+      <w:r>
+        <w:t xml:space="preserve"> company is looking a fluent English speaker who enjoys working with peers from other nations</w:t>
       </w:r>
       <w:r>
         <w:t>, with deep understanding in front-end tech stack, a</w:t>
@@ -1198,7 +1201,13 @@
         <w:t xml:space="preserve"> to become a better software engineer</w:t>
       </w:r>
       <w:r>
-        <w:t>, of which are the skills I have</w:t>
+        <w:t>. I have</w:t>
+      </w:r>
+      <w:r>
+        <w:t xml:space="preserve"> the skills </w:t>
+      </w:r>
+      <w:r>
+        <w:t>the company is looking for</w:t>
       </w:r>
       <w:r>
         <w:t>.</w:t>
@@ -1222,28 +1231,31 @@
         <w:t xml:space="preserve"> at SiteMax Systems Inc. I</w:t>
       </w:r>
       <w:r>
+        <w:t xml:space="preserve"> worked together with peers from customer department and IT department to</w:t>
+      </w:r>
+      <w:r>
         <w:t xml:space="preserve"> creat</w:t>
       </w:r>
       <w:r>
-        <w:t>ed</w:t>
-      </w:r>
-      <w:r>
-        <w:t xml:space="preserve"> 300 angularJS single page applications with my peers</w:t>
-      </w:r>
-      <w:r>
-        <w:t>.</w:t>
+        <w:t>e</w:t>
+      </w:r>
+      <w:r>
+        <w:t xml:space="preserve"> over</w:t>
+      </w:r>
+      <w:r>
+        <w:t xml:space="preserve"> 300 angularJS single page applications</w:t>
+      </w:r>
+      <w:r>
+        <w:t>. And</w:t>
       </w:r>
       <w:r>
         <w:t xml:space="preserve"> </w:t>
       </w:r>
       <w:r>
-        <w:t>A</w:t>
-      </w:r>
-      <w:r>
-        <w:t xml:space="preserve">nd </w:t>
-      </w:r>
-      <w:r>
-        <w:t>I troubleshooted and improved</w:t>
+        <w:t xml:space="preserve">I </w:t>
+      </w:r>
+      <w:r>
+        <w:t>troubleshooted and improved</w:t>
       </w:r>
       <w:r>
         <w:t xml:space="preserve"> </w:t>
@@ -1264,7 +1276,16 @@
         <w:t xml:space="preserve"> </w:t>
       </w:r>
       <w:r>
-        <w:t xml:space="preserve"> single page applications, of which can be of </w:t>
+        <w:t xml:space="preserve"> single page applications</w:t>
+      </w:r>
+      <w:r>
+        <w:t xml:space="preserve">. And these skills may </w:t>
+      </w:r>
+      <w:r>
+        <w:t xml:space="preserve">be </w:t>
+      </w:r>
+      <w:r>
+        <w:t xml:space="preserve">of </w:t>
       </w:r>
       <w:r>
         <w:t xml:space="preserve">the </w:t>
@@ -1364,6 +1385,7 @@
           <w:rFonts w:asciiTheme="minorHAnsi" w:hAnsiTheme="minorHAnsi" w:cs="Arial"/>
           <w:color w:val="000000"/>
         </w:rPr>
+        <w:lastRenderedPageBreak/>
         <w:t>"I am looking to work at a company that shares some of my values, and I believe</w:t>
       </w:r>
       <w:r>
@@ -1402,7 +1424,6 @@
           <w:rFonts w:asciiTheme="minorHAnsi" w:hAnsiTheme="minorHAnsi" w:cs="Arial"/>
           <w:color w:val="000000"/>
         </w:rPr>
-        <w:lastRenderedPageBreak/>
         <w:t>"I know that you ask for long working hours – my commitments to the drama society at university show that I am willing to do what it takes. Also, my involvement with the local football team demonstrates my ability to work within a group environment and function cooperatively and effectively as your company requires."</w:t>
       </w:r>
     </w:p>
@@ -1799,6 +1820,7 @@
           <w:sz w:val="28"/>
           <w:szCs w:val="28"/>
         </w:rPr>
+        <w:lastRenderedPageBreak/>
         <w:t>Working on behalf of my homeland in South Korea</w:t>
       </w:r>
     </w:p>

</xml_diff>

<commit_message>
feat: Add progress #19 'Refining Personal Statement, Tridge'
</commit_message>
<xml_diff>
--- a/personal_statements/Tridge/personal_statment.docx
+++ b/personal_statements/Tridge/personal_statment.docx
@@ -82,6 +82,7 @@
           <w:szCs w:val="28"/>
         </w:rPr>
       </w:pPr>
+      <w:proofErr w:type="spellStart"/>
       <w:r>
         <w:rPr>
           <w:b/>
@@ -91,6 +92,7 @@
         </w:rPr>
         <w:t>Tridge</w:t>
       </w:r>
+      <w:proofErr w:type="spellEnd"/>
     </w:p>
     <w:p>
       <w:pPr>
@@ -441,7 +443,23 @@
           <w:rFonts w:eastAsia="Batang" w:cs="Batang"/>
           <w:color w:val="333333"/>
         </w:rPr>
-        <w:t xml:space="preserve">As an individual who eats cereal produced by Kellog and Walmart, Banana from Dole and </w:t>
+        <w:t xml:space="preserve">As an individual who eats cereal produced by </w:t>
+      </w:r>
+      <w:proofErr w:type="spellStart"/>
+      <w:r>
+        <w:rPr>
+          <w:rFonts w:eastAsia="Batang" w:cs="Batang"/>
+          <w:color w:val="333333"/>
+        </w:rPr>
+        <w:t>Kellog</w:t>
+      </w:r>
+      <w:proofErr w:type="spellEnd"/>
+      <w:r>
+        <w:rPr>
+          <w:rFonts w:eastAsia="Batang" w:cs="Batang"/>
+          <w:color w:val="333333"/>
+        </w:rPr>
+        <w:t xml:space="preserve"> and Walmart, Banana from Dole and </w:t>
       </w:r>
       <w:r>
         <w:rPr>
@@ -455,7 +473,23 @@
           <w:rFonts w:eastAsia="Batang" w:cs="Batang"/>
           <w:color w:val="333333"/>
         </w:rPr>
-        <w:t xml:space="preserve"> from Nestie at Walmart, I </w:t>
+        <w:t xml:space="preserve"> from </w:t>
+      </w:r>
+      <w:proofErr w:type="spellStart"/>
+      <w:r>
+        <w:rPr>
+          <w:rFonts w:eastAsia="Batang" w:cs="Batang"/>
+          <w:color w:val="333333"/>
+        </w:rPr>
+        <w:t>Nestie</w:t>
+      </w:r>
+      <w:proofErr w:type="spellEnd"/>
+      <w:r>
+        <w:rPr>
+          <w:rFonts w:eastAsia="Batang" w:cs="Batang"/>
+          <w:color w:val="333333"/>
+        </w:rPr>
+        <w:t xml:space="preserve"> at Walmart, I </w:t>
       </w:r>
       <w:r>
         <w:rPr>
@@ -645,7 +679,39 @@
           <w:rFonts w:eastAsia="Batang" w:cs="Batang"/>
           <w:color w:val="333333"/>
         </w:rPr>
-        <w:t xml:space="preserve"> I understand how more frustrating it is when unexpectancies occur such as trade wars and COVID-19 that cause them to find alternatives. As an individual who eats cereal produced by Kellog, Banana</w:t>
+        <w:t xml:space="preserve"> I understand how more frustrating it is when </w:t>
+      </w:r>
+      <w:proofErr w:type="spellStart"/>
+      <w:r>
+        <w:rPr>
+          <w:rFonts w:eastAsia="Batang" w:cs="Batang"/>
+          <w:color w:val="333333"/>
+        </w:rPr>
+        <w:t>unexpectancies</w:t>
+      </w:r>
+      <w:proofErr w:type="spellEnd"/>
+      <w:r>
+        <w:rPr>
+          <w:rFonts w:eastAsia="Batang" w:cs="Batang"/>
+          <w:color w:val="333333"/>
+        </w:rPr>
+        <w:t xml:space="preserve"> occur such as trade wars and COVID-19 that cause them to find alternatives. As an individual who eats cereal produced by </w:t>
+      </w:r>
+      <w:proofErr w:type="spellStart"/>
+      <w:r>
+        <w:rPr>
+          <w:rFonts w:eastAsia="Batang" w:cs="Batang"/>
+          <w:color w:val="333333"/>
+        </w:rPr>
+        <w:t>Kellog</w:t>
+      </w:r>
+      <w:proofErr w:type="spellEnd"/>
+      <w:r>
+        <w:rPr>
+          <w:rFonts w:eastAsia="Batang" w:cs="Batang"/>
+          <w:color w:val="333333"/>
+        </w:rPr>
+        <w:t>, Banana</w:t>
       </w:r>
       <w:r>
         <w:rPr>
@@ -673,8 +739,17 @@
           <w:rFonts w:eastAsia="Batang" w:cs="Batang"/>
           <w:color w:val="333333"/>
         </w:rPr>
-        <w:t xml:space="preserve"> and Nesquik from Nestie</w:t>
-      </w:r>
+        <w:t xml:space="preserve"> and Nesquik from </w:t>
+      </w:r>
+      <w:proofErr w:type="spellStart"/>
+      <w:r>
+        <w:rPr>
+          <w:rFonts w:eastAsia="Batang" w:cs="Batang"/>
+          <w:color w:val="333333"/>
+        </w:rPr>
+        <w:t>Nestie</w:t>
+      </w:r>
+      <w:proofErr w:type="spellEnd"/>
       <w:r>
         <w:rPr>
           <w:rFonts w:eastAsia="Batang" w:cs="Batang"/>
@@ -905,7 +980,23 @@
           <w:sz w:val="28"/>
           <w:szCs w:val="28"/>
         </w:rPr>
-        <w:t>I am motivated by the feeling of overcoming challenges and creating a program that not only works but loved by clients. For example, when I was working at SiteMax Systems inc. I was responsible of creating a small front-end application on behalf of Bold construction. I had to dissect the business requirements and deploy solutions after review. It was a long process. But, when it was done, and when a friend of mine who was in charge of delivering web solutions to clients came say “Hey Moe, Bold construction really loved your solution. So much so that they showed your app to a person at the government.” I was thrilled by the feeling. I love the feeling of how the solution I created brings smile to customers, and I want to continue this pursuit at this company.</w:t>
+        <w:t xml:space="preserve">I am motivated by the feeling of overcoming challenges and creating a program that not only works but loved by clients. For example, when I was working at </w:t>
+      </w:r>
+      <w:proofErr w:type="spellStart"/>
+      <w:r>
+        <w:rPr>
+          <w:sz w:val="28"/>
+          <w:szCs w:val="28"/>
+        </w:rPr>
+        <w:t>SiteMax</w:t>
+      </w:r>
+      <w:proofErr w:type="spellEnd"/>
+      <w:r>
+        <w:rPr>
+          <w:sz w:val="28"/>
+          <w:szCs w:val="28"/>
+        </w:rPr>
+        <w:t xml:space="preserve"> Systems inc. I was responsible of creating a small front-end application on behalf of Bold construction. I had to dissect the business requirements and deploy solutions after review. It was a long process. But, when it was done, and when a friend of mine who was in charge of delivering web solutions to clients came say “Hey Moe, Bold construction really loved your solution. So much so that they showed your app to a person at the government.” I was thrilled by the feeling. I love the feeling of how the solution I created brings smile to customers, and I want to continue this pursuit at this company.</w:t>
       </w:r>
     </w:p>
     <w:p>
@@ -937,7 +1028,15 @@
       </w:pPr>
       <w:r>
         <w:lastRenderedPageBreak/>
-        <w:t>I am looking for opportunities that will able me to grow as a front-end developer, and am given more responsibility to utilize my skillsets to build larger applications.</w:t>
+        <w:t xml:space="preserve">I am looking for opportunities that will able me to grow as a front-end </w:t>
+      </w:r>
+      <w:proofErr w:type="gramStart"/>
+      <w:r>
+        <w:t>developer, and</w:t>
+      </w:r>
+      <w:proofErr w:type="gramEnd"/>
+      <w:r>
+        <w:t xml:space="preserve"> am given more responsibility to utilize my skillsets to build larger applications.</w:t>
       </w:r>
     </w:p>
     <w:p>
@@ -964,7 +1063,23 @@
           <w:sz w:val="28"/>
           <w:szCs w:val="28"/>
         </w:rPr>
-        <w:t>I am looking for opportunites to</w:t>
+        <w:t xml:space="preserve">I am looking for </w:t>
+      </w:r>
+      <w:proofErr w:type="spellStart"/>
+      <w:r>
+        <w:rPr>
+          <w:sz w:val="28"/>
+          <w:szCs w:val="28"/>
+        </w:rPr>
+        <w:t>opportunites</w:t>
+      </w:r>
+      <w:proofErr w:type="spellEnd"/>
+      <w:r>
+        <w:rPr>
+          <w:sz w:val="28"/>
+          <w:szCs w:val="28"/>
+        </w:rPr>
+        <w:t xml:space="preserve"> to</w:t>
       </w:r>
     </w:p>
     <w:p>
@@ -1087,7 +1202,15 @@
         <w:t xml:space="preserve"> </w:t>
       </w:r>
       <w:r>
-        <w:t xml:space="preserve">I lived in a country where multiculture is the norm. </w:t>
+        <w:t xml:space="preserve">I lived in a country where </w:t>
+      </w:r>
+      <w:proofErr w:type="spellStart"/>
+      <w:r>
+        <w:t>multiculture</w:t>
+      </w:r>
+      <w:proofErr w:type="spellEnd"/>
+      <w:r>
+        <w:t xml:space="preserve"> is the norm. </w:t>
       </w:r>
     </w:p>
     <w:p>
@@ -1134,7 +1257,15 @@
         </w:numPr>
       </w:pPr>
       <w:r>
-        <w:t>I self taught bash scripting to streamline ionic mobile app development</w:t>
+        <w:t xml:space="preserve">I </w:t>
+      </w:r>
+      <w:proofErr w:type="spellStart"/>
+      <w:r>
+        <w:t>self taught</w:t>
+      </w:r>
+      <w:proofErr w:type="spellEnd"/>
+      <w:r>
+        <w:t xml:space="preserve"> bash scripting to streamline ionic mobile app development</w:t>
       </w:r>
     </w:p>
     <w:p>
@@ -1146,7 +1277,15 @@
         </w:numPr>
       </w:pPr>
       <w:r>
-        <w:t>I took team treehouse’s python web techdegree to improve my skillsets in the field I was working in</w:t>
+        <w:t xml:space="preserve">I took team treehouse’s python web </w:t>
+      </w:r>
+      <w:proofErr w:type="spellStart"/>
+      <w:r>
+        <w:t>techdegree</w:t>
+      </w:r>
+      <w:proofErr w:type="spellEnd"/>
+      <w:r>
+        <w:t xml:space="preserve"> to improve my skillsets in the field I was working in</w:t>
       </w:r>
     </w:p>
     <w:p>
@@ -1158,7 +1297,15 @@
         </w:numPr>
       </w:pPr>
       <w:r>
-        <w:t xml:space="preserve">After leaving the company, I taught myself React to improve my </w:t>
+        <w:t xml:space="preserve">After leaving the company, I taught myself React to improve </w:t>
+      </w:r>
+      <w:proofErr w:type="gramStart"/>
+      <w:r>
+        <w:t>my</w:t>
+      </w:r>
+      <w:proofErr w:type="gramEnd"/>
+      <w:r>
+        <w:t xml:space="preserve"> </w:t>
       </w:r>
       <w:r>
         <w:t xml:space="preserve">expand my </w:t>
@@ -1215,12 +1362,6 @@
     </w:p>
     <w:p/>
     <w:p>
-      <w:pPr>
-        <w:rPr>
-          <w:b/>
-          <w:bCs/>
-        </w:rPr>
-      </w:pPr>
       <w:r>
         <w:t xml:space="preserve">During my </w:t>
       </w:r>
@@ -1228,7 +1369,15 @@
         <w:t>past 2 years</w:t>
       </w:r>
       <w:r>
-        <w:t xml:space="preserve"> at SiteMax Systems Inc. I</w:t>
+        <w:t xml:space="preserve"> at </w:t>
+      </w:r>
+      <w:proofErr w:type="spellStart"/>
+      <w:r>
+        <w:t>SiteMax</w:t>
+      </w:r>
+      <w:proofErr w:type="spellEnd"/>
+      <w:r>
+        <w:t xml:space="preserve"> Systems Inc. I</w:t>
       </w:r>
       <w:r>
         <w:t xml:space="preserve"> worked together with peers from customer department and IT department to</w:t>
@@ -1243,7 +1392,15 @@
         <w:t xml:space="preserve"> over</w:t>
       </w:r>
       <w:r>
-        <w:t xml:space="preserve"> 300 angularJS single page applications</w:t>
+        <w:t xml:space="preserve"> 300 </w:t>
+      </w:r>
+      <w:proofErr w:type="spellStart"/>
+      <w:r>
+        <w:t>angularJS</w:t>
+      </w:r>
+      <w:proofErr w:type="spellEnd"/>
+      <w:r>
+        <w:t xml:space="preserve"> single page applications</w:t>
       </w:r>
       <w:r>
         <w:t>. And</w:t>
@@ -1251,6 +1408,17 @@
       <w:r>
         <w:t xml:space="preserve"> </w:t>
       </w:r>
+      <w:proofErr w:type="spellStart"/>
+      <w:r>
+        <w:t>wth</w:t>
+      </w:r>
+      <w:proofErr w:type="spellEnd"/>
+      <w:r>
+        <w:t xml:space="preserve"> the same peers,</w:t>
+      </w:r>
+      <w:r>
+        <w:t xml:space="preserve"> </w:t>
+      </w:r>
       <w:r>
         <w:t xml:space="preserve">I </w:t>
       </w:r>
@@ -1270,13 +1438,23 @@
         <w:t xml:space="preserve"> company’s</w:t>
       </w:r>
       <w:r>
-        <w:t xml:space="preserve"> 2000 other angularJS</w:t>
-      </w:r>
+        <w:t xml:space="preserve"> 2000 other </w:t>
+      </w:r>
+      <w:proofErr w:type="spellStart"/>
+      <w:proofErr w:type="gramStart"/>
+      <w:r>
+        <w:t>angularJS</w:t>
+      </w:r>
+      <w:proofErr w:type="spellEnd"/>
       <w:r>
         <w:t xml:space="preserve"> </w:t>
       </w:r>
       <w:r>
-        <w:t xml:space="preserve"> single page applications</w:t>
+        <w:t xml:space="preserve"> single</w:t>
+      </w:r>
+      <w:proofErr w:type="gramEnd"/>
+      <w:r>
+        <w:t xml:space="preserve"> page applications</w:t>
       </w:r>
       <w:r>
         <w:t xml:space="preserve">. And these skills may </w:t>
@@ -1294,7 +1472,6 @@
         <w:t>company’s asset.</w:t>
       </w:r>
     </w:p>
-    <w:p/>
     <w:p>
       <w:pPr>
         <w:rPr>
@@ -1385,7 +1562,6 @@
           <w:rFonts w:asciiTheme="minorHAnsi" w:hAnsiTheme="minorHAnsi" w:cs="Arial"/>
           <w:color w:val="000000"/>
         </w:rPr>
-        <w:lastRenderedPageBreak/>
         <w:t>"I am looking to work at a company that shares some of my values, and I believe</w:t>
       </w:r>
       <w:r>
@@ -1424,6 +1600,7 @@
           <w:rFonts w:asciiTheme="minorHAnsi" w:hAnsiTheme="minorHAnsi" w:cs="Arial"/>
           <w:color w:val="000000"/>
         </w:rPr>
+        <w:lastRenderedPageBreak/>
         <w:t>"I know that you ask for long working hours – my commitments to the drama society at university show that I am willing to do what it takes. Also, my involvement with the local football team demonstrates my ability to work within a group environment and function cooperatively and effectively as your company requires."</w:t>
       </w:r>
     </w:p>
@@ -1511,58 +1688,318 @@
           <w:szCs w:val="28"/>
         </w:rPr>
       </w:pPr>
-      <w:r>
+    </w:p>
+    <w:p>
+      <w:pPr>
         <w:rPr>
           <w:b/>
           <w:bCs/>
           <w:sz w:val="28"/>
           <w:szCs w:val="28"/>
         </w:rPr>
-        <w:t>Answer</w:t>
-      </w:r>
-    </w:p>
-    <w:p>
-      <w:pPr>
+      </w:pPr>
+      <w:r>
         <w:rPr>
           <w:b/>
           <w:bCs/>
           <w:sz w:val="28"/>
           <w:szCs w:val="28"/>
         </w:rPr>
-      </w:pPr>
-    </w:p>
-    <w:p>
-      <w:pPr>
-        <w:rPr>
-          <w:sz w:val="28"/>
-          <w:szCs w:val="28"/>
-        </w:rPr>
-      </w:pPr>
-      <w:r>
-        <w:rPr>
-          <w:sz w:val="28"/>
-          <w:szCs w:val="28"/>
-        </w:rPr>
-        <w:t>I am motivated by the feeling of overcoming challenges and creating a program that not only works but loved by clients. For example, when I was working at SiteMax Systems inc. I was responsible of creating a small front-end application on behalf of Bold construction. I had to dissect the business requirements and deploy solutions after review. It was a long process. But, when it was done, and when a friend of mine who was in charge of delivering web solutions to clients came say “Hey Moe, Bold construction really loved your solution. So much so that they showed your app to a person at the government.” I was thrilled by the feeling. I love the feeling of how the solution I created brings smile to customers, and I want to continue this pursuit at this company.</w:t>
-      </w:r>
-    </w:p>
-    <w:p>
-      <w:pPr>
-        <w:rPr>
+        <w:t>Answer 2</w:t>
+      </w:r>
+    </w:p>
+    <w:p/>
+    <w:p>
+      <w:pPr>
+        <w:shd w:val="clear" w:color="auto" w:fill="FFFFFF"/>
+        <w:spacing w:after="225"/>
+        <w:outlineLvl w:val="2"/>
+        <w:rPr>
+          <w:rFonts w:ascii="Arial" w:eastAsia="Times New Roman" w:hAnsi="Arial" w:cs="Arial"/>
           <w:b/>
           <w:bCs/>
-          <w:sz w:val="28"/>
-          <w:szCs w:val="28"/>
-        </w:rPr>
-      </w:pPr>
-    </w:p>
-    <w:p>
-      <w:pPr>
-        <w:rPr>
-          <w:sz w:val="28"/>
-          <w:szCs w:val="28"/>
-        </w:rPr>
-      </w:pPr>
+        </w:rPr>
+      </w:pPr>
+      <w:r>
+        <w:rPr>
+          <w:rFonts w:eastAsia="Batang" w:cs="Batang"/>
+        </w:rPr>
+        <w:t>I want to be a part of the company’s mission of making the global trades happen.</w:t>
+      </w:r>
+      <w:r>
+        <w:rPr>
+          <w:rFonts w:ascii="Arial" w:eastAsia="Times New Roman" w:hAnsi="Arial" w:cs="Arial"/>
+          <w:b/>
+          <w:bCs/>
+        </w:rPr>
+        <w:t xml:space="preserve"> </w:t>
+      </w:r>
+      <w:r>
+        <w:rPr>
+          <w:rFonts w:eastAsia="Batang" w:cs="Batang"/>
+        </w:rPr>
+        <w:t xml:space="preserve">I understand how painful the process is for retailers and producers to find suppliers and distributers to fill their needs and serve customers. And I understand how more frustrating it is when </w:t>
+      </w:r>
+      <w:proofErr w:type="spellStart"/>
+      <w:r>
+        <w:rPr>
+          <w:rFonts w:eastAsia="Batang" w:cs="Batang"/>
+        </w:rPr>
+        <w:t>unexpectancies</w:t>
+      </w:r>
+      <w:proofErr w:type="spellEnd"/>
+      <w:r>
+        <w:rPr>
+          <w:rFonts w:eastAsia="Batang" w:cs="Batang"/>
+        </w:rPr>
+        <w:t xml:space="preserve"> occur such as trade wars and COVID-19 that cause them to find alternatives. As an individual who eats cereal produced by </w:t>
+      </w:r>
+      <w:proofErr w:type="spellStart"/>
+      <w:r>
+        <w:rPr>
+          <w:rFonts w:eastAsia="Batang" w:cs="Batang"/>
+        </w:rPr>
+        <w:t>Kellog</w:t>
+      </w:r>
+      <w:proofErr w:type="spellEnd"/>
+      <w:r>
+        <w:rPr>
+          <w:rFonts w:eastAsia="Batang" w:cs="Batang"/>
+        </w:rPr>
+        <w:t xml:space="preserve">, </w:t>
+      </w:r>
+      <w:r>
+        <w:rPr>
+          <w:rFonts w:eastAsia="Batang" w:cs="Batang"/>
+        </w:rPr>
+        <w:t>b</w:t>
+      </w:r>
+      <w:r>
+        <w:rPr>
+          <w:rFonts w:eastAsia="Batang" w:cs="Batang"/>
+        </w:rPr>
+        <w:t xml:space="preserve">ananas from Dole, and Nesquik from </w:t>
+      </w:r>
+      <w:proofErr w:type="spellStart"/>
+      <w:r>
+        <w:rPr>
+          <w:rFonts w:eastAsia="Batang" w:cs="Batang"/>
+        </w:rPr>
+        <w:t>Nestie</w:t>
+      </w:r>
+      <w:proofErr w:type="spellEnd"/>
+      <w:r>
+        <w:rPr>
+          <w:rFonts w:eastAsia="Batang" w:cs="Batang"/>
+        </w:rPr>
+        <w:t xml:space="preserve"> purchased at Walmart, I want to be a part of the company’s goal to operate, improve and safeguard the global trade system, so at the end, my family can have their daily needs met.</w:t>
+      </w:r>
+    </w:p>
+    <w:p>
+      <w:r>
+        <w:t xml:space="preserve">I am motivated by the feeling of overcoming challenges and creating a program that not only works but loved by clients. For example, when I was working at </w:t>
+      </w:r>
+      <w:proofErr w:type="spellStart"/>
+      <w:r>
+        <w:t>SiteMax</w:t>
+      </w:r>
+      <w:proofErr w:type="spellEnd"/>
+      <w:r>
+        <w:t xml:space="preserve"> Systems inc. I was responsible of creating a small front-end application on behalf of Bold construction. I had to dissect the business requirements and deploy solutions after review. It was a long process. But, when it was done, and when a friend of mine who was in charge of delivering web solutions to clients came say “Hey Moe, Bold construction really loved your solution. So much so that they showed your app to a person at the government.” I was thrilled by the feeling. I love the feeling of how the solution I created brings smile to customers, and I want to continue this pursuit at this company.</w:t>
+      </w:r>
+    </w:p>
+    <w:p/>
+    <w:p>
+      <w:r>
+        <w:t xml:space="preserve">I understand the company is looking a fluent English speaker who enjoys working with peers from other nations, with deep understanding in front-end tech stack, and the person who continues to strive to become a better software engineer. I have the </w:t>
+      </w:r>
+      <w:r>
+        <w:t>requiremen</w:t>
+      </w:r>
+      <w:r>
+        <w:t xml:space="preserve">ts </w:t>
+      </w:r>
+      <w:r>
+        <w:t>the company is looking for.</w:t>
+      </w:r>
+    </w:p>
+    <w:p/>
+    <w:p>
+      <w:r>
+        <w:t xml:space="preserve">During my past 2 years at </w:t>
+      </w:r>
+      <w:proofErr w:type="spellStart"/>
+      <w:r>
+        <w:t>SiteMax</w:t>
+      </w:r>
+      <w:proofErr w:type="spellEnd"/>
+      <w:r>
+        <w:t xml:space="preserve"> Systems Inc. I worked together with peers from customer department and IT department to create over 300 </w:t>
+      </w:r>
+      <w:proofErr w:type="spellStart"/>
+      <w:r>
+        <w:t>angularJS</w:t>
+      </w:r>
+      <w:proofErr w:type="spellEnd"/>
+      <w:r>
+        <w:t xml:space="preserve"> single page applications. And </w:t>
+      </w:r>
+      <w:proofErr w:type="spellStart"/>
+      <w:r>
+        <w:t>wth</w:t>
+      </w:r>
+      <w:proofErr w:type="spellEnd"/>
+      <w:r>
+        <w:t xml:space="preserve"> the same peers, I troubleshooted and improved the UI of company’s 2000 other </w:t>
+      </w:r>
+      <w:proofErr w:type="spellStart"/>
+      <w:proofErr w:type="gramStart"/>
+      <w:r>
+        <w:t>angularJS</w:t>
+      </w:r>
+      <w:proofErr w:type="spellEnd"/>
+      <w:r>
+        <w:t xml:space="preserve">  single</w:t>
+      </w:r>
+      <w:proofErr w:type="gramEnd"/>
+      <w:r>
+        <w:t xml:space="preserve"> page applications. And these skills may be of the company’s asset.</w:t>
+      </w:r>
+    </w:p>
+    <w:p/>
+    <w:p>
+      <w:r>
+        <w:t xml:space="preserve">Thank you so much for your consideration of this statement. </w:t>
+      </w:r>
+      <w:r>
+        <w:t xml:space="preserve">I am looking forward to </w:t>
+      </w:r>
+      <w:r>
+        <w:t>hearing</w:t>
+      </w:r>
+      <w:r>
+        <w:t xml:space="preserve"> from you.</w:t>
+      </w:r>
+    </w:p>
+    <w:p>
+      <w:pPr>
+        <w:pBdr>
+          <w:bottom w:val="single" w:sz="6" w:space="1" w:color="auto"/>
+        </w:pBdr>
+        <w:rPr>
+          <w:b/>
+          <w:bCs/>
+          <w:sz w:val="28"/>
+          <w:szCs w:val="28"/>
+        </w:rPr>
+      </w:pPr>
+    </w:p>
+    <w:p>
+      <w:pPr>
+        <w:rPr>
+          <w:b/>
+          <w:bCs/>
+          <w:sz w:val="28"/>
+          <w:szCs w:val="28"/>
+        </w:rPr>
+      </w:pPr>
+    </w:p>
+    <w:p>
+      <w:pPr>
+        <w:rPr>
+          <w:b/>
+          <w:bCs/>
+          <w:sz w:val="28"/>
+          <w:szCs w:val="28"/>
+        </w:rPr>
+      </w:pPr>
+    </w:p>
+    <w:p>
+      <w:pPr>
+        <w:rPr>
+          <w:b/>
+          <w:bCs/>
+          <w:sz w:val="28"/>
+          <w:szCs w:val="28"/>
+        </w:rPr>
+      </w:pPr>
+      <w:r>
+        <w:rPr>
+          <w:b/>
+          <w:bCs/>
+          <w:sz w:val="28"/>
+          <w:szCs w:val="28"/>
+        </w:rPr>
+        <w:t>Answer</w:t>
+      </w:r>
+    </w:p>
+    <w:p>
+      <w:pPr>
+        <w:rPr>
+          <w:b/>
+          <w:bCs/>
+          <w:sz w:val="28"/>
+          <w:szCs w:val="28"/>
+        </w:rPr>
+      </w:pPr>
+    </w:p>
+    <w:p>
+      <w:pPr>
+        <w:rPr>
+          <w:sz w:val="28"/>
+          <w:szCs w:val="28"/>
+        </w:rPr>
+      </w:pPr>
+      <w:r>
+        <w:rPr>
+          <w:sz w:val="28"/>
+          <w:szCs w:val="28"/>
+        </w:rPr>
+        <w:t xml:space="preserve">I am motivated by the feeling of overcoming challenges and creating a program that not only works but loved by clients. For example, when I was working at </w:t>
+      </w:r>
+      <w:proofErr w:type="spellStart"/>
+      <w:r>
+        <w:rPr>
+          <w:sz w:val="28"/>
+          <w:szCs w:val="28"/>
+        </w:rPr>
+        <w:t>SiteMax</w:t>
+      </w:r>
+      <w:proofErr w:type="spellEnd"/>
+      <w:r>
+        <w:rPr>
+          <w:sz w:val="28"/>
+          <w:szCs w:val="28"/>
+        </w:rPr>
+        <w:t xml:space="preserve"> Systems inc. I was responsible of creating a small front-end application on behalf of Bold construction. I had to dissect the business requirements and deploy solutions after review. It was a long process. But, when it was done, and when a friend of mine who was in charge of delivering web solutions to clients came say “Hey Moe, Bold construction really loved your solution. So much so that they showed your app to a person at the government.” I was thrilled by the feeling. I love the feeling of how the solution I created brings smile to customers, and I want to continue this pursuit at this company.</w:t>
+      </w:r>
+    </w:p>
+    <w:p>
+      <w:pPr>
+        <w:rPr>
+          <w:sz w:val="28"/>
+          <w:szCs w:val="28"/>
+        </w:rPr>
+      </w:pPr>
+    </w:p>
+    <w:p>
+      <w:pPr>
+        <w:rPr>
+          <w:b/>
+          <w:bCs/>
+          <w:sz w:val="28"/>
+          <w:szCs w:val="28"/>
+        </w:rPr>
+      </w:pPr>
+    </w:p>
+    <w:p>
+      <w:pPr>
+        <w:rPr>
+          <w:sz w:val="28"/>
+          <w:szCs w:val="28"/>
+        </w:rPr>
+      </w:pPr>
+      <w:proofErr w:type="spellStart"/>
       <w:r>
         <w:rPr>
           <w:sz w:val="28"/>
@@ -1570,6 +2007,7 @@
         </w:rPr>
         <w:t>Tridge</w:t>
       </w:r>
+      <w:proofErr w:type="spellEnd"/>
     </w:p>
     <w:p>
       <w:pPr>
@@ -1681,9 +2119,11 @@
       <w:r>
         <w:t>”</w:t>
       </w:r>
+      <w:proofErr w:type="spellStart"/>
       <w:r>
         <w:t>를</w:t>
       </w:r>
+      <w:proofErr w:type="spellEnd"/>
       <w:r>
         <w:t> </w:t>
       </w:r>
@@ -1734,8 +2174,17 @@
           <w:sz w:val="28"/>
           <w:szCs w:val="28"/>
         </w:rPr>
-        <w:t>Motivation of working at Tridge</w:t>
-      </w:r>
+        <w:t xml:space="preserve">Motivation of working at </w:t>
+      </w:r>
+      <w:proofErr w:type="spellStart"/>
+      <w:r>
+        <w:rPr>
+          <w:sz w:val="28"/>
+          <w:szCs w:val="28"/>
+        </w:rPr>
+        <w:t>Tridge</w:t>
+      </w:r>
+      <w:proofErr w:type="spellEnd"/>
     </w:p>
     <w:p>
       <w:pPr>
@@ -1820,7 +2269,6 @@
           <w:sz w:val="28"/>
           <w:szCs w:val="28"/>
         </w:rPr>
-        <w:lastRenderedPageBreak/>
         <w:t>Working on behalf of my homeland in South Korea</w:t>
       </w:r>
     </w:p>
@@ -1880,6 +2328,7 @@
         <w:rPr>
           <w:rFonts w:ascii="Arial" w:eastAsia="Times New Roman" w:hAnsi="Arial" w:cs="Arial"/>
         </w:rPr>
+        <w:lastRenderedPageBreak/>
         <w:t>I feel motivated by leading a team and helping each member grow. In past employment opportunities, I have been able to develop management plans and create goals that we could achieve together, allowing us to later celebrate our successes.</w:t>
       </w:r>
     </w:p>
@@ -2071,6 +2520,7 @@
         </w:rPr>
         <w:t xml:space="preserve">hen I was working at </w:t>
       </w:r>
+      <w:proofErr w:type="spellStart"/>
       <w:r>
         <w:rPr>
           <w:sz w:val="28"/>
@@ -2097,7 +2547,15 @@
           <w:sz w:val="28"/>
           <w:szCs w:val="28"/>
         </w:rPr>
-        <w:t xml:space="preserve">ax </w:t>
+        <w:t>ax</w:t>
+      </w:r>
+      <w:proofErr w:type="spellEnd"/>
+      <w:r>
+        <w:rPr>
+          <w:sz w:val="28"/>
+          <w:szCs w:val="28"/>
+        </w:rPr>
+        <w:t xml:space="preserve"> </w:t>
       </w:r>
       <w:r>
         <w:rPr>
@@ -2422,7 +2880,23 @@
           <w:sz w:val="28"/>
           <w:szCs w:val="28"/>
         </w:rPr>
-        <w:t>I am looking for opportunites to</w:t>
+        <w:t xml:space="preserve">I am looking for </w:t>
+      </w:r>
+      <w:proofErr w:type="spellStart"/>
+      <w:r>
+        <w:rPr>
+          <w:sz w:val="28"/>
+          <w:szCs w:val="28"/>
+        </w:rPr>
+        <w:t>opportunites</w:t>
+      </w:r>
+      <w:proofErr w:type="spellEnd"/>
+      <w:r>
+        <w:rPr>
+          <w:sz w:val="28"/>
+          <w:szCs w:val="28"/>
+        </w:rPr>
+        <w:t xml:space="preserve"> to</w:t>
       </w:r>
     </w:p>
     <w:p>
@@ -2525,6 +2999,7 @@
           <w:sz w:val="28"/>
           <w:szCs w:val="28"/>
         </w:rPr>
+        <w:lastRenderedPageBreak/>
         <w:t xml:space="preserve">That would leverage my assets in fluent English communications and web development skills to </w:t>
       </w:r>
       <w:r>

</xml_diff>

<commit_message>
feat: Add progress #20 'Refining Personal Statement, Tridge'
</commit_message>
<xml_diff>
--- a/personal_statements/Tridge/personal_statment.docx
+++ b/personal_statements/Tridge/personal_statment.docx
@@ -1811,7 +1811,21 @@
     <w:p/>
     <w:p>
       <w:r>
-        <w:t xml:space="preserve">I understand the company is looking a fluent English speaker who enjoys working with peers from other nations, with deep understanding in front-end tech stack, and the person who continues to strive to become a better software engineer. I have the </w:t>
+        <w:t xml:space="preserve">I understand </w:t>
+      </w:r>
+      <w:proofErr w:type="spellStart"/>
+      <w:r>
+        <w:t>Tridge</w:t>
+      </w:r>
+      <w:proofErr w:type="spellEnd"/>
+      <w:r>
+        <w:t xml:space="preserve"> is looking a fluent English speaker who enjoys working with peers from other nations, with </w:t>
+      </w:r>
+      <w:r>
+        <w:t>proficiency</w:t>
+      </w:r>
+      <w:r>
+        <w:t xml:space="preserve"> in front-end tech stack, and the person who continues to strive to become a better software engineer. I have the </w:t>
       </w:r>
       <w:r>
         <w:t>requiremen</w:t>
@@ -1863,12 +1877,18 @@
       </w:r>
       <w:proofErr w:type="gramEnd"/>
       <w:r>
-        <w:t xml:space="preserve"> page applications. And these skills may be of the company’s asset.</w:t>
-      </w:r>
-    </w:p>
-    <w:p/>
-    <w:p>
-      <w:r>
+        <w:t xml:space="preserve"> page applications. And </w:t>
+      </w:r>
+      <w:r>
+        <w:t>this experience</w:t>
+      </w:r>
+      <w:r>
+        <w:t xml:space="preserve"> may be of the company’s asset.</w:t>
+      </w:r>
+    </w:p>
+    <w:p>
+      <w:r>
+        <w:lastRenderedPageBreak/>
         <w:t xml:space="preserve">Thank you so much for your consideration of this statement. </w:t>
       </w:r>
       <w:r>
@@ -2328,8 +2348,14 @@
         <w:rPr>
           <w:rFonts w:ascii="Arial" w:eastAsia="Times New Roman" w:hAnsi="Arial" w:cs="Arial"/>
         </w:rPr>
+        <w:t xml:space="preserve">I feel motivated by leading a team and helping each member grow. In past employment opportunities, I have been able to develop management plans </w:t>
+      </w:r>
+      <w:r>
+        <w:rPr>
+          <w:rFonts w:ascii="Arial" w:eastAsia="Times New Roman" w:hAnsi="Arial" w:cs="Arial"/>
+        </w:rPr>
         <w:lastRenderedPageBreak/>
-        <w:t>I feel motivated by leading a team and helping each member grow. In past employment opportunities, I have been able to develop management plans and create goals that we could achieve together, allowing us to later celebrate our successes.</w:t>
+        <w:t>and create goals that we could achieve together, allowing us to later celebrate our successes.</w:t>
       </w:r>
     </w:p>
     <w:p>

</xml_diff>

<commit_message>
feat: Add progress #21 'Refining Personal Statement, Tridge'
</commit_message>
<xml_diff>
--- a/personal_statements/Tridge/personal_statment.docx
+++ b/personal_statements/Tridge/personal_statment.docx
@@ -82,7 +82,6 @@
           <w:szCs w:val="28"/>
         </w:rPr>
       </w:pPr>
-      <w:proofErr w:type="spellStart"/>
       <w:r>
         <w:rPr>
           <w:b/>
@@ -92,7 +91,6 @@
         </w:rPr>
         <w:t>Tridge</w:t>
       </w:r>
-      <w:proofErr w:type="spellEnd"/>
     </w:p>
     <w:p>
       <w:pPr>
@@ -443,53 +441,21 @@
           <w:rFonts w:eastAsia="Batang" w:cs="Batang"/>
           <w:color w:val="333333"/>
         </w:rPr>
-        <w:t xml:space="preserve">As an individual who eats cereal produced by </w:t>
-      </w:r>
-      <w:proofErr w:type="spellStart"/>
+        <w:t xml:space="preserve">As an individual who eats cereal produced by Kellog and Walmart, Banana from Dole and </w:t>
+      </w:r>
       <w:r>
         <w:rPr>
           <w:rFonts w:eastAsia="Batang" w:cs="Batang"/>
           <w:color w:val="333333"/>
         </w:rPr>
-        <w:t>Kellog</w:t>
-      </w:r>
-      <w:proofErr w:type="spellEnd"/>
+        <w:t>Nesquik</w:t>
+      </w:r>
       <w:r>
         <w:rPr>
           <w:rFonts w:eastAsia="Batang" w:cs="Batang"/>
           <w:color w:val="333333"/>
         </w:rPr>
-        <w:t xml:space="preserve"> and Walmart, Banana from Dole and </w:t>
-      </w:r>
-      <w:r>
-        <w:rPr>
-          <w:rFonts w:eastAsia="Batang" w:cs="Batang"/>
-          <w:color w:val="333333"/>
-        </w:rPr>
-        <w:t>Nesquik</w:t>
-      </w:r>
-      <w:r>
-        <w:rPr>
-          <w:rFonts w:eastAsia="Batang" w:cs="Batang"/>
-          <w:color w:val="333333"/>
-        </w:rPr>
-        <w:t xml:space="preserve"> from </w:t>
-      </w:r>
-      <w:proofErr w:type="spellStart"/>
-      <w:r>
-        <w:rPr>
-          <w:rFonts w:eastAsia="Batang" w:cs="Batang"/>
-          <w:color w:val="333333"/>
-        </w:rPr>
-        <w:t>Nestie</w:t>
-      </w:r>
-      <w:proofErr w:type="spellEnd"/>
-      <w:r>
-        <w:rPr>
-          <w:rFonts w:eastAsia="Batang" w:cs="Batang"/>
-          <w:color w:val="333333"/>
-        </w:rPr>
-        <w:t xml:space="preserve"> at Walmart, I </w:t>
+        <w:t xml:space="preserve"> from Nestie at Walmart, I </w:t>
       </w:r>
       <w:r>
         <w:rPr>
@@ -679,77 +645,36 @@
           <w:rFonts w:eastAsia="Batang" w:cs="Batang"/>
           <w:color w:val="333333"/>
         </w:rPr>
-        <w:t xml:space="preserve"> I understand how more frustrating it is when </w:t>
-      </w:r>
-      <w:proofErr w:type="spellStart"/>
+        <w:t xml:space="preserve"> I understand how more frustrating it is when unexpectancies occur such as trade wars and COVID-19 that cause them to find alternatives. As an individual who eats cereal produced by Kellog, Banana</w:t>
+      </w:r>
       <w:r>
         <w:rPr>
           <w:rFonts w:eastAsia="Batang" w:cs="Batang"/>
           <w:color w:val="333333"/>
         </w:rPr>
-        <w:t>unexpectancies</w:t>
-      </w:r>
-      <w:proofErr w:type="spellEnd"/>
+        <w:t>s</w:t>
+      </w:r>
       <w:r>
         <w:rPr>
           <w:rFonts w:eastAsia="Batang" w:cs="Batang"/>
           <w:color w:val="333333"/>
         </w:rPr>
-        <w:t xml:space="preserve"> occur such as trade wars and COVID-19 that cause them to find alternatives. As an individual who eats cereal produced by </w:t>
-      </w:r>
-      <w:proofErr w:type="spellStart"/>
+        <w:t xml:space="preserve"> from Dole</w:t>
+      </w:r>
       <w:r>
         <w:rPr>
           <w:rFonts w:eastAsia="Batang" w:cs="Batang"/>
           <w:color w:val="333333"/>
         </w:rPr>
-        <w:t>Kellog</w:t>
-      </w:r>
-      <w:proofErr w:type="spellEnd"/>
+        <w:t>,</w:t>
+      </w:r>
       <w:r>
         <w:rPr>
           <w:rFonts w:eastAsia="Batang" w:cs="Batang"/>
           <w:color w:val="333333"/>
         </w:rPr>
-        <w:t>, Banana</w:t>
-      </w:r>
-      <w:r>
-        <w:rPr>
-          <w:rFonts w:eastAsia="Batang" w:cs="Batang"/>
-          <w:color w:val="333333"/>
-        </w:rPr>
-        <w:t>s</w:t>
-      </w:r>
-      <w:r>
-        <w:rPr>
-          <w:rFonts w:eastAsia="Batang" w:cs="Batang"/>
-          <w:color w:val="333333"/>
-        </w:rPr>
-        <w:t xml:space="preserve"> from Dole</w:t>
-      </w:r>
-      <w:r>
-        <w:rPr>
-          <w:rFonts w:eastAsia="Batang" w:cs="Batang"/>
-          <w:color w:val="333333"/>
-        </w:rPr>
-        <w:t>,</w:t>
-      </w:r>
-      <w:r>
-        <w:rPr>
-          <w:rFonts w:eastAsia="Batang" w:cs="Batang"/>
-          <w:color w:val="333333"/>
-        </w:rPr>
-        <w:t xml:space="preserve"> and Nesquik from </w:t>
-      </w:r>
-      <w:proofErr w:type="spellStart"/>
-      <w:r>
-        <w:rPr>
-          <w:rFonts w:eastAsia="Batang" w:cs="Batang"/>
-          <w:color w:val="333333"/>
-        </w:rPr>
-        <w:t>Nestie</w:t>
-      </w:r>
-      <w:proofErr w:type="spellEnd"/>
+        <w:t xml:space="preserve"> and Nesquik from Nestie</w:t>
+      </w:r>
       <w:r>
         <w:rPr>
           <w:rFonts w:eastAsia="Batang" w:cs="Batang"/>
@@ -980,23 +905,7 @@
           <w:sz w:val="28"/>
           <w:szCs w:val="28"/>
         </w:rPr>
-        <w:t xml:space="preserve">I am motivated by the feeling of overcoming challenges and creating a program that not only works but loved by clients. For example, when I was working at </w:t>
-      </w:r>
-      <w:proofErr w:type="spellStart"/>
-      <w:r>
-        <w:rPr>
-          <w:sz w:val="28"/>
-          <w:szCs w:val="28"/>
-        </w:rPr>
-        <w:t>SiteMax</w:t>
-      </w:r>
-      <w:proofErr w:type="spellEnd"/>
-      <w:r>
-        <w:rPr>
-          <w:sz w:val="28"/>
-          <w:szCs w:val="28"/>
-        </w:rPr>
-        <w:t xml:space="preserve"> Systems inc. I was responsible of creating a small front-end application on behalf of Bold construction. I had to dissect the business requirements and deploy solutions after review. It was a long process. But, when it was done, and when a friend of mine who was in charge of delivering web solutions to clients came say “Hey Moe, Bold construction really loved your solution. So much so that they showed your app to a person at the government.” I was thrilled by the feeling. I love the feeling of how the solution I created brings smile to customers, and I want to continue this pursuit at this company.</w:t>
+        <w:t>I am motivated by the feeling of overcoming challenges and creating a program that not only works but loved by clients. For example, when I was working at SiteMax Systems inc. I was responsible of creating a small front-end application on behalf of Bold construction. I had to dissect the business requirements and deploy solutions after review. It was a long process. But, when it was done, and when a friend of mine who was in charge of delivering web solutions to clients came say “Hey Moe, Bold construction really loved your solution. So much so that they showed your app to a person at the government.” I was thrilled by the feeling. I love the feeling of how the solution I created brings smile to customers, and I want to continue this pursuit at this company.</w:t>
       </w:r>
     </w:p>
     <w:p>
@@ -1028,15 +937,7 @@
       </w:pPr>
       <w:r>
         <w:lastRenderedPageBreak/>
-        <w:t xml:space="preserve">I am looking for opportunities that will able me to grow as a front-end </w:t>
-      </w:r>
-      <w:proofErr w:type="gramStart"/>
-      <w:r>
-        <w:t>developer, and</w:t>
-      </w:r>
-      <w:proofErr w:type="gramEnd"/>
-      <w:r>
-        <w:t xml:space="preserve"> am given more responsibility to utilize my skillsets to build larger applications.</w:t>
+        <w:t>I am looking for opportunities that will able me to grow as a front-end developer, and am given more responsibility to utilize my skillsets to build larger applications.</w:t>
       </w:r>
     </w:p>
     <w:p>
@@ -1063,23 +964,7 @@
           <w:sz w:val="28"/>
           <w:szCs w:val="28"/>
         </w:rPr>
-        <w:t xml:space="preserve">I am looking for </w:t>
-      </w:r>
-      <w:proofErr w:type="spellStart"/>
-      <w:r>
-        <w:rPr>
-          <w:sz w:val="28"/>
-          <w:szCs w:val="28"/>
-        </w:rPr>
-        <w:t>opportunites</w:t>
-      </w:r>
-      <w:proofErr w:type="spellEnd"/>
-      <w:r>
-        <w:rPr>
-          <w:sz w:val="28"/>
-          <w:szCs w:val="28"/>
-        </w:rPr>
-        <w:t xml:space="preserve"> to</w:t>
+        <w:t>I am looking for opportunites to</w:t>
       </w:r>
     </w:p>
     <w:p>
@@ -1202,15 +1087,7 @@
         <w:t xml:space="preserve"> </w:t>
       </w:r>
       <w:r>
-        <w:t xml:space="preserve">I lived in a country where </w:t>
-      </w:r>
-      <w:proofErr w:type="spellStart"/>
-      <w:r>
-        <w:t>multiculture</w:t>
-      </w:r>
-      <w:proofErr w:type="spellEnd"/>
-      <w:r>
-        <w:t xml:space="preserve"> is the norm. </w:t>
+        <w:t xml:space="preserve">I lived in a country where multiculture is the norm. </w:t>
       </w:r>
     </w:p>
     <w:p>
@@ -1257,15 +1134,7 @@
         </w:numPr>
       </w:pPr>
       <w:r>
-        <w:t xml:space="preserve">I </w:t>
-      </w:r>
-      <w:proofErr w:type="spellStart"/>
-      <w:r>
-        <w:t>self taught</w:t>
-      </w:r>
-      <w:proofErr w:type="spellEnd"/>
-      <w:r>
-        <w:t xml:space="preserve"> bash scripting to streamline ionic mobile app development</w:t>
+        <w:t>I self taught bash scripting to streamline ionic mobile app development</w:t>
       </w:r>
     </w:p>
     <w:p>
@@ -1277,15 +1146,7 @@
         </w:numPr>
       </w:pPr>
       <w:r>
-        <w:t xml:space="preserve">I took team treehouse’s python web </w:t>
-      </w:r>
-      <w:proofErr w:type="spellStart"/>
-      <w:r>
-        <w:t>techdegree</w:t>
-      </w:r>
-      <w:proofErr w:type="spellEnd"/>
-      <w:r>
-        <w:t xml:space="preserve"> to improve my skillsets in the field I was working in</w:t>
+        <w:t>I took team treehouse’s python web techdegree to improve my skillsets in the field I was working in</w:t>
       </w:r>
     </w:p>
     <w:p>
@@ -1297,15 +1158,7 @@
         </w:numPr>
       </w:pPr>
       <w:r>
-        <w:t xml:space="preserve">After leaving the company, I taught myself React to improve </w:t>
-      </w:r>
-      <w:proofErr w:type="gramStart"/>
-      <w:r>
-        <w:t>my</w:t>
-      </w:r>
-      <w:proofErr w:type="gramEnd"/>
-      <w:r>
-        <w:t xml:space="preserve"> </w:t>
+        <w:t xml:space="preserve">After leaving the company, I taught myself React to improve my </w:t>
       </w:r>
       <w:r>
         <w:t xml:space="preserve">expand my </w:t>
@@ -1369,15 +1222,7 @@
         <w:t>past 2 years</w:t>
       </w:r>
       <w:r>
-        <w:t xml:space="preserve"> at </w:t>
-      </w:r>
-      <w:proofErr w:type="spellStart"/>
-      <w:r>
-        <w:t>SiteMax</w:t>
-      </w:r>
-      <w:proofErr w:type="spellEnd"/>
-      <w:r>
-        <w:t xml:space="preserve"> Systems Inc. I</w:t>
+        <w:t xml:space="preserve"> at SiteMax Systems Inc. I</w:t>
       </w:r>
       <w:r>
         <w:t xml:space="preserve"> worked together with peers from customer department and IT department to</w:t>
@@ -1392,69 +1237,43 @@
         <w:t xml:space="preserve"> over</w:t>
       </w:r>
       <w:r>
-        <w:t xml:space="preserve"> 300 </w:t>
-      </w:r>
-      <w:proofErr w:type="spellStart"/>
-      <w:r>
-        <w:t>angularJS</w:t>
-      </w:r>
-      <w:proofErr w:type="spellEnd"/>
+        <w:t xml:space="preserve"> 300 angularJS single page applications</w:t>
+      </w:r>
+      <w:r>
+        <w:t>. And</w:t>
+      </w:r>
+      <w:r>
+        <w:t xml:space="preserve"> wth the same peers,</w:t>
+      </w:r>
+      <w:r>
+        <w:t xml:space="preserve"> </w:t>
+      </w:r>
+      <w:r>
+        <w:t xml:space="preserve">I </w:t>
+      </w:r>
+      <w:r>
+        <w:t>troubleshooted and improved</w:t>
+      </w:r>
+      <w:r>
+        <w:t xml:space="preserve"> </w:t>
+      </w:r>
+      <w:r>
+        <w:t xml:space="preserve">the </w:t>
+      </w:r>
+      <w:r>
+        <w:t>UI of</w:t>
+      </w:r>
+      <w:r>
+        <w:t xml:space="preserve"> company’s</w:t>
+      </w:r>
+      <w:r>
+        <w:t xml:space="preserve"> 2000 other angularJS</w:t>
+      </w:r>
+      <w:r>
+        <w:t xml:space="preserve"> </w:t>
+      </w:r>
       <w:r>
         <w:t xml:space="preserve"> single page applications</w:t>
-      </w:r>
-      <w:r>
-        <w:t>. And</w:t>
-      </w:r>
-      <w:r>
-        <w:t xml:space="preserve"> </w:t>
-      </w:r>
-      <w:proofErr w:type="spellStart"/>
-      <w:r>
-        <w:t>wth</w:t>
-      </w:r>
-      <w:proofErr w:type="spellEnd"/>
-      <w:r>
-        <w:t xml:space="preserve"> the same peers,</w:t>
-      </w:r>
-      <w:r>
-        <w:t xml:space="preserve"> </w:t>
-      </w:r>
-      <w:r>
-        <w:t xml:space="preserve">I </w:t>
-      </w:r>
-      <w:r>
-        <w:t>troubleshooted and improved</w:t>
-      </w:r>
-      <w:r>
-        <w:t xml:space="preserve"> </w:t>
-      </w:r>
-      <w:r>
-        <w:t xml:space="preserve">the </w:t>
-      </w:r>
-      <w:r>
-        <w:t>UI of</w:t>
-      </w:r>
-      <w:r>
-        <w:t xml:space="preserve"> company’s</w:t>
-      </w:r>
-      <w:r>
-        <w:t xml:space="preserve"> 2000 other </w:t>
-      </w:r>
-      <w:proofErr w:type="spellStart"/>
-      <w:proofErr w:type="gramStart"/>
-      <w:r>
-        <w:t>angularJS</w:t>
-      </w:r>
-      <w:proofErr w:type="spellEnd"/>
-      <w:r>
-        <w:t xml:space="preserve"> </w:t>
-      </w:r>
-      <w:r>
-        <w:t xml:space="preserve"> single</w:t>
-      </w:r>
-      <w:proofErr w:type="gramEnd"/>
-      <w:r>
-        <w:t xml:space="preserve"> page applications</w:t>
       </w:r>
       <w:r>
         <w:t xml:space="preserve">. And these skills may </w:t>
@@ -1715,97 +1534,99 @@
         <w:spacing w:after="225"/>
         <w:outlineLvl w:val="2"/>
         <w:rPr>
+          <w:rFonts w:eastAsia="Batang" w:cs="Batang"/>
+        </w:rPr>
+      </w:pPr>
+      <w:r>
+        <w:rPr>
+          <w:rFonts w:eastAsia="Batang" w:cs="Batang"/>
+        </w:rPr>
+        <w:t>I want to be a part of the company’s mission of making the global trades happen.</w:t>
+      </w:r>
+      <w:r>
+        <w:rPr>
           <w:rFonts w:ascii="Arial" w:eastAsia="Times New Roman" w:hAnsi="Arial" w:cs="Arial"/>
           <w:b/>
           <w:bCs/>
         </w:rPr>
-      </w:pPr>
+        <w:t xml:space="preserve"> </w:t>
+      </w:r>
       <w:r>
         <w:rPr>
           <w:rFonts w:eastAsia="Batang" w:cs="Batang"/>
         </w:rPr>
-        <w:t>I want to be a part of the company’s mission of making the global trades happen.</w:t>
-      </w:r>
-      <w:r>
+        <w:t xml:space="preserve">I understand how painful the process is for retailers and producers to find suppliers and distributers to fill their needs and serve customers. And I understand how more frustrating it is when unexpectancies occur such as trade wars and COVID-19 that cause them to find alternatives. As an individual who eats cereal produced by Kellog, </w:t>
+      </w:r>
+      <w:r>
+        <w:rPr>
+          <w:rFonts w:eastAsia="Batang" w:cs="Batang"/>
+        </w:rPr>
+        <w:t>b</w:t>
+      </w:r>
+      <w:r>
+        <w:rPr>
+          <w:rFonts w:eastAsia="Batang" w:cs="Batang"/>
+        </w:rPr>
+        <w:t>ananas from Dole, and Nesquik from Nestie purchased at Walmart, I want to be a part of the company’s goal to operate, improve and safeguard the global trade system, so at the end, my family can have their daily needs met.</w:t>
+      </w:r>
+    </w:p>
+    <w:p>
+      <w:pPr>
+        <w:shd w:val="clear" w:color="auto" w:fill="FFFFFF"/>
+        <w:spacing w:after="225"/>
+        <w:outlineLvl w:val="2"/>
         <w:rPr>
           <w:rFonts w:ascii="Arial" w:eastAsia="Times New Roman" w:hAnsi="Arial" w:cs="Arial"/>
           <w:b/>
           <w:bCs/>
         </w:rPr>
+      </w:pPr>
+      <w:r>
+        <w:rPr>
+          <w:rFonts w:eastAsia="Batang" w:cs="Batang"/>
+        </w:rPr>
+        <w:t xml:space="preserve">I understand the company is looking for an individual with VISA. I am an </w:t>
+      </w:r>
+      <w:r>
+        <w:rPr>
+          <w:rFonts w:eastAsia="Batang" w:cs="Batang"/>
+        </w:rPr>
+        <w:t>individual</w:t>
+      </w:r>
+      <w:r>
+        <w:rPr>
+          <w:rFonts w:eastAsia="Batang" w:cs="Batang"/>
+        </w:rPr>
         <w:t xml:space="preserve"> </w:t>
       </w:r>
       <w:r>
         <w:rPr>
           <w:rFonts w:eastAsia="Batang" w:cs="Batang"/>
         </w:rPr>
-        <w:t xml:space="preserve">I understand how painful the process is for retailers and producers to find suppliers and distributers to fill their needs and serve customers. And I understand how more frustrating it is when </w:t>
-      </w:r>
-      <w:proofErr w:type="spellStart"/>
+        <w:t>who</w:t>
+      </w:r>
       <w:r>
         <w:rPr>
           <w:rFonts w:eastAsia="Batang" w:cs="Batang"/>
         </w:rPr>
-        <w:t>unexpectancies</w:t>
-      </w:r>
-      <w:proofErr w:type="spellEnd"/>
+        <w:t xml:space="preserve"> moved to Canada in 2001 and gained Canadian citizenship in 2008. I am eligible to work in the company </w:t>
+      </w:r>
       <w:r>
         <w:rPr>
           <w:rFonts w:eastAsia="Batang" w:cs="Batang"/>
         </w:rPr>
-        <w:t xml:space="preserve"> occur such as trade wars and COVID-19 that cause them to find alternatives. As an individual who eats cereal produced by </w:t>
-      </w:r>
-      <w:proofErr w:type="spellStart"/>
+        <w:t>with</w:t>
+      </w:r>
       <w:r>
         <w:rPr>
           <w:rFonts w:eastAsia="Batang" w:cs="Batang"/>
         </w:rPr>
-        <w:t>Kellog</w:t>
-      </w:r>
-      <w:proofErr w:type="spellEnd"/>
-      <w:r>
-        <w:rPr>
-          <w:rFonts w:eastAsia="Batang" w:cs="Batang"/>
-        </w:rPr>
-        <w:t xml:space="preserve">, </w:t>
-      </w:r>
-      <w:r>
-        <w:rPr>
-          <w:rFonts w:eastAsia="Batang" w:cs="Batang"/>
-        </w:rPr>
-        <w:t>b</w:t>
-      </w:r>
-      <w:r>
-        <w:rPr>
-          <w:rFonts w:eastAsia="Batang" w:cs="Batang"/>
-        </w:rPr>
-        <w:t xml:space="preserve">ananas from Dole, and Nesquik from </w:t>
-      </w:r>
-      <w:proofErr w:type="spellStart"/>
-      <w:r>
-        <w:rPr>
-          <w:rFonts w:eastAsia="Batang" w:cs="Batang"/>
-        </w:rPr>
-        <w:t>Nestie</w:t>
-      </w:r>
-      <w:proofErr w:type="spellEnd"/>
-      <w:r>
-        <w:rPr>
-          <w:rFonts w:eastAsia="Batang" w:cs="Batang"/>
-        </w:rPr>
-        <w:t xml:space="preserve"> purchased at Walmart, I want to be a part of the company’s goal to operate, improve and safeguard the global trade system, so at the end, my family can have their daily needs met.</w:t>
-      </w:r>
-    </w:p>
-    <w:p>
-      <w:r>
-        <w:t xml:space="preserve">I am motivated by the feeling of overcoming challenges and creating a program that not only works but loved by clients. For example, when I was working at </w:t>
-      </w:r>
-      <w:proofErr w:type="spellStart"/>
-      <w:r>
-        <w:t>SiteMax</w:t>
-      </w:r>
-      <w:proofErr w:type="spellEnd"/>
-      <w:r>
-        <w:t xml:space="preserve"> Systems inc. I was responsible of creating a small front-end application on behalf of Bold construction. I had to dissect the business requirements and deploy solutions after review. It was a long process. But, when it was done, and when a friend of mine who was in charge of delivering web solutions to clients came say “Hey Moe, Bold construction really loved your solution. So much so that they showed your app to a person at the government.” I was thrilled by the feeling. I love the feeling of how the solution I created brings smile to customers, and I want to continue this pursuit at this company.</w:t>
+        <w:t xml:space="preserve"> F-4 visa.</w:t>
+      </w:r>
+    </w:p>
+    <w:p>
+      <w:r>
+        <w:t>I am motivated by the feeling of overcoming challenges and creating a program that not only works but loved by clients. For example, when I was working at SiteMax Systems inc. I was responsible of creating a small front-end application on behalf of Bold construction. I had to dissect the business requirements and deploy solutions after review. It was a long process. But, when it was done, and when a friend of mine who was in charge of delivering web solutions to clients came say “Hey Moe, Bold construction really loved your solution. So much so that they showed your app to a person at the government.” I was thrilled by the feeling. I love the feeling of how the solution I created brings smile to customers, and I want to continue this pursuit at this company.</w:t>
       </w:r>
     </w:p>
     <w:p/>
@@ -1813,11 +1634,9 @@
       <w:r>
         <w:t xml:space="preserve">I understand </w:t>
       </w:r>
-      <w:proofErr w:type="spellStart"/>
       <w:r>
         <w:t>Tridge</w:t>
       </w:r>
-      <w:proofErr w:type="spellEnd"/>
       <w:r>
         <w:t xml:space="preserve"> is looking a fluent English speaker who enjoys working with peers from other nations, with </w:t>
       </w:r>
@@ -1840,44 +1659,8 @@
     <w:p/>
     <w:p>
       <w:r>
-        <w:t xml:space="preserve">During my past 2 years at </w:t>
-      </w:r>
-      <w:proofErr w:type="spellStart"/>
-      <w:r>
-        <w:t>SiteMax</w:t>
-      </w:r>
-      <w:proofErr w:type="spellEnd"/>
-      <w:r>
-        <w:t xml:space="preserve"> Systems Inc. I worked together with peers from customer department and IT department to create over 300 </w:t>
-      </w:r>
-      <w:proofErr w:type="spellStart"/>
-      <w:r>
-        <w:t>angularJS</w:t>
-      </w:r>
-      <w:proofErr w:type="spellEnd"/>
-      <w:r>
-        <w:t xml:space="preserve"> single page applications. And </w:t>
-      </w:r>
-      <w:proofErr w:type="spellStart"/>
-      <w:r>
-        <w:t>wth</w:t>
-      </w:r>
-      <w:proofErr w:type="spellEnd"/>
-      <w:r>
-        <w:t xml:space="preserve"> the same peers, I troubleshooted and improved the UI of company’s 2000 other </w:t>
-      </w:r>
-      <w:proofErr w:type="spellStart"/>
-      <w:proofErr w:type="gramStart"/>
-      <w:r>
-        <w:t>angularJS</w:t>
-      </w:r>
-      <w:proofErr w:type="spellEnd"/>
-      <w:r>
-        <w:t xml:space="preserve">  single</w:t>
-      </w:r>
-      <w:proofErr w:type="gramEnd"/>
-      <w:r>
-        <w:t xml:space="preserve"> page applications. And </w:t>
+        <w:lastRenderedPageBreak/>
+        <w:t xml:space="preserve">During my past 2 years at SiteMax Systems Inc. I worked together with peers from customer department and IT department to create over 300 angularJS single page applications. And wth the same peers, I troubleshooted and improved the UI of company’s 2000 other angularJS  single page applications. And </w:t>
       </w:r>
       <w:r>
         <w:t>this experience</w:t>
@@ -1886,9 +1669,9 @@
         <w:t xml:space="preserve"> may be of the company’s asset.</w:t>
       </w:r>
     </w:p>
-    <w:p>
-      <w:r>
-        <w:lastRenderedPageBreak/>
+    <w:p/>
+    <w:p>
+      <w:r>
         <w:t xml:space="preserve">Thank you so much for your consideration of this statement. </w:t>
       </w:r>
       <w:r>
@@ -1975,23 +1758,7 @@
           <w:sz w:val="28"/>
           <w:szCs w:val="28"/>
         </w:rPr>
-        <w:t xml:space="preserve">I am motivated by the feeling of overcoming challenges and creating a program that not only works but loved by clients. For example, when I was working at </w:t>
-      </w:r>
-      <w:proofErr w:type="spellStart"/>
-      <w:r>
-        <w:rPr>
-          <w:sz w:val="28"/>
-          <w:szCs w:val="28"/>
-        </w:rPr>
-        <w:t>SiteMax</w:t>
-      </w:r>
-      <w:proofErr w:type="spellEnd"/>
-      <w:r>
-        <w:rPr>
-          <w:sz w:val="28"/>
-          <w:szCs w:val="28"/>
-        </w:rPr>
-        <w:t xml:space="preserve"> Systems inc. I was responsible of creating a small front-end application on behalf of Bold construction. I had to dissect the business requirements and deploy solutions after review. It was a long process. But, when it was done, and when a friend of mine who was in charge of delivering web solutions to clients came say “Hey Moe, Bold construction really loved your solution. So much so that they showed your app to a person at the government.” I was thrilled by the feeling. I love the feeling of how the solution I created brings smile to customers, and I want to continue this pursuit at this company.</w:t>
+        <w:t>I am motivated by the feeling of overcoming challenges and creating a program that not only works but loved by clients. For example, when I was working at SiteMax Systems inc. I was responsible of creating a small front-end application on behalf of Bold construction. I had to dissect the business requirements and deploy solutions after review. It was a long process. But, when it was done, and when a friend of mine who was in charge of delivering web solutions to clients came say “Hey Moe, Bold construction really loved your solution. So much so that they showed your app to a person at the government.” I was thrilled by the feeling. I love the feeling of how the solution I created brings smile to customers, and I want to continue this pursuit at this company.</w:t>
       </w:r>
     </w:p>
     <w:p>
@@ -2019,7 +1786,6 @@
           <w:szCs w:val="28"/>
         </w:rPr>
       </w:pPr>
-      <w:proofErr w:type="spellStart"/>
       <w:r>
         <w:rPr>
           <w:sz w:val="28"/>
@@ -2027,7 +1793,6 @@
         </w:rPr>
         <w:t>Tridge</w:t>
       </w:r>
-      <w:proofErr w:type="spellEnd"/>
     </w:p>
     <w:p>
       <w:pPr>
@@ -2139,11 +1904,9 @@
       <w:r>
         <w:t>”</w:t>
       </w:r>
-      <w:proofErr w:type="spellStart"/>
       <w:r>
         <w:t>를</w:t>
       </w:r>
-      <w:proofErr w:type="spellEnd"/>
       <w:r>
         <w:t> </w:t>
       </w:r>
@@ -2194,17 +1957,8 @@
           <w:sz w:val="28"/>
           <w:szCs w:val="28"/>
         </w:rPr>
-        <w:t xml:space="preserve">Motivation of working at </w:t>
-      </w:r>
-      <w:proofErr w:type="spellStart"/>
-      <w:r>
-        <w:rPr>
-          <w:sz w:val="28"/>
-          <w:szCs w:val="28"/>
-        </w:rPr>
-        <w:t>Tridge</w:t>
-      </w:r>
-      <w:proofErr w:type="spellEnd"/>
+        <w:t>Motivation of working at Tridge</w:t>
+      </w:r>
     </w:p>
     <w:p>
       <w:pPr>
@@ -2348,14 +2102,7 @@
         <w:rPr>
           <w:rFonts w:ascii="Arial" w:eastAsia="Times New Roman" w:hAnsi="Arial" w:cs="Arial"/>
         </w:rPr>
-        <w:t xml:space="preserve">I feel motivated by leading a team and helping each member grow. In past employment opportunities, I have been able to develop management plans </w:t>
-      </w:r>
-      <w:r>
-        <w:rPr>
-          <w:rFonts w:ascii="Arial" w:eastAsia="Times New Roman" w:hAnsi="Arial" w:cs="Arial"/>
-        </w:rPr>
-        <w:lastRenderedPageBreak/>
-        <w:t>and create goals that we could achieve together, allowing us to later celebrate our successes.</w:t>
+        <w:t>I feel motivated by leading a team and helping each member grow. In past employment opportunities, I have been able to develop management plans and create goals that we could achieve together, allowing us to later celebrate our successes.</w:t>
       </w:r>
     </w:p>
     <w:p>
@@ -2546,7 +2293,6 @@
         </w:rPr>
         <w:t xml:space="preserve">hen I was working at </w:t>
       </w:r>
-      <w:proofErr w:type="spellStart"/>
       <w:r>
         <w:rPr>
           <w:sz w:val="28"/>
@@ -2573,15 +2319,7 @@
           <w:sz w:val="28"/>
           <w:szCs w:val="28"/>
         </w:rPr>
-        <w:t>ax</w:t>
-      </w:r>
-      <w:proofErr w:type="spellEnd"/>
-      <w:r>
-        <w:rPr>
-          <w:sz w:val="28"/>
-          <w:szCs w:val="28"/>
-        </w:rPr>
-        <w:t xml:space="preserve"> </w:t>
+        <w:t xml:space="preserve">ax </w:t>
       </w:r>
       <w:r>
         <w:rPr>
@@ -2906,23 +2644,7 @@
           <w:sz w:val="28"/>
           <w:szCs w:val="28"/>
         </w:rPr>
-        <w:t xml:space="preserve">I am looking for </w:t>
-      </w:r>
-      <w:proofErr w:type="spellStart"/>
-      <w:r>
-        <w:rPr>
-          <w:sz w:val="28"/>
-          <w:szCs w:val="28"/>
-        </w:rPr>
-        <w:t>opportunites</w:t>
-      </w:r>
-      <w:proofErr w:type="spellEnd"/>
-      <w:r>
-        <w:rPr>
-          <w:sz w:val="28"/>
-          <w:szCs w:val="28"/>
-        </w:rPr>
-        <w:t xml:space="preserve"> to</w:t>
+        <w:t>I am looking for opportunites to</w:t>
       </w:r>
     </w:p>
     <w:p>
@@ -2942,6 +2664,7 @@
           <w:sz w:val="28"/>
           <w:szCs w:val="28"/>
         </w:rPr>
+        <w:lastRenderedPageBreak/>
         <w:t xml:space="preserve">Improve my web development skills </w:t>
       </w:r>
       <w:r>
@@ -3025,7 +2748,6 @@
           <w:sz w:val="28"/>
           <w:szCs w:val="28"/>
         </w:rPr>
-        <w:lastRenderedPageBreak/>
         <w:t xml:space="preserve">That would leverage my assets in fluent English communications and web development skills to </w:t>
       </w:r>
       <w:r>

</xml_diff>

<commit_message>
feat: Add progress #22 'Refining Personal Statement, Tridge'
</commit_message>
<xml_diff>
--- a/personal_statements/Tridge/personal_statment.docx
+++ b/personal_statements/Tridge/personal_statment.docx
@@ -1585,31 +1585,37 @@
         <w:rPr>
           <w:rFonts w:eastAsia="Batang" w:cs="Batang"/>
         </w:rPr>
-        <w:t xml:space="preserve">I understand the company is looking for an individual with VISA. I am an </w:t>
+        <w:t>I understand the company is looking for an individual with VISA.</w:t>
       </w:r>
       <w:r>
         <w:rPr>
           <w:rFonts w:eastAsia="Batang" w:cs="Batang"/>
         </w:rPr>
-        <w:t>individual</w:t>
+        <w:t xml:space="preserve"> Although I am currently a Canadian citizen,</w:t>
       </w:r>
       <w:r>
         <w:rPr>
           <w:rFonts w:eastAsia="Batang" w:cs="Batang"/>
         </w:rPr>
-        <w:t xml:space="preserve"> </w:t>
+        <w:t xml:space="preserve"> I moved to Canada in 2001</w:t>
       </w:r>
       <w:r>
         <w:rPr>
           <w:rFonts w:eastAsia="Batang" w:cs="Batang"/>
         </w:rPr>
-        <w:t>who</w:t>
+        <w:t xml:space="preserve"> with my family</w:t>
       </w:r>
       <w:r>
         <w:rPr>
           <w:rFonts w:eastAsia="Batang" w:cs="Batang"/>
         </w:rPr>
-        <w:t xml:space="preserve"> moved to Canada in 2001 and gained Canadian citizenship in 2008. I am eligible to work in the company </w:t>
+        <w:t xml:space="preserve"> at age of 11</w:t>
+      </w:r>
+      <w:r>
+        <w:rPr>
+          <w:rFonts w:eastAsia="Batang" w:cs="Batang"/>
+        </w:rPr>
+        <w:t xml:space="preserve"> and gained Canadian citizenship in 2008. I am eligible to work in the company </w:t>
       </w:r>
       <w:r>
         <w:rPr>

</xml_diff>

<commit_message>
feat: Add progress #23 'Refining Personal Statement, Tridge'
</commit_message>
<xml_diff>
--- a/personal_statements/Tridge/personal_statment.docx
+++ b/personal_statements/Tridge/personal_statment.docx
@@ -82,6 +82,7 @@
           <w:szCs w:val="28"/>
         </w:rPr>
       </w:pPr>
+      <w:proofErr w:type="spellStart"/>
       <w:r>
         <w:rPr>
           <w:b/>
@@ -91,6 +92,7 @@
         </w:rPr>
         <w:t>Tridge</w:t>
       </w:r>
+      <w:proofErr w:type="spellEnd"/>
     </w:p>
     <w:p>
       <w:pPr>
@@ -441,7 +443,23 @@
           <w:rFonts w:eastAsia="Batang" w:cs="Batang"/>
           <w:color w:val="333333"/>
         </w:rPr>
-        <w:t xml:space="preserve">As an individual who eats cereal produced by Kellog and Walmart, Banana from Dole and </w:t>
+        <w:t xml:space="preserve">As an individual who eats cereal produced by </w:t>
+      </w:r>
+      <w:proofErr w:type="spellStart"/>
+      <w:r>
+        <w:rPr>
+          <w:rFonts w:eastAsia="Batang" w:cs="Batang"/>
+          <w:color w:val="333333"/>
+        </w:rPr>
+        <w:t>Kellog</w:t>
+      </w:r>
+      <w:proofErr w:type="spellEnd"/>
+      <w:r>
+        <w:rPr>
+          <w:rFonts w:eastAsia="Batang" w:cs="Batang"/>
+          <w:color w:val="333333"/>
+        </w:rPr>
+        <w:t xml:space="preserve"> and Walmart, Banana from Dole and </w:t>
       </w:r>
       <w:r>
         <w:rPr>
@@ -455,7 +473,23 @@
           <w:rFonts w:eastAsia="Batang" w:cs="Batang"/>
           <w:color w:val="333333"/>
         </w:rPr>
-        <w:t xml:space="preserve"> from Nestie at Walmart, I </w:t>
+        <w:t xml:space="preserve"> from </w:t>
+      </w:r>
+      <w:proofErr w:type="spellStart"/>
+      <w:r>
+        <w:rPr>
+          <w:rFonts w:eastAsia="Batang" w:cs="Batang"/>
+          <w:color w:val="333333"/>
+        </w:rPr>
+        <w:t>Nestie</w:t>
+      </w:r>
+      <w:proofErr w:type="spellEnd"/>
+      <w:r>
+        <w:rPr>
+          <w:rFonts w:eastAsia="Batang" w:cs="Batang"/>
+          <w:color w:val="333333"/>
+        </w:rPr>
+        <w:t xml:space="preserve"> at Walmart, I </w:t>
       </w:r>
       <w:r>
         <w:rPr>
@@ -645,7 +679,39 @@
           <w:rFonts w:eastAsia="Batang" w:cs="Batang"/>
           <w:color w:val="333333"/>
         </w:rPr>
-        <w:t xml:space="preserve"> I understand how more frustrating it is when unexpectancies occur such as trade wars and COVID-19 that cause them to find alternatives. As an individual who eats cereal produced by Kellog, Banana</w:t>
+        <w:t xml:space="preserve"> I understand how more frustrating it is when </w:t>
+      </w:r>
+      <w:proofErr w:type="spellStart"/>
+      <w:r>
+        <w:rPr>
+          <w:rFonts w:eastAsia="Batang" w:cs="Batang"/>
+          <w:color w:val="333333"/>
+        </w:rPr>
+        <w:t>unexpectancies</w:t>
+      </w:r>
+      <w:proofErr w:type="spellEnd"/>
+      <w:r>
+        <w:rPr>
+          <w:rFonts w:eastAsia="Batang" w:cs="Batang"/>
+          <w:color w:val="333333"/>
+        </w:rPr>
+        <w:t xml:space="preserve"> occur such as trade wars and COVID-19 that cause them to find alternatives. As an individual who eats cereal produced by </w:t>
+      </w:r>
+      <w:proofErr w:type="spellStart"/>
+      <w:r>
+        <w:rPr>
+          <w:rFonts w:eastAsia="Batang" w:cs="Batang"/>
+          <w:color w:val="333333"/>
+        </w:rPr>
+        <w:t>Kellog</w:t>
+      </w:r>
+      <w:proofErr w:type="spellEnd"/>
+      <w:r>
+        <w:rPr>
+          <w:rFonts w:eastAsia="Batang" w:cs="Batang"/>
+          <w:color w:val="333333"/>
+        </w:rPr>
+        <w:t>, Banana</w:t>
       </w:r>
       <w:r>
         <w:rPr>
@@ -673,8 +739,17 @@
           <w:rFonts w:eastAsia="Batang" w:cs="Batang"/>
           <w:color w:val="333333"/>
         </w:rPr>
-        <w:t xml:space="preserve"> and Nesquik from Nestie</w:t>
-      </w:r>
+        <w:t xml:space="preserve"> and Nesquik from </w:t>
+      </w:r>
+      <w:proofErr w:type="spellStart"/>
+      <w:r>
+        <w:rPr>
+          <w:rFonts w:eastAsia="Batang" w:cs="Batang"/>
+          <w:color w:val="333333"/>
+        </w:rPr>
+        <w:t>Nestie</w:t>
+      </w:r>
+      <w:proofErr w:type="spellEnd"/>
       <w:r>
         <w:rPr>
           <w:rFonts w:eastAsia="Batang" w:cs="Batang"/>
@@ -905,7 +980,23 @@
           <w:sz w:val="28"/>
           <w:szCs w:val="28"/>
         </w:rPr>
-        <w:t>I am motivated by the feeling of overcoming challenges and creating a program that not only works but loved by clients. For example, when I was working at SiteMax Systems inc. I was responsible of creating a small front-end application on behalf of Bold construction. I had to dissect the business requirements and deploy solutions after review. It was a long process. But, when it was done, and when a friend of mine who was in charge of delivering web solutions to clients came say “Hey Moe, Bold construction really loved your solution. So much so that they showed your app to a person at the government.” I was thrilled by the feeling. I love the feeling of how the solution I created brings smile to customers, and I want to continue this pursuit at this company.</w:t>
+        <w:t xml:space="preserve">I am motivated by the feeling of overcoming challenges and creating a program that not only works but loved by clients. For example, when I was working at </w:t>
+      </w:r>
+      <w:proofErr w:type="spellStart"/>
+      <w:r>
+        <w:rPr>
+          <w:sz w:val="28"/>
+          <w:szCs w:val="28"/>
+        </w:rPr>
+        <w:t>SiteMax</w:t>
+      </w:r>
+      <w:proofErr w:type="spellEnd"/>
+      <w:r>
+        <w:rPr>
+          <w:sz w:val="28"/>
+          <w:szCs w:val="28"/>
+        </w:rPr>
+        <w:t xml:space="preserve"> Systems inc. I was responsible of creating a small front-end application on behalf of Bold construction. I had to dissect the business requirements and deploy solutions after review. It was a long process. But, when it was done, and when a friend of mine who was in charge of delivering web solutions to clients came say “Hey Moe, Bold construction really loved your solution. So much so that they showed your app to a person at the government.” I was thrilled by the feeling. I love the feeling of how the solution I created brings smile to customers, and I want to continue this pursuit at this company.</w:t>
       </w:r>
     </w:p>
     <w:p>
@@ -937,7 +1028,15 @@
       </w:pPr>
       <w:r>
         <w:lastRenderedPageBreak/>
-        <w:t>I am looking for opportunities that will able me to grow as a front-end developer, and am given more responsibility to utilize my skillsets to build larger applications.</w:t>
+        <w:t xml:space="preserve">I am looking for opportunities that will able me to grow as a front-end </w:t>
+      </w:r>
+      <w:proofErr w:type="gramStart"/>
+      <w:r>
+        <w:t>developer, and</w:t>
+      </w:r>
+      <w:proofErr w:type="gramEnd"/>
+      <w:r>
+        <w:t xml:space="preserve"> am given more responsibility to utilize my skillsets to build larger applications.</w:t>
       </w:r>
     </w:p>
     <w:p>
@@ -964,7 +1063,23 @@
           <w:sz w:val="28"/>
           <w:szCs w:val="28"/>
         </w:rPr>
-        <w:t>I am looking for opportunites to</w:t>
+        <w:t xml:space="preserve">I am looking for </w:t>
+      </w:r>
+      <w:proofErr w:type="spellStart"/>
+      <w:r>
+        <w:rPr>
+          <w:sz w:val="28"/>
+          <w:szCs w:val="28"/>
+        </w:rPr>
+        <w:t>opportunites</w:t>
+      </w:r>
+      <w:proofErr w:type="spellEnd"/>
+      <w:r>
+        <w:rPr>
+          <w:sz w:val="28"/>
+          <w:szCs w:val="28"/>
+        </w:rPr>
+        <w:t xml:space="preserve"> to</w:t>
       </w:r>
     </w:p>
     <w:p>
@@ -1087,7 +1202,15 @@
         <w:t xml:space="preserve"> </w:t>
       </w:r>
       <w:r>
-        <w:t xml:space="preserve">I lived in a country where multiculture is the norm. </w:t>
+        <w:t xml:space="preserve">I lived in a country where </w:t>
+      </w:r>
+      <w:proofErr w:type="spellStart"/>
+      <w:r>
+        <w:t>multiculture</w:t>
+      </w:r>
+      <w:proofErr w:type="spellEnd"/>
+      <w:r>
+        <w:t xml:space="preserve"> is the norm. </w:t>
       </w:r>
     </w:p>
     <w:p>
@@ -1134,7 +1257,15 @@
         </w:numPr>
       </w:pPr>
       <w:r>
-        <w:t>I self taught bash scripting to streamline ionic mobile app development</w:t>
+        <w:t xml:space="preserve">I </w:t>
+      </w:r>
+      <w:proofErr w:type="spellStart"/>
+      <w:r>
+        <w:t>self taught</w:t>
+      </w:r>
+      <w:proofErr w:type="spellEnd"/>
+      <w:r>
+        <w:t xml:space="preserve"> bash scripting to streamline ionic mobile app development</w:t>
       </w:r>
     </w:p>
     <w:p>
@@ -1146,7 +1277,15 @@
         </w:numPr>
       </w:pPr>
       <w:r>
-        <w:t>I took team treehouse’s python web techdegree to improve my skillsets in the field I was working in</w:t>
+        <w:t xml:space="preserve">I took team treehouse’s python web </w:t>
+      </w:r>
+      <w:proofErr w:type="spellStart"/>
+      <w:r>
+        <w:t>techdegree</w:t>
+      </w:r>
+      <w:proofErr w:type="spellEnd"/>
+      <w:r>
+        <w:t xml:space="preserve"> to improve my skillsets in the field I was working in</w:t>
       </w:r>
     </w:p>
     <w:p>
@@ -1158,7 +1297,15 @@
         </w:numPr>
       </w:pPr>
       <w:r>
-        <w:t xml:space="preserve">After leaving the company, I taught myself React to improve my </w:t>
+        <w:t xml:space="preserve">After leaving the company, I taught myself React to improve </w:t>
+      </w:r>
+      <w:proofErr w:type="gramStart"/>
+      <w:r>
+        <w:t>my</w:t>
+      </w:r>
+      <w:proofErr w:type="gramEnd"/>
+      <w:r>
+        <w:t xml:space="preserve"> </w:t>
       </w:r>
       <w:r>
         <w:t xml:space="preserve">expand my </w:t>
@@ -1222,7 +1369,15 @@
         <w:t>past 2 years</w:t>
       </w:r>
       <w:r>
-        <w:t xml:space="preserve"> at SiteMax Systems Inc. I</w:t>
+        <w:t xml:space="preserve"> at </w:t>
+      </w:r>
+      <w:proofErr w:type="spellStart"/>
+      <w:r>
+        <w:t>SiteMax</w:t>
+      </w:r>
+      <w:proofErr w:type="spellEnd"/>
+      <w:r>
+        <w:t xml:space="preserve"> Systems Inc. I</w:t>
       </w:r>
       <w:r>
         <w:t xml:space="preserve"> worked together with peers from customer department and IT department to</w:t>
@@ -1237,17 +1392,33 @@
         <w:t xml:space="preserve"> over</w:t>
       </w:r>
       <w:r>
-        <w:t xml:space="preserve"> 300 angularJS single page applications</w:t>
+        <w:t xml:space="preserve"> 300 </w:t>
+      </w:r>
+      <w:proofErr w:type="spellStart"/>
+      <w:r>
+        <w:t>angularJS</w:t>
+      </w:r>
+      <w:proofErr w:type="spellEnd"/>
+      <w:r>
+        <w:t xml:space="preserve"> single page applications</w:t>
       </w:r>
       <w:r>
         <w:t>. And</w:t>
       </w:r>
       <w:r>
-        <w:t xml:space="preserve"> wth the same peers,</w:t>
-      </w:r>
-      <w:r>
         <w:t xml:space="preserve"> </w:t>
       </w:r>
+      <w:proofErr w:type="spellStart"/>
+      <w:r>
+        <w:t>wth</w:t>
+      </w:r>
+      <w:proofErr w:type="spellEnd"/>
+      <w:r>
+        <w:t xml:space="preserve"> the same peers,</w:t>
+      </w:r>
+      <w:r>
+        <w:t xml:space="preserve"> </w:t>
+      </w:r>
       <w:r>
         <w:t xml:space="preserve">I </w:t>
       </w:r>
@@ -1267,13 +1438,23 @@
         <w:t xml:space="preserve"> company’s</w:t>
       </w:r>
       <w:r>
-        <w:t xml:space="preserve"> 2000 other angularJS</w:t>
-      </w:r>
+        <w:t xml:space="preserve"> 2000 other </w:t>
+      </w:r>
+      <w:proofErr w:type="spellStart"/>
+      <w:proofErr w:type="gramStart"/>
+      <w:r>
+        <w:t>angularJS</w:t>
+      </w:r>
+      <w:proofErr w:type="spellEnd"/>
       <w:r>
         <w:t xml:space="preserve"> </w:t>
       </w:r>
       <w:r>
-        <w:t xml:space="preserve"> single page applications</w:t>
+        <w:t xml:space="preserve"> single</w:t>
+      </w:r>
+      <w:proofErr w:type="gramEnd"/>
+      <w:r>
+        <w:t xml:space="preserve"> page applications</w:t>
       </w:r>
       <w:r>
         <w:t xml:space="preserve">. And these skills may </w:t>
@@ -1555,7 +1736,35 @@
         <w:rPr>
           <w:rFonts w:eastAsia="Batang" w:cs="Batang"/>
         </w:rPr>
-        <w:t xml:space="preserve">I understand how painful the process is for retailers and producers to find suppliers and distributers to fill their needs and serve customers. And I understand how more frustrating it is when unexpectancies occur such as trade wars and COVID-19 that cause them to find alternatives. As an individual who eats cereal produced by Kellog, </w:t>
+        <w:t xml:space="preserve">I understand how painful the process is for retailers and producers to find suppliers and distributers to fill their needs and serve customers. And I understand how more frustrating it is when </w:t>
+      </w:r>
+      <w:proofErr w:type="spellStart"/>
+      <w:r>
+        <w:rPr>
+          <w:rFonts w:eastAsia="Batang" w:cs="Batang"/>
+        </w:rPr>
+        <w:t>unexpectancies</w:t>
+      </w:r>
+      <w:proofErr w:type="spellEnd"/>
+      <w:r>
+        <w:rPr>
+          <w:rFonts w:eastAsia="Batang" w:cs="Batang"/>
+        </w:rPr>
+        <w:t xml:space="preserve"> occur such as trade wars and COVID-19 that cause them to find alternatives. As an individual who eats cereal produced by </w:t>
+      </w:r>
+      <w:proofErr w:type="spellStart"/>
+      <w:r>
+        <w:rPr>
+          <w:rFonts w:eastAsia="Batang" w:cs="Batang"/>
+        </w:rPr>
+        <w:t>Kellog</w:t>
+      </w:r>
+      <w:proofErr w:type="spellEnd"/>
+      <w:r>
+        <w:rPr>
+          <w:rFonts w:eastAsia="Batang" w:cs="Batang"/>
+        </w:rPr>
+        <w:t xml:space="preserve">, </w:t>
       </w:r>
       <w:r>
         <w:rPr>
@@ -1567,7 +1776,21 @@
         <w:rPr>
           <w:rFonts w:eastAsia="Batang" w:cs="Batang"/>
         </w:rPr>
-        <w:t>ananas from Dole, and Nesquik from Nestie purchased at Walmart, I want to be a part of the company’s goal to operate, improve and safeguard the global trade system, so at the end, my family can have their daily needs met.</w:t>
+        <w:t xml:space="preserve">ananas from Dole, and Nesquik from </w:t>
+      </w:r>
+      <w:proofErr w:type="spellStart"/>
+      <w:r>
+        <w:rPr>
+          <w:rFonts w:eastAsia="Batang" w:cs="Batang"/>
+        </w:rPr>
+        <w:t>Nestie</w:t>
+      </w:r>
+      <w:proofErr w:type="spellEnd"/>
+      <w:r>
+        <w:rPr>
+          <w:rFonts w:eastAsia="Batang" w:cs="Batang"/>
+        </w:rPr>
+        <w:t xml:space="preserve"> purchased at Walmart, I want to be a part of the company’s goal to operate, improve and safeguard the global trade system, so at the end, my family can have their daily needs met.</w:t>
       </w:r>
     </w:p>
     <w:p>
@@ -1585,7 +1808,19 @@
         <w:rPr>
           <w:rFonts w:eastAsia="Batang" w:cs="Batang"/>
         </w:rPr>
-        <w:t>I understand the company is looking for an individual with VISA.</w:t>
+        <w:t xml:space="preserve">I </w:t>
+      </w:r>
+      <w:r>
+        <w:rPr>
+          <w:rFonts w:eastAsia="Batang" w:cs="Batang"/>
+        </w:rPr>
+        <w:t>know</w:t>
+      </w:r>
+      <w:r>
+        <w:rPr>
+          <w:rFonts w:eastAsia="Batang" w:cs="Batang"/>
+        </w:rPr>
+        <w:t xml:space="preserve"> the company is looking for an individual with VISA.</w:t>
       </w:r>
       <w:r>
         <w:rPr>
@@ -1603,19 +1838,19 @@
         <w:rPr>
           <w:rFonts w:eastAsia="Batang" w:cs="Batang"/>
         </w:rPr>
-        <w:t xml:space="preserve"> with my family</w:t>
-      </w:r>
-      <w:r>
-        <w:rPr>
-          <w:rFonts w:eastAsia="Batang" w:cs="Batang"/>
-        </w:rPr>
-        <w:t xml:space="preserve"> at age of 11</w:t>
-      </w:r>
-      <w:r>
-        <w:rPr>
-          <w:rFonts w:eastAsia="Batang" w:cs="Batang"/>
-        </w:rPr>
-        <w:t xml:space="preserve"> and gained Canadian citizenship in 2008. I am eligible to work in the company </w:t>
+        <w:t xml:space="preserve"> </w:t>
+      </w:r>
+      <w:r>
+        <w:rPr>
+          <w:rFonts w:eastAsia="Batang" w:cs="Batang"/>
+        </w:rPr>
+        <w:t>at age of 11</w:t>
+      </w:r>
+      <w:r>
+        <w:rPr>
+          <w:rFonts w:eastAsia="Batang" w:cs="Batang"/>
+        </w:rPr>
+        <w:t xml:space="preserve"> and gained citizenship in 2008. I am eligible to work in the company </w:t>
       </w:r>
       <w:r>
         <w:rPr>
@@ -1632,41 +1867,135 @@
     </w:p>
     <w:p>
       <w:r>
-        <w:t>I am motivated by the feeling of overcoming challenges and creating a program that not only works but loved by clients. For example, when I was working at SiteMax Systems inc. I was responsible of creating a small front-end application on behalf of Bold construction. I had to dissect the business requirements and deploy solutions after review. It was a long process. But, when it was done, and when a friend of mine who was in charge of delivering web solutions to clients came say “Hey Moe, Bold construction really loved your solution. So much so that they showed your app to a person at the government.” I was thrilled by the feeling. I love the feeling of how the solution I created brings smile to customers, and I want to continue this pursuit at this company.</w:t>
+        <w:t xml:space="preserve">I am motivated by the feeling of overcoming challenges and creating a program that not only works but loved by clients. For example, when I was working at </w:t>
+      </w:r>
+      <w:proofErr w:type="spellStart"/>
+      <w:r>
+        <w:t>SiteMax</w:t>
+      </w:r>
+      <w:proofErr w:type="spellEnd"/>
+      <w:r>
+        <w:t xml:space="preserve"> Systems inc. I was responsible of creating a small front-end application on behalf of Bold construction. I had to dissect the business requirements and deploy solutions after review. It was a long process. But, when it was done, and when a friend of mine who was in charge of delivering web solutions to clients came say “Hey Moe, Bold construction really loved your solution. So much so that they showed your app to a person at the government.” I was thrilled by the feeling. I love the feeling of how the solution I created brings smile to customers, and I want to continue this pursuit at this company.</w:t>
       </w:r>
     </w:p>
     <w:p/>
     <w:p>
       <w:r>
-        <w:t xml:space="preserve">I understand </w:t>
-      </w:r>
-      <w:r>
-        <w:t>Tridge</w:t>
-      </w:r>
-      <w:r>
-        <w:t xml:space="preserve"> is looking a fluent English speaker who enjoys working with peers from other nations, with </w:t>
-      </w:r>
-      <w:r>
-        <w:t>proficiency</w:t>
-      </w:r>
-      <w:r>
-        <w:t xml:space="preserve"> in front-end tech stack, and the person who continues to strive to become a better software engineer. I have the </w:t>
-      </w:r>
-      <w:r>
-        <w:t>requiremen</w:t>
-      </w:r>
-      <w:r>
-        <w:t xml:space="preserve">ts </w:t>
-      </w:r>
-      <w:r>
-        <w:t>the company is looking for.</w:t>
+        <w:t>I bring to the table my</w:t>
+      </w:r>
+      <w:r>
+        <w:t xml:space="preserve"> 2 years of experience at </w:t>
+      </w:r>
+      <w:proofErr w:type="spellStart"/>
+      <w:r>
+        <w:t>SiteMax</w:t>
+      </w:r>
+      <w:proofErr w:type="spellEnd"/>
+      <w:r>
+        <w:t xml:space="preserve"> Systems working with </w:t>
+      </w:r>
+      <w:r>
+        <w:t>peers from many parts of the world</w:t>
+      </w:r>
+      <w:r>
+        <w:t xml:space="preserve"> that resulted in </w:t>
+      </w:r>
+      <w:r>
+        <w:t xml:space="preserve">the </w:t>
+      </w:r>
+      <w:r>
+        <w:t xml:space="preserve">creation of over 300 AngularJS single page applications, and my </w:t>
       </w:r>
     </w:p>
     <w:p/>
     <w:p>
       <w:r>
         <w:lastRenderedPageBreak/>
-        <w:t xml:space="preserve">During my past 2 years at SiteMax Systems Inc. I worked together with peers from customer department and IT department to create over 300 angularJS single page applications. And wth the same peers, I troubleshooted and improved the UI of company’s 2000 other angularJS  single page applications. And </w:t>
+        <w:t xml:space="preserve">I have the requirement the company is looking for. </w:t>
+      </w:r>
+      <w:r>
+        <w:t xml:space="preserve">I </w:t>
+      </w:r>
+      <w:r>
+        <w:t>understand</w:t>
+      </w:r>
+      <w:r>
+        <w:t xml:space="preserve"> </w:t>
+      </w:r>
+      <w:r>
+        <w:t>the company is seeking for</w:t>
+      </w:r>
+      <w:r>
+        <w:t xml:space="preserve"> a fluent English speaker who enjoys working with peers from other nations, </w:t>
+      </w:r>
+      <w:r>
+        <w:t xml:space="preserve">who has proficiency </w:t>
+      </w:r>
+      <w:r>
+        <w:t>in front-end tech stack, and who continues to strive to become a better software engineer</w:t>
+      </w:r>
+      <w:r>
+        <w:t xml:space="preserve"> </w:t>
+      </w:r>
+      <w:proofErr w:type="gramStart"/>
+      <w:r>
+        <w:t>And,</w:t>
+      </w:r>
+      <w:r>
+        <w:t>.</w:t>
+      </w:r>
+      <w:proofErr w:type="gramEnd"/>
+      <w:r>
+        <w:t xml:space="preserve"> I </w:t>
+      </w:r>
+      <w:r>
+        <w:t>have these qualifications</w:t>
+      </w:r>
+      <w:r>
+        <w:t>.</w:t>
+      </w:r>
+    </w:p>
+    <w:p/>
+    <w:p>
+      <w:r>
+        <w:t xml:space="preserve">During my past 2 years at </w:t>
+      </w:r>
+      <w:proofErr w:type="spellStart"/>
+      <w:r>
+        <w:t>SiteMax</w:t>
+      </w:r>
+      <w:proofErr w:type="spellEnd"/>
+      <w:r>
+        <w:t xml:space="preserve"> Systems Inc. I worked together with peers from customer department and IT department to create over 300 </w:t>
+      </w:r>
+      <w:proofErr w:type="spellStart"/>
+      <w:r>
+        <w:t>angularJS</w:t>
+      </w:r>
+      <w:proofErr w:type="spellEnd"/>
+      <w:r>
+        <w:t xml:space="preserve"> single page applications. And </w:t>
+      </w:r>
+      <w:proofErr w:type="spellStart"/>
+      <w:r>
+        <w:t>wth</w:t>
+      </w:r>
+      <w:proofErr w:type="spellEnd"/>
+      <w:r>
+        <w:t xml:space="preserve"> the same peers, I troubleshooted and improved the UI of company’s 2000 other </w:t>
+      </w:r>
+      <w:proofErr w:type="spellStart"/>
+      <w:proofErr w:type="gramStart"/>
+      <w:r>
+        <w:t>angularJS</w:t>
+      </w:r>
+      <w:proofErr w:type="spellEnd"/>
+      <w:r>
+        <w:t xml:space="preserve">  single</w:t>
+      </w:r>
+      <w:proofErr w:type="gramEnd"/>
+      <w:r>
+        <w:t xml:space="preserve"> page applications. And </w:t>
       </w:r>
       <w:r>
         <w:t>this experience</w:t>
@@ -1764,7 +2093,23 @@
           <w:sz w:val="28"/>
           <w:szCs w:val="28"/>
         </w:rPr>
-        <w:t>I am motivated by the feeling of overcoming challenges and creating a program that not only works but loved by clients. For example, when I was working at SiteMax Systems inc. I was responsible of creating a small front-end application on behalf of Bold construction. I had to dissect the business requirements and deploy solutions after review. It was a long process. But, when it was done, and when a friend of mine who was in charge of delivering web solutions to clients came say “Hey Moe, Bold construction really loved your solution. So much so that they showed your app to a person at the government.” I was thrilled by the feeling. I love the feeling of how the solution I created brings smile to customers, and I want to continue this pursuit at this company.</w:t>
+        <w:t xml:space="preserve">I am motivated by the feeling of overcoming challenges and creating a program that not only works but loved by clients. For example, when I was working at </w:t>
+      </w:r>
+      <w:proofErr w:type="spellStart"/>
+      <w:r>
+        <w:rPr>
+          <w:sz w:val="28"/>
+          <w:szCs w:val="28"/>
+        </w:rPr>
+        <w:t>SiteMax</w:t>
+      </w:r>
+      <w:proofErr w:type="spellEnd"/>
+      <w:r>
+        <w:rPr>
+          <w:sz w:val="28"/>
+          <w:szCs w:val="28"/>
+        </w:rPr>
+        <w:t xml:space="preserve"> Systems inc. I was responsible of creating a small front-end application on behalf of Bold construction. I had to dissect the business requirements and deploy solutions after review. It was a long process. But, when it was done, and when a friend of mine who was in charge of delivering web solutions to clients came say “Hey Moe, Bold construction really loved your solution. So much so that they showed your app to a person at the government.” I was thrilled by the feeling. I love the feeling of how the solution I created brings smile to customers, and I want to continue this pursuit at this company.</w:t>
       </w:r>
     </w:p>
     <w:p>
@@ -1792,6 +2137,7 @@
           <w:szCs w:val="28"/>
         </w:rPr>
       </w:pPr>
+      <w:proofErr w:type="spellStart"/>
       <w:r>
         <w:rPr>
           <w:sz w:val="28"/>
@@ -1799,6 +2145,7 @@
         </w:rPr>
         <w:t>Tridge</w:t>
       </w:r>
+      <w:proofErr w:type="spellEnd"/>
     </w:p>
     <w:p>
       <w:pPr>
@@ -1910,9 +2257,11 @@
       <w:r>
         <w:t>”</w:t>
       </w:r>
+      <w:proofErr w:type="spellStart"/>
       <w:r>
         <w:t>를</w:t>
       </w:r>
+      <w:proofErr w:type="spellEnd"/>
       <w:r>
         <w:t> </w:t>
       </w:r>
@@ -1963,8 +2312,17 @@
           <w:sz w:val="28"/>
           <w:szCs w:val="28"/>
         </w:rPr>
-        <w:t>Motivation of working at Tridge</w:t>
-      </w:r>
+        <w:t xml:space="preserve">Motivation of working at </w:t>
+      </w:r>
+      <w:proofErr w:type="spellStart"/>
+      <w:r>
+        <w:rPr>
+          <w:sz w:val="28"/>
+          <w:szCs w:val="28"/>
+        </w:rPr>
+        <w:t>Tridge</w:t>
+      </w:r>
+      <w:proofErr w:type="spellEnd"/>
     </w:p>
     <w:p>
       <w:pPr>
@@ -2029,6 +2387,7 @@
           <w:rFonts w:ascii="Helvetica" w:eastAsia="Times New Roman" w:hAnsi="Helvetica" w:cs="Times New Roman"/>
           <w:color w:val="292828"/>
         </w:rPr>
+        <w:lastRenderedPageBreak/>
         <w:t>finding a way to solve a problem, or overcome a challenge</w:t>
       </w:r>
     </w:p>
@@ -2299,6 +2658,7 @@
         </w:rPr>
         <w:t xml:space="preserve">hen I was working at </w:t>
       </w:r>
+      <w:proofErr w:type="spellStart"/>
       <w:r>
         <w:rPr>
           <w:sz w:val="28"/>
@@ -2325,7 +2685,15 @@
           <w:sz w:val="28"/>
           <w:szCs w:val="28"/>
         </w:rPr>
-        <w:t xml:space="preserve">ax </w:t>
+        <w:t>ax</w:t>
+      </w:r>
+      <w:proofErr w:type="spellEnd"/>
+      <w:r>
+        <w:rPr>
+          <w:sz w:val="28"/>
+          <w:szCs w:val="28"/>
+        </w:rPr>
+        <w:t xml:space="preserve"> </w:t>
       </w:r>
       <w:r>
         <w:rPr>
@@ -2542,7 +2910,15 @@
           <w:sz w:val="28"/>
           <w:szCs w:val="28"/>
         </w:rPr>
-        <w:t xml:space="preserve">I love the feeling of </w:t>
+        <w:t xml:space="preserve">I love the feeling </w:t>
+      </w:r>
+      <w:r>
+        <w:rPr>
+          <w:sz w:val="28"/>
+          <w:szCs w:val="28"/>
+        </w:rPr>
+        <w:lastRenderedPageBreak/>
+        <w:t xml:space="preserve">of </w:t>
       </w:r>
       <w:r>
         <w:rPr>
@@ -2650,7 +3026,23 @@
           <w:sz w:val="28"/>
           <w:szCs w:val="28"/>
         </w:rPr>
-        <w:t>I am looking for opportunites to</w:t>
+        <w:t xml:space="preserve">I am looking for </w:t>
+      </w:r>
+      <w:proofErr w:type="spellStart"/>
+      <w:r>
+        <w:rPr>
+          <w:sz w:val="28"/>
+          <w:szCs w:val="28"/>
+        </w:rPr>
+        <w:t>opportunites</w:t>
+      </w:r>
+      <w:proofErr w:type="spellEnd"/>
+      <w:r>
+        <w:rPr>
+          <w:sz w:val="28"/>
+          <w:szCs w:val="28"/>
+        </w:rPr>
+        <w:t xml:space="preserve"> to</w:t>
       </w:r>
     </w:p>
     <w:p>
@@ -2670,7 +3062,6 @@
           <w:sz w:val="28"/>
           <w:szCs w:val="28"/>
         </w:rPr>
-        <w:lastRenderedPageBreak/>
         <w:t xml:space="preserve">Improve my web development skills </w:t>
       </w:r>
       <w:r>

</xml_diff>

<commit_message>
feat: Add progress #24 'Refining Personal Statement, Tridge'
</commit_message>
<xml_diff>
--- a/personal_statements/Tridge/personal_statment.docx
+++ b/personal_statements/Tridge/personal_statment.docx
@@ -291,7 +291,7 @@
         <w:spacing w:after="225"/>
         <w:outlineLvl w:val="2"/>
         <w:rPr>
-          <w:rFonts w:ascii="Arial" w:eastAsia="Times New Roman" w:hAnsi="Arial" w:cs="Arial"/>
+          <w:rFonts w:ascii="Arial" w:hAnsi="Arial" w:cs="Arial"/>
           <w:b/>
           <w:bCs/>
           <w:color w:val="333333"/>
@@ -301,7 +301,7 @@
       </w:pPr>
       <w:r>
         <w:rPr>
-          <w:rFonts w:ascii="Arial" w:eastAsia="Times New Roman" w:hAnsi="Arial" w:cs="Arial"/>
+          <w:rFonts w:ascii="Arial" w:hAnsi="Arial" w:cs="Arial"/>
           <w:b/>
           <w:bCs/>
           <w:color w:val="333333"/>
@@ -606,7 +606,7 @@
         <w:spacing w:after="225"/>
         <w:outlineLvl w:val="2"/>
         <w:rPr>
-          <w:rFonts w:ascii="Arial" w:eastAsia="Times New Roman" w:hAnsi="Arial" w:cs="Arial"/>
+          <w:rFonts w:ascii="Arial" w:hAnsi="Arial" w:cs="Arial"/>
           <w:b/>
           <w:bCs/>
           <w:color w:val="333333"/>
@@ -644,7 +644,7 @@
       </w:r>
       <w:r>
         <w:rPr>
-          <w:rFonts w:ascii="Arial" w:eastAsia="Times New Roman" w:hAnsi="Arial" w:cs="Arial"/>
+          <w:rFonts w:ascii="Arial" w:hAnsi="Arial" w:cs="Arial"/>
           <w:b/>
           <w:bCs/>
           <w:color w:val="333333"/>
@@ -813,7 +813,7 @@
         <w:spacing w:after="225"/>
         <w:outlineLvl w:val="2"/>
         <w:rPr>
-          <w:rFonts w:ascii="Arial" w:eastAsia="Times New Roman" w:hAnsi="Arial" w:cs="Arial"/>
+          <w:rFonts w:ascii="Arial" w:hAnsi="Arial" w:cs="Arial"/>
           <w:b/>
           <w:bCs/>
           <w:color w:val="333333"/>
@@ -1027,7 +1027,6 @@
         </w:tabs>
       </w:pPr>
       <w:r>
-        <w:lastRenderedPageBreak/>
         <w:t xml:space="preserve">I am looking for opportunities that will able me to grow as a front-end </w:t>
       </w:r>
       <w:proofErr w:type="gramStart"/>
@@ -1600,8 +1599,16 @@
           <w:rFonts w:asciiTheme="minorHAnsi" w:hAnsiTheme="minorHAnsi" w:cs="Arial"/>
           <w:color w:val="000000"/>
         </w:rPr>
+        <w:t xml:space="preserve">"I know that you ask for long working hours – my commitments to the drama society at university show that I am willing to do what it takes. Also, my involvement with the local </w:t>
+      </w:r>
+      <w:r>
+        <w:rPr>
+          <w:rStyle w:val="Emphasis"/>
+          <w:rFonts w:asciiTheme="minorHAnsi" w:hAnsiTheme="minorHAnsi" w:cs="Arial"/>
+          <w:color w:val="000000"/>
+        </w:rPr>
         <w:lastRenderedPageBreak/>
-        <w:t>"I know that you ask for long working hours – my commitments to the drama society at university show that I am willing to do what it takes. Also, my involvement with the local football team demonstrates my ability to work within a group environment and function cooperatively and effectively as your company requires."</w:t>
+        <w:t>football team demonstrates my ability to work within a group environment and function cooperatively and effectively as your company requires."</w:t>
       </w:r>
     </w:p>
     <w:p>
@@ -1715,18 +1722,18 @@
         <w:spacing w:after="225"/>
         <w:outlineLvl w:val="2"/>
         <w:rPr>
-          <w:rFonts w:eastAsia="Batang" w:cs="Batang"/>
-        </w:rPr>
-      </w:pPr>
-      <w:r>
-        <w:rPr>
-          <w:rFonts w:eastAsia="Batang" w:cs="Batang"/>
+          <w:rFonts w:asciiTheme="minorHAnsi" w:eastAsia="Batang" w:hAnsiTheme="minorHAnsi" w:cstheme="minorHAnsi"/>
+        </w:rPr>
+      </w:pPr>
+      <w:r>
+        <w:rPr>
+          <w:rFonts w:asciiTheme="minorHAnsi" w:eastAsia="Batang" w:hAnsiTheme="minorHAnsi" w:cstheme="minorHAnsi"/>
         </w:rPr>
         <w:t>I want to be a part of the company’s mission of making the global trades happen.</w:t>
       </w:r>
       <w:r>
         <w:rPr>
-          <w:rFonts w:ascii="Arial" w:eastAsia="Times New Roman" w:hAnsi="Arial" w:cs="Arial"/>
+          <w:rFonts w:asciiTheme="minorHAnsi" w:hAnsiTheme="minorHAnsi" w:cstheme="minorHAnsi"/>
           <w:b/>
           <w:bCs/>
         </w:rPr>
@@ -1734,61 +1741,61 @@
       </w:r>
       <w:r>
         <w:rPr>
-          <w:rFonts w:eastAsia="Batang" w:cs="Batang"/>
+          <w:rFonts w:asciiTheme="minorHAnsi" w:eastAsia="Batang" w:hAnsiTheme="minorHAnsi" w:cstheme="minorHAnsi"/>
         </w:rPr>
         <w:t xml:space="preserve">I understand how painful the process is for retailers and producers to find suppliers and distributers to fill their needs and serve customers. And I understand how more frustrating it is when </w:t>
       </w:r>
       <w:proofErr w:type="spellStart"/>
       <w:r>
         <w:rPr>
-          <w:rFonts w:eastAsia="Batang" w:cs="Batang"/>
+          <w:rFonts w:asciiTheme="minorHAnsi" w:eastAsia="Batang" w:hAnsiTheme="minorHAnsi" w:cstheme="minorHAnsi"/>
         </w:rPr>
         <w:t>unexpectancies</w:t>
       </w:r>
       <w:proofErr w:type="spellEnd"/>
       <w:r>
         <w:rPr>
-          <w:rFonts w:eastAsia="Batang" w:cs="Batang"/>
+          <w:rFonts w:asciiTheme="minorHAnsi" w:eastAsia="Batang" w:hAnsiTheme="minorHAnsi" w:cstheme="minorHAnsi"/>
         </w:rPr>
         <w:t xml:space="preserve"> occur such as trade wars and COVID-19 that cause them to find alternatives. As an individual who eats cereal produced by </w:t>
       </w:r>
       <w:proofErr w:type="spellStart"/>
       <w:r>
         <w:rPr>
-          <w:rFonts w:eastAsia="Batang" w:cs="Batang"/>
+          <w:rFonts w:asciiTheme="minorHAnsi" w:eastAsia="Batang" w:hAnsiTheme="minorHAnsi" w:cstheme="minorHAnsi"/>
         </w:rPr>
         <w:t>Kellog</w:t>
       </w:r>
       <w:proofErr w:type="spellEnd"/>
       <w:r>
         <w:rPr>
-          <w:rFonts w:eastAsia="Batang" w:cs="Batang"/>
+          <w:rFonts w:asciiTheme="minorHAnsi" w:eastAsia="Batang" w:hAnsiTheme="minorHAnsi" w:cstheme="minorHAnsi"/>
         </w:rPr>
         <w:t xml:space="preserve">, </w:t>
       </w:r>
       <w:r>
         <w:rPr>
-          <w:rFonts w:eastAsia="Batang" w:cs="Batang"/>
+          <w:rFonts w:asciiTheme="minorHAnsi" w:eastAsia="Batang" w:hAnsiTheme="minorHAnsi" w:cstheme="minorHAnsi"/>
         </w:rPr>
         <w:t>b</w:t>
       </w:r>
       <w:r>
         <w:rPr>
-          <w:rFonts w:eastAsia="Batang" w:cs="Batang"/>
+          <w:rFonts w:asciiTheme="minorHAnsi" w:eastAsia="Batang" w:hAnsiTheme="minorHAnsi" w:cstheme="minorHAnsi"/>
         </w:rPr>
         <w:t xml:space="preserve">ananas from Dole, and Nesquik from </w:t>
       </w:r>
       <w:proofErr w:type="spellStart"/>
       <w:r>
         <w:rPr>
-          <w:rFonts w:eastAsia="Batang" w:cs="Batang"/>
+          <w:rFonts w:asciiTheme="minorHAnsi" w:eastAsia="Batang" w:hAnsiTheme="minorHAnsi" w:cstheme="minorHAnsi"/>
         </w:rPr>
         <w:t>Nestie</w:t>
       </w:r>
       <w:proofErr w:type="spellEnd"/>
       <w:r>
         <w:rPr>
-          <w:rFonts w:eastAsia="Batang" w:cs="Batang"/>
+          <w:rFonts w:asciiTheme="minorHAnsi" w:eastAsia="Batang" w:hAnsiTheme="minorHAnsi" w:cstheme="minorHAnsi"/>
         </w:rPr>
         <w:t xml:space="preserve"> purchased at Walmart, I want to be a part of the company’s goal to operate, improve and safeguard the global trade system, so at the end, my family can have their daily needs met.</w:t>
       </w:r>
@@ -1799,118 +1806,207 @@
         <w:spacing w:after="225"/>
         <w:outlineLvl w:val="2"/>
         <w:rPr>
-          <w:rFonts w:ascii="Arial" w:eastAsia="Times New Roman" w:hAnsi="Arial" w:cs="Arial"/>
+          <w:rFonts w:asciiTheme="minorHAnsi" w:hAnsiTheme="minorHAnsi" w:cstheme="minorHAnsi"/>
           <w:b/>
           <w:bCs/>
         </w:rPr>
       </w:pPr>
       <w:r>
         <w:rPr>
-          <w:rFonts w:eastAsia="Batang" w:cs="Batang"/>
+          <w:rFonts w:asciiTheme="minorHAnsi" w:eastAsia="Batang" w:hAnsiTheme="minorHAnsi" w:cstheme="minorHAnsi"/>
         </w:rPr>
         <w:t xml:space="preserve">I </w:t>
       </w:r>
       <w:r>
         <w:rPr>
-          <w:rFonts w:eastAsia="Batang" w:cs="Batang"/>
+          <w:rFonts w:asciiTheme="minorHAnsi" w:eastAsia="Batang" w:hAnsiTheme="minorHAnsi" w:cstheme="minorHAnsi"/>
         </w:rPr>
         <w:t>know</w:t>
       </w:r>
       <w:r>
         <w:rPr>
-          <w:rFonts w:eastAsia="Batang" w:cs="Batang"/>
+          <w:rFonts w:asciiTheme="minorHAnsi" w:eastAsia="Batang" w:hAnsiTheme="minorHAnsi" w:cstheme="minorHAnsi"/>
         </w:rPr>
         <w:t xml:space="preserve"> the company is looking for an individual with VISA.</w:t>
       </w:r>
       <w:r>
         <w:rPr>
-          <w:rFonts w:eastAsia="Batang" w:cs="Batang"/>
+          <w:rFonts w:asciiTheme="minorHAnsi" w:eastAsia="Batang" w:hAnsiTheme="minorHAnsi" w:cstheme="minorHAnsi"/>
         </w:rPr>
         <w:t xml:space="preserve"> Although I am currently a Canadian citizen,</w:t>
       </w:r>
       <w:r>
         <w:rPr>
-          <w:rFonts w:eastAsia="Batang" w:cs="Batang"/>
+          <w:rFonts w:asciiTheme="minorHAnsi" w:eastAsia="Batang" w:hAnsiTheme="minorHAnsi" w:cstheme="minorHAnsi"/>
         </w:rPr>
         <w:t xml:space="preserve"> I moved to Canada in 2001</w:t>
       </w:r>
       <w:r>
         <w:rPr>
-          <w:rFonts w:eastAsia="Batang" w:cs="Batang"/>
+          <w:rFonts w:asciiTheme="minorHAnsi" w:eastAsia="Batang" w:hAnsiTheme="minorHAnsi" w:cstheme="minorHAnsi"/>
         </w:rPr>
         <w:t xml:space="preserve"> </w:t>
       </w:r>
       <w:r>
         <w:rPr>
-          <w:rFonts w:eastAsia="Batang" w:cs="Batang"/>
+          <w:rFonts w:asciiTheme="minorHAnsi" w:eastAsia="Batang" w:hAnsiTheme="minorHAnsi" w:cstheme="minorHAnsi"/>
         </w:rPr>
         <w:t>at age of 11</w:t>
       </w:r>
       <w:r>
         <w:rPr>
-          <w:rFonts w:eastAsia="Batang" w:cs="Batang"/>
+          <w:rFonts w:asciiTheme="minorHAnsi" w:eastAsia="Batang" w:hAnsiTheme="minorHAnsi" w:cstheme="minorHAnsi"/>
         </w:rPr>
         <w:t xml:space="preserve"> and gained citizenship in 2008. I am eligible to work in the company </w:t>
       </w:r>
       <w:r>
         <w:rPr>
-          <w:rFonts w:eastAsia="Batang" w:cs="Batang"/>
+          <w:rFonts w:asciiTheme="minorHAnsi" w:eastAsia="Batang" w:hAnsiTheme="minorHAnsi" w:cstheme="minorHAnsi"/>
         </w:rPr>
         <w:t>with</w:t>
       </w:r>
       <w:r>
         <w:rPr>
-          <w:rFonts w:eastAsia="Batang" w:cs="Batang"/>
+          <w:rFonts w:asciiTheme="minorHAnsi" w:eastAsia="Batang" w:hAnsiTheme="minorHAnsi" w:cstheme="minorHAnsi"/>
         </w:rPr>
         <w:t xml:space="preserve"> F-4 visa.</w:t>
       </w:r>
     </w:p>
     <w:p>
-      <w:r>
+      <w:pPr>
+        <w:rPr>
+          <w:rFonts w:asciiTheme="minorHAnsi" w:hAnsiTheme="minorHAnsi" w:cstheme="minorHAnsi"/>
+        </w:rPr>
+      </w:pPr>
+      <w:r>
+        <w:rPr>
+          <w:rFonts w:asciiTheme="minorHAnsi" w:hAnsiTheme="minorHAnsi" w:cstheme="minorHAnsi"/>
+        </w:rPr>
         <w:t xml:space="preserve">I am motivated by the feeling of overcoming challenges and creating a program that not only works but loved by clients. For example, when I was working at </w:t>
       </w:r>
       <w:proofErr w:type="spellStart"/>
       <w:r>
+        <w:rPr>
+          <w:rFonts w:asciiTheme="minorHAnsi" w:hAnsiTheme="minorHAnsi" w:cstheme="minorHAnsi"/>
+        </w:rPr>
         <w:t>SiteMax</w:t>
       </w:r>
       <w:proofErr w:type="spellEnd"/>
       <w:r>
+        <w:rPr>
+          <w:rFonts w:asciiTheme="minorHAnsi" w:hAnsiTheme="minorHAnsi" w:cstheme="minorHAnsi"/>
+        </w:rPr>
         <w:t xml:space="preserve"> Systems inc. I was responsible of creating a small front-end application on behalf of Bold construction. I had to dissect the business requirements and deploy solutions after review. It was a long process. But, when it was done, and when a friend of mine who was in charge of delivering web solutions to clients came say “Hey Moe, Bold construction really loved your solution. So much so that they showed your app to a person at the government.” I was thrilled by the feeling. I love the feeling of how the solution I created brings smile to customers, and I want to continue this pursuit at this company.</w:t>
       </w:r>
     </w:p>
+    <w:p>
+      <w:pPr>
+        <w:rPr>
+          <w:rFonts w:asciiTheme="minorHAnsi" w:hAnsiTheme="minorHAnsi" w:cstheme="minorHAnsi"/>
+        </w:rPr>
+      </w:pPr>
+    </w:p>
+    <w:p>
+      <w:pPr>
+        <w:rPr>
+          <w:rFonts w:asciiTheme="minorHAnsi" w:hAnsiTheme="minorHAnsi" w:cstheme="minorHAnsi"/>
+        </w:rPr>
+      </w:pPr>
+      <w:r>
+        <w:rPr>
+          <w:rFonts w:asciiTheme="minorHAnsi" w:hAnsiTheme="minorHAnsi" w:cstheme="minorHAnsi"/>
+        </w:rPr>
+        <w:t>I bring to the table my</w:t>
+      </w:r>
+      <w:r>
+        <w:rPr>
+          <w:rFonts w:asciiTheme="minorHAnsi" w:hAnsiTheme="minorHAnsi" w:cstheme="minorHAnsi"/>
+        </w:rPr>
+        <w:t xml:space="preserve"> 2 years of experience at </w:t>
+      </w:r>
+      <w:proofErr w:type="spellStart"/>
+      <w:r>
+        <w:rPr>
+          <w:rFonts w:asciiTheme="minorHAnsi" w:hAnsiTheme="minorHAnsi" w:cstheme="minorHAnsi"/>
+        </w:rPr>
+        <w:t>SiteMax</w:t>
+      </w:r>
+      <w:proofErr w:type="spellEnd"/>
+      <w:r>
+        <w:rPr>
+          <w:rFonts w:asciiTheme="minorHAnsi" w:hAnsiTheme="minorHAnsi" w:cstheme="minorHAnsi"/>
+        </w:rPr>
+        <w:t xml:space="preserve"> Systems working with </w:t>
+      </w:r>
+      <w:r>
+        <w:rPr>
+          <w:rFonts w:asciiTheme="minorHAnsi" w:hAnsiTheme="minorHAnsi" w:cstheme="minorHAnsi"/>
+        </w:rPr>
+        <w:t>peers from many parts of the world</w:t>
+      </w:r>
+      <w:r>
+        <w:rPr>
+          <w:rFonts w:asciiTheme="minorHAnsi" w:hAnsiTheme="minorHAnsi" w:cstheme="minorHAnsi"/>
+        </w:rPr>
+        <w:t xml:space="preserve"> that resulted in </w:t>
+      </w:r>
+      <w:r>
+        <w:rPr>
+          <w:rFonts w:asciiTheme="minorHAnsi" w:hAnsiTheme="minorHAnsi" w:cstheme="minorHAnsi"/>
+        </w:rPr>
+        <w:t xml:space="preserve">the </w:t>
+      </w:r>
+      <w:r>
+        <w:rPr>
+          <w:rFonts w:asciiTheme="minorHAnsi" w:hAnsiTheme="minorHAnsi" w:cstheme="minorHAnsi"/>
+        </w:rPr>
+        <w:t xml:space="preserve">creation of over 300 AngularJS single page applications, and my </w:t>
+      </w:r>
+      <w:r>
+        <w:rPr>
+          <w:rFonts w:asciiTheme="minorHAnsi" w:hAnsiTheme="minorHAnsi" w:cstheme="minorHAnsi"/>
+        </w:rPr>
+        <w:t xml:space="preserve">proficiency in front-end tech stack, including ReactJS, ES6 </w:t>
+      </w:r>
+      <w:proofErr w:type="spellStart"/>
+      <w:r>
+        <w:rPr>
+          <w:rFonts w:asciiTheme="minorHAnsi" w:hAnsiTheme="minorHAnsi" w:cstheme="minorHAnsi"/>
+        </w:rPr>
+        <w:t>Javascript</w:t>
+      </w:r>
+      <w:proofErr w:type="spellEnd"/>
+      <w:r>
+        <w:rPr>
+          <w:rFonts w:asciiTheme="minorHAnsi" w:hAnsiTheme="minorHAnsi" w:cstheme="minorHAnsi"/>
+        </w:rPr>
+        <w:t>, SASS, and HTML5.</w:t>
+      </w:r>
+    </w:p>
+    <w:p>
+      <w:pPr>
+        <w:rPr>
+          <w:rFonts w:asciiTheme="minorHAnsi" w:hAnsiTheme="minorHAnsi" w:cstheme="minorHAnsi"/>
+        </w:rPr>
+      </w:pPr>
+    </w:p>
+    <w:p>
+      <w:pPr>
+        <w:rPr>
+          <w:rFonts w:asciiTheme="minorHAnsi" w:hAnsiTheme="minorHAnsi" w:cstheme="minorHAnsi"/>
+        </w:rPr>
+      </w:pPr>
+      <w:r>
+        <w:rPr>
+          <w:rFonts w:asciiTheme="minorHAnsi" w:hAnsiTheme="minorHAnsi" w:cstheme="minorHAnsi"/>
+          <w:color w:val="000000"/>
+        </w:rPr>
+        <w:t xml:space="preserve">Thank you so much for your consideration of my application. I am looking forward for an interview where I could further demonstrate my energy, passion and dedication for the role. With your opportunity, I will prove that I am the best employee the company could hire. </w:t>
+      </w:r>
+    </w:p>
     <w:p/>
     <w:p>
       <w:r>
-        <w:t>I bring to the table my</w:t>
-      </w:r>
-      <w:r>
-        <w:t xml:space="preserve"> 2 years of experience at </w:t>
-      </w:r>
-      <w:proofErr w:type="spellStart"/>
-      <w:r>
-        <w:t>SiteMax</w:t>
-      </w:r>
-      <w:proofErr w:type="spellEnd"/>
-      <w:r>
-        <w:t xml:space="preserve"> Systems working with </w:t>
-      </w:r>
-      <w:r>
-        <w:t>peers from many parts of the world</w:t>
-      </w:r>
-      <w:r>
-        <w:t xml:space="preserve"> that resulted in </w:t>
-      </w:r>
-      <w:r>
-        <w:t xml:space="preserve">the </w:t>
-      </w:r>
-      <w:r>
-        <w:t xml:space="preserve">creation of over 300 AngularJS single page applications, and my </w:t>
-      </w:r>
-    </w:p>
-    <w:p/>
-    <w:p>
-      <w:r>
-        <w:lastRenderedPageBreak/>
         <w:t xml:space="preserve">I have the requirement the company is looking for. </w:t>
       </w:r>
       <w:r>
@@ -2334,13 +2430,13 @@
         <w:spacing w:after="120"/>
         <w:textAlignment w:val="baseline"/>
         <w:rPr>
-          <w:rFonts w:ascii="Helvetica" w:eastAsia="Times New Roman" w:hAnsi="Helvetica" w:cs="Times New Roman"/>
+          <w:rFonts w:ascii="Helvetica" w:hAnsi="Helvetica"/>
           <w:color w:val="292828"/>
         </w:rPr>
       </w:pPr>
       <w:r>
         <w:rPr>
-          <w:rFonts w:ascii="Helvetica" w:eastAsia="Times New Roman" w:hAnsi="Helvetica" w:cs="Times New Roman"/>
+          <w:rFonts w:ascii="Helvetica" w:hAnsi="Helvetica"/>
           <w:color w:val="292828"/>
         </w:rPr>
         <w:t>learning new things</w:t>
@@ -2356,13 +2452,13 @@
         <w:spacing w:after="120"/>
         <w:textAlignment w:val="baseline"/>
         <w:rPr>
-          <w:rFonts w:ascii="Helvetica" w:eastAsia="Times New Roman" w:hAnsi="Helvetica" w:cs="Times New Roman"/>
+          <w:rFonts w:ascii="Helvetica" w:hAnsi="Helvetica"/>
           <w:color w:val="292828"/>
         </w:rPr>
       </w:pPr>
       <w:r>
         <w:rPr>
-          <w:rFonts w:ascii="Helvetica" w:eastAsia="Times New Roman" w:hAnsi="Helvetica" w:cs="Times New Roman"/>
+          <w:rFonts w:ascii="Helvetica" w:hAnsi="Helvetica"/>
           <w:color w:val="292828"/>
         </w:rPr>
         <w:t>working well as part of a team</w:t>
@@ -2378,16 +2474,15 @@
         <w:spacing w:after="120"/>
         <w:textAlignment w:val="baseline"/>
         <w:rPr>
-          <w:rFonts w:ascii="Helvetica" w:eastAsia="Times New Roman" w:hAnsi="Helvetica" w:cs="Times New Roman"/>
+          <w:rFonts w:ascii="Helvetica" w:hAnsi="Helvetica"/>
           <w:color w:val="292828"/>
         </w:rPr>
       </w:pPr>
       <w:r>
         <w:rPr>
-          <w:rFonts w:ascii="Helvetica" w:eastAsia="Times New Roman" w:hAnsi="Helvetica" w:cs="Times New Roman"/>
+          <w:rFonts w:ascii="Helvetica" w:hAnsi="Helvetica"/>
           <w:color w:val="292828"/>
         </w:rPr>
-        <w:lastRenderedPageBreak/>
         <w:t>finding a way to solve a problem, or overcome a challenge</w:t>
       </w:r>
     </w:p>
@@ -2408,6 +2503,7 @@
           <w:sz w:val="28"/>
           <w:szCs w:val="28"/>
         </w:rPr>
+        <w:lastRenderedPageBreak/>
         <w:t>Working on behalf of my homeland in South Korea</w:t>
       </w:r>
     </w:p>
@@ -2460,12 +2556,12 @@
         <w:spacing w:before="100" w:beforeAutospacing="1" w:after="100" w:afterAutospacing="1"/>
         <w:ind w:right="240"/>
         <w:rPr>
-          <w:rFonts w:ascii="Arial" w:eastAsia="Times New Roman" w:hAnsi="Arial" w:cs="Arial"/>
-        </w:rPr>
-      </w:pPr>
-      <w:r>
-        <w:rPr>
-          <w:rFonts w:ascii="Arial" w:eastAsia="Times New Roman" w:hAnsi="Arial" w:cs="Arial"/>
+          <w:rFonts w:ascii="Arial" w:hAnsi="Arial" w:cs="Arial"/>
+        </w:rPr>
+      </w:pPr>
+      <w:r>
+        <w:rPr>
+          <w:rFonts w:ascii="Arial" w:hAnsi="Arial" w:cs="Arial"/>
         </w:rPr>
         <w:t>I feel motivated by leading a team and helping each member grow. In past employment opportunities, I have been able to develop management plans and create goals that we could achieve together, allowing us to later celebrate our successes.</w:t>
       </w:r>
@@ -2480,12 +2576,12 @@
         <w:spacing w:before="100" w:beforeAutospacing="1" w:after="100" w:afterAutospacing="1"/>
         <w:ind w:right="240"/>
         <w:rPr>
-          <w:rFonts w:ascii="Arial" w:eastAsia="Times New Roman" w:hAnsi="Arial" w:cs="Arial"/>
-        </w:rPr>
-      </w:pPr>
-      <w:r>
-        <w:rPr>
-          <w:rFonts w:ascii="Arial" w:eastAsia="Times New Roman" w:hAnsi="Arial" w:cs="Arial"/>
+          <w:rFonts w:ascii="Arial" w:hAnsi="Arial" w:cs="Arial"/>
+        </w:rPr>
+      </w:pPr>
+      <w:r>
+        <w:rPr>
+          <w:rFonts w:ascii="Arial" w:hAnsi="Arial" w:cs="Arial"/>
         </w:rPr>
         <w:t>My main motivation comes from providing excellent service to every customer with whom I come into contact. I look for opportunities to improve my customer service skills so that each person I interact with will have a positive experience.</w:t>
       </w:r>
@@ -2519,7 +2615,7 @@
         <w:spacing w:before="100" w:beforeAutospacing="1" w:after="100" w:afterAutospacing="1"/>
         <w:ind w:right="240"/>
         <w:rPr>
-          <w:rFonts w:ascii="Arial" w:eastAsia="Times New Roman" w:hAnsi="Arial" w:cs="Arial"/>
+          <w:rFonts w:ascii="Arial" w:hAnsi="Arial" w:cs="Arial"/>
         </w:rPr>
       </w:pPr>
     </w:p>
@@ -2910,15 +3006,7 @@
           <w:sz w:val="28"/>
           <w:szCs w:val="28"/>
         </w:rPr>
-        <w:t xml:space="preserve">I love the feeling </w:t>
-      </w:r>
-      <w:r>
-        <w:rPr>
-          <w:sz w:val="28"/>
-          <w:szCs w:val="28"/>
-        </w:rPr>
-        <w:lastRenderedPageBreak/>
-        <w:t xml:space="preserve">of </w:t>
+        <w:t xml:space="preserve">I love the feeling of </w:t>
       </w:r>
       <w:r>
         <w:rPr>
@@ -4795,6 +4883,10 @@
   <w:style w:type="paragraph" w:default="1" w:styleId="Normal">
     <w:name w:val="Normal"/>
     <w:qFormat/>
+    <w:rsid w:val="004A039D"/>
+    <w:rPr>
+      <w:rFonts w:ascii="Times New Roman" w:eastAsia="Times New Roman" w:hAnsi="Times New Roman" w:cs="Times New Roman"/>
+    </w:rPr>
   </w:style>
   <w:style w:type="paragraph" w:styleId="Heading3">
     <w:name w:val="heading 3"/>
@@ -4808,7 +4900,6 @@
       <w:outlineLvl w:val="2"/>
     </w:pPr>
     <w:rPr>
-      <w:rFonts w:ascii="Times New Roman" w:eastAsia="Times New Roman" w:hAnsi="Times New Roman" w:cs="Times New Roman"/>
       <w:b/>
       <w:bCs/>
       <w:sz w:val="27"/>
@@ -4852,6 +4943,9 @@
       <w:ind w:left="720"/>
       <w:contextualSpacing/>
     </w:pPr>
+    <w:rPr>
+      <w:rFonts w:asciiTheme="minorHAnsi" w:eastAsiaTheme="minorEastAsia" w:hAnsiTheme="minorHAnsi" w:cstheme="minorBidi"/>
+    </w:rPr>
   </w:style>
   <w:style w:type="character" w:styleId="Emphasis">
     <w:name w:val="Emphasis"/>
@@ -4911,9 +5005,6 @@
     <w:pPr>
       <w:spacing w:before="100" w:beforeAutospacing="1" w:after="100" w:afterAutospacing="1"/>
     </w:pPr>
-    <w:rPr>
-      <w:rFonts w:ascii="Times New Roman" w:eastAsia="Times New Roman" w:hAnsi="Times New Roman" w:cs="Times New Roman"/>
-    </w:rPr>
   </w:style>
 </w:styles>
 </file>

</xml_diff>

<commit_message>
feat: Add progress #25 'Refining Personal Statement, Tridge'
</commit_message>
<xml_diff>
--- a/personal_statements/Tridge/personal_statment.docx
+++ b/personal_statements/Tridge/personal_statment.docx
@@ -82,7 +82,6 @@
           <w:szCs w:val="28"/>
         </w:rPr>
       </w:pPr>
-      <w:proofErr w:type="spellStart"/>
       <w:r>
         <w:rPr>
           <w:b/>
@@ -92,7 +91,6 @@
         </w:rPr>
         <w:t>Tridge</w:t>
       </w:r>
-      <w:proofErr w:type="spellEnd"/>
     </w:p>
     <w:p>
       <w:pPr>
@@ -443,53 +441,21 @@
           <w:rFonts w:eastAsia="Batang" w:cs="Batang"/>
           <w:color w:val="333333"/>
         </w:rPr>
-        <w:t xml:space="preserve">As an individual who eats cereal produced by </w:t>
-      </w:r>
-      <w:proofErr w:type="spellStart"/>
+        <w:t xml:space="preserve">As an individual who eats cereal produced by Kellog and Walmart, Banana from Dole and </w:t>
+      </w:r>
       <w:r>
         <w:rPr>
           <w:rFonts w:eastAsia="Batang" w:cs="Batang"/>
           <w:color w:val="333333"/>
         </w:rPr>
-        <w:t>Kellog</w:t>
-      </w:r>
-      <w:proofErr w:type="spellEnd"/>
+        <w:t>Nesquik</w:t>
+      </w:r>
       <w:r>
         <w:rPr>
           <w:rFonts w:eastAsia="Batang" w:cs="Batang"/>
           <w:color w:val="333333"/>
         </w:rPr>
-        <w:t xml:space="preserve"> and Walmart, Banana from Dole and </w:t>
-      </w:r>
-      <w:r>
-        <w:rPr>
-          <w:rFonts w:eastAsia="Batang" w:cs="Batang"/>
-          <w:color w:val="333333"/>
-        </w:rPr>
-        <w:t>Nesquik</w:t>
-      </w:r>
-      <w:r>
-        <w:rPr>
-          <w:rFonts w:eastAsia="Batang" w:cs="Batang"/>
-          <w:color w:val="333333"/>
-        </w:rPr>
-        <w:t xml:space="preserve"> from </w:t>
-      </w:r>
-      <w:proofErr w:type="spellStart"/>
-      <w:r>
-        <w:rPr>
-          <w:rFonts w:eastAsia="Batang" w:cs="Batang"/>
-          <w:color w:val="333333"/>
-        </w:rPr>
-        <w:t>Nestie</w:t>
-      </w:r>
-      <w:proofErr w:type="spellEnd"/>
-      <w:r>
-        <w:rPr>
-          <w:rFonts w:eastAsia="Batang" w:cs="Batang"/>
-          <w:color w:val="333333"/>
-        </w:rPr>
-        <w:t xml:space="preserve"> at Walmart, I </w:t>
+        <w:t xml:space="preserve"> from Nestie at Walmart, I </w:t>
       </w:r>
       <w:r>
         <w:rPr>
@@ -679,77 +645,36 @@
           <w:rFonts w:eastAsia="Batang" w:cs="Batang"/>
           <w:color w:val="333333"/>
         </w:rPr>
-        <w:t xml:space="preserve"> I understand how more frustrating it is when </w:t>
-      </w:r>
-      <w:proofErr w:type="spellStart"/>
+        <w:t xml:space="preserve"> I understand how more frustrating it is when unexpectancies occur such as trade wars and COVID-19 that cause them to find alternatives. As an individual who eats cereal produced by Kellog, Banana</w:t>
+      </w:r>
       <w:r>
         <w:rPr>
           <w:rFonts w:eastAsia="Batang" w:cs="Batang"/>
           <w:color w:val="333333"/>
         </w:rPr>
-        <w:t>unexpectancies</w:t>
-      </w:r>
-      <w:proofErr w:type="spellEnd"/>
+        <w:t>s</w:t>
+      </w:r>
       <w:r>
         <w:rPr>
           <w:rFonts w:eastAsia="Batang" w:cs="Batang"/>
           <w:color w:val="333333"/>
         </w:rPr>
-        <w:t xml:space="preserve"> occur such as trade wars and COVID-19 that cause them to find alternatives. As an individual who eats cereal produced by </w:t>
-      </w:r>
-      <w:proofErr w:type="spellStart"/>
+        <w:t xml:space="preserve"> from Dole</w:t>
+      </w:r>
       <w:r>
         <w:rPr>
           <w:rFonts w:eastAsia="Batang" w:cs="Batang"/>
           <w:color w:val="333333"/>
         </w:rPr>
-        <w:t>Kellog</w:t>
-      </w:r>
-      <w:proofErr w:type="spellEnd"/>
+        <w:t>,</w:t>
+      </w:r>
       <w:r>
         <w:rPr>
           <w:rFonts w:eastAsia="Batang" w:cs="Batang"/>
           <w:color w:val="333333"/>
         </w:rPr>
-        <w:t>, Banana</w:t>
-      </w:r>
-      <w:r>
-        <w:rPr>
-          <w:rFonts w:eastAsia="Batang" w:cs="Batang"/>
-          <w:color w:val="333333"/>
-        </w:rPr>
-        <w:t>s</w:t>
-      </w:r>
-      <w:r>
-        <w:rPr>
-          <w:rFonts w:eastAsia="Batang" w:cs="Batang"/>
-          <w:color w:val="333333"/>
-        </w:rPr>
-        <w:t xml:space="preserve"> from Dole</w:t>
-      </w:r>
-      <w:r>
-        <w:rPr>
-          <w:rFonts w:eastAsia="Batang" w:cs="Batang"/>
-          <w:color w:val="333333"/>
-        </w:rPr>
-        <w:t>,</w:t>
-      </w:r>
-      <w:r>
-        <w:rPr>
-          <w:rFonts w:eastAsia="Batang" w:cs="Batang"/>
-          <w:color w:val="333333"/>
-        </w:rPr>
-        <w:t xml:space="preserve"> and Nesquik from </w:t>
-      </w:r>
-      <w:proofErr w:type="spellStart"/>
-      <w:r>
-        <w:rPr>
-          <w:rFonts w:eastAsia="Batang" w:cs="Batang"/>
-          <w:color w:val="333333"/>
-        </w:rPr>
-        <w:t>Nestie</w:t>
-      </w:r>
-      <w:proofErr w:type="spellEnd"/>
+        <w:t xml:space="preserve"> and Nesquik from Nestie</w:t>
+      </w:r>
       <w:r>
         <w:rPr>
           <w:rFonts w:eastAsia="Batang" w:cs="Batang"/>
@@ -980,23 +905,7 @@
           <w:sz w:val="28"/>
           <w:szCs w:val="28"/>
         </w:rPr>
-        <w:t xml:space="preserve">I am motivated by the feeling of overcoming challenges and creating a program that not only works but loved by clients. For example, when I was working at </w:t>
-      </w:r>
-      <w:proofErr w:type="spellStart"/>
-      <w:r>
-        <w:rPr>
-          <w:sz w:val="28"/>
-          <w:szCs w:val="28"/>
-        </w:rPr>
-        <w:t>SiteMax</w:t>
-      </w:r>
-      <w:proofErr w:type="spellEnd"/>
-      <w:r>
-        <w:rPr>
-          <w:sz w:val="28"/>
-          <w:szCs w:val="28"/>
-        </w:rPr>
-        <w:t xml:space="preserve"> Systems inc. I was responsible of creating a small front-end application on behalf of Bold construction. I had to dissect the business requirements and deploy solutions after review. It was a long process. But, when it was done, and when a friend of mine who was in charge of delivering web solutions to clients came say “Hey Moe, Bold construction really loved your solution. So much so that they showed your app to a person at the government.” I was thrilled by the feeling. I love the feeling of how the solution I created brings smile to customers, and I want to continue this pursuit at this company.</w:t>
+        <w:t>I am motivated by the feeling of overcoming challenges and creating a program that not only works but loved by clients. For example, when I was working at SiteMax Systems inc. I was responsible of creating a small front-end application on behalf of Bold construction. I had to dissect the business requirements and deploy solutions after review. It was a long process. But, when it was done, and when a friend of mine who was in charge of delivering web solutions to clients came say “Hey Moe, Bold construction really loved your solution. So much so that they showed your app to a person at the government.” I was thrilled by the feeling. I love the feeling of how the solution I created brings smile to customers, and I want to continue this pursuit at this company.</w:t>
       </w:r>
     </w:p>
     <w:p>
@@ -1027,15 +936,7 @@
         </w:tabs>
       </w:pPr>
       <w:r>
-        <w:t xml:space="preserve">I am looking for opportunities that will able me to grow as a front-end </w:t>
-      </w:r>
-      <w:proofErr w:type="gramStart"/>
-      <w:r>
-        <w:t>developer, and</w:t>
-      </w:r>
-      <w:proofErr w:type="gramEnd"/>
-      <w:r>
-        <w:t xml:space="preserve"> am given more responsibility to utilize my skillsets to build larger applications.</w:t>
+        <w:t>I am looking for opportunities that will able me to grow as a front-end developer, and am given more responsibility to utilize my skillsets to build larger applications.</w:t>
       </w:r>
     </w:p>
     <w:p>
@@ -1062,23 +963,7 @@
           <w:sz w:val="28"/>
           <w:szCs w:val="28"/>
         </w:rPr>
-        <w:t xml:space="preserve">I am looking for </w:t>
-      </w:r>
-      <w:proofErr w:type="spellStart"/>
-      <w:r>
-        <w:rPr>
-          <w:sz w:val="28"/>
-          <w:szCs w:val="28"/>
-        </w:rPr>
-        <w:t>opportunites</w:t>
-      </w:r>
-      <w:proofErr w:type="spellEnd"/>
-      <w:r>
-        <w:rPr>
-          <w:sz w:val="28"/>
-          <w:szCs w:val="28"/>
-        </w:rPr>
-        <w:t xml:space="preserve"> to</w:t>
+        <w:t>I am looking for opportunites to</w:t>
       </w:r>
     </w:p>
     <w:p>
@@ -1201,15 +1086,7 @@
         <w:t xml:space="preserve"> </w:t>
       </w:r>
       <w:r>
-        <w:t xml:space="preserve">I lived in a country where </w:t>
-      </w:r>
-      <w:proofErr w:type="spellStart"/>
-      <w:r>
-        <w:t>multiculture</w:t>
-      </w:r>
-      <w:proofErr w:type="spellEnd"/>
-      <w:r>
-        <w:t xml:space="preserve"> is the norm. </w:t>
+        <w:t xml:space="preserve">I lived in a country where multiculture is the norm. </w:t>
       </w:r>
     </w:p>
     <w:p>
@@ -1256,15 +1133,7 @@
         </w:numPr>
       </w:pPr>
       <w:r>
-        <w:t xml:space="preserve">I </w:t>
-      </w:r>
-      <w:proofErr w:type="spellStart"/>
-      <w:r>
-        <w:t>self taught</w:t>
-      </w:r>
-      <w:proofErr w:type="spellEnd"/>
-      <w:r>
-        <w:t xml:space="preserve"> bash scripting to streamline ionic mobile app development</w:t>
+        <w:t>I self taught bash scripting to streamline ionic mobile app development</w:t>
       </w:r>
     </w:p>
     <w:p>
@@ -1276,15 +1145,7 @@
         </w:numPr>
       </w:pPr>
       <w:r>
-        <w:t xml:space="preserve">I took team treehouse’s python web </w:t>
-      </w:r>
-      <w:proofErr w:type="spellStart"/>
-      <w:r>
-        <w:t>techdegree</w:t>
-      </w:r>
-      <w:proofErr w:type="spellEnd"/>
-      <w:r>
-        <w:t xml:space="preserve"> to improve my skillsets in the field I was working in</w:t>
+        <w:t>I took team treehouse’s python web techdegree to improve my skillsets in the field I was working in</w:t>
       </w:r>
     </w:p>
     <w:p>
@@ -1296,15 +1157,7 @@
         </w:numPr>
       </w:pPr>
       <w:r>
-        <w:t xml:space="preserve">After leaving the company, I taught myself React to improve </w:t>
-      </w:r>
-      <w:proofErr w:type="gramStart"/>
-      <w:r>
-        <w:t>my</w:t>
-      </w:r>
-      <w:proofErr w:type="gramEnd"/>
-      <w:r>
-        <w:t xml:space="preserve"> </w:t>
+        <w:t xml:space="preserve">After leaving the company, I taught myself React to improve my </w:t>
       </w:r>
       <w:r>
         <w:t xml:space="preserve">expand my </w:t>
@@ -1368,15 +1221,7 @@
         <w:t>past 2 years</w:t>
       </w:r>
       <w:r>
-        <w:t xml:space="preserve"> at </w:t>
-      </w:r>
-      <w:proofErr w:type="spellStart"/>
-      <w:r>
-        <w:t>SiteMax</w:t>
-      </w:r>
-      <w:proofErr w:type="spellEnd"/>
-      <w:r>
-        <w:t xml:space="preserve"> Systems Inc. I</w:t>
+        <w:t xml:space="preserve"> at SiteMax Systems Inc. I</w:t>
       </w:r>
       <w:r>
         <w:t xml:space="preserve"> worked together with peers from customer department and IT department to</w:t>
@@ -1391,69 +1236,43 @@
         <w:t xml:space="preserve"> over</w:t>
       </w:r>
       <w:r>
-        <w:t xml:space="preserve"> 300 </w:t>
-      </w:r>
-      <w:proofErr w:type="spellStart"/>
-      <w:r>
-        <w:t>angularJS</w:t>
-      </w:r>
-      <w:proofErr w:type="spellEnd"/>
+        <w:t xml:space="preserve"> 300 angularJS single page applications</w:t>
+      </w:r>
+      <w:r>
+        <w:t>. And</w:t>
+      </w:r>
+      <w:r>
+        <w:t xml:space="preserve"> wth the same peers,</w:t>
+      </w:r>
+      <w:r>
+        <w:t xml:space="preserve"> </w:t>
+      </w:r>
+      <w:r>
+        <w:t xml:space="preserve">I </w:t>
+      </w:r>
+      <w:r>
+        <w:t>troubleshooted and improved</w:t>
+      </w:r>
+      <w:r>
+        <w:t xml:space="preserve"> </w:t>
+      </w:r>
+      <w:r>
+        <w:t xml:space="preserve">the </w:t>
+      </w:r>
+      <w:r>
+        <w:t>UI of</w:t>
+      </w:r>
+      <w:r>
+        <w:t xml:space="preserve"> company’s</w:t>
+      </w:r>
+      <w:r>
+        <w:t xml:space="preserve"> 2000 other angularJS</w:t>
+      </w:r>
+      <w:r>
+        <w:t xml:space="preserve"> </w:t>
+      </w:r>
       <w:r>
         <w:t xml:space="preserve"> single page applications</w:t>
-      </w:r>
-      <w:r>
-        <w:t>. And</w:t>
-      </w:r>
-      <w:r>
-        <w:t xml:space="preserve"> </w:t>
-      </w:r>
-      <w:proofErr w:type="spellStart"/>
-      <w:r>
-        <w:t>wth</w:t>
-      </w:r>
-      <w:proofErr w:type="spellEnd"/>
-      <w:r>
-        <w:t xml:space="preserve"> the same peers,</w:t>
-      </w:r>
-      <w:r>
-        <w:t xml:space="preserve"> </w:t>
-      </w:r>
-      <w:r>
-        <w:t xml:space="preserve">I </w:t>
-      </w:r>
-      <w:r>
-        <w:t>troubleshooted and improved</w:t>
-      </w:r>
-      <w:r>
-        <w:t xml:space="preserve"> </w:t>
-      </w:r>
-      <w:r>
-        <w:t xml:space="preserve">the </w:t>
-      </w:r>
-      <w:r>
-        <w:t>UI of</w:t>
-      </w:r>
-      <w:r>
-        <w:t xml:space="preserve"> company’s</w:t>
-      </w:r>
-      <w:r>
-        <w:t xml:space="preserve"> 2000 other </w:t>
-      </w:r>
-      <w:proofErr w:type="spellStart"/>
-      <w:proofErr w:type="gramStart"/>
-      <w:r>
-        <w:t>angularJS</w:t>
-      </w:r>
-      <w:proofErr w:type="spellEnd"/>
-      <w:r>
-        <w:t xml:space="preserve"> </w:t>
-      </w:r>
-      <w:r>
-        <w:t xml:space="preserve"> single</w:t>
-      </w:r>
-      <w:proofErr w:type="gramEnd"/>
-      <w:r>
-        <w:t xml:space="preserve"> page applications</w:t>
       </w:r>
       <w:r>
         <w:t xml:space="preserve">. And these skills may </w:t>
@@ -1743,61 +1562,19 @@
         <w:rPr>
           <w:rFonts w:asciiTheme="minorHAnsi" w:eastAsia="Batang" w:hAnsiTheme="minorHAnsi" w:cstheme="minorHAnsi"/>
         </w:rPr>
-        <w:t xml:space="preserve">I understand how painful the process is for retailers and producers to find suppliers and distributers to fill their needs and serve customers. And I understand how more frustrating it is when </w:t>
-      </w:r>
-      <w:proofErr w:type="spellStart"/>
+        <w:t xml:space="preserve">I understand how painful the process is for retailers and producers to find suppliers and distributers to fill their needs and serve customers. And I understand how more frustrating it is when unexpectancies occur such as trade wars and COVID-19 that cause them to find alternatives. As an individual who eats cereal produced by Kellog, </w:t>
+      </w:r>
       <w:r>
         <w:rPr>
           <w:rFonts w:asciiTheme="minorHAnsi" w:eastAsia="Batang" w:hAnsiTheme="minorHAnsi" w:cstheme="minorHAnsi"/>
         </w:rPr>
-        <w:t>unexpectancies</w:t>
-      </w:r>
-      <w:proofErr w:type="spellEnd"/>
+        <w:t>b</w:t>
+      </w:r>
       <w:r>
         <w:rPr>
           <w:rFonts w:asciiTheme="minorHAnsi" w:eastAsia="Batang" w:hAnsiTheme="minorHAnsi" w:cstheme="minorHAnsi"/>
         </w:rPr>
-        <w:t xml:space="preserve"> occur such as trade wars and COVID-19 that cause them to find alternatives. As an individual who eats cereal produced by </w:t>
-      </w:r>
-      <w:proofErr w:type="spellStart"/>
-      <w:r>
-        <w:rPr>
-          <w:rFonts w:asciiTheme="minorHAnsi" w:eastAsia="Batang" w:hAnsiTheme="minorHAnsi" w:cstheme="minorHAnsi"/>
-        </w:rPr>
-        <w:t>Kellog</w:t>
-      </w:r>
-      <w:proofErr w:type="spellEnd"/>
-      <w:r>
-        <w:rPr>
-          <w:rFonts w:asciiTheme="minorHAnsi" w:eastAsia="Batang" w:hAnsiTheme="minorHAnsi" w:cstheme="minorHAnsi"/>
-        </w:rPr>
-        <w:t xml:space="preserve">, </w:t>
-      </w:r>
-      <w:r>
-        <w:rPr>
-          <w:rFonts w:asciiTheme="minorHAnsi" w:eastAsia="Batang" w:hAnsiTheme="minorHAnsi" w:cstheme="minorHAnsi"/>
-        </w:rPr>
-        <w:t>b</w:t>
-      </w:r>
-      <w:r>
-        <w:rPr>
-          <w:rFonts w:asciiTheme="minorHAnsi" w:eastAsia="Batang" w:hAnsiTheme="minorHAnsi" w:cstheme="minorHAnsi"/>
-        </w:rPr>
-        <w:t xml:space="preserve">ananas from Dole, and Nesquik from </w:t>
-      </w:r>
-      <w:proofErr w:type="spellStart"/>
-      <w:r>
-        <w:rPr>
-          <w:rFonts w:asciiTheme="minorHAnsi" w:eastAsia="Batang" w:hAnsiTheme="minorHAnsi" w:cstheme="minorHAnsi"/>
-        </w:rPr>
-        <w:t>Nestie</w:t>
-      </w:r>
-      <w:proofErr w:type="spellEnd"/>
-      <w:r>
-        <w:rPr>
-          <w:rFonts w:asciiTheme="minorHAnsi" w:eastAsia="Batang" w:hAnsiTheme="minorHAnsi" w:cstheme="minorHAnsi"/>
-        </w:rPr>
-        <w:t xml:space="preserve"> purchased at Walmart, I want to be a part of the company’s goal to operate, improve and safeguard the global trade system, so at the end, my family can have their daily needs met.</w:t>
+        <w:t>ananas from Dole, and Nesquik from Nestie purchased at Walmart, I want to be a part of the company’s goal to operate, improve and safeguard the global trade system, so at the end, my family can have their daily needs met.</w:t>
       </w:r>
     </w:p>
     <w:p>
@@ -1882,105 +1659,90 @@
         <w:rPr>
           <w:rFonts w:asciiTheme="minorHAnsi" w:hAnsiTheme="minorHAnsi" w:cstheme="minorHAnsi"/>
         </w:rPr>
-        <w:t xml:space="preserve">I am motivated by the feeling of overcoming challenges and creating a program that not only works but loved by clients. For example, when I was working at </w:t>
-      </w:r>
-      <w:proofErr w:type="spellStart"/>
-      <w:r>
+        <w:t>I am motivated by the feeling of overcoming challenges and creating a program that not only works but loved by clients. For example, when I was working at SiteMax Systems inc. I was responsible of creating a small front-end application on behalf of Bold construction. I had to dissect the business requirements and deploy solutions after review. It was a long process. But, when it was done, and when a friend of mine who was in charge of delivering web solutions to clients came say “Hey Moe, Bold construction really loved your solution. So much so that they showed your app to a person at the government.” I was thrilled by the feeling. I love the feeling of how the solution I created brings smile to customers, and I want to continue this pursuit at this company.</w:t>
+      </w:r>
+    </w:p>
+    <w:p>
+      <w:pPr>
         <w:rPr>
           <w:rFonts w:asciiTheme="minorHAnsi" w:hAnsiTheme="minorHAnsi" w:cstheme="minorHAnsi"/>
         </w:rPr>
-        <w:t>SiteMax</w:t>
-      </w:r>
-      <w:proofErr w:type="spellEnd"/>
-      <w:r>
+      </w:pPr>
+    </w:p>
+    <w:p>
+      <w:pPr>
         <w:rPr>
           <w:rFonts w:asciiTheme="minorHAnsi" w:hAnsiTheme="minorHAnsi" w:cstheme="minorHAnsi"/>
         </w:rPr>
-        <w:t xml:space="preserve"> Systems inc. I was responsible of creating a small front-end application on behalf of Bold construction. I had to dissect the business requirements and deploy solutions after review. It was a long process. But, when it was done, and when a friend of mine who was in charge of delivering web solutions to clients came say “Hey Moe, Bold construction really loved your solution. So much so that they showed your app to a person at the government.” I was thrilled by the feeling. I love the feeling of how the solution I created brings smile to customers, and I want to continue this pursuit at this company.</w:t>
-      </w:r>
-    </w:p>
-    <w:p>
-      <w:pPr>
+      </w:pPr>
+      <w:r>
         <w:rPr>
           <w:rFonts w:asciiTheme="minorHAnsi" w:hAnsiTheme="minorHAnsi" w:cstheme="minorHAnsi"/>
         </w:rPr>
-      </w:pPr>
-    </w:p>
-    <w:p>
-      <w:pPr>
+        <w:t>I bring to the table my</w:t>
+      </w:r>
+      <w:r>
         <w:rPr>
           <w:rFonts w:asciiTheme="minorHAnsi" w:hAnsiTheme="minorHAnsi" w:cstheme="minorHAnsi"/>
         </w:rPr>
-      </w:pPr>
+        <w:t xml:space="preserve"> 2 years of experience at SiteMax Systems working with </w:t>
+      </w:r>
       <w:r>
         <w:rPr>
           <w:rFonts w:asciiTheme="minorHAnsi" w:hAnsiTheme="minorHAnsi" w:cstheme="minorHAnsi"/>
         </w:rPr>
-        <w:t>I bring to the table my</w:t>
+        <w:t xml:space="preserve">peers </w:t>
       </w:r>
       <w:r>
         <w:rPr>
           <w:rFonts w:asciiTheme="minorHAnsi" w:hAnsiTheme="minorHAnsi" w:cstheme="minorHAnsi"/>
         </w:rPr>
-        <w:t xml:space="preserve"> 2 years of experience at </w:t>
-      </w:r>
-      <w:proofErr w:type="spellStart"/>
+        <w:t xml:space="preserve">that resulted in </w:t>
+      </w:r>
       <w:r>
         <w:rPr>
           <w:rFonts w:asciiTheme="minorHAnsi" w:hAnsiTheme="minorHAnsi" w:cstheme="minorHAnsi"/>
         </w:rPr>
-        <w:t>SiteMax</w:t>
-      </w:r>
-      <w:proofErr w:type="spellEnd"/>
+        <w:t xml:space="preserve">the </w:t>
+      </w:r>
       <w:r>
         <w:rPr>
           <w:rFonts w:asciiTheme="minorHAnsi" w:hAnsiTheme="minorHAnsi" w:cstheme="minorHAnsi"/>
         </w:rPr>
-        <w:t xml:space="preserve"> Systems working with </w:t>
+        <w:t xml:space="preserve">creation of over 300 AngularJS single page applications, and my </w:t>
       </w:r>
       <w:r>
         <w:rPr>
           <w:rFonts w:asciiTheme="minorHAnsi" w:hAnsiTheme="minorHAnsi" w:cstheme="minorHAnsi"/>
         </w:rPr>
-        <w:t>peers from many parts of the world</w:t>
+        <w:t>proficiency in front-end tech stack, including ReactJS, ES6 Javascript, SASS, and HTML5.</w:t>
       </w:r>
       <w:r>
         <w:rPr>
           <w:rFonts w:asciiTheme="minorHAnsi" w:hAnsiTheme="minorHAnsi" w:cstheme="minorHAnsi"/>
         </w:rPr>
-        <w:t xml:space="preserve"> that resulted in </w:t>
-      </w:r>
-      <w:r>
-        <w:rPr>
-          <w:rFonts w:asciiTheme="minorHAnsi" w:hAnsiTheme="minorHAnsi" w:cstheme="minorHAnsi"/>
-        </w:rPr>
-        <w:t xml:space="preserve">the </w:t>
-      </w:r>
-      <w:r>
-        <w:rPr>
-          <w:rFonts w:asciiTheme="minorHAnsi" w:hAnsiTheme="minorHAnsi" w:cstheme="minorHAnsi"/>
-        </w:rPr>
-        <w:t xml:space="preserve">creation of over 300 AngularJS single page applications, and my </w:t>
-      </w:r>
-      <w:r>
-        <w:rPr>
-          <w:rFonts w:asciiTheme="minorHAnsi" w:hAnsiTheme="minorHAnsi" w:cstheme="minorHAnsi"/>
-        </w:rPr>
-        <w:t xml:space="preserve">proficiency in front-end tech stack, including ReactJS, ES6 </w:t>
-      </w:r>
-      <w:proofErr w:type="spellStart"/>
-      <w:r>
-        <w:rPr>
-          <w:rFonts w:asciiTheme="minorHAnsi" w:hAnsiTheme="minorHAnsi" w:cstheme="minorHAnsi"/>
-        </w:rPr>
-        <w:t>Javascript</w:t>
-      </w:r>
-      <w:proofErr w:type="spellEnd"/>
-      <w:r>
-        <w:rPr>
-          <w:rFonts w:asciiTheme="minorHAnsi" w:hAnsiTheme="minorHAnsi" w:cstheme="minorHAnsi"/>
-        </w:rPr>
-        <w:t>, SASS, and HTML5.</w:t>
+        <w:t xml:space="preserve"> </w:t>
+      </w:r>
+      <w:r>
+        <w:t xml:space="preserve">And </w:t>
+      </w:r>
+      <w:r>
+        <w:t>my</w:t>
+      </w:r>
+      <w:r>
+        <w:t xml:space="preserve"> experience </w:t>
+      </w:r>
+      <w:r>
+        <w:t xml:space="preserve">and my skills </w:t>
+      </w:r>
+      <w:r>
+        <w:t>may be of the company’s asset</w:t>
+      </w:r>
+      <w:r>
+        <w:t>s</w:t>
+      </w:r>
+      <w:r>
+        <w:t>.</w:t>
       </w:r>
     </w:p>
     <w:p>
@@ -2001,6 +1763,7 @@
           <w:rFonts w:asciiTheme="minorHAnsi" w:hAnsiTheme="minorHAnsi" w:cstheme="minorHAnsi"/>
           <w:color w:val="000000"/>
         </w:rPr>
+        <w:lastRenderedPageBreak/>
         <w:t xml:space="preserve">Thank you so much for your consideration of my application. I am looking forward for an interview where I could further demonstrate my energy, passion and dedication for the role. With your opportunity, I will prove that I am the best employee the company could hire. </w:t>
       </w:r>
     </w:p>
@@ -2031,67 +1794,22 @@
         <w:t>in front-end tech stack, and who continues to strive to become a better software engineer</w:t>
       </w:r>
       <w:r>
-        <w:t xml:space="preserve"> </w:t>
-      </w:r>
-      <w:proofErr w:type="gramStart"/>
-      <w:r>
-        <w:t>And,</w:t>
+        <w:t xml:space="preserve"> And,</w:t>
+      </w:r>
+      <w:r>
+        <w:t xml:space="preserve">. I </w:t>
+      </w:r>
+      <w:r>
+        <w:t>have these qualifications</w:t>
       </w:r>
       <w:r>
         <w:t>.</w:t>
       </w:r>
-      <w:proofErr w:type="gramEnd"/>
-      <w:r>
-        <w:t xml:space="preserve"> I </w:t>
-      </w:r>
-      <w:r>
-        <w:t>have these qualifications</w:t>
-      </w:r>
-      <w:r>
-        <w:t>.</w:t>
-      </w:r>
     </w:p>
     <w:p/>
     <w:p>
       <w:r>
-        <w:t xml:space="preserve">During my past 2 years at </w:t>
-      </w:r>
-      <w:proofErr w:type="spellStart"/>
-      <w:r>
-        <w:t>SiteMax</w:t>
-      </w:r>
-      <w:proofErr w:type="spellEnd"/>
-      <w:r>
-        <w:t xml:space="preserve"> Systems Inc. I worked together with peers from customer department and IT department to create over 300 </w:t>
-      </w:r>
-      <w:proofErr w:type="spellStart"/>
-      <w:r>
-        <w:t>angularJS</w:t>
-      </w:r>
-      <w:proofErr w:type="spellEnd"/>
-      <w:r>
-        <w:t xml:space="preserve"> single page applications. And </w:t>
-      </w:r>
-      <w:proofErr w:type="spellStart"/>
-      <w:r>
-        <w:t>wth</w:t>
-      </w:r>
-      <w:proofErr w:type="spellEnd"/>
-      <w:r>
-        <w:t xml:space="preserve"> the same peers, I troubleshooted and improved the UI of company’s 2000 other </w:t>
-      </w:r>
-      <w:proofErr w:type="spellStart"/>
-      <w:proofErr w:type="gramStart"/>
-      <w:r>
-        <w:t>angularJS</w:t>
-      </w:r>
-      <w:proofErr w:type="spellEnd"/>
-      <w:r>
-        <w:t xml:space="preserve">  single</w:t>
-      </w:r>
-      <w:proofErr w:type="gramEnd"/>
-      <w:r>
-        <w:t xml:space="preserve"> page applications. And </w:t>
+        <w:t xml:space="preserve">During my past 2 years at SiteMax Systems Inc. I worked together with peers from customer department and IT department to create over 300 angularJS single page applications. And wth the same peers, I troubleshooted and improved the UI of company’s 2000 other angularJS  single page applications. And </w:t>
       </w:r>
       <w:r>
         <w:t>this experience</w:t>
@@ -2189,23 +1907,7 @@
           <w:sz w:val="28"/>
           <w:szCs w:val="28"/>
         </w:rPr>
-        <w:t xml:space="preserve">I am motivated by the feeling of overcoming challenges and creating a program that not only works but loved by clients. For example, when I was working at </w:t>
-      </w:r>
-      <w:proofErr w:type="spellStart"/>
-      <w:r>
-        <w:rPr>
-          <w:sz w:val="28"/>
-          <w:szCs w:val="28"/>
-        </w:rPr>
-        <w:t>SiteMax</w:t>
-      </w:r>
-      <w:proofErr w:type="spellEnd"/>
-      <w:r>
-        <w:rPr>
-          <w:sz w:val="28"/>
-          <w:szCs w:val="28"/>
-        </w:rPr>
-        <w:t xml:space="preserve"> Systems inc. I was responsible of creating a small front-end application on behalf of Bold construction. I had to dissect the business requirements and deploy solutions after review. It was a long process. But, when it was done, and when a friend of mine who was in charge of delivering web solutions to clients came say “Hey Moe, Bold construction really loved your solution. So much so that they showed your app to a person at the government.” I was thrilled by the feeling. I love the feeling of how the solution I created brings smile to customers, and I want to continue this pursuit at this company.</w:t>
+        <w:t>I am motivated by the feeling of overcoming challenges and creating a program that not only works but loved by clients. For example, when I was working at SiteMax Systems inc. I was responsible of creating a small front-end application on behalf of Bold construction. I had to dissect the business requirements and deploy solutions after review. It was a long process. But, when it was done, and when a friend of mine who was in charge of delivering web solutions to clients came say “Hey Moe, Bold construction really loved your solution. So much so that they showed your app to a person at the government.” I was thrilled by the feeling. I love the feeling of how the solution I created brings smile to customers, and I want to continue this pursuit at this company.</w:t>
       </w:r>
     </w:p>
     <w:p>
@@ -2233,7 +1935,6 @@
           <w:szCs w:val="28"/>
         </w:rPr>
       </w:pPr>
-      <w:proofErr w:type="spellStart"/>
       <w:r>
         <w:rPr>
           <w:sz w:val="28"/>
@@ -2241,7 +1942,6 @@
         </w:rPr>
         <w:t>Tridge</w:t>
       </w:r>
-      <w:proofErr w:type="spellEnd"/>
     </w:p>
     <w:p>
       <w:pPr>
@@ -2353,11 +2053,9 @@
       <w:r>
         <w:t>”</w:t>
       </w:r>
-      <w:proofErr w:type="spellStart"/>
       <w:r>
         <w:t>를</w:t>
       </w:r>
-      <w:proofErr w:type="spellEnd"/>
       <w:r>
         <w:t> </w:t>
       </w:r>
@@ -2408,17 +2106,8 @@
           <w:sz w:val="28"/>
           <w:szCs w:val="28"/>
         </w:rPr>
-        <w:t xml:space="preserve">Motivation of working at </w:t>
-      </w:r>
-      <w:proofErr w:type="spellStart"/>
-      <w:r>
-        <w:rPr>
-          <w:sz w:val="28"/>
-          <w:szCs w:val="28"/>
-        </w:rPr>
-        <w:t>Tridge</w:t>
-      </w:r>
-      <w:proofErr w:type="spellEnd"/>
+        <w:t>Motivation of working at Tridge</w:t>
+      </w:r>
     </w:p>
     <w:p>
       <w:pPr>
@@ -2461,6 +2150,7 @@
           <w:rFonts w:ascii="Helvetica" w:hAnsi="Helvetica"/>
           <w:color w:val="292828"/>
         </w:rPr>
+        <w:lastRenderedPageBreak/>
         <w:t>working well as part of a team</w:t>
       </w:r>
     </w:p>
@@ -2503,7 +2193,6 @@
           <w:sz w:val="28"/>
           <w:szCs w:val="28"/>
         </w:rPr>
-        <w:lastRenderedPageBreak/>
         <w:t>Working on behalf of my homeland in South Korea</w:t>
       </w:r>
     </w:p>
@@ -2754,7 +2443,6 @@
         </w:rPr>
         <w:t xml:space="preserve">hen I was working at </w:t>
       </w:r>
-      <w:proofErr w:type="spellStart"/>
       <w:r>
         <w:rPr>
           <w:sz w:val="28"/>
@@ -2781,9 +2469,22 @@
           <w:sz w:val="28"/>
           <w:szCs w:val="28"/>
         </w:rPr>
-        <w:t>ax</w:t>
-      </w:r>
-      <w:proofErr w:type="spellEnd"/>
+        <w:t xml:space="preserve">ax </w:t>
+      </w:r>
+      <w:r>
+        <w:rPr>
+          <w:sz w:val="28"/>
+          <w:szCs w:val="28"/>
+        </w:rPr>
+        <w:t>S</w:t>
+      </w:r>
+      <w:r>
+        <w:rPr>
+          <w:sz w:val="28"/>
+          <w:szCs w:val="28"/>
+        </w:rPr>
+        <w:t>ystems inc.</w:t>
+      </w:r>
       <w:r>
         <w:rPr>
           <w:sz w:val="28"/>
@@ -2796,14 +2497,35 @@
           <w:sz w:val="28"/>
           <w:szCs w:val="28"/>
         </w:rPr>
-        <w:t>S</w:t>
-      </w:r>
-      <w:r>
-        <w:rPr>
-          <w:sz w:val="28"/>
-          <w:szCs w:val="28"/>
-        </w:rPr>
-        <w:t>ystems inc.</w:t>
+        <w:t>I was responsible of creating a small front-end application on behalf of Bold construction.</w:t>
+      </w:r>
+      <w:r>
+        <w:rPr>
+          <w:sz w:val="28"/>
+          <w:szCs w:val="28"/>
+        </w:rPr>
+        <w:t xml:space="preserve"> I had to dissect the business requirements and </w:t>
+      </w:r>
+      <w:r>
+        <w:rPr>
+          <w:sz w:val="28"/>
+          <w:szCs w:val="28"/>
+        </w:rPr>
+        <w:t>deploy</w:t>
+      </w:r>
+      <w:r>
+        <w:rPr>
+          <w:sz w:val="28"/>
+          <w:szCs w:val="28"/>
+        </w:rPr>
+        <w:t xml:space="preserve"> solutions</w:t>
+      </w:r>
+      <w:r>
+        <w:rPr>
+          <w:sz w:val="28"/>
+          <w:szCs w:val="28"/>
+        </w:rPr>
+        <w:t xml:space="preserve"> after review.</w:t>
       </w:r>
       <w:r>
         <w:rPr>
@@ -2817,35 +2539,140 @@
           <w:sz w:val="28"/>
           <w:szCs w:val="28"/>
         </w:rPr>
-        <w:t>I was responsible of creating a small front-end application on behalf of Bold construction.</w:t>
-      </w:r>
-      <w:r>
-        <w:rPr>
-          <w:sz w:val="28"/>
-          <w:szCs w:val="28"/>
-        </w:rPr>
-        <w:t xml:space="preserve"> I had to dissect the business requirements and </w:t>
-      </w:r>
-      <w:r>
-        <w:rPr>
-          <w:sz w:val="28"/>
-          <w:szCs w:val="28"/>
-        </w:rPr>
-        <w:t>deploy</w:t>
-      </w:r>
-      <w:r>
-        <w:rPr>
-          <w:sz w:val="28"/>
-          <w:szCs w:val="28"/>
-        </w:rPr>
-        <w:t xml:space="preserve"> solutions</w:t>
-      </w:r>
-      <w:r>
-        <w:rPr>
-          <w:sz w:val="28"/>
-          <w:szCs w:val="28"/>
-        </w:rPr>
-        <w:t xml:space="preserve"> after review.</w:t>
+        <w:t>It</w:t>
+      </w:r>
+      <w:r>
+        <w:rPr>
+          <w:sz w:val="28"/>
+          <w:szCs w:val="28"/>
+        </w:rPr>
+        <w:t xml:space="preserve"> was</w:t>
+      </w:r>
+      <w:r>
+        <w:rPr>
+          <w:sz w:val="28"/>
+          <w:szCs w:val="28"/>
+        </w:rPr>
+        <w:t xml:space="preserve"> a long process. </w:t>
+      </w:r>
+      <w:r>
+        <w:rPr>
+          <w:sz w:val="28"/>
+          <w:szCs w:val="28"/>
+        </w:rPr>
+        <w:t xml:space="preserve">But, </w:t>
+      </w:r>
+      <w:r>
+        <w:rPr>
+          <w:sz w:val="28"/>
+          <w:szCs w:val="28"/>
+        </w:rPr>
+        <w:t>when</w:t>
+      </w:r>
+      <w:r>
+        <w:rPr>
+          <w:sz w:val="28"/>
+          <w:szCs w:val="28"/>
+        </w:rPr>
+        <w:t xml:space="preserve"> it was done, and when a</w:t>
+      </w:r>
+      <w:r>
+        <w:rPr>
+          <w:sz w:val="28"/>
+          <w:szCs w:val="28"/>
+        </w:rPr>
+        <w:t xml:space="preserve"> friend of mine who </w:t>
+      </w:r>
+      <w:r>
+        <w:rPr>
+          <w:sz w:val="28"/>
+          <w:szCs w:val="28"/>
+        </w:rPr>
+        <w:t>was</w:t>
+      </w:r>
+      <w:r>
+        <w:rPr>
+          <w:sz w:val="28"/>
+          <w:szCs w:val="28"/>
+        </w:rPr>
+        <w:t xml:space="preserve"> in charge of </w:t>
+      </w:r>
+      <w:r>
+        <w:rPr>
+          <w:sz w:val="28"/>
+          <w:szCs w:val="28"/>
+        </w:rPr>
+        <w:t>delivering web solutions to</w:t>
+      </w:r>
+      <w:r>
+        <w:rPr>
+          <w:sz w:val="28"/>
+          <w:szCs w:val="28"/>
+        </w:rPr>
+        <w:t xml:space="preserve"> clients </w:t>
+      </w:r>
+      <w:r>
+        <w:rPr>
+          <w:sz w:val="28"/>
+          <w:szCs w:val="28"/>
+        </w:rPr>
+        <w:t>came</w:t>
+      </w:r>
+      <w:r>
+        <w:rPr>
+          <w:sz w:val="28"/>
+          <w:szCs w:val="28"/>
+        </w:rPr>
+        <w:t xml:space="preserve"> say “Hey </w:t>
+      </w:r>
+      <w:r>
+        <w:rPr>
+          <w:sz w:val="28"/>
+          <w:szCs w:val="28"/>
+        </w:rPr>
+        <w:t>M</w:t>
+      </w:r>
+      <w:r>
+        <w:rPr>
+          <w:sz w:val="28"/>
+          <w:szCs w:val="28"/>
+        </w:rPr>
+        <w:t xml:space="preserve">oe, Bold construction really loved your solution. So much so that they showed </w:t>
+      </w:r>
+      <w:r>
+        <w:rPr>
+          <w:sz w:val="28"/>
+          <w:szCs w:val="28"/>
+        </w:rPr>
+        <w:t xml:space="preserve">your app </w:t>
+      </w:r>
+      <w:r>
+        <w:rPr>
+          <w:sz w:val="28"/>
+          <w:szCs w:val="28"/>
+        </w:rPr>
+        <w:t xml:space="preserve">to </w:t>
+      </w:r>
+      <w:r>
+        <w:rPr>
+          <w:sz w:val="28"/>
+          <w:szCs w:val="28"/>
+        </w:rPr>
+        <w:t>a high-level person</w:t>
+      </w:r>
+      <w:r>
+        <w:rPr>
+          <w:sz w:val="28"/>
+          <w:szCs w:val="28"/>
+        </w:rPr>
+        <w:t xml:space="preserve"> at the government.”</w:t>
+      </w:r>
+      <w:r>
+        <w:rPr>
+          <w:sz w:val="28"/>
+          <w:szCs w:val="28"/>
+        </w:rPr>
+        <w:t xml:space="preserve"> I was thrilled by the feeling.</w:t>
       </w:r>
       <w:r>
         <w:rPr>
@@ -2859,154 +2686,15 @@
           <w:sz w:val="28"/>
           <w:szCs w:val="28"/>
         </w:rPr>
-        <w:t>It</w:t>
-      </w:r>
-      <w:r>
-        <w:rPr>
-          <w:sz w:val="28"/>
-          <w:szCs w:val="28"/>
-        </w:rPr>
-        <w:t xml:space="preserve"> was</w:t>
-      </w:r>
-      <w:r>
-        <w:rPr>
-          <w:sz w:val="28"/>
-          <w:szCs w:val="28"/>
-        </w:rPr>
-        <w:t xml:space="preserve"> a long process. </w:t>
-      </w:r>
-      <w:r>
-        <w:rPr>
-          <w:sz w:val="28"/>
-          <w:szCs w:val="28"/>
-        </w:rPr>
-        <w:t xml:space="preserve">But, </w:t>
-      </w:r>
-      <w:r>
-        <w:rPr>
-          <w:sz w:val="28"/>
-          <w:szCs w:val="28"/>
-        </w:rPr>
-        <w:t>when</w:t>
-      </w:r>
-      <w:r>
-        <w:rPr>
-          <w:sz w:val="28"/>
-          <w:szCs w:val="28"/>
-        </w:rPr>
-        <w:t xml:space="preserve"> it was done, and when a</w:t>
-      </w:r>
-      <w:r>
-        <w:rPr>
-          <w:sz w:val="28"/>
-          <w:szCs w:val="28"/>
-        </w:rPr>
-        <w:t xml:space="preserve"> friend of mine who </w:t>
-      </w:r>
-      <w:r>
-        <w:rPr>
-          <w:sz w:val="28"/>
-          <w:szCs w:val="28"/>
-        </w:rPr>
-        <w:t>was</w:t>
-      </w:r>
-      <w:r>
-        <w:rPr>
-          <w:sz w:val="28"/>
-          <w:szCs w:val="28"/>
-        </w:rPr>
-        <w:t xml:space="preserve"> in charge of </w:t>
-      </w:r>
-      <w:r>
-        <w:rPr>
-          <w:sz w:val="28"/>
-          <w:szCs w:val="28"/>
-        </w:rPr>
-        <w:t>delivering web solutions to</w:t>
-      </w:r>
-      <w:r>
-        <w:rPr>
-          <w:sz w:val="28"/>
-          <w:szCs w:val="28"/>
-        </w:rPr>
-        <w:t xml:space="preserve"> clients </w:t>
-      </w:r>
-      <w:r>
-        <w:rPr>
-          <w:sz w:val="28"/>
-          <w:szCs w:val="28"/>
-        </w:rPr>
-        <w:t>came</w:t>
-      </w:r>
-      <w:r>
-        <w:rPr>
-          <w:sz w:val="28"/>
-          <w:szCs w:val="28"/>
-        </w:rPr>
-        <w:t xml:space="preserve"> say “Hey </w:t>
-      </w:r>
-      <w:r>
-        <w:rPr>
-          <w:sz w:val="28"/>
-          <w:szCs w:val="28"/>
-        </w:rPr>
-        <w:t>M</w:t>
-      </w:r>
-      <w:r>
-        <w:rPr>
-          <w:sz w:val="28"/>
-          <w:szCs w:val="28"/>
-        </w:rPr>
-        <w:t xml:space="preserve">oe, Bold construction really loved your solution. So much so that they showed </w:t>
-      </w:r>
-      <w:r>
-        <w:rPr>
-          <w:sz w:val="28"/>
-          <w:szCs w:val="28"/>
-        </w:rPr>
-        <w:t xml:space="preserve">your app </w:t>
-      </w:r>
-      <w:r>
-        <w:rPr>
-          <w:sz w:val="28"/>
-          <w:szCs w:val="28"/>
-        </w:rPr>
-        <w:t xml:space="preserve">to </w:t>
-      </w:r>
-      <w:r>
-        <w:rPr>
-          <w:sz w:val="28"/>
-          <w:szCs w:val="28"/>
-        </w:rPr>
-        <w:t>a high-level person</w:t>
-      </w:r>
-      <w:r>
-        <w:rPr>
-          <w:sz w:val="28"/>
-          <w:szCs w:val="28"/>
-        </w:rPr>
-        <w:t xml:space="preserve"> at the government.”</w:t>
-      </w:r>
-      <w:r>
-        <w:rPr>
-          <w:sz w:val="28"/>
-          <w:szCs w:val="28"/>
-        </w:rPr>
-        <w:t xml:space="preserve"> I was thrilled by the feeling.</w:t>
-      </w:r>
-      <w:r>
-        <w:rPr>
-          <w:sz w:val="28"/>
-          <w:szCs w:val="28"/>
-        </w:rPr>
-        <w:t xml:space="preserve"> </w:t>
-      </w:r>
-      <w:r>
-        <w:rPr>
-          <w:sz w:val="28"/>
-          <w:szCs w:val="28"/>
-        </w:rPr>
-        <w:t xml:space="preserve">I love the feeling of </w:t>
+        <w:t xml:space="preserve">I love the feeling </w:t>
+      </w:r>
+      <w:r>
+        <w:rPr>
+          <w:sz w:val="28"/>
+          <w:szCs w:val="28"/>
+        </w:rPr>
+        <w:lastRenderedPageBreak/>
+        <w:t xml:space="preserve">of </w:t>
       </w:r>
       <w:r>
         <w:rPr>
@@ -3114,23 +2802,7 @@
           <w:sz w:val="28"/>
           <w:szCs w:val="28"/>
         </w:rPr>
-        <w:t xml:space="preserve">I am looking for </w:t>
-      </w:r>
-      <w:proofErr w:type="spellStart"/>
-      <w:r>
-        <w:rPr>
-          <w:sz w:val="28"/>
-          <w:szCs w:val="28"/>
-        </w:rPr>
-        <w:t>opportunites</w:t>
-      </w:r>
-      <w:proofErr w:type="spellEnd"/>
-      <w:r>
-        <w:rPr>
-          <w:sz w:val="28"/>
-          <w:szCs w:val="28"/>
-        </w:rPr>
-        <w:t xml:space="preserve"> to</w:t>
+        <w:t>I am looking for opportunites to</w:t>
       </w:r>
     </w:p>
     <w:p>

</xml_diff>

<commit_message>
feat: Add progress #26 'Refining Personal Statement, Tridge'
</commit_message>
<xml_diff>
--- a/personal_statements/Tridge/personal_statment.docx
+++ b/personal_statements/Tridge/personal_statment.docx
@@ -82,6 +82,7 @@
           <w:szCs w:val="28"/>
         </w:rPr>
       </w:pPr>
+      <w:proofErr w:type="spellStart"/>
       <w:r>
         <w:rPr>
           <w:b/>
@@ -91,6 +92,7 @@
         </w:rPr>
         <w:t>Tridge</w:t>
       </w:r>
+      <w:proofErr w:type="spellEnd"/>
     </w:p>
     <w:p>
       <w:pPr>
@@ -441,13 +443,29 @@
           <w:rFonts w:eastAsia="Batang" w:cs="Batang"/>
           <w:color w:val="333333"/>
         </w:rPr>
-        <w:t xml:space="preserve">As an individual who eats cereal produced by Kellog and Walmart, Banana from Dole and </w:t>
-      </w:r>
+        <w:t xml:space="preserve">As an individual who eats cereal produced by </w:t>
+      </w:r>
+      <w:proofErr w:type="spellStart"/>
       <w:r>
         <w:rPr>
           <w:rFonts w:eastAsia="Batang" w:cs="Batang"/>
           <w:color w:val="333333"/>
         </w:rPr>
+        <w:t>Kellog</w:t>
+      </w:r>
+      <w:proofErr w:type="spellEnd"/>
+      <w:r>
+        <w:rPr>
+          <w:rFonts w:eastAsia="Batang" w:cs="Batang"/>
+          <w:color w:val="333333"/>
+        </w:rPr>
+        <w:t xml:space="preserve"> and Walmart, Banana from Dole and </w:t>
+      </w:r>
+      <w:r>
+        <w:rPr>
+          <w:rFonts w:eastAsia="Batang" w:cs="Batang"/>
+          <w:color w:val="333333"/>
+        </w:rPr>
         <w:t>Nesquik</w:t>
       </w:r>
       <w:r>
@@ -455,7 +473,23 @@
           <w:rFonts w:eastAsia="Batang" w:cs="Batang"/>
           <w:color w:val="333333"/>
         </w:rPr>
-        <w:t xml:space="preserve"> from Nestie at Walmart, I </w:t>
+        <w:t xml:space="preserve"> from </w:t>
+      </w:r>
+      <w:proofErr w:type="spellStart"/>
+      <w:r>
+        <w:rPr>
+          <w:rFonts w:eastAsia="Batang" w:cs="Batang"/>
+          <w:color w:val="333333"/>
+        </w:rPr>
+        <w:t>Nestie</w:t>
+      </w:r>
+      <w:proofErr w:type="spellEnd"/>
+      <w:r>
+        <w:rPr>
+          <w:rFonts w:eastAsia="Batang" w:cs="Batang"/>
+          <w:color w:val="333333"/>
+        </w:rPr>
+        <w:t xml:space="preserve"> at Walmart, I </w:t>
       </w:r>
       <w:r>
         <w:rPr>
@@ -645,13 +679,45 @@
           <w:rFonts w:eastAsia="Batang" w:cs="Batang"/>
           <w:color w:val="333333"/>
         </w:rPr>
-        <w:t xml:space="preserve"> I understand how more frustrating it is when unexpectancies occur such as trade wars and COVID-19 that cause them to find alternatives. As an individual who eats cereal produced by Kellog, Banana</w:t>
-      </w:r>
+        <w:t xml:space="preserve"> I understand how more frustrating it is when </w:t>
+      </w:r>
+      <w:proofErr w:type="spellStart"/>
       <w:r>
         <w:rPr>
           <w:rFonts w:eastAsia="Batang" w:cs="Batang"/>
           <w:color w:val="333333"/>
         </w:rPr>
+        <w:t>unexpectancies</w:t>
+      </w:r>
+      <w:proofErr w:type="spellEnd"/>
+      <w:r>
+        <w:rPr>
+          <w:rFonts w:eastAsia="Batang" w:cs="Batang"/>
+          <w:color w:val="333333"/>
+        </w:rPr>
+        <w:t xml:space="preserve"> occur such as trade wars and COVID-19 that cause them to find alternatives. As an individual who eats cereal produced by </w:t>
+      </w:r>
+      <w:proofErr w:type="spellStart"/>
+      <w:r>
+        <w:rPr>
+          <w:rFonts w:eastAsia="Batang" w:cs="Batang"/>
+          <w:color w:val="333333"/>
+        </w:rPr>
+        <w:t>Kellog</w:t>
+      </w:r>
+      <w:proofErr w:type="spellEnd"/>
+      <w:r>
+        <w:rPr>
+          <w:rFonts w:eastAsia="Batang" w:cs="Batang"/>
+          <w:color w:val="333333"/>
+        </w:rPr>
+        <w:t>, Banana</w:t>
+      </w:r>
+      <w:r>
+        <w:rPr>
+          <w:rFonts w:eastAsia="Batang" w:cs="Batang"/>
+          <w:color w:val="333333"/>
+        </w:rPr>
         <w:t>s</w:t>
       </w:r>
       <w:r>
@@ -673,8 +739,17 @@
           <w:rFonts w:eastAsia="Batang" w:cs="Batang"/>
           <w:color w:val="333333"/>
         </w:rPr>
-        <w:t xml:space="preserve"> and Nesquik from Nestie</w:t>
-      </w:r>
+        <w:t xml:space="preserve"> and Nesquik from </w:t>
+      </w:r>
+      <w:proofErr w:type="spellStart"/>
+      <w:r>
+        <w:rPr>
+          <w:rFonts w:eastAsia="Batang" w:cs="Batang"/>
+          <w:color w:val="333333"/>
+        </w:rPr>
+        <w:t>Nestie</w:t>
+      </w:r>
+      <w:proofErr w:type="spellEnd"/>
       <w:r>
         <w:rPr>
           <w:rFonts w:eastAsia="Batang" w:cs="Batang"/>
@@ -905,7 +980,23 @@
           <w:sz w:val="28"/>
           <w:szCs w:val="28"/>
         </w:rPr>
-        <w:t>I am motivated by the feeling of overcoming challenges and creating a program that not only works but loved by clients. For example, when I was working at SiteMax Systems inc. I was responsible of creating a small front-end application on behalf of Bold construction. I had to dissect the business requirements and deploy solutions after review. It was a long process. But, when it was done, and when a friend of mine who was in charge of delivering web solutions to clients came say “Hey Moe, Bold construction really loved your solution. So much so that they showed your app to a person at the government.” I was thrilled by the feeling. I love the feeling of how the solution I created brings smile to customers, and I want to continue this pursuit at this company.</w:t>
+        <w:t xml:space="preserve">I am motivated by the feeling of overcoming challenges and creating a program that not only works but loved by clients. For example, when I was working at </w:t>
+      </w:r>
+      <w:proofErr w:type="spellStart"/>
+      <w:r>
+        <w:rPr>
+          <w:sz w:val="28"/>
+          <w:szCs w:val="28"/>
+        </w:rPr>
+        <w:t>SiteMax</w:t>
+      </w:r>
+      <w:proofErr w:type="spellEnd"/>
+      <w:r>
+        <w:rPr>
+          <w:sz w:val="28"/>
+          <w:szCs w:val="28"/>
+        </w:rPr>
+        <w:t xml:space="preserve"> Systems inc. I was responsible of creating a small front-end application on behalf of Bold construction. I had to dissect the business requirements and deploy solutions after review. It was a long process. But, when it was done, and when a friend of mine who was in charge of delivering web solutions to clients came say “Hey Moe, Bold construction really loved your solution. So much so that they showed your app to a person at the government.” I was thrilled by the feeling. I love the feeling of how the solution I created brings smile to customers, and I want to continue this pursuit at this company.</w:t>
       </w:r>
     </w:p>
     <w:p>
@@ -936,7 +1027,15 @@
         </w:tabs>
       </w:pPr>
       <w:r>
-        <w:t>I am looking for opportunities that will able me to grow as a front-end developer, and am given more responsibility to utilize my skillsets to build larger applications.</w:t>
+        <w:t xml:space="preserve">I am looking for opportunities that will able me to grow as a front-end </w:t>
+      </w:r>
+      <w:proofErr w:type="gramStart"/>
+      <w:r>
+        <w:t>developer, and</w:t>
+      </w:r>
+      <w:proofErr w:type="gramEnd"/>
+      <w:r>
+        <w:t xml:space="preserve"> am given more responsibility to utilize my skillsets to build larger applications.</w:t>
       </w:r>
     </w:p>
     <w:p>
@@ -963,7 +1062,23 @@
           <w:sz w:val="28"/>
           <w:szCs w:val="28"/>
         </w:rPr>
-        <w:t>I am looking for opportunites to</w:t>
+        <w:t xml:space="preserve">I am looking for </w:t>
+      </w:r>
+      <w:proofErr w:type="spellStart"/>
+      <w:r>
+        <w:rPr>
+          <w:sz w:val="28"/>
+          <w:szCs w:val="28"/>
+        </w:rPr>
+        <w:t>opportunites</w:t>
+      </w:r>
+      <w:proofErr w:type="spellEnd"/>
+      <w:r>
+        <w:rPr>
+          <w:sz w:val="28"/>
+          <w:szCs w:val="28"/>
+        </w:rPr>
+        <w:t xml:space="preserve"> to</w:t>
       </w:r>
     </w:p>
     <w:p>
@@ -1086,7 +1201,15 @@
         <w:t xml:space="preserve"> </w:t>
       </w:r>
       <w:r>
-        <w:t xml:space="preserve">I lived in a country where multiculture is the norm. </w:t>
+        <w:t xml:space="preserve">I lived in a country where </w:t>
+      </w:r>
+      <w:proofErr w:type="spellStart"/>
+      <w:r>
+        <w:t>multiculture</w:t>
+      </w:r>
+      <w:proofErr w:type="spellEnd"/>
+      <w:r>
+        <w:t xml:space="preserve"> is the norm. </w:t>
       </w:r>
     </w:p>
     <w:p>
@@ -1133,7 +1256,15 @@
         </w:numPr>
       </w:pPr>
       <w:r>
-        <w:t>I self taught bash scripting to streamline ionic mobile app development</w:t>
+        <w:t xml:space="preserve">I </w:t>
+      </w:r>
+      <w:proofErr w:type="spellStart"/>
+      <w:r>
+        <w:t>self taught</w:t>
+      </w:r>
+      <w:proofErr w:type="spellEnd"/>
+      <w:r>
+        <w:t xml:space="preserve"> bash scripting to streamline ionic mobile app development</w:t>
       </w:r>
     </w:p>
     <w:p>
@@ -1145,7 +1276,15 @@
         </w:numPr>
       </w:pPr>
       <w:r>
-        <w:t>I took team treehouse’s python web techdegree to improve my skillsets in the field I was working in</w:t>
+        <w:t xml:space="preserve">I took team treehouse’s python web </w:t>
+      </w:r>
+      <w:proofErr w:type="spellStart"/>
+      <w:r>
+        <w:t>techdegree</w:t>
+      </w:r>
+      <w:proofErr w:type="spellEnd"/>
+      <w:r>
+        <w:t xml:space="preserve"> to improve my skillsets in the field I was working in</w:t>
       </w:r>
     </w:p>
     <w:p>
@@ -1157,7 +1296,15 @@
         </w:numPr>
       </w:pPr>
       <w:r>
-        <w:t xml:space="preserve">After leaving the company, I taught myself React to improve my </w:t>
+        <w:t xml:space="preserve">After leaving the company, I taught myself React to improve </w:t>
+      </w:r>
+      <w:proofErr w:type="gramStart"/>
+      <w:r>
+        <w:t>my</w:t>
+      </w:r>
+      <w:proofErr w:type="gramEnd"/>
+      <w:r>
+        <w:t xml:space="preserve"> </w:t>
       </w:r>
       <w:r>
         <w:t xml:space="preserve">expand my </w:t>
@@ -1221,7 +1368,15 @@
         <w:t>past 2 years</w:t>
       </w:r>
       <w:r>
-        <w:t xml:space="preserve"> at SiteMax Systems Inc. I</w:t>
+        <w:t xml:space="preserve"> at </w:t>
+      </w:r>
+      <w:proofErr w:type="spellStart"/>
+      <w:r>
+        <w:t>SiteMax</w:t>
+      </w:r>
+      <w:proofErr w:type="spellEnd"/>
+      <w:r>
+        <w:t xml:space="preserve"> Systems Inc. I</w:t>
       </w:r>
       <w:r>
         <w:t xml:space="preserve"> worked together with peers from customer department and IT department to</w:t>
@@ -1236,17 +1391,33 @@
         <w:t xml:space="preserve"> over</w:t>
       </w:r>
       <w:r>
-        <w:t xml:space="preserve"> 300 angularJS single page applications</w:t>
+        <w:t xml:space="preserve"> 300 </w:t>
+      </w:r>
+      <w:proofErr w:type="spellStart"/>
+      <w:r>
+        <w:t>angularJS</w:t>
+      </w:r>
+      <w:proofErr w:type="spellEnd"/>
+      <w:r>
+        <w:t xml:space="preserve"> single page applications</w:t>
       </w:r>
       <w:r>
         <w:t>. And</w:t>
       </w:r>
       <w:r>
-        <w:t xml:space="preserve"> wth the same peers,</w:t>
-      </w:r>
-      <w:r>
         <w:t xml:space="preserve"> </w:t>
       </w:r>
+      <w:proofErr w:type="spellStart"/>
+      <w:r>
+        <w:t>wth</w:t>
+      </w:r>
+      <w:proofErr w:type="spellEnd"/>
+      <w:r>
+        <w:t xml:space="preserve"> the same peers,</w:t>
+      </w:r>
+      <w:r>
+        <w:t xml:space="preserve"> </w:t>
+      </w:r>
       <w:r>
         <w:t xml:space="preserve">I </w:t>
       </w:r>
@@ -1266,13 +1437,23 @@
         <w:t xml:space="preserve"> company’s</w:t>
       </w:r>
       <w:r>
-        <w:t xml:space="preserve"> 2000 other angularJS</w:t>
-      </w:r>
+        <w:t xml:space="preserve"> 2000 other </w:t>
+      </w:r>
+      <w:proofErr w:type="spellStart"/>
+      <w:proofErr w:type="gramStart"/>
+      <w:r>
+        <w:t>angularJS</w:t>
+      </w:r>
+      <w:proofErr w:type="spellEnd"/>
       <w:r>
         <w:t xml:space="preserve"> </w:t>
       </w:r>
       <w:r>
-        <w:t xml:space="preserve"> single page applications</w:t>
+        <w:t xml:space="preserve"> single</w:t>
+      </w:r>
+      <w:proofErr w:type="gramEnd"/>
+      <w:r>
+        <w:t xml:space="preserve"> page applications</w:t>
       </w:r>
       <w:r>
         <w:t xml:space="preserve">. And these skills may </w:t>
@@ -1562,19 +1743,61 @@
         <w:rPr>
           <w:rFonts w:asciiTheme="minorHAnsi" w:eastAsia="Batang" w:hAnsiTheme="minorHAnsi" w:cstheme="minorHAnsi"/>
         </w:rPr>
-        <w:t xml:space="preserve">I understand how painful the process is for retailers and producers to find suppliers and distributers to fill their needs and serve customers. And I understand how more frustrating it is when unexpectancies occur such as trade wars and COVID-19 that cause them to find alternatives. As an individual who eats cereal produced by Kellog, </w:t>
-      </w:r>
+        <w:t xml:space="preserve">I understand how painful the process is for retailers and producers to find suppliers and distributers to fill their needs and serve customers. And I understand how more frustrating it is when </w:t>
+      </w:r>
+      <w:proofErr w:type="spellStart"/>
       <w:r>
         <w:rPr>
           <w:rFonts w:asciiTheme="minorHAnsi" w:eastAsia="Batang" w:hAnsiTheme="minorHAnsi" w:cstheme="minorHAnsi"/>
         </w:rPr>
+        <w:t>unexpectancies</w:t>
+      </w:r>
+      <w:proofErr w:type="spellEnd"/>
+      <w:r>
+        <w:rPr>
+          <w:rFonts w:asciiTheme="minorHAnsi" w:eastAsia="Batang" w:hAnsiTheme="minorHAnsi" w:cstheme="minorHAnsi"/>
+        </w:rPr>
+        <w:t xml:space="preserve"> occur such as trade wars and COVID-19 that cause them to find alternatives. As an individual who eats cereal produced by </w:t>
+      </w:r>
+      <w:proofErr w:type="spellStart"/>
+      <w:r>
+        <w:rPr>
+          <w:rFonts w:asciiTheme="minorHAnsi" w:eastAsia="Batang" w:hAnsiTheme="minorHAnsi" w:cstheme="minorHAnsi"/>
+        </w:rPr>
+        <w:t>Kellog</w:t>
+      </w:r>
+      <w:proofErr w:type="spellEnd"/>
+      <w:r>
+        <w:rPr>
+          <w:rFonts w:asciiTheme="minorHAnsi" w:eastAsia="Batang" w:hAnsiTheme="minorHAnsi" w:cstheme="minorHAnsi"/>
+        </w:rPr>
+        <w:t xml:space="preserve">, </w:t>
+      </w:r>
+      <w:r>
+        <w:rPr>
+          <w:rFonts w:asciiTheme="minorHAnsi" w:eastAsia="Batang" w:hAnsiTheme="minorHAnsi" w:cstheme="minorHAnsi"/>
+        </w:rPr>
         <w:t>b</w:t>
       </w:r>
       <w:r>
         <w:rPr>
           <w:rFonts w:asciiTheme="minorHAnsi" w:eastAsia="Batang" w:hAnsiTheme="minorHAnsi" w:cstheme="minorHAnsi"/>
         </w:rPr>
-        <w:t>ananas from Dole, and Nesquik from Nestie purchased at Walmart, I want to be a part of the company’s goal to operate, improve and safeguard the global trade system, so at the end, my family can have their daily needs met.</w:t>
+        <w:t xml:space="preserve">ananas from Dole, and Nesquik from </w:t>
+      </w:r>
+      <w:proofErr w:type="spellStart"/>
+      <w:r>
+        <w:rPr>
+          <w:rFonts w:asciiTheme="minorHAnsi" w:eastAsia="Batang" w:hAnsiTheme="minorHAnsi" w:cstheme="minorHAnsi"/>
+        </w:rPr>
+        <w:t>Nestie</w:t>
+      </w:r>
+      <w:proofErr w:type="spellEnd"/>
+      <w:r>
+        <w:rPr>
+          <w:rFonts w:asciiTheme="minorHAnsi" w:eastAsia="Batang" w:hAnsiTheme="minorHAnsi" w:cstheme="minorHAnsi"/>
+        </w:rPr>
+        <w:t xml:space="preserve"> purchased at Walmart, I want to be a part of the company’s goal to operate, improve and safeguard the global trade system, so at the end, my family can have their daily needs met.</w:t>
       </w:r>
     </w:p>
     <w:p>
@@ -1604,12 +1827,36 @@
         <w:rPr>
           <w:rFonts w:asciiTheme="minorHAnsi" w:eastAsia="Batang" w:hAnsiTheme="minorHAnsi" w:cstheme="minorHAnsi"/>
         </w:rPr>
-        <w:t xml:space="preserve"> the company is looking for an individual with VISA.</w:t>
+        <w:t xml:space="preserve"> the company is looking for an individual with</w:t>
       </w:r>
       <w:r>
         <w:rPr>
           <w:rFonts w:asciiTheme="minorHAnsi" w:eastAsia="Batang" w:hAnsiTheme="minorHAnsi" w:cstheme="minorHAnsi"/>
         </w:rPr>
+        <w:t xml:space="preserve"> valid</w:t>
+      </w:r>
+      <w:r>
+        <w:rPr>
+          <w:rFonts w:asciiTheme="minorHAnsi" w:eastAsia="Batang" w:hAnsiTheme="minorHAnsi" w:cstheme="minorHAnsi"/>
+        </w:rPr>
+        <w:t xml:space="preserve"> </w:t>
+      </w:r>
+      <w:r>
+        <w:rPr>
+          <w:rFonts w:asciiTheme="minorHAnsi" w:eastAsia="Batang" w:hAnsiTheme="minorHAnsi" w:cstheme="minorHAnsi"/>
+        </w:rPr>
+        <w:t>Visa</w:t>
+      </w:r>
+      <w:r>
+        <w:rPr>
+          <w:rFonts w:asciiTheme="minorHAnsi" w:eastAsia="Batang" w:hAnsiTheme="minorHAnsi" w:cstheme="minorHAnsi"/>
+        </w:rPr>
+        <w:t>.</w:t>
+      </w:r>
+      <w:r>
+        <w:rPr>
+          <w:rFonts w:asciiTheme="minorHAnsi" w:eastAsia="Batang" w:hAnsiTheme="minorHAnsi" w:cstheme="minorHAnsi"/>
+        </w:rPr>
         <w:t xml:space="preserve"> Although I am currently a Canadian citizen,</w:t>
       </w:r>
       <w:r>
@@ -1659,38 +1906,90 @@
         <w:rPr>
           <w:rFonts w:asciiTheme="minorHAnsi" w:hAnsiTheme="minorHAnsi" w:cstheme="minorHAnsi"/>
         </w:rPr>
-        <w:t>I am motivated by the feeling of overcoming challenges and creating a program that not only works but loved by clients. For example, when I was working at SiteMax Systems inc. I was responsible of creating a small front-end application on behalf of Bold construction. I had to dissect the business requirements and deploy solutions after review. It was a long process. But, when it was done, and when a friend of mine who was in charge of delivering web solutions to clients came say “Hey Moe, Bold construction really loved your solution. So much so that they showed your app to a person at the government.” I was thrilled by the feeling. I love the feeling of how the solution I created brings smile to customers, and I want to continue this pursuit at this company.</w:t>
-      </w:r>
-    </w:p>
-    <w:p>
-      <w:pPr>
+        <w:t xml:space="preserve">I am motivated by the feeling of overcoming challenges and creating a program that not only works but loved by clients. For example, when I was working at </w:t>
+      </w:r>
+      <w:proofErr w:type="spellStart"/>
+      <w:r>
         <w:rPr>
           <w:rFonts w:asciiTheme="minorHAnsi" w:hAnsiTheme="minorHAnsi" w:cstheme="minorHAnsi"/>
         </w:rPr>
-      </w:pPr>
-    </w:p>
-    <w:p>
-      <w:pPr>
+        <w:t>SiteMax</w:t>
+      </w:r>
+      <w:proofErr w:type="spellEnd"/>
+      <w:r>
         <w:rPr>
           <w:rFonts w:asciiTheme="minorHAnsi" w:hAnsiTheme="minorHAnsi" w:cstheme="minorHAnsi"/>
         </w:rPr>
-      </w:pPr>
+        <w:t xml:space="preserve"> Systems inc. I was responsible of creating a small front-end application on behalf of Bold construction. I had to dissect the business requirements and deploy solutions after review. It was a long process. But, when it was done, and when a</w:t>
+      </w:r>
       <w:r>
         <w:rPr>
           <w:rFonts w:asciiTheme="minorHAnsi" w:hAnsiTheme="minorHAnsi" w:cstheme="minorHAnsi"/>
         </w:rPr>
+        <w:t xml:space="preserve"> great</w:t>
+      </w:r>
+      <w:r>
+        <w:rPr>
+          <w:rFonts w:asciiTheme="minorHAnsi" w:hAnsiTheme="minorHAnsi" w:cstheme="minorHAnsi"/>
+        </w:rPr>
+        <w:t xml:space="preserve"> friend of mine who was in charge of </w:t>
+      </w:r>
+      <w:r>
+        <w:rPr>
+          <w:rFonts w:asciiTheme="minorHAnsi" w:hAnsiTheme="minorHAnsi" w:cstheme="minorHAnsi"/>
+        </w:rPr>
+        <w:t>sales</w:t>
+      </w:r>
+      <w:r>
+        <w:rPr>
+          <w:rFonts w:asciiTheme="minorHAnsi" w:hAnsiTheme="minorHAnsi" w:cstheme="minorHAnsi"/>
+        </w:rPr>
+        <w:t xml:space="preserve"> came say “Hey Moe, Bold construction really loved your solution. So much so that they showed your app to a person at the government.” I was thrilled by the feeling. I love the feeling of how the solution I created brings smile to customers, and I want to continue this pursuit at this company.</w:t>
+      </w:r>
+    </w:p>
+    <w:p>
+      <w:pPr>
+        <w:rPr>
+          <w:rFonts w:asciiTheme="minorHAnsi" w:hAnsiTheme="minorHAnsi" w:cstheme="minorHAnsi"/>
+        </w:rPr>
+      </w:pPr>
+    </w:p>
+    <w:p>
+      <w:pPr>
+        <w:rPr>
+          <w:rFonts w:asciiTheme="minorHAnsi" w:hAnsiTheme="minorHAnsi" w:cstheme="minorHAnsi"/>
+        </w:rPr>
+      </w:pPr>
+      <w:r>
+        <w:rPr>
+          <w:rFonts w:asciiTheme="minorHAnsi" w:hAnsiTheme="minorHAnsi" w:cstheme="minorHAnsi"/>
+        </w:rPr>
         <w:t>I bring to the table my</w:t>
       </w:r>
       <w:r>
         <w:rPr>
           <w:rFonts w:asciiTheme="minorHAnsi" w:hAnsiTheme="minorHAnsi" w:cstheme="minorHAnsi"/>
         </w:rPr>
-        <w:t xml:space="preserve"> 2 years of experience at SiteMax Systems working with </w:t>
-      </w:r>
+        <w:t xml:space="preserve"> 2 years of experience at </w:t>
+      </w:r>
+      <w:proofErr w:type="spellStart"/>
       <w:r>
         <w:rPr>
           <w:rFonts w:asciiTheme="minorHAnsi" w:hAnsiTheme="minorHAnsi" w:cstheme="minorHAnsi"/>
         </w:rPr>
+        <w:t>SiteMax</w:t>
+      </w:r>
+      <w:proofErr w:type="spellEnd"/>
+      <w:r>
+        <w:rPr>
+          <w:rFonts w:asciiTheme="minorHAnsi" w:hAnsiTheme="minorHAnsi" w:cstheme="minorHAnsi"/>
+        </w:rPr>
+        <w:t xml:space="preserve"> Systems working with </w:t>
+      </w:r>
+      <w:r>
+        <w:rPr>
+          <w:rFonts w:asciiTheme="minorHAnsi" w:hAnsiTheme="minorHAnsi" w:cstheme="minorHAnsi"/>
+        </w:rPr>
         <w:t xml:space="preserve">peers </w:t>
       </w:r>
       <w:r>
@@ -1709,65 +2008,123 @@
         <w:rPr>
           <w:rFonts w:asciiTheme="minorHAnsi" w:hAnsiTheme="minorHAnsi" w:cstheme="minorHAnsi"/>
         </w:rPr>
-        <w:t xml:space="preserve">creation of over 300 AngularJS single page applications, and my </w:t>
+        <w:t xml:space="preserve">creation of over 300 AngularJS single page applications, my </w:t>
       </w:r>
       <w:r>
         <w:rPr>
           <w:rFonts w:asciiTheme="minorHAnsi" w:hAnsiTheme="minorHAnsi" w:cstheme="minorHAnsi"/>
         </w:rPr>
-        <w:t>proficiency in front-end tech stack, including ReactJS, ES6 Javascript, SASS, and HTML5.</w:t>
+        <w:t>skills of creating pixel perfect templates from design using</w:t>
       </w:r>
       <w:r>
         <w:rPr>
           <w:rFonts w:asciiTheme="minorHAnsi" w:hAnsiTheme="minorHAnsi" w:cstheme="minorHAnsi"/>
         </w:rPr>
+        <w:t xml:space="preserve"> front-end tech stack, including ReactJS, ES6 </w:t>
+      </w:r>
+      <w:proofErr w:type="spellStart"/>
+      <w:r>
+        <w:rPr>
+          <w:rFonts w:asciiTheme="minorHAnsi" w:hAnsiTheme="minorHAnsi" w:cstheme="minorHAnsi"/>
+        </w:rPr>
+        <w:t>Javascript</w:t>
+      </w:r>
+      <w:proofErr w:type="spellEnd"/>
+      <w:r>
+        <w:rPr>
+          <w:rFonts w:asciiTheme="minorHAnsi" w:hAnsiTheme="minorHAnsi" w:cstheme="minorHAnsi"/>
+        </w:rPr>
+        <w:t>, SASS and HTML5</w:t>
+      </w:r>
+      <w:r>
+        <w:rPr>
+          <w:rFonts w:asciiTheme="minorHAnsi" w:hAnsiTheme="minorHAnsi" w:cstheme="minorHAnsi"/>
+        </w:rPr>
+        <w:t>,</w:t>
+      </w:r>
+      <w:r>
+        <w:rPr>
+          <w:rFonts w:asciiTheme="minorHAnsi" w:hAnsiTheme="minorHAnsi" w:cstheme="minorHAnsi"/>
+        </w:rPr>
+        <w:t xml:space="preserve"> and</w:t>
+      </w:r>
+      <w:r>
+        <w:rPr>
+          <w:rFonts w:asciiTheme="minorHAnsi" w:hAnsiTheme="minorHAnsi" w:cstheme="minorHAnsi"/>
+        </w:rPr>
+        <w:t xml:space="preserve"> my</w:t>
+      </w:r>
+      <w:r>
+        <w:rPr>
+          <w:rFonts w:asciiTheme="minorHAnsi" w:hAnsiTheme="minorHAnsi" w:cstheme="minorHAnsi"/>
+        </w:rPr>
         <w:t xml:space="preserve"> </w:t>
       </w:r>
-      <w:r>
-        <w:t xml:space="preserve">And </w:t>
-      </w:r>
-      <w:r>
-        <w:t>my</w:t>
-      </w:r>
-      <w:r>
-        <w:t xml:space="preserve"> experience </w:t>
-      </w:r>
-      <w:r>
-        <w:t xml:space="preserve">and my skills </w:t>
-      </w:r>
-      <w:r>
-        <w:t>may be of the company’s asset</w:t>
-      </w:r>
-      <w:r>
-        <w:t>s</w:t>
-      </w:r>
-      <w:r>
-        <w:t>.</w:t>
-      </w:r>
-    </w:p>
-    <w:p>
-      <w:pPr>
-        <w:rPr>
-          <w:rFonts w:asciiTheme="minorHAnsi" w:hAnsiTheme="minorHAnsi" w:cstheme="minorHAnsi"/>
-        </w:rPr>
-      </w:pPr>
-    </w:p>
-    <w:p>
-      <w:pPr>
-        <w:rPr>
-          <w:rFonts w:asciiTheme="minorHAnsi" w:hAnsiTheme="minorHAnsi" w:cstheme="minorHAnsi"/>
-        </w:rPr>
-      </w:pPr>
       <w:r>
         <w:rPr>
           <w:rFonts w:asciiTheme="minorHAnsi" w:hAnsiTheme="minorHAnsi" w:cstheme="minorHAnsi"/>
           <w:color w:val="000000"/>
+          <w:shd w:val="clear" w:color="auto" w:fill="FFFFFF"/>
+        </w:rPr>
+        <w:t>commitment to keep up with the latest technologies</w:t>
+      </w:r>
+    </w:p>
+    <w:p>
+      <w:pPr>
+        <w:rPr>
+          <w:rFonts w:asciiTheme="minorHAnsi" w:hAnsiTheme="minorHAnsi" w:cstheme="minorHAnsi"/>
+        </w:rPr>
+      </w:pPr>
+      <w:r>
+        <w:rPr>
+          <w:rFonts w:asciiTheme="minorHAnsi" w:hAnsiTheme="minorHAnsi" w:cstheme="minorHAnsi"/>
+        </w:rPr>
+        <w:t xml:space="preserve"> of which would</w:t>
+      </w:r>
+      <w:r>
+        <w:rPr>
+          <w:rFonts w:asciiTheme="minorHAnsi" w:hAnsiTheme="minorHAnsi" w:cstheme="minorHAnsi"/>
+        </w:rPr>
+        <w:t xml:space="preserve"> be of the company’s asset</w:t>
+      </w:r>
+      <w:r>
+        <w:rPr>
+          <w:rFonts w:asciiTheme="minorHAnsi" w:hAnsiTheme="minorHAnsi" w:cstheme="minorHAnsi"/>
+        </w:rPr>
+        <w:t>s</w:t>
+      </w:r>
+      <w:r>
+        <w:rPr>
+          <w:rFonts w:asciiTheme="minorHAnsi" w:hAnsiTheme="minorHAnsi" w:cstheme="minorHAnsi"/>
+        </w:rPr>
+        <w:t>.</w:t>
+      </w:r>
+    </w:p>
+    <w:p>
+      <w:pPr>
+        <w:rPr>
+          <w:rFonts w:asciiTheme="minorHAnsi" w:hAnsiTheme="minorHAnsi" w:cstheme="minorHAnsi"/>
+        </w:rPr>
+      </w:pPr>
+    </w:p>
+    <w:p>
+      <w:pPr>
+        <w:rPr>
+          <w:rFonts w:asciiTheme="minorHAnsi" w:hAnsiTheme="minorHAnsi" w:cstheme="minorHAnsi"/>
+        </w:rPr>
+      </w:pPr>
+      <w:r>
+        <w:rPr>
+          <w:rFonts w:asciiTheme="minorHAnsi" w:hAnsiTheme="minorHAnsi" w:cstheme="minorHAnsi"/>
+          <w:color w:val="000000"/>
         </w:rPr>
         <w:lastRenderedPageBreak/>
         <w:t xml:space="preserve">Thank you so much for your consideration of my application. I am looking forward for an interview where I could further demonstrate my energy, passion and dedication for the role. With your opportunity, I will prove that I am the best employee the company could hire. </w:t>
       </w:r>
     </w:p>
     <w:p/>
+    <w:p/>
+    <w:p/>
     <w:p>
       <w:r>
         <w:t xml:space="preserve">I have the requirement the company is looking for. </w:t>
@@ -1794,10 +2151,18 @@
         <w:t>in front-end tech stack, and who continues to strive to become a better software engineer</w:t>
       </w:r>
       <w:r>
-        <w:t xml:space="preserve"> And,</w:t>
-      </w:r>
-      <w:r>
-        <w:t xml:space="preserve">. I </w:t>
+        <w:t xml:space="preserve"> </w:t>
+      </w:r>
+      <w:proofErr w:type="gramStart"/>
+      <w:r>
+        <w:t>And,</w:t>
+      </w:r>
+      <w:r>
+        <w:t>.</w:t>
+      </w:r>
+      <w:proofErr w:type="gramEnd"/>
+      <w:r>
+        <w:t xml:space="preserve"> I </w:t>
       </w:r>
       <w:r>
         <w:t>have these qualifications</w:t>
@@ -1809,7 +2174,44 @@
     <w:p/>
     <w:p>
       <w:r>
-        <w:t xml:space="preserve">During my past 2 years at SiteMax Systems Inc. I worked together with peers from customer department and IT department to create over 300 angularJS single page applications. And wth the same peers, I troubleshooted and improved the UI of company’s 2000 other angularJS  single page applications. And </w:t>
+        <w:t xml:space="preserve">During my past 2 years at </w:t>
+      </w:r>
+      <w:proofErr w:type="spellStart"/>
+      <w:r>
+        <w:t>SiteMax</w:t>
+      </w:r>
+      <w:proofErr w:type="spellEnd"/>
+      <w:r>
+        <w:t xml:space="preserve"> Systems Inc. I worked together with peers from customer department and IT department to create over 300 </w:t>
+      </w:r>
+      <w:proofErr w:type="spellStart"/>
+      <w:r>
+        <w:t>angularJS</w:t>
+      </w:r>
+      <w:proofErr w:type="spellEnd"/>
+      <w:r>
+        <w:t xml:space="preserve"> single page applications. And </w:t>
+      </w:r>
+      <w:proofErr w:type="spellStart"/>
+      <w:r>
+        <w:t>wth</w:t>
+      </w:r>
+      <w:proofErr w:type="spellEnd"/>
+      <w:r>
+        <w:t xml:space="preserve"> the same peers, I troubleshooted and improved the UI of company’s 2000 other </w:t>
+      </w:r>
+      <w:proofErr w:type="spellStart"/>
+      <w:proofErr w:type="gramStart"/>
+      <w:r>
+        <w:t>angularJS</w:t>
+      </w:r>
+      <w:proofErr w:type="spellEnd"/>
+      <w:r>
+        <w:t xml:space="preserve">  single</w:t>
+      </w:r>
+      <w:proofErr w:type="gramEnd"/>
+      <w:r>
+        <w:t xml:space="preserve"> page applications. And </w:t>
       </w:r>
       <w:r>
         <w:t>this experience</w:t>
@@ -1907,7 +2309,23 @@
           <w:sz w:val="28"/>
           <w:szCs w:val="28"/>
         </w:rPr>
-        <w:t>I am motivated by the feeling of overcoming challenges and creating a program that not only works but loved by clients. For example, when I was working at SiteMax Systems inc. I was responsible of creating a small front-end application on behalf of Bold construction. I had to dissect the business requirements and deploy solutions after review. It was a long process. But, when it was done, and when a friend of mine who was in charge of delivering web solutions to clients came say “Hey Moe, Bold construction really loved your solution. So much so that they showed your app to a person at the government.” I was thrilled by the feeling. I love the feeling of how the solution I created brings smile to customers, and I want to continue this pursuit at this company.</w:t>
+        <w:t xml:space="preserve">I am motivated by the feeling of overcoming challenges and creating a program that not only works but loved by clients. For example, when I was working at </w:t>
+      </w:r>
+      <w:proofErr w:type="spellStart"/>
+      <w:r>
+        <w:rPr>
+          <w:sz w:val="28"/>
+          <w:szCs w:val="28"/>
+        </w:rPr>
+        <w:t>SiteMax</w:t>
+      </w:r>
+      <w:proofErr w:type="spellEnd"/>
+      <w:r>
+        <w:rPr>
+          <w:sz w:val="28"/>
+          <w:szCs w:val="28"/>
+        </w:rPr>
+        <w:t xml:space="preserve"> Systems inc. I was responsible of creating a small front-end application on behalf of Bold construction. I had to dissect the business requirements and deploy solutions after review. It was a long process. But, when it was done, and when a friend of mine who was in charge of delivering web solutions to clients came say “Hey Moe, Bold construction really loved your solution. So much so that they showed your app to a person at the government.” I was thrilled by the feeling. I love the feeling of how the solution I created brings smile to customers, and I want to continue this pursuit at this company.</w:t>
       </w:r>
     </w:p>
     <w:p>
@@ -1935,6 +2353,7 @@
           <w:szCs w:val="28"/>
         </w:rPr>
       </w:pPr>
+      <w:proofErr w:type="spellStart"/>
       <w:r>
         <w:rPr>
           <w:sz w:val="28"/>
@@ -1942,6 +2361,7 @@
         </w:rPr>
         <w:t>Tridge</w:t>
       </w:r>
+      <w:proofErr w:type="spellEnd"/>
     </w:p>
     <w:p>
       <w:pPr>
@@ -2053,9 +2473,11 @@
       <w:r>
         <w:t>”</w:t>
       </w:r>
+      <w:proofErr w:type="spellStart"/>
       <w:r>
         <w:t>를</w:t>
       </w:r>
+      <w:proofErr w:type="spellEnd"/>
       <w:r>
         <w:t> </w:t>
       </w:r>
@@ -2106,8 +2528,18 @@
           <w:sz w:val="28"/>
           <w:szCs w:val="28"/>
         </w:rPr>
-        <w:t>Motivation of working at Tridge</w:t>
-      </w:r>
+        <w:lastRenderedPageBreak/>
+        <w:t xml:space="preserve">Motivation of working at </w:t>
+      </w:r>
+      <w:proofErr w:type="spellStart"/>
+      <w:r>
+        <w:rPr>
+          <w:sz w:val="28"/>
+          <w:szCs w:val="28"/>
+        </w:rPr>
+        <w:t>Tridge</w:t>
+      </w:r>
+      <w:proofErr w:type="spellEnd"/>
     </w:p>
     <w:p>
       <w:pPr>
@@ -2150,7 +2582,6 @@
           <w:rFonts w:ascii="Helvetica" w:hAnsi="Helvetica"/>
           <w:color w:val="292828"/>
         </w:rPr>
-        <w:lastRenderedPageBreak/>
         <w:t>working well as part of a team</w:t>
       </w:r>
     </w:p>
@@ -2443,6 +2874,7 @@
         </w:rPr>
         <w:t xml:space="preserve">hen I was working at </w:t>
       </w:r>
+      <w:proofErr w:type="spellStart"/>
       <w:r>
         <w:rPr>
           <w:sz w:val="28"/>
@@ -2469,7 +2901,15 @@
           <w:sz w:val="28"/>
           <w:szCs w:val="28"/>
         </w:rPr>
-        <w:t xml:space="preserve">ax </w:t>
+        <w:t>ax</w:t>
+      </w:r>
+      <w:proofErr w:type="spellEnd"/>
+      <w:r>
+        <w:rPr>
+          <w:sz w:val="28"/>
+          <w:szCs w:val="28"/>
+        </w:rPr>
+        <w:t xml:space="preserve"> </w:t>
       </w:r>
       <w:r>
         <w:rPr>
@@ -2637,7 +3077,15 @@
           <w:sz w:val="28"/>
           <w:szCs w:val="28"/>
         </w:rPr>
-        <w:t xml:space="preserve">oe, Bold construction really loved your solution. So much so that they showed </w:t>
+        <w:t xml:space="preserve">oe, Bold construction really loved your solution. So </w:t>
+      </w:r>
+      <w:r>
+        <w:rPr>
+          <w:sz w:val="28"/>
+          <w:szCs w:val="28"/>
+        </w:rPr>
+        <w:lastRenderedPageBreak/>
+        <w:t xml:space="preserve">much so that they showed </w:t>
       </w:r>
       <w:r>
         <w:rPr>
@@ -2686,15 +3134,7 @@
           <w:sz w:val="28"/>
           <w:szCs w:val="28"/>
         </w:rPr>
-        <w:t xml:space="preserve">I love the feeling </w:t>
-      </w:r>
-      <w:r>
-        <w:rPr>
-          <w:sz w:val="28"/>
-          <w:szCs w:val="28"/>
-        </w:rPr>
-        <w:lastRenderedPageBreak/>
-        <w:t xml:space="preserve">of </w:t>
+        <w:t xml:space="preserve">I love the feeling of </w:t>
       </w:r>
       <w:r>
         <w:rPr>
@@ -2802,7 +3242,23 @@
           <w:sz w:val="28"/>
           <w:szCs w:val="28"/>
         </w:rPr>
-        <w:t>I am looking for opportunites to</w:t>
+        <w:t xml:space="preserve">I am looking for </w:t>
+      </w:r>
+      <w:proofErr w:type="spellStart"/>
+      <w:r>
+        <w:rPr>
+          <w:sz w:val="28"/>
+          <w:szCs w:val="28"/>
+        </w:rPr>
+        <w:t>opportunites</w:t>
+      </w:r>
+      <w:proofErr w:type="spellEnd"/>
+      <w:r>
+        <w:rPr>
+          <w:sz w:val="28"/>
+          <w:szCs w:val="28"/>
+        </w:rPr>
+        <w:t xml:space="preserve"> to</w:t>
       </w:r>
     </w:p>
     <w:p>
@@ -4555,7 +5011,7 @@
   <w:style w:type="paragraph" w:default="1" w:styleId="Normal">
     <w:name w:val="Normal"/>
     <w:qFormat/>
-    <w:rsid w:val="004A039D"/>
+    <w:rsid w:val="004D1FE4"/>
     <w:rPr>
       <w:rFonts w:ascii="Times New Roman" w:eastAsia="Times New Roman" w:hAnsi="Times New Roman" w:cs="Times New Roman"/>
     </w:rPr>

</xml_diff>

<commit_message>
feat: Add progress #27 'Refining Personal Statement, Tridge'
</commit_message>
<xml_diff>
--- a/personal_statements/Tridge/personal_statment.docx
+++ b/personal_statements/Tridge/personal_statment.docx
@@ -1759,45 +1759,121 @@
         </w:rPr>
         <w:t xml:space="preserve"> occur such as trade wars and COVID-19 that cause them to find alternatives. As an individual who eats cereal produced by </w:t>
       </w:r>
+      <w:r>
+        <w:rPr>
+          <w:rFonts w:asciiTheme="minorHAnsi" w:eastAsia="Batang" w:hAnsiTheme="minorHAnsi" w:cstheme="minorHAnsi"/>
+        </w:rPr>
+        <w:t>Kellog</w:t>
+      </w:r>
+      <w:r>
+        <w:rPr>
+          <w:rFonts w:asciiTheme="minorHAnsi" w:eastAsia="Batang" w:hAnsiTheme="minorHAnsi" w:cstheme="minorHAnsi"/>
+        </w:rPr>
+        <w:t>g</w:t>
+      </w:r>
+      <w:r>
+        <w:rPr>
+          <w:rFonts w:asciiTheme="minorHAnsi" w:eastAsia="Batang" w:hAnsiTheme="minorHAnsi" w:cstheme="minorHAnsi"/>
+        </w:rPr>
+        <w:t>’s</w:t>
+      </w:r>
+      <w:r>
+        <w:rPr>
+          <w:rFonts w:asciiTheme="minorHAnsi" w:eastAsia="Batang" w:hAnsiTheme="minorHAnsi" w:cstheme="minorHAnsi"/>
+        </w:rPr>
+        <w:t xml:space="preserve">, </w:t>
+      </w:r>
+      <w:r>
+        <w:rPr>
+          <w:rFonts w:asciiTheme="minorHAnsi" w:eastAsia="Batang" w:hAnsiTheme="minorHAnsi" w:cstheme="minorHAnsi"/>
+        </w:rPr>
+        <w:t>b</w:t>
+      </w:r>
+      <w:r>
+        <w:rPr>
+          <w:rFonts w:asciiTheme="minorHAnsi" w:eastAsia="Batang" w:hAnsiTheme="minorHAnsi" w:cstheme="minorHAnsi"/>
+        </w:rPr>
+        <w:t xml:space="preserve">ananas from Dole, and Nesquik from </w:t>
+      </w:r>
       <w:proofErr w:type="spellStart"/>
       <w:r>
         <w:rPr>
           <w:rFonts w:asciiTheme="minorHAnsi" w:eastAsia="Batang" w:hAnsiTheme="minorHAnsi" w:cstheme="minorHAnsi"/>
         </w:rPr>
-        <w:t>Kellog</w:t>
+        <w:t>Nestie</w:t>
       </w:r>
       <w:proofErr w:type="spellEnd"/>
       <w:r>
         <w:rPr>
           <w:rFonts w:asciiTheme="minorHAnsi" w:eastAsia="Batang" w:hAnsiTheme="minorHAnsi" w:cstheme="minorHAnsi"/>
         </w:rPr>
-        <w:t xml:space="preserve">, </w:t>
+        <w:t xml:space="preserve"> purchased at Walmart, I want to </w:t>
       </w:r>
       <w:r>
         <w:rPr>
           <w:rFonts w:asciiTheme="minorHAnsi" w:eastAsia="Batang" w:hAnsiTheme="minorHAnsi" w:cstheme="minorHAnsi"/>
         </w:rPr>
-        <w:t>b</w:t>
+        <w:t>join</w:t>
       </w:r>
       <w:r>
         <w:rPr>
           <w:rFonts w:asciiTheme="minorHAnsi" w:eastAsia="Batang" w:hAnsiTheme="minorHAnsi" w:cstheme="minorHAnsi"/>
         </w:rPr>
-        <w:t xml:space="preserve">ananas from Dole, and Nesquik from </w:t>
-      </w:r>
-      <w:proofErr w:type="spellStart"/>
+        <w:t xml:space="preserve"> for</w:t>
+      </w:r>
       <w:r>
         <w:rPr>
           <w:rFonts w:asciiTheme="minorHAnsi" w:eastAsia="Batang" w:hAnsiTheme="minorHAnsi" w:cstheme="minorHAnsi"/>
         </w:rPr>
-        <w:t>Nestie</w:t>
-      </w:r>
-      <w:proofErr w:type="spellEnd"/>
+        <w:t xml:space="preserve"> the company’s goal </w:t>
+      </w:r>
       <w:r>
         <w:rPr>
           <w:rFonts w:asciiTheme="minorHAnsi" w:eastAsia="Batang" w:hAnsiTheme="minorHAnsi" w:cstheme="minorHAnsi"/>
         </w:rPr>
-        <w:t xml:space="preserve"> purchased at Walmart, I want to be a part of the company’s goal to operate, improve and safeguard the global trade system, so at the end, my family can have their daily needs met.</w:t>
+        <w:t>of</w:t>
+      </w:r>
+      <w:r>
+        <w:rPr>
+          <w:rFonts w:asciiTheme="minorHAnsi" w:eastAsia="Batang" w:hAnsiTheme="minorHAnsi" w:cstheme="minorHAnsi"/>
+        </w:rPr>
+        <w:t xml:space="preserve"> operat</w:t>
+      </w:r>
+      <w:r>
+        <w:rPr>
+          <w:rFonts w:asciiTheme="minorHAnsi" w:eastAsia="Batang" w:hAnsiTheme="minorHAnsi" w:cstheme="minorHAnsi"/>
+        </w:rPr>
+        <w:t>ing</w:t>
+      </w:r>
+      <w:r>
+        <w:rPr>
+          <w:rFonts w:asciiTheme="minorHAnsi" w:eastAsia="Batang" w:hAnsiTheme="minorHAnsi" w:cstheme="minorHAnsi"/>
+        </w:rPr>
+        <w:t>, improv</w:t>
+      </w:r>
+      <w:r>
+        <w:rPr>
+          <w:rFonts w:asciiTheme="minorHAnsi" w:eastAsia="Batang" w:hAnsiTheme="minorHAnsi" w:cstheme="minorHAnsi"/>
+        </w:rPr>
+        <w:t>ing</w:t>
+      </w:r>
+      <w:r>
+        <w:rPr>
+          <w:rFonts w:asciiTheme="minorHAnsi" w:eastAsia="Batang" w:hAnsiTheme="minorHAnsi" w:cstheme="minorHAnsi"/>
+        </w:rPr>
+        <w:t xml:space="preserve"> and safeguard</w:t>
+      </w:r>
+      <w:r>
+        <w:rPr>
+          <w:rFonts w:asciiTheme="minorHAnsi" w:eastAsia="Batang" w:hAnsiTheme="minorHAnsi" w:cstheme="minorHAnsi"/>
+        </w:rPr>
+        <w:t>ing</w:t>
+      </w:r>
+      <w:r>
+        <w:rPr>
+          <w:rFonts w:asciiTheme="minorHAnsi" w:eastAsia="Batang" w:hAnsiTheme="minorHAnsi" w:cstheme="minorHAnsi"/>
+        </w:rPr>
+        <w:t xml:space="preserve"> the global trade system, so at the end, my family can have their daily needs met.</w:t>
       </w:r>
     </w:p>
     <w:p>

</xml_diff>

<commit_message>
feat: Add progress #28 'Refining Personal Statement, Tridge'
</commit_message>
<xml_diff>
--- a/personal_statements/Tridge/personal_statment.docx
+++ b/personal_statements/Tridge/personal_statment.docx
@@ -82,7 +82,6 @@
           <w:szCs w:val="28"/>
         </w:rPr>
       </w:pPr>
-      <w:proofErr w:type="spellStart"/>
       <w:r>
         <w:rPr>
           <w:b/>
@@ -92,7 +91,6 @@
         </w:rPr>
         <w:t>Tridge</w:t>
       </w:r>
-      <w:proofErr w:type="spellEnd"/>
     </w:p>
     <w:p>
       <w:pPr>
@@ -443,53 +441,21 @@
           <w:rFonts w:eastAsia="Batang" w:cs="Batang"/>
           <w:color w:val="333333"/>
         </w:rPr>
-        <w:t xml:space="preserve">As an individual who eats cereal produced by </w:t>
-      </w:r>
-      <w:proofErr w:type="spellStart"/>
+        <w:t xml:space="preserve">As an individual who eats cereal produced by Kellog and Walmart, Banana from Dole and </w:t>
+      </w:r>
       <w:r>
         <w:rPr>
           <w:rFonts w:eastAsia="Batang" w:cs="Batang"/>
           <w:color w:val="333333"/>
         </w:rPr>
-        <w:t>Kellog</w:t>
-      </w:r>
-      <w:proofErr w:type="spellEnd"/>
+        <w:t>Nesquik</w:t>
+      </w:r>
       <w:r>
         <w:rPr>
           <w:rFonts w:eastAsia="Batang" w:cs="Batang"/>
           <w:color w:val="333333"/>
         </w:rPr>
-        <w:t xml:space="preserve"> and Walmart, Banana from Dole and </w:t>
-      </w:r>
-      <w:r>
-        <w:rPr>
-          <w:rFonts w:eastAsia="Batang" w:cs="Batang"/>
-          <w:color w:val="333333"/>
-        </w:rPr>
-        <w:t>Nesquik</w:t>
-      </w:r>
-      <w:r>
-        <w:rPr>
-          <w:rFonts w:eastAsia="Batang" w:cs="Batang"/>
-          <w:color w:val="333333"/>
-        </w:rPr>
-        <w:t xml:space="preserve"> from </w:t>
-      </w:r>
-      <w:proofErr w:type="spellStart"/>
-      <w:r>
-        <w:rPr>
-          <w:rFonts w:eastAsia="Batang" w:cs="Batang"/>
-          <w:color w:val="333333"/>
-        </w:rPr>
-        <w:t>Nestie</w:t>
-      </w:r>
-      <w:proofErr w:type="spellEnd"/>
-      <w:r>
-        <w:rPr>
-          <w:rFonts w:eastAsia="Batang" w:cs="Batang"/>
-          <w:color w:val="333333"/>
-        </w:rPr>
-        <w:t xml:space="preserve"> at Walmart, I </w:t>
+        <w:t xml:space="preserve"> from Nestie at Walmart, I </w:t>
       </w:r>
       <w:r>
         <w:rPr>
@@ -679,77 +645,36 @@
           <w:rFonts w:eastAsia="Batang" w:cs="Batang"/>
           <w:color w:val="333333"/>
         </w:rPr>
-        <w:t xml:space="preserve"> I understand how more frustrating it is when </w:t>
-      </w:r>
-      <w:proofErr w:type="spellStart"/>
+        <w:t xml:space="preserve"> I understand how more frustrating it is when unexpectancies occur such as trade wars and COVID-19 that cause them to find alternatives. As an individual who eats cereal produced by Kellog, Banana</w:t>
+      </w:r>
       <w:r>
         <w:rPr>
           <w:rFonts w:eastAsia="Batang" w:cs="Batang"/>
           <w:color w:val="333333"/>
         </w:rPr>
-        <w:t>unexpectancies</w:t>
-      </w:r>
-      <w:proofErr w:type="spellEnd"/>
+        <w:t>s</w:t>
+      </w:r>
       <w:r>
         <w:rPr>
           <w:rFonts w:eastAsia="Batang" w:cs="Batang"/>
           <w:color w:val="333333"/>
         </w:rPr>
-        <w:t xml:space="preserve"> occur such as trade wars and COVID-19 that cause them to find alternatives. As an individual who eats cereal produced by </w:t>
-      </w:r>
-      <w:proofErr w:type="spellStart"/>
+        <w:t xml:space="preserve"> from Dole</w:t>
+      </w:r>
       <w:r>
         <w:rPr>
           <w:rFonts w:eastAsia="Batang" w:cs="Batang"/>
           <w:color w:val="333333"/>
         </w:rPr>
-        <w:t>Kellog</w:t>
-      </w:r>
-      <w:proofErr w:type="spellEnd"/>
+        <w:t>,</w:t>
+      </w:r>
       <w:r>
         <w:rPr>
           <w:rFonts w:eastAsia="Batang" w:cs="Batang"/>
           <w:color w:val="333333"/>
         </w:rPr>
-        <w:t>, Banana</w:t>
-      </w:r>
-      <w:r>
-        <w:rPr>
-          <w:rFonts w:eastAsia="Batang" w:cs="Batang"/>
-          <w:color w:val="333333"/>
-        </w:rPr>
-        <w:t>s</w:t>
-      </w:r>
-      <w:r>
-        <w:rPr>
-          <w:rFonts w:eastAsia="Batang" w:cs="Batang"/>
-          <w:color w:val="333333"/>
-        </w:rPr>
-        <w:t xml:space="preserve"> from Dole</w:t>
-      </w:r>
-      <w:r>
-        <w:rPr>
-          <w:rFonts w:eastAsia="Batang" w:cs="Batang"/>
-          <w:color w:val="333333"/>
-        </w:rPr>
-        <w:t>,</w:t>
-      </w:r>
-      <w:r>
-        <w:rPr>
-          <w:rFonts w:eastAsia="Batang" w:cs="Batang"/>
-          <w:color w:val="333333"/>
-        </w:rPr>
-        <w:t xml:space="preserve"> and Nesquik from </w:t>
-      </w:r>
-      <w:proofErr w:type="spellStart"/>
-      <w:r>
-        <w:rPr>
-          <w:rFonts w:eastAsia="Batang" w:cs="Batang"/>
-          <w:color w:val="333333"/>
-        </w:rPr>
-        <w:t>Nestie</w:t>
-      </w:r>
-      <w:proofErr w:type="spellEnd"/>
+        <w:t xml:space="preserve"> and Nesquik from Nestie</w:t>
+      </w:r>
       <w:r>
         <w:rPr>
           <w:rFonts w:eastAsia="Batang" w:cs="Batang"/>
@@ -980,23 +905,7 @@
           <w:sz w:val="28"/>
           <w:szCs w:val="28"/>
         </w:rPr>
-        <w:t xml:space="preserve">I am motivated by the feeling of overcoming challenges and creating a program that not only works but loved by clients. For example, when I was working at </w:t>
-      </w:r>
-      <w:proofErr w:type="spellStart"/>
-      <w:r>
-        <w:rPr>
-          <w:sz w:val="28"/>
-          <w:szCs w:val="28"/>
-        </w:rPr>
-        <w:t>SiteMax</w:t>
-      </w:r>
-      <w:proofErr w:type="spellEnd"/>
-      <w:r>
-        <w:rPr>
-          <w:sz w:val="28"/>
-          <w:szCs w:val="28"/>
-        </w:rPr>
-        <w:t xml:space="preserve"> Systems inc. I was responsible of creating a small front-end application on behalf of Bold construction. I had to dissect the business requirements and deploy solutions after review. It was a long process. But, when it was done, and when a friend of mine who was in charge of delivering web solutions to clients came say “Hey Moe, Bold construction really loved your solution. So much so that they showed your app to a person at the government.” I was thrilled by the feeling. I love the feeling of how the solution I created brings smile to customers, and I want to continue this pursuit at this company.</w:t>
+        <w:t>I am motivated by the feeling of overcoming challenges and creating a program that not only works but loved by clients. For example, when I was working at SiteMax Systems inc. I was responsible of creating a small front-end application on behalf of Bold construction. I had to dissect the business requirements and deploy solutions after review. It was a long process. But, when it was done, and when a friend of mine who was in charge of delivering web solutions to clients came say “Hey Moe, Bold construction really loved your solution. So much so that they showed your app to a person at the government.” I was thrilled by the feeling. I love the feeling of how the solution I created brings smile to customers, and I want to continue this pursuit at this company.</w:t>
       </w:r>
     </w:p>
     <w:p>
@@ -1027,15 +936,7 @@
         </w:tabs>
       </w:pPr>
       <w:r>
-        <w:t xml:space="preserve">I am looking for opportunities that will able me to grow as a front-end </w:t>
-      </w:r>
-      <w:proofErr w:type="gramStart"/>
-      <w:r>
-        <w:t>developer, and</w:t>
-      </w:r>
-      <w:proofErr w:type="gramEnd"/>
-      <w:r>
-        <w:t xml:space="preserve"> am given more responsibility to utilize my skillsets to build larger applications.</w:t>
+        <w:t>I am looking for opportunities that will able me to grow as a front-end developer, and am given more responsibility to utilize my skillsets to build larger applications.</w:t>
       </w:r>
     </w:p>
     <w:p>
@@ -1062,23 +963,7 @@
           <w:sz w:val="28"/>
           <w:szCs w:val="28"/>
         </w:rPr>
-        <w:t xml:space="preserve">I am looking for </w:t>
-      </w:r>
-      <w:proofErr w:type="spellStart"/>
-      <w:r>
-        <w:rPr>
-          <w:sz w:val="28"/>
-          <w:szCs w:val="28"/>
-        </w:rPr>
-        <w:t>opportunites</w:t>
-      </w:r>
-      <w:proofErr w:type="spellEnd"/>
-      <w:r>
-        <w:rPr>
-          <w:sz w:val="28"/>
-          <w:szCs w:val="28"/>
-        </w:rPr>
-        <w:t xml:space="preserve"> to</w:t>
+        <w:t>I am looking for opportunites to</w:t>
       </w:r>
     </w:p>
     <w:p>
@@ -1201,15 +1086,7 @@
         <w:t xml:space="preserve"> </w:t>
       </w:r>
       <w:r>
-        <w:t xml:space="preserve">I lived in a country where </w:t>
-      </w:r>
-      <w:proofErr w:type="spellStart"/>
-      <w:r>
-        <w:t>multiculture</w:t>
-      </w:r>
-      <w:proofErr w:type="spellEnd"/>
-      <w:r>
-        <w:t xml:space="preserve"> is the norm. </w:t>
+        <w:t xml:space="preserve">I lived in a country where multiculture is the norm. </w:t>
       </w:r>
     </w:p>
     <w:p>
@@ -1256,15 +1133,7 @@
         </w:numPr>
       </w:pPr>
       <w:r>
-        <w:t xml:space="preserve">I </w:t>
-      </w:r>
-      <w:proofErr w:type="spellStart"/>
-      <w:r>
-        <w:t>self taught</w:t>
-      </w:r>
-      <w:proofErr w:type="spellEnd"/>
-      <w:r>
-        <w:t xml:space="preserve"> bash scripting to streamline ionic mobile app development</w:t>
+        <w:t>I self taught bash scripting to streamline ionic mobile app development</w:t>
       </w:r>
     </w:p>
     <w:p>
@@ -1276,15 +1145,7 @@
         </w:numPr>
       </w:pPr>
       <w:r>
-        <w:t xml:space="preserve">I took team treehouse’s python web </w:t>
-      </w:r>
-      <w:proofErr w:type="spellStart"/>
-      <w:r>
-        <w:t>techdegree</w:t>
-      </w:r>
-      <w:proofErr w:type="spellEnd"/>
-      <w:r>
-        <w:t xml:space="preserve"> to improve my skillsets in the field I was working in</w:t>
+        <w:t>I took team treehouse’s python web techdegree to improve my skillsets in the field I was working in</w:t>
       </w:r>
     </w:p>
     <w:p>
@@ -1296,15 +1157,7 @@
         </w:numPr>
       </w:pPr>
       <w:r>
-        <w:t xml:space="preserve">After leaving the company, I taught myself React to improve </w:t>
-      </w:r>
-      <w:proofErr w:type="gramStart"/>
-      <w:r>
-        <w:t>my</w:t>
-      </w:r>
-      <w:proofErr w:type="gramEnd"/>
-      <w:r>
-        <w:t xml:space="preserve"> </w:t>
+        <w:t xml:space="preserve">After leaving the company, I taught myself React to improve my </w:t>
       </w:r>
       <w:r>
         <w:t xml:space="preserve">expand my </w:t>
@@ -1368,15 +1221,7 @@
         <w:t>past 2 years</w:t>
       </w:r>
       <w:r>
-        <w:t xml:space="preserve"> at </w:t>
-      </w:r>
-      <w:proofErr w:type="spellStart"/>
-      <w:r>
-        <w:t>SiteMax</w:t>
-      </w:r>
-      <w:proofErr w:type="spellEnd"/>
-      <w:r>
-        <w:t xml:space="preserve"> Systems Inc. I</w:t>
+        <w:t xml:space="preserve"> at SiteMax Systems Inc. I</w:t>
       </w:r>
       <w:r>
         <w:t xml:space="preserve"> worked together with peers from customer department and IT department to</w:t>
@@ -1391,69 +1236,43 @@
         <w:t xml:space="preserve"> over</w:t>
       </w:r>
       <w:r>
-        <w:t xml:space="preserve"> 300 </w:t>
-      </w:r>
-      <w:proofErr w:type="spellStart"/>
-      <w:r>
-        <w:t>angularJS</w:t>
-      </w:r>
-      <w:proofErr w:type="spellEnd"/>
+        <w:t xml:space="preserve"> 300 angularJS single page applications</w:t>
+      </w:r>
+      <w:r>
+        <w:t>. And</w:t>
+      </w:r>
+      <w:r>
+        <w:t xml:space="preserve"> wth the same peers,</w:t>
+      </w:r>
+      <w:r>
+        <w:t xml:space="preserve"> </w:t>
+      </w:r>
+      <w:r>
+        <w:t xml:space="preserve">I </w:t>
+      </w:r>
+      <w:r>
+        <w:t>troubleshooted and improved</w:t>
+      </w:r>
+      <w:r>
+        <w:t xml:space="preserve"> </w:t>
+      </w:r>
+      <w:r>
+        <w:t xml:space="preserve">the </w:t>
+      </w:r>
+      <w:r>
+        <w:t>UI of</w:t>
+      </w:r>
+      <w:r>
+        <w:t xml:space="preserve"> company’s</w:t>
+      </w:r>
+      <w:r>
+        <w:t xml:space="preserve"> 2000 other angularJS</w:t>
+      </w:r>
+      <w:r>
+        <w:t xml:space="preserve"> </w:t>
+      </w:r>
       <w:r>
         <w:t xml:space="preserve"> single page applications</w:t>
-      </w:r>
-      <w:r>
-        <w:t>. And</w:t>
-      </w:r>
-      <w:r>
-        <w:t xml:space="preserve"> </w:t>
-      </w:r>
-      <w:proofErr w:type="spellStart"/>
-      <w:r>
-        <w:t>wth</w:t>
-      </w:r>
-      <w:proofErr w:type="spellEnd"/>
-      <w:r>
-        <w:t xml:space="preserve"> the same peers,</w:t>
-      </w:r>
-      <w:r>
-        <w:t xml:space="preserve"> </w:t>
-      </w:r>
-      <w:r>
-        <w:t xml:space="preserve">I </w:t>
-      </w:r>
-      <w:r>
-        <w:t>troubleshooted and improved</w:t>
-      </w:r>
-      <w:r>
-        <w:t xml:space="preserve"> </w:t>
-      </w:r>
-      <w:r>
-        <w:t xml:space="preserve">the </w:t>
-      </w:r>
-      <w:r>
-        <w:t>UI of</w:t>
-      </w:r>
-      <w:r>
-        <w:t xml:space="preserve"> company’s</w:t>
-      </w:r>
-      <w:r>
-        <w:t xml:space="preserve"> 2000 other </w:t>
-      </w:r>
-      <w:proofErr w:type="spellStart"/>
-      <w:proofErr w:type="gramStart"/>
-      <w:r>
-        <w:t>angularJS</w:t>
-      </w:r>
-      <w:proofErr w:type="spellEnd"/>
-      <w:r>
-        <w:t xml:space="preserve"> </w:t>
-      </w:r>
-      <w:r>
-        <w:t xml:space="preserve"> single</w:t>
-      </w:r>
-      <w:proofErr w:type="gramEnd"/>
-      <w:r>
-        <w:t xml:space="preserve"> page applications</w:t>
       </w:r>
       <w:r>
         <w:t xml:space="preserve">. And these skills may </w:t>
@@ -1729,388 +1548,322 @@
         <w:rPr>
           <w:rFonts w:asciiTheme="minorHAnsi" w:eastAsia="Batang" w:hAnsiTheme="minorHAnsi" w:cstheme="minorHAnsi"/>
         </w:rPr>
-        <w:t>I want to be a part of the company’s mission of making the global trades happen.</w:t>
-      </w:r>
-      <w:r>
+        <w:t>I am</w:t>
+      </w:r>
+      <w:r>
+        <w:rPr>
+          <w:rFonts w:asciiTheme="minorHAnsi" w:eastAsia="Batang" w:hAnsiTheme="minorHAnsi" w:cstheme="minorHAnsi"/>
+        </w:rPr>
+        <w:t xml:space="preserve"> an individual who eats cereal produced by </w:t>
+      </w:r>
+      <w:r>
+        <w:rPr>
+          <w:rFonts w:asciiTheme="minorHAnsi" w:eastAsia="Batang" w:hAnsiTheme="minorHAnsi" w:cstheme="minorHAnsi"/>
+        </w:rPr>
+        <w:t>Kellog</w:t>
+      </w:r>
+      <w:r>
+        <w:rPr>
+          <w:rFonts w:asciiTheme="minorHAnsi" w:eastAsia="Batang" w:hAnsiTheme="minorHAnsi" w:cstheme="minorHAnsi"/>
+        </w:rPr>
+        <w:t>g</w:t>
+      </w:r>
+      <w:r>
+        <w:rPr>
+          <w:rFonts w:asciiTheme="minorHAnsi" w:eastAsia="Batang" w:hAnsiTheme="minorHAnsi" w:cstheme="minorHAnsi"/>
+        </w:rPr>
+        <w:t>’s</w:t>
+      </w:r>
+      <w:r>
+        <w:rPr>
+          <w:rFonts w:asciiTheme="minorHAnsi" w:eastAsia="Batang" w:hAnsiTheme="minorHAnsi" w:cstheme="minorHAnsi"/>
+        </w:rPr>
+        <w:t xml:space="preserve">, </w:t>
+      </w:r>
+      <w:r>
+        <w:rPr>
+          <w:rFonts w:asciiTheme="minorHAnsi" w:eastAsia="Batang" w:hAnsiTheme="minorHAnsi" w:cstheme="minorHAnsi"/>
+        </w:rPr>
+        <w:t>b</w:t>
+      </w:r>
+      <w:r>
+        <w:rPr>
+          <w:rFonts w:asciiTheme="minorHAnsi" w:eastAsia="Batang" w:hAnsiTheme="minorHAnsi" w:cstheme="minorHAnsi"/>
+        </w:rPr>
+        <w:t>ananas from Dole, and Nesquik from Nestie purchased at Walmart</w:t>
+      </w:r>
+      <w:r>
+        <w:rPr>
+          <w:rFonts w:asciiTheme="minorHAnsi" w:eastAsia="Batang" w:hAnsiTheme="minorHAnsi" w:cstheme="minorHAnsi"/>
+        </w:rPr>
+        <w:t xml:space="preserve">. Although we take it for granted, </w:t>
+      </w:r>
+      <w:r>
+        <w:rPr>
+          <w:rFonts w:asciiTheme="minorHAnsi" w:eastAsia="Batang" w:hAnsiTheme="minorHAnsi" w:cstheme="minorHAnsi"/>
+        </w:rPr>
+        <w:t xml:space="preserve">I understand how painful the process is for retailers and producers to find suppliers and distributers to fill their needs and serve customers. And I understand how more frustrating it is when unexpectancies occur such as trade wars and COVID-19 that cause them to find alternatives. </w:t>
+      </w:r>
+      <w:r>
+        <w:rPr>
+          <w:rFonts w:asciiTheme="minorHAnsi" w:eastAsia="Batang" w:hAnsiTheme="minorHAnsi" w:cstheme="minorHAnsi"/>
+        </w:rPr>
+        <w:t>I want to</w:t>
+      </w:r>
+      <w:r>
+        <w:rPr>
+          <w:rFonts w:asciiTheme="minorHAnsi" w:eastAsia="Batang" w:hAnsiTheme="minorHAnsi" w:cstheme="minorHAnsi"/>
+        </w:rPr>
+        <w:t xml:space="preserve"> be a part of </w:t>
+      </w:r>
+      <w:r>
+        <w:rPr>
+          <w:rFonts w:asciiTheme="minorHAnsi" w:eastAsia="Batang" w:hAnsiTheme="minorHAnsi" w:cstheme="minorHAnsi"/>
+        </w:rPr>
+        <w:t xml:space="preserve">the company’s goal </w:t>
+      </w:r>
+      <w:r>
+        <w:rPr>
+          <w:rFonts w:asciiTheme="minorHAnsi" w:eastAsia="Batang" w:hAnsiTheme="minorHAnsi" w:cstheme="minorHAnsi"/>
+        </w:rPr>
+        <w:t>of</w:t>
+      </w:r>
+      <w:r>
+        <w:rPr>
+          <w:rFonts w:asciiTheme="minorHAnsi" w:eastAsia="Batang" w:hAnsiTheme="minorHAnsi" w:cstheme="minorHAnsi"/>
+        </w:rPr>
+        <w:t xml:space="preserve"> operat</w:t>
+      </w:r>
+      <w:r>
+        <w:rPr>
+          <w:rFonts w:asciiTheme="minorHAnsi" w:eastAsia="Batang" w:hAnsiTheme="minorHAnsi" w:cstheme="minorHAnsi"/>
+        </w:rPr>
+        <w:t>ing</w:t>
+      </w:r>
+      <w:r>
+        <w:rPr>
+          <w:rFonts w:asciiTheme="minorHAnsi" w:eastAsia="Batang" w:hAnsiTheme="minorHAnsi" w:cstheme="minorHAnsi"/>
+        </w:rPr>
+        <w:t>, improv</w:t>
+      </w:r>
+      <w:r>
+        <w:rPr>
+          <w:rFonts w:asciiTheme="minorHAnsi" w:eastAsia="Batang" w:hAnsiTheme="minorHAnsi" w:cstheme="minorHAnsi"/>
+        </w:rPr>
+        <w:t>ing</w:t>
+      </w:r>
+      <w:r>
+        <w:rPr>
+          <w:rFonts w:asciiTheme="minorHAnsi" w:eastAsia="Batang" w:hAnsiTheme="minorHAnsi" w:cstheme="minorHAnsi"/>
+        </w:rPr>
+        <w:t xml:space="preserve"> and safeguard</w:t>
+      </w:r>
+      <w:r>
+        <w:rPr>
+          <w:rFonts w:asciiTheme="minorHAnsi" w:eastAsia="Batang" w:hAnsiTheme="minorHAnsi" w:cstheme="minorHAnsi"/>
+        </w:rPr>
+        <w:t>ing</w:t>
+      </w:r>
+      <w:r>
+        <w:rPr>
+          <w:rFonts w:asciiTheme="minorHAnsi" w:eastAsia="Batang" w:hAnsiTheme="minorHAnsi" w:cstheme="minorHAnsi"/>
+        </w:rPr>
+        <w:t xml:space="preserve"> the global trade system, so at the end, my family can have their daily needs met.</w:t>
+      </w:r>
+    </w:p>
+    <w:p>
+      <w:pPr>
+        <w:shd w:val="clear" w:color="auto" w:fill="FFFFFF"/>
+        <w:spacing w:after="225"/>
+        <w:outlineLvl w:val="2"/>
         <w:rPr>
           <w:rFonts w:asciiTheme="minorHAnsi" w:hAnsiTheme="minorHAnsi" w:cstheme="minorHAnsi"/>
           <w:b/>
           <w:bCs/>
         </w:rPr>
+      </w:pPr>
+      <w:r>
+        <w:rPr>
+          <w:rFonts w:asciiTheme="minorHAnsi" w:eastAsia="Batang" w:hAnsiTheme="minorHAnsi" w:cstheme="minorHAnsi"/>
+        </w:rPr>
+        <w:t xml:space="preserve">I </w:t>
+      </w:r>
+      <w:r>
+        <w:rPr>
+          <w:rFonts w:asciiTheme="minorHAnsi" w:eastAsia="Batang" w:hAnsiTheme="minorHAnsi" w:cstheme="minorHAnsi"/>
+        </w:rPr>
+        <w:t>know</w:t>
+      </w:r>
+      <w:r>
+        <w:rPr>
+          <w:rFonts w:asciiTheme="minorHAnsi" w:eastAsia="Batang" w:hAnsiTheme="minorHAnsi" w:cstheme="minorHAnsi"/>
+        </w:rPr>
+        <w:t xml:space="preserve"> the company is looking for an individual with</w:t>
+      </w:r>
+      <w:r>
+        <w:rPr>
+          <w:rFonts w:asciiTheme="minorHAnsi" w:eastAsia="Batang" w:hAnsiTheme="minorHAnsi" w:cstheme="minorHAnsi"/>
+        </w:rPr>
+        <w:t xml:space="preserve"> valid</w:t>
+      </w:r>
+      <w:r>
+        <w:rPr>
+          <w:rFonts w:asciiTheme="minorHAnsi" w:eastAsia="Batang" w:hAnsiTheme="minorHAnsi" w:cstheme="minorHAnsi"/>
+        </w:rPr>
         <w:t xml:space="preserve"> </w:t>
       </w:r>
       <w:r>
         <w:rPr>
           <w:rFonts w:asciiTheme="minorHAnsi" w:eastAsia="Batang" w:hAnsiTheme="minorHAnsi" w:cstheme="minorHAnsi"/>
         </w:rPr>
-        <w:t xml:space="preserve">I understand how painful the process is for retailers and producers to find suppliers and distributers to fill their needs and serve customers. And I understand how more frustrating it is when </w:t>
-      </w:r>
-      <w:proofErr w:type="spellStart"/>
+        <w:t>Visa</w:t>
+      </w:r>
       <w:r>
         <w:rPr>
           <w:rFonts w:asciiTheme="minorHAnsi" w:eastAsia="Batang" w:hAnsiTheme="minorHAnsi" w:cstheme="minorHAnsi"/>
         </w:rPr>
-        <w:t>unexpectancies</w:t>
-      </w:r>
-      <w:proofErr w:type="spellEnd"/>
+        <w:t>.</w:t>
+      </w:r>
       <w:r>
         <w:rPr>
           <w:rFonts w:asciiTheme="minorHAnsi" w:eastAsia="Batang" w:hAnsiTheme="minorHAnsi" w:cstheme="minorHAnsi"/>
         </w:rPr>
-        <w:t xml:space="preserve"> occur such as trade wars and COVID-19 that cause them to find alternatives. As an individual who eats cereal produced by </w:t>
+        <w:t xml:space="preserve"> Although I am currently a Canadian citizen,</w:t>
       </w:r>
       <w:r>
         <w:rPr>
           <w:rFonts w:asciiTheme="minorHAnsi" w:eastAsia="Batang" w:hAnsiTheme="minorHAnsi" w:cstheme="minorHAnsi"/>
         </w:rPr>
-        <w:t>Kellog</w:t>
+        <w:t xml:space="preserve"> I moved to Canada in 2001</w:t>
       </w:r>
       <w:r>
         <w:rPr>
           <w:rFonts w:asciiTheme="minorHAnsi" w:eastAsia="Batang" w:hAnsiTheme="minorHAnsi" w:cstheme="minorHAnsi"/>
         </w:rPr>
-        <w:t>g</w:t>
+        <w:t xml:space="preserve"> </w:t>
       </w:r>
       <w:r>
         <w:rPr>
           <w:rFonts w:asciiTheme="minorHAnsi" w:eastAsia="Batang" w:hAnsiTheme="minorHAnsi" w:cstheme="minorHAnsi"/>
         </w:rPr>
-        <w:t>’s</w:t>
+        <w:t>at age of 11</w:t>
       </w:r>
       <w:r>
         <w:rPr>
           <w:rFonts w:asciiTheme="minorHAnsi" w:eastAsia="Batang" w:hAnsiTheme="minorHAnsi" w:cstheme="minorHAnsi"/>
         </w:rPr>
-        <w:t xml:space="preserve">, </w:t>
+        <w:t xml:space="preserve"> and gained citizenship in 2008. I am eligible to work in the company </w:t>
       </w:r>
       <w:r>
         <w:rPr>
           <w:rFonts w:asciiTheme="minorHAnsi" w:eastAsia="Batang" w:hAnsiTheme="minorHAnsi" w:cstheme="minorHAnsi"/>
         </w:rPr>
-        <w:t>b</w:t>
+        <w:t>with</w:t>
       </w:r>
       <w:r>
         <w:rPr>
           <w:rFonts w:asciiTheme="minorHAnsi" w:eastAsia="Batang" w:hAnsiTheme="minorHAnsi" w:cstheme="minorHAnsi"/>
         </w:rPr>
-        <w:t xml:space="preserve">ananas from Dole, and Nesquik from </w:t>
-      </w:r>
-      <w:proofErr w:type="spellStart"/>
-      <w:r>
-        <w:rPr>
-          <w:rFonts w:asciiTheme="minorHAnsi" w:eastAsia="Batang" w:hAnsiTheme="minorHAnsi" w:cstheme="minorHAnsi"/>
-        </w:rPr>
-        <w:t>Nestie</w:t>
-      </w:r>
-      <w:proofErr w:type="spellEnd"/>
-      <w:r>
-        <w:rPr>
-          <w:rFonts w:asciiTheme="minorHAnsi" w:eastAsia="Batang" w:hAnsiTheme="minorHAnsi" w:cstheme="minorHAnsi"/>
-        </w:rPr>
-        <w:t xml:space="preserve"> purchased at Walmart, I want to </w:t>
-      </w:r>
-      <w:r>
-        <w:rPr>
-          <w:rFonts w:asciiTheme="minorHAnsi" w:eastAsia="Batang" w:hAnsiTheme="minorHAnsi" w:cstheme="minorHAnsi"/>
-        </w:rPr>
-        <w:t>join</w:t>
-      </w:r>
-      <w:r>
-        <w:rPr>
-          <w:rFonts w:asciiTheme="minorHAnsi" w:eastAsia="Batang" w:hAnsiTheme="minorHAnsi" w:cstheme="minorHAnsi"/>
-        </w:rPr>
-        <w:t xml:space="preserve"> for</w:t>
-      </w:r>
-      <w:r>
-        <w:rPr>
-          <w:rFonts w:asciiTheme="minorHAnsi" w:eastAsia="Batang" w:hAnsiTheme="minorHAnsi" w:cstheme="minorHAnsi"/>
-        </w:rPr>
-        <w:t xml:space="preserve"> the company’s goal </w:t>
-      </w:r>
-      <w:r>
-        <w:rPr>
-          <w:rFonts w:asciiTheme="minorHAnsi" w:eastAsia="Batang" w:hAnsiTheme="minorHAnsi" w:cstheme="minorHAnsi"/>
-        </w:rPr>
-        <w:t>of</w:t>
-      </w:r>
-      <w:r>
-        <w:rPr>
-          <w:rFonts w:asciiTheme="minorHAnsi" w:eastAsia="Batang" w:hAnsiTheme="minorHAnsi" w:cstheme="minorHAnsi"/>
-        </w:rPr>
-        <w:t xml:space="preserve"> operat</w:t>
-      </w:r>
-      <w:r>
-        <w:rPr>
-          <w:rFonts w:asciiTheme="minorHAnsi" w:eastAsia="Batang" w:hAnsiTheme="minorHAnsi" w:cstheme="minorHAnsi"/>
-        </w:rPr>
-        <w:t>ing</w:t>
-      </w:r>
-      <w:r>
-        <w:rPr>
-          <w:rFonts w:asciiTheme="minorHAnsi" w:eastAsia="Batang" w:hAnsiTheme="minorHAnsi" w:cstheme="minorHAnsi"/>
-        </w:rPr>
-        <w:t>, improv</w:t>
-      </w:r>
-      <w:r>
-        <w:rPr>
-          <w:rFonts w:asciiTheme="minorHAnsi" w:eastAsia="Batang" w:hAnsiTheme="minorHAnsi" w:cstheme="minorHAnsi"/>
-        </w:rPr>
-        <w:t>ing</w:t>
-      </w:r>
-      <w:r>
-        <w:rPr>
-          <w:rFonts w:asciiTheme="minorHAnsi" w:eastAsia="Batang" w:hAnsiTheme="minorHAnsi" w:cstheme="minorHAnsi"/>
-        </w:rPr>
-        <w:t xml:space="preserve"> and safeguard</w:t>
-      </w:r>
-      <w:r>
-        <w:rPr>
-          <w:rFonts w:asciiTheme="minorHAnsi" w:eastAsia="Batang" w:hAnsiTheme="minorHAnsi" w:cstheme="minorHAnsi"/>
-        </w:rPr>
-        <w:t>ing</w:t>
-      </w:r>
-      <w:r>
-        <w:rPr>
-          <w:rFonts w:asciiTheme="minorHAnsi" w:eastAsia="Batang" w:hAnsiTheme="minorHAnsi" w:cstheme="minorHAnsi"/>
-        </w:rPr>
-        <w:t xml:space="preserve"> the global trade system, so at the end, my family can have their daily needs met.</w:t>
-      </w:r>
-    </w:p>
-    <w:p>
-      <w:pPr>
-        <w:shd w:val="clear" w:color="auto" w:fill="FFFFFF"/>
-        <w:spacing w:after="225"/>
-        <w:outlineLvl w:val="2"/>
+        <w:t xml:space="preserve"> F-4 visa.</w:t>
+      </w:r>
+    </w:p>
+    <w:p>
+      <w:pPr>
         <w:rPr>
           <w:rFonts w:asciiTheme="minorHAnsi" w:hAnsiTheme="minorHAnsi" w:cstheme="minorHAnsi"/>
-          <w:b/>
-          <w:bCs/>
-        </w:rPr>
-      </w:pPr>
-      <w:r>
-        <w:rPr>
-          <w:rFonts w:asciiTheme="minorHAnsi" w:eastAsia="Batang" w:hAnsiTheme="minorHAnsi" w:cstheme="minorHAnsi"/>
-        </w:rPr>
-        <w:t xml:space="preserve">I </w:t>
-      </w:r>
-      <w:r>
-        <w:rPr>
-          <w:rFonts w:asciiTheme="minorHAnsi" w:eastAsia="Batang" w:hAnsiTheme="minorHAnsi" w:cstheme="minorHAnsi"/>
-        </w:rPr>
-        <w:t>know</w:t>
-      </w:r>
-      <w:r>
-        <w:rPr>
-          <w:rFonts w:asciiTheme="minorHAnsi" w:eastAsia="Batang" w:hAnsiTheme="minorHAnsi" w:cstheme="minorHAnsi"/>
-        </w:rPr>
-        <w:t xml:space="preserve"> the company is looking for an individual with</w:t>
-      </w:r>
-      <w:r>
-        <w:rPr>
-          <w:rFonts w:asciiTheme="minorHAnsi" w:eastAsia="Batang" w:hAnsiTheme="minorHAnsi" w:cstheme="minorHAnsi"/>
-        </w:rPr>
-        <w:t xml:space="preserve"> valid</w:t>
-      </w:r>
-      <w:r>
-        <w:rPr>
-          <w:rFonts w:asciiTheme="minorHAnsi" w:eastAsia="Batang" w:hAnsiTheme="minorHAnsi" w:cstheme="minorHAnsi"/>
-        </w:rPr>
-        <w:t xml:space="preserve"> </w:t>
-      </w:r>
-      <w:r>
-        <w:rPr>
-          <w:rFonts w:asciiTheme="minorHAnsi" w:eastAsia="Batang" w:hAnsiTheme="minorHAnsi" w:cstheme="minorHAnsi"/>
-        </w:rPr>
-        <w:t>Visa</w:t>
-      </w:r>
-      <w:r>
-        <w:rPr>
-          <w:rFonts w:asciiTheme="minorHAnsi" w:eastAsia="Batang" w:hAnsiTheme="minorHAnsi" w:cstheme="minorHAnsi"/>
-        </w:rPr>
-        <w:t>.</w:t>
-      </w:r>
-      <w:r>
-        <w:rPr>
-          <w:rFonts w:asciiTheme="minorHAnsi" w:eastAsia="Batang" w:hAnsiTheme="minorHAnsi" w:cstheme="minorHAnsi"/>
-        </w:rPr>
-        <w:t xml:space="preserve"> Although I am currently a Canadian citizen,</w:t>
-      </w:r>
-      <w:r>
-        <w:rPr>
-          <w:rFonts w:asciiTheme="minorHAnsi" w:eastAsia="Batang" w:hAnsiTheme="minorHAnsi" w:cstheme="minorHAnsi"/>
-        </w:rPr>
-        <w:t xml:space="preserve"> I moved to Canada in 2001</w:t>
-      </w:r>
-      <w:r>
-        <w:rPr>
-          <w:rFonts w:asciiTheme="minorHAnsi" w:eastAsia="Batang" w:hAnsiTheme="minorHAnsi" w:cstheme="minorHAnsi"/>
-        </w:rPr>
-        <w:t xml:space="preserve"> </w:t>
-      </w:r>
-      <w:r>
-        <w:rPr>
-          <w:rFonts w:asciiTheme="minorHAnsi" w:eastAsia="Batang" w:hAnsiTheme="minorHAnsi" w:cstheme="minorHAnsi"/>
-        </w:rPr>
-        <w:t>at age of 11</w:t>
-      </w:r>
-      <w:r>
-        <w:rPr>
-          <w:rFonts w:asciiTheme="minorHAnsi" w:eastAsia="Batang" w:hAnsiTheme="minorHAnsi" w:cstheme="minorHAnsi"/>
-        </w:rPr>
-        <w:t xml:space="preserve"> and gained citizenship in 2008. I am eligible to work in the company </w:t>
-      </w:r>
-      <w:r>
-        <w:rPr>
-          <w:rFonts w:asciiTheme="minorHAnsi" w:eastAsia="Batang" w:hAnsiTheme="minorHAnsi" w:cstheme="minorHAnsi"/>
-        </w:rPr>
-        <w:t>with</w:t>
-      </w:r>
-      <w:r>
-        <w:rPr>
-          <w:rFonts w:asciiTheme="minorHAnsi" w:eastAsia="Batang" w:hAnsiTheme="minorHAnsi" w:cstheme="minorHAnsi"/>
-        </w:rPr>
-        <w:t xml:space="preserve"> F-4 visa.</w:t>
-      </w:r>
-    </w:p>
-    <w:p>
-      <w:pPr>
+        </w:rPr>
+      </w:pPr>
+      <w:r>
         <w:rPr>
           <w:rFonts w:asciiTheme="minorHAnsi" w:hAnsiTheme="minorHAnsi" w:cstheme="minorHAnsi"/>
         </w:rPr>
-      </w:pPr>
+        <w:t>I am motivated by the feeling of overcoming challenges and creating a program that not only works but loved by clients. For example, when I was working at SiteMax Systems inc. I was responsible of creating a small front-end application on behalf of Bold construction. I had to dissect the business requirements and deploy solutions after review. It was a long process. But, when it was done, and when a</w:t>
+      </w:r>
       <w:r>
         <w:rPr>
           <w:rFonts w:asciiTheme="minorHAnsi" w:hAnsiTheme="minorHAnsi" w:cstheme="minorHAnsi"/>
         </w:rPr>
-        <w:t xml:space="preserve">I am motivated by the feeling of overcoming challenges and creating a program that not only works but loved by clients. For example, when I was working at </w:t>
-      </w:r>
-      <w:proofErr w:type="spellStart"/>
+        <w:t xml:space="preserve"> great</w:t>
+      </w:r>
       <w:r>
         <w:rPr>
           <w:rFonts w:asciiTheme="minorHAnsi" w:hAnsiTheme="minorHAnsi" w:cstheme="minorHAnsi"/>
         </w:rPr>
-        <w:t>SiteMax</w:t>
-      </w:r>
-      <w:proofErr w:type="spellEnd"/>
+        <w:t xml:space="preserve"> friend of mine who was in charge of </w:t>
+      </w:r>
       <w:r>
         <w:rPr>
           <w:rFonts w:asciiTheme="minorHAnsi" w:hAnsiTheme="minorHAnsi" w:cstheme="minorHAnsi"/>
         </w:rPr>
-        <w:t xml:space="preserve"> Systems inc. I was responsible of creating a small front-end application on behalf of Bold construction. I had to dissect the business requirements and deploy solutions after review. It was a long process. But, when it was done, and when a</w:t>
+        <w:t>sales</w:t>
       </w:r>
       <w:r>
         <w:rPr>
           <w:rFonts w:asciiTheme="minorHAnsi" w:hAnsiTheme="minorHAnsi" w:cstheme="minorHAnsi"/>
         </w:rPr>
-        <w:t xml:space="preserve"> great</w:t>
-      </w:r>
-      <w:r>
+        <w:t xml:space="preserve"> came say “Hey Moe, Bold construction really loved your solution. So much so that they showed your app to a person at the government.” I was thrilled by the feeling. I love the feeling of how the solution I created brings smile to customers, and I want to continue this pursuit at this company.</w:t>
+      </w:r>
+    </w:p>
+    <w:p>
+      <w:pPr>
         <w:rPr>
           <w:rFonts w:asciiTheme="minorHAnsi" w:hAnsiTheme="minorHAnsi" w:cstheme="minorHAnsi"/>
         </w:rPr>
-        <w:t xml:space="preserve"> friend of mine who was in charge of </w:t>
-      </w:r>
-      <w:r>
+      </w:pPr>
+    </w:p>
+    <w:p>
+      <w:pPr>
         <w:rPr>
           <w:rFonts w:asciiTheme="minorHAnsi" w:hAnsiTheme="minorHAnsi" w:cstheme="minorHAnsi"/>
         </w:rPr>
-        <w:t>sales</w:t>
-      </w:r>
+      </w:pPr>
       <w:r>
         <w:rPr>
           <w:rFonts w:asciiTheme="minorHAnsi" w:hAnsiTheme="minorHAnsi" w:cstheme="minorHAnsi"/>
         </w:rPr>
-        <w:t xml:space="preserve"> came say “Hey Moe, Bold construction really loved your solution. So much so that they showed your app to a person at the government.” I was thrilled by the feeling. I love the feeling of how the solution I created brings smile to customers, and I want to continue this pursuit at this company.</w:t>
-      </w:r>
-    </w:p>
-    <w:p>
-      <w:pPr>
+        <w:t>I bring to the table my</w:t>
+      </w:r>
+      <w:r>
         <w:rPr>
           <w:rFonts w:asciiTheme="minorHAnsi" w:hAnsiTheme="minorHAnsi" w:cstheme="minorHAnsi"/>
         </w:rPr>
-      </w:pPr>
-    </w:p>
-    <w:p>
-      <w:pPr>
+        <w:t xml:space="preserve"> 2 years of experience at SiteMax Systems working with </w:t>
+      </w:r>
+      <w:r>
         <w:rPr>
           <w:rFonts w:asciiTheme="minorHAnsi" w:hAnsiTheme="minorHAnsi" w:cstheme="minorHAnsi"/>
         </w:rPr>
-      </w:pPr>
+        <w:t xml:space="preserve">peers </w:t>
+      </w:r>
       <w:r>
         <w:rPr>
           <w:rFonts w:asciiTheme="minorHAnsi" w:hAnsiTheme="minorHAnsi" w:cstheme="minorHAnsi"/>
         </w:rPr>
-        <w:t>I bring to the table my</w:t>
+        <w:t xml:space="preserve">that resulted in </w:t>
       </w:r>
       <w:r>
         <w:rPr>
           <w:rFonts w:asciiTheme="minorHAnsi" w:hAnsiTheme="minorHAnsi" w:cstheme="minorHAnsi"/>
         </w:rPr>
-        <w:t xml:space="preserve"> 2 years of experience at </w:t>
-      </w:r>
-      <w:proofErr w:type="spellStart"/>
+        <w:t xml:space="preserve">the </w:t>
+      </w:r>
       <w:r>
         <w:rPr>
           <w:rFonts w:asciiTheme="minorHAnsi" w:hAnsiTheme="minorHAnsi" w:cstheme="minorHAnsi"/>
         </w:rPr>
-        <w:t>SiteMax</w:t>
-      </w:r>
-      <w:proofErr w:type="spellEnd"/>
+        <w:t xml:space="preserve">creation of over 300 AngularJS single page applications, my </w:t>
+      </w:r>
       <w:r>
         <w:rPr>
           <w:rFonts w:asciiTheme="minorHAnsi" w:hAnsiTheme="minorHAnsi" w:cstheme="minorHAnsi"/>
         </w:rPr>
-        <w:t xml:space="preserve"> Systems working with </w:t>
+        <w:t>skills of creating pixel perfect templates from design using</w:t>
       </w:r>
       <w:r>
         <w:rPr>
           <w:rFonts w:asciiTheme="minorHAnsi" w:hAnsiTheme="minorHAnsi" w:cstheme="minorHAnsi"/>
         </w:rPr>
-        <w:t xml:space="preserve">peers </w:t>
-      </w:r>
-      <w:r>
-        <w:rPr>
-          <w:rFonts w:asciiTheme="minorHAnsi" w:hAnsiTheme="minorHAnsi" w:cstheme="minorHAnsi"/>
-        </w:rPr>
-        <w:t xml:space="preserve">that resulted in </w:t>
-      </w:r>
-      <w:r>
-        <w:rPr>
-          <w:rFonts w:asciiTheme="minorHAnsi" w:hAnsiTheme="minorHAnsi" w:cstheme="minorHAnsi"/>
-        </w:rPr>
-        <w:t xml:space="preserve">the </w:t>
-      </w:r>
-      <w:r>
-        <w:rPr>
-          <w:rFonts w:asciiTheme="minorHAnsi" w:hAnsiTheme="minorHAnsi" w:cstheme="minorHAnsi"/>
-        </w:rPr>
-        <w:t xml:space="preserve">creation of over 300 AngularJS single page applications, my </w:t>
-      </w:r>
-      <w:r>
-        <w:rPr>
-          <w:rFonts w:asciiTheme="minorHAnsi" w:hAnsiTheme="minorHAnsi" w:cstheme="minorHAnsi"/>
-        </w:rPr>
-        <w:t>skills of creating pixel perfect templates from design using</w:t>
-      </w:r>
-      <w:r>
-        <w:rPr>
-          <w:rFonts w:asciiTheme="minorHAnsi" w:hAnsiTheme="minorHAnsi" w:cstheme="minorHAnsi"/>
-        </w:rPr>
-        <w:t xml:space="preserve"> front-end tech stack, including ReactJS, ES6 </w:t>
-      </w:r>
-      <w:proofErr w:type="spellStart"/>
-      <w:r>
-        <w:rPr>
-          <w:rFonts w:asciiTheme="minorHAnsi" w:hAnsiTheme="minorHAnsi" w:cstheme="minorHAnsi"/>
-        </w:rPr>
-        <w:t>Javascript</w:t>
-      </w:r>
-      <w:proofErr w:type="spellEnd"/>
-      <w:r>
-        <w:rPr>
-          <w:rFonts w:asciiTheme="minorHAnsi" w:hAnsiTheme="minorHAnsi" w:cstheme="minorHAnsi"/>
-        </w:rPr>
-        <w:t>, SASS and HTML5</w:t>
+        <w:t xml:space="preserve"> front-end tech stack, including ReactJS, ES6 Javascript, SASS and HTML5</w:t>
       </w:r>
       <w:r>
         <w:rPr>
@@ -2227,67 +1980,22 @@
         <w:t>in front-end tech stack, and who continues to strive to become a better software engineer</w:t>
       </w:r>
       <w:r>
-        <w:t xml:space="preserve"> </w:t>
-      </w:r>
-      <w:proofErr w:type="gramStart"/>
-      <w:r>
-        <w:t>And,</w:t>
+        <w:t xml:space="preserve"> And,</w:t>
+      </w:r>
+      <w:r>
+        <w:t xml:space="preserve">. I </w:t>
+      </w:r>
+      <w:r>
+        <w:t>have these qualifications</w:t>
       </w:r>
       <w:r>
         <w:t>.</w:t>
       </w:r>
-      <w:proofErr w:type="gramEnd"/>
-      <w:r>
-        <w:t xml:space="preserve"> I </w:t>
-      </w:r>
-      <w:r>
-        <w:t>have these qualifications</w:t>
-      </w:r>
-      <w:r>
-        <w:t>.</w:t>
-      </w:r>
     </w:p>
     <w:p/>
     <w:p>
       <w:r>
-        <w:t xml:space="preserve">During my past 2 years at </w:t>
-      </w:r>
-      <w:proofErr w:type="spellStart"/>
-      <w:r>
-        <w:t>SiteMax</w:t>
-      </w:r>
-      <w:proofErr w:type="spellEnd"/>
-      <w:r>
-        <w:t xml:space="preserve"> Systems Inc. I worked together with peers from customer department and IT department to create over 300 </w:t>
-      </w:r>
-      <w:proofErr w:type="spellStart"/>
-      <w:r>
-        <w:t>angularJS</w:t>
-      </w:r>
-      <w:proofErr w:type="spellEnd"/>
-      <w:r>
-        <w:t xml:space="preserve"> single page applications. And </w:t>
-      </w:r>
-      <w:proofErr w:type="spellStart"/>
-      <w:r>
-        <w:t>wth</w:t>
-      </w:r>
-      <w:proofErr w:type="spellEnd"/>
-      <w:r>
-        <w:t xml:space="preserve"> the same peers, I troubleshooted and improved the UI of company’s 2000 other </w:t>
-      </w:r>
-      <w:proofErr w:type="spellStart"/>
-      <w:proofErr w:type="gramStart"/>
-      <w:r>
-        <w:t>angularJS</w:t>
-      </w:r>
-      <w:proofErr w:type="spellEnd"/>
-      <w:r>
-        <w:t xml:space="preserve">  single</w:t>
-      </w:r>
-      <w:proofErr w:type="gramEnd"/>
-      <w:r>
-        <w:t xml:space="preserve"> page applications. And </w:t>
+        <w:t xml:space="preserve">During my past 2 years at SiteMax Systems Inc. I worked together with peers from customer department and IT department to create over 300 angularJS single page applications. And wth the same peers, I troubleshooted and improved the UI of company’s 2000 other angularJS  single page applications. And </w:t>
       </w:r>
       <w:r>
         <w:t>this experience</w:t>
@@ -2385,23 +2093,7 @@
           <w:sz w:val="28"/>
           <w:szCs w:val="28"/>
         </w:rPr>
-        <w:t xml:space="preserve">I am motivated by the feeling of overcoming challenges and creating a program that not only works but loved by clients. For example, when I was working at </w:t>
-      </w:r>
-      <w:proofErr w:type="spellStart"/>
-      <w:r>
-        <w:rPr>
-          <w:sz w:val="28"/>
-          <w:szCs w:val="28"/>
-        </w:rPr>
-        <w:t>SiteMax</w:t>
-      </w:r>
-      <w:proofErr w:type="spellEnd"/>
-      <w:r>
-        <w:rPr>
-          <w:sz w:val="28"/>
-          <w:szCs w:val="28"/>
-        </w:rPr>
-        <w:t xml:space="preserve"> Systems inc. I was responsible of creating a small front-end application on behalf of Bold construction. I had to dissect the business requirements and deploy solutions after review. It was a long process. But, when it was done, and when a friend of mine who was in charge of delivering web solutions to clients came say “Hey Moe, Bold construction really loved your solution. So much so that they showed your app to a person at the government.” I was thrilled by the feeling. I love the feeling of how the solution I created brings smile to customers, and I want to continue this pursuit at this company.</w:t>
+        <w:t>I am motivated by the feeling of overcoming challenges and creating a program that not only works but loved by clients. For example, when I was working at SiteMax Systems inc. I was responsible of creating a small front-end application on behalf of Bold construction. I had to dissect the business requirements and deploy solutions after review. It was a long process. But, when it was done, and when a friend of mine who was in charge of delivering web solutions to clients came say “Hey Moe, Bold construction really loved your solution. So much so that they showed your app to a person at the government.” I was thrilled by the feeling. I love the feeling of how the solution I created brings smile to customers, and I want to continue this pursuit at this company.</w:t>
       </w:r>
     </w:p>
     <w:p>
@@ -2429,7 +2121,6 @@
           <w:szCs w:val="28"/>
         </w:rPr>
       </w:pPr>
-      <w:proofErr w:type="spellStart"/>
       <w:r>
         <w:rPr>
           <w:sz w:val="28"/>
@@ -2437,7 +2128,6 @@
         </w:rPr>
         <w:t>Tridge</w:t>
       </w:r>
-      <w:proofErr w:type="spellEnd"/>
     </w:p>
     <w:p>
       <w:pPr>
@@ -2549,11 +2239,9 @@
       <w:r>
         <w:t>”</w:t>
       </w:r>
-      <w:proofErr w:type="spellStart"/>
       <w:r>
         <w:t>를</w:t>
       </w:r>
-      <w:proofErr w:type="spellEnd"/>
       <w:r>
         <w:t> </w:t>
       </w:r>
@@ -2605,17 +2293,8 @@
           <w:szCs w:val="28"/>
         </w:rPr>
         <w:lastRenderedPageBreak/>
-        <w:t xml:space="preserve">Motivation of working at </w:t>
-      </w:r>
-      <w:proofErr w:type="spellStart"/>
-      <w:r>
-        <w:rPr>
-          <w:sz w:val="28"/>
-          <w:szCs w:val="28"/>
-        </w:rPr>
-        <w:t>Tridge</w:t>
-      </w:r>
-      <w:proofErr w:type="spellEnd"/>
+        <w:t>Motivation of working at Tridge</w:t>
+      </w:r>
     </w:p>
     <w:p>
       <w:pPr>
@@ -2950,7 +2629,6 @@
         </w:rPr>
         <w:t xml:space="preserve">hen I was working at </w:t>
       </w:r>
-      <w:proofErr w:type="spellStart"/>
       <w:r>
         <w:rPr>
           <w:sz w:val="28"/>
@@ -2977,15 +2655,7 @@
           <w:sz w:val="28"/>
           <w:szCs w:val="28"/>
         </w:rPr>
-        <w:t>ax</w:t>
-      </w:r>
-      <w:proofErr w:type="spellEnd"/>
-      <w:r>
-        <w:rPr>
-          <w:sz w:val="28"/>
-          <w:szCs w:val="28"/>
-        </w:rPr>
-        <w:t xml:space="preserve"> </w:t>
+        <w:t xml:space="preserve">ax </w:t>
       </w:r>
       <w:r>
         <w:rPr>
@@ -3318,23 +2988,7 @@
           <w:sz w:val="28"/>
           <w:szCs w:val="28"/>
         </w:rPr>
-        <w:t xml:space="preserve">I am looking for </w:t>
-      </w:r>
-      <w:proofErr w:type="spellStart"/>
-      <w:r>
-        <w:rPr>
-          <w:sz w:val="28"/>
-          <w:szCs w:val="28"/>
-        </w:rPr>
-        <w:t>opportunites</w:t>
-      </w:r>
-      <w:proofErr w:type="spellEnd"/>
-      <w:r>
-        <w:rPr>
-          <w:sz w:val="28"/>
-          <w:szCs w:val="28"/>
-        </w:rPr>
-        <w:t xml:space="preserve"> to</w:t>
+        <w:t>I am looking for opportunites to</w:t>
       </w:r>
     </w:p>
     <w:p>

</xml_diff>

<commit_message>
feat: Add progress #29 'Refining Personal Statement, Tridge'
</commit_message>
<xml_diff>
--- a/personal_statements/Tridge/personal_statment.docx
+++ b/personal_statements/Tridge/personal_statment.docx
@@ -82,6 +82,7 @@
           <w:szCs w:val="28"/>
         </w:rPr>
       </w:pPr>
+      <w:proofErr w:type="spellStart"/>
       <w:r>
         <w:rPr>
           <w:b/>
@@ -91,6 +92,7 @@
         </w:rPr>
         <w:t>Tridge</w:t>
       </w:r>
+      <w:proofErr w:type="spellEnd"/>
     </w:p>
     <w:p>
       <w:pPr>
@@ -441,13 +443,29 @@
           <w:rFonts w:eastAsia="Batang" w:cs="Batang"/>
           <w:color w:val="333333"/>
         </w:rPr>
-        <w:t xml:space="preserve">As an individual who eats cereal produced by Kellog and Walmart, Banana from Dole and </w:t>
-      </w:r>
+        <w:t xml:space="preserve">As an individual who eats cereal produced by </w:t>
+      </w:r>
+      <w:proofErr w:type="spellStart"/>
       <w:r>
         <w:rPr>
           <w:rFonts w:eastAsia="Batang" w:cs="Batang"/>
           <w:color w:val="333333"/>
         </w:rPr>
+        <w:t>Kellog</w:t>
+      </w:r>
+      <w:proofErr w:type="spellEnd"/>
+      <w:r>
+        <w:rPr>
+          <w:rFonts w:eastAsia="Batang" w:cs="Batang"/>
+          <w:color w:val="333333"/>
+        </w:rPr>
+        <w:t xml:space="preserve"> and Walmart, Banana from Dole and </w:t>
+      </w:r>
+      <w:r>
+        <w:rPr>
+          <w:rFonts w:eastAsia="Batang" w:cs="Batang"/>
+          <w:color w:val="333333"/>
+        </w:rPr>
         <w:t>Nesquik</w:t>
       </w:r>
       <w:r>
@@ -455,7 +473,23 @@
           <w:rFonts w:eastAsia="Batang" w:cs="Batang"/>
           <w:color w:val="333333"/>
         </w:rPr>
-        <w:t xml:space="preserve"> from Nestie at Walmart, I </w:t>
+        <w:t xml:space="preserve"> from </w:t>
+      </w:r>
+      <w:proofErr w:type="spellStart"/>
+      <w:r>
+        <w:rPr>
+          <w:rFonts w:eastAsia="Batang" w:cs="Batang"/>
+          <w:color w:val="333333"/>
+        </w:rPr>
+        <w:t>Nestie</w:t>
+      </w:r>
+      <w:proofErr w:type="spellEnd"/>
+      <w:r>
+        <w:rPr>
+          <w:rFonts w:eastAsia="Batang" w:cs="Batang"/>
+          <w:color w:val="333333"/>
+        </w:rPr>
+        <w:t xml:space="preserve"> at Walmart, I </w:t>
       </w:r>
       <w:r>
         <w:rPr>
@@ -645,13 +679,45 @@
           <w:rFonts w:eastAsia="Batang" w:cs="Batang"/>
           <w:color w:val="333333"/>
         </w:rPr>
-        <w:t xml:space="preserve"> I understand how more frustrating it is when unexpectancies occur such as trade wars and COVID-19 that cause them to find alternatives. As an individual who eats cereal produced by Kellog, Banana</w:t>
-      </w:r>
+        <w:t xml:space="preserve"> I understand how more frustrating it is when </w:t>
+      </w:r>
+      <w:proofErr w:type="spellStart"/>
       <w:r>
         <w:rPr>
           <w:rFonts w:eastAsia="Batang" w:cs="Batang"/>
           <w:color w:val="333333"/>
         </w:rPr>
+        <w:t>unexpectancies</w:t>
+      </w:r>
+      <w:proofErr w:type="spellEnd"/>
+      <w:r>
+        <w:rPr>
+          <w:rFonts w:eastAsia="Batang" w:cs="Batang"/>
+          <w:color w:val="333333"/>
+        </w:rPr>
+        <w:t xml:space="preserve"> occur such as trade wars and COVID-19 that cause them to find alternatives. As an individual who eats cereal produced by </w:t>
+      </w:r>
+      <w:proofErr w:type="spellStart"/>
+      <w:r>
+        <w:rPr>
+          <w:rFonts w:eastAsia="Batang" w:cs="Batang"/>
+          <w:color w:val="333333"/>
+        </w:rPr>
+        <w:t>Kellog</w:t>
+      </w:r>
+      <w:proofErr w:type="spellEnd"/>
+      <w:r>
+        <w:rPr>
+          <w:rFonts w:eastAsia="Batang" w:cs="Batang"/>
+          <w:color w:val="333333"/>
+        </w:rPr>
+        <w:t>, Banana</w:t>
+      </w:r>
+      <w:r>
+        <w:rPr>
+          <w:rFonts w:eastAsia="Batang" w:cs="Batang"/>
+          <w:color w:val="333333"/>
+        </w:rPr>
         <w:t>s</w:t>
       </w:r>
       <w:r>
@@ -673,8 +739,17 @@
           <w:rFonts w:eastAsia="Batang" w:cs="Batang"/>
           <w:color w:val="333333"/>
         </w:rPr>
-        <w:t xml:space="preserve"> and Nesquik from Nestie</w:t>
-      </w:r>
+        <w:t xml:space="preserve"> and Nesquik from </w:t>
+      </w:r>
+      <w:proofErr w:type="spellStart"/>
+      <w:r>
+        <w:rPr>
+          <w:rFonts w:eastAsia="Batang" w:cs="Batang"/>
+          <w:color w:val="333333"/>
+        </w:rPr>
+        <w:t>Nestie</w:t>
+      </w:r>
+      <w:proofErr w:type="spellEnd"/>
       <w:r>
         <w:rPr>
           <w:rFonts w:eastAsia="Batang" w:cs="Batang"/>
@@ -905,7 +980,23 @@
           <w:sz w:val="28"/>
           <w:szCs w:val="28"/>
         </w:rPr>
-        <w:t>I am motivated by the feeling of overcoming challenges and creating a program that not only works but loved by clients. For example, when I was working at SiteMax Systems inc. I was responsible of creating a small front-end application on behalf of Bold construction. I had to dissect the business requirements and deploy solutions after review. It was a long process. But, when it was done, and when a friend of mine who was in charge of delivering web solutions to clients came say “Hey Moe, Bold construction really loved your solution. So much so that they showed your app to a person at the government.” I was thrilled by the feeling. I love the feeling of how the solution I created brings smile to customers, and I want to continue this pursuit at this company.</w:t>
+        <w:t xml:space="preserve">I am motivated by the feeling of overcoming challenges and creating a program that not only works but loved by clients. For example, when I was working at </w:t>
+      </w:r>
+      <w:proofErr w:type="spellStart"/>
+      <w:r>
+        <w:rPr>
+          <w:sz w:val="28"/>
+          <w:szCs w:val="28"/>
+        </w:rPr>
+        <w:t>SiteMax</w:t>
+      </w:r>
+      <w:proofErr w:type="spellEnd"/>
+      <w:r>
+        <w:rPr>
+          <w:sz w:val="28"/>
+          <w:szCs w:val="28"/>
+        </w:rPr>
+        <w:t xml:space="preserve"> Systems inc. I was responsible of creating a small front-end application on behalf of Bold construction. I had to dissect the business requirements and deploy solutions after review. It was a long process. But, when it was done, and when a friend of mine who was in charge of delivering web solutions to clients came say “Hey Moe, Bold construction really loved your solution. So much so that they showed your app to a person at the government.” I was thrilled by the feeling. I love the feeling of how the solution I created brings smile to customers, and I want to continue this pursuit at this company.</w:t>
       </w:r>
     </w:p>
     <w:p>
@@ -936,7 +1027,15 @@
         </w:tabs>
       </w:pPr>
       <w:r>
-        <w:t>I am looking for opportunities that will able me to grow as a front-end developer, and am given more responsibility to utilize my skillsets to build larger applications.</w:t>
+        <w:t xml:space="preserve">I am looking for opportunities that will able me to grow as a front-end </w:t>
+      </w:r>
+      <w:proofErr w:type="gramStart"/>
+      <w:r>
+        <w:t>developer, and</w:t>
+      </w:r>
+      <w:proofErr w:type="gramEnd"/>
+      <w:r>
+        <w:t xml:space="preserve"> am given more responsibility to utilize my skillsets to build larger applications.</w:t>
       </w:r>
     </w:p>
     <w:p>
@@ -963,7 +1062,23 @@
           <w:sz w:val="28"/>
           <w:szCs w:val="28"/>
         </w:rPr>
-        <w:t>I am looking for opportunites to</w:t>
+        <w:t xml:space="preserve">I am looking for </w:t>
+      </w:r>
+      <w:proofErr w:type="spellStart"/>
+      <w:r>
+        <w:rPr>
+          <w:sz w:val="28"/>
+          <w:szCs w:val="28"/>
+        </w:rPr>
+        <w:t>opportunites</w:t>
+      </w:r>
+      <w:proofErr w:type="spellEnd"/>
+      <w:r>
+        <w:rPr>
+          <w:sz w:val="28"/>
+          <w:szCs w:val="28"/>
+        </w:rPr>
+        <w:t xml:space="preserve"> to</w:t>
       </w:r>
     </w:p>
     <w:p>
@@ -1086,7 +1201,15 @@
         <w:t xml:space="preserve"> </w:t>
       </w:r>
       <w:r>
-        <w:t xml:space="preserve">I lived in a country where multiculture is the norm. </w:t>
+        <w:t xml:space="preserve">I lived in a country where </w:t>
+      </w:r>
+      <w:proofErr w:type="spellStart"/>
+      <w:r>
+        <w:t>multiculture</w:t>
+      </w:r>
+      <w:proofErr w:type="spellEnd"/>
+      <w:r>
+        <w:t xml:space="preserve"> is the norm. </w:t>
       </w:r>
     </w:p>
     <w:p>
@@ -1133,7 +1256,15 @@
         </w:numPr>
       </w:pPr>
       <w:r>
-        <w:t>I self taught bash scripting to streamline ionic mobile app development</w:t>
+        <w:t xml:space="preserve">I </w:t>
+      </w:r>
+      <w:proofErr w:type="spellStart"/>
+      <w:r>
+        <w:t>self taught</w:t>
+      </w:r>
+      <w:proofErr w:type="spellEnd"/>
+      <w:r>
+        <w:t xml:space="preserve"> bash scripting to streamline ionic mobile app development</w:t>
       </w:r>
     </w:p>
     <w:p>
@@ -1145,7 +1276,15 @@
         </w:numPr>
       </w:pPr>
       <w:r>
-        <w:t>I took team treehouse’s python web techdegree to improve my skillsets in the field I was working in</w:t>
+        <w:t xml:space="preserve">I took team treehouse’s python web </w:t>
+      </w:r>
+      <w:proofErr w:type="spellStart"/>
+      <w:r>
+        <w:t>techdegree</w:t>
+      </w:r>
+      <w:proofErr w:type="spellEnd"/>
+      <w:r>
+        <w:t xml:space="preserve"> to improve my skillsets in the field I was working in</w:t>
       </w:r>
     </w:p>
     <w:p>
@@ -1157,7 +1296,15 @@
         </w:numPr>
       </w:pPr>
       <w:r>
-        <w:t xml:space="preserve">After leaving the company, I taught myself React to improve my </w:t>
+        <w:t xml:space="preserve">After leaving the company, I taught myself React to improve </w:t>
+      </w:r>
+      <w:proofErr w:type="gramStart"/>
+      <w:r>
+        <w:t>my</w:t>
+      </w:r>
+      <w:proofErr w:type="gramEnd"/>
+      <w:r>
+        <w:t xml:space="preserve"> </w:t>
       </w:r>
       <w:r>
         <w:t xml:space="preserve">expand my </w:t>
@@ -1221,7 +1368,15 @@
         <w:t>past 2 years</w:t>
       </w:r>
       <w:r>
-        <w:t xml:space="preserve"> at SiteMax Systems Inc. I</w:t>
+        <w:t xml:space="preserve"> at </w:t>
+      </w:r>
+      <w:proofErr w:type="spellStart"/>
+      <w:r>
+        <w:t>SiteMax</w:t>
+      </w:r>
+      <w:proofErr w:type="spellEnd"/>
+      <w:r>
+        <w:t xml:space="preserve"> Systems Inc. I</w:t>
       </w:r>
       <w:r>
         <w:t xml:space="preserve"> worked together with peers from customer department and IT department to</w:t>
@@ -1236,17 +1391,33 @@
         <w:t xml:space="preserve"> over</w:t>
       </w:r>
       <w:r>
-        <w:t xml:space="preserve"> 300 angularJS single page applications</w:t>
+        <w:t xml:space="preserve"> 300 </w:t>
+      </w:r>
+      <w:proofErr w:type="spellStart"/>
+      <w:r>
+        <w:t>angularJS</w:t>
+      </w:r>
+      <w:proofErr w:type="spellEnd"/>
+      <w:r>
+        <w:t xml:space="preserve"> single page applications</w:t>
       </w:r>
       <w:r>
         <w:t>. And</w:t>
       </w:r>
       <w:r>
-        <w:t xml:space="preserve"> wth the same peers,</w:t>
-      </w:r>
-      <w:r>
         <w:t xml:space="preserve"> </w:t>
       </w:r>
+      <w:proofErr w:type="spellStart"/>
+      <w:r>
+        <w:t>wth</w:t>
+      </w:r>
+      <w:proofErr w:type="spellEnd"/>
+      <w:r>
+        <w:t xml:space="preserve"> the same peers,</w:t>
+      </w:r>
+      <w:r>
+        <w:t xml:space="preserve"> </w:t>
+      </w:r>
       <w:r>
         <w:t xml:space="preserve">I </w:t>
       </w:r>
@@ -1266,13 +1437,23 @@
         <w:t xml:space="preserve"> company’s</w:t>
       </w:r>
       <w:r>
-        <w:t xml:space="preserve"> 2000 other angularJS</w:t>
-      </w:r>
+        <w:t xml:space="preserve"> 2000 other </w:t>
+      </w:r>
+      <w:proofErr w:type="spellStart"/>
+      <w:proofErr w:type="gramStart"/>
+      <w:r>
+        <w:t>angularJS</w:t>
+      </w:r>
+      <w:proofErr w:type="spellEnd"/>
       <w:r>
         <w:t xml:space="preserve"> </w:t>
       </w:r>
       <w:r>
-        <w:t xml:space="preserve"> single page applications</w:t>
+        <w:t xml:space="preserve"> single</w:t>
+      </w:r>
+      <w:proofErr w:type="gramEnd"/>
+      <w:r>
+        <w:t xml:space="preserve"> page applications</w:t>
       </w:r>
       <w:r>
         <w:t xml:space="preserve">. And these skills may </w:t>
@@ -1590,19 +1771,71 @@
         <w:rPr>
           <w:rFonts w:asciiTheme="minorHAnsi" w:eastAsia="Batang" w:hAnsiTheme="minorHAnsi" w:cstheme="minorHAnsi"/>
         </w:rPr>
-        <w:t>ananas from Dole, and Nesquik from Nestie purchased at Walmart</w:t>
-      </w:r>
+        <w:t xml:space="preserve">ananas from Dole, and Nesquik from </w:t>
+      </w:r>
+      <w:proofErr w:type="spellStart"/>
       <w:r>
         <w:rPr>
           <w:rFonts w:asciiTheme="minorHAnsi" w:eastAsia="Batang" w:hAnsiTheme="minorHAnsi" w:cstheme="minorHAnsi"/>
         </w:rPr>
-        <w:t xml:space="preserve">. Although we take it for granted, </w:t>
-      </w:r>
+        <w:t>Nestie</w:t>
+      </w:r>
+      <w:proofErr w:type="spellEnd"/>
       <w:r>
         <w:rPr>
           <w:rFonts w:asciiTheme="minorHAnsi" w:eastAsia="Batang" w:hAnsiTheme="minorHAnsi" w:cstheme="minorHAnsi"/>
         </w:rPr>
-        <w:t xml:space="preserve">I understand how painful the process is for retailers and producers to find suppliers and distributers to fill their needs and serve customers. And I understand how more frustrating it is when unexpectancies occur such as trade wars and COVID-19 that cause them to find alternatives. </w:t>
+        <w:t xml:space="preserve"> purchased at Walmart</w:t>
+      </w:r>
+      <w:r>
+        <w:rPr>
+          <w:rFonts w:asciiTheme="minorHAnsi" w:eastAsia="Batang" w:hAnsiTheme="minorHAnsi" w:cstheme="minorHAnsi"/>
+        </w:rPr>
+        <w:t xml:space="preserve">. </w:t>
+      </w:r>
+      <w:r>
+        <w:rPr>
+          <w:rFonts w:asciiTheme="minorHAnsi" w:eastAsia="Batang" w:hAnsiTheme="minorHAnsi" w:cstheme="minorHAnsi"/>
+        </w:rPr>
+        <w:t xml:space="preserve">I understand how painful the process is for retailers and producers to find suppliers and distributers to fill their needs and serve customers. And I understand how more frustrating it is when </w:t>
+      </w:r>
+      <w:proofErr w:type="spellStart"/>
+      <w:r>
+        <w:rPr>
+          <w:rFonts w:asciiTheme="minorHAnsi" w:eastAsia="Batang" w:hAnsiTheme="minorHAnsi" w:cstheme="minorHAnsi"/>
+        </w:rPr>
+        <w:t>unexpectancies</w:t>
+      </w:r>
+      <w:proofErr w:type="spellEnd"/>
+      <w:r>
+        <w:rPr>
+          <w:rFonts w:asciiTheme="minorHAnsi" w:eastAsia="Batang" w:hAnsiTheme="minorHAnsi" w:cstheme="minorHAnsi"/>
+        </w:rPr>
+        <w:t xml:space="preserve"> occur such as trade wars and COVID-19 that cause them to find alternatives.</w:t>
+      </w:r>
+      <w:r>
+        <w:rPr>
+          <w:rFonts w:asciiTheme="minorHAnsi" w:eastAsia="Batang" w:hAnsiTheme="minorHAnsi" w:cstheme="minorHAnsi"/>
+        </w:rPr>
+        <w:t xml:space="preserve"> Using my </w:t>
+      </w:r>
+      <w:r>
+        <w:rPr>
+          <w:rFonts w:asciiTheme="minorHAnsi" w:eastAsia="Batang" w:hAnsiTheme="minorHAnsi" w:cstheme="minorHAnsi"/>
+        </w:rPr>
+        <w:t>expertise and experience</w:t>
+      </w:r>
+      <w:r>
+        <w:rPr>
+          <w:rFonts w:asciiTheme="minorHAnsi" w:eastAsia="Batang" w:hAnsiTheme="minorHAnsi" w:cstheme="minorHAnsi"/>
+        </w:rPr>
+        <w:t>,</w:t>
+      </w:r>
+      <w:r>
+        <w:rPr>
+          <w:rFonts w:asciiTheme="minorHAnsi" w:eastAsia="Batang" w:hAnsiTheme="minorHAnsi" w:cstheme="minorHAnsi"/>
+        </w:rPr>
+        <w:t xml:space="preserve"> </w:t>
       </w:r>
       <w:r>
         <w:rPr>
@@ -1777,12 +2010,26 @@
         <w:rPr>
           <w:rFonts w:asciiTheme="minorHAnsi" w:hAnsiTheme="minorHAnsi" w:cstheme="minorHAnsi"/>
         </w:rPr>
-        <w:t>I am motivated by the feeling of overcoming challenges and creating a program that not only works but loved by clients. For example, when I was working at SiteMax Systems inc. I was responsible of creating a small front-end application on behalf of Bold construction. I had to dissect the business requirements and deploy solutions after review. It was a long process. But, when it was done, and when a</w:t>
-      </w:r>
+        <w:t xml:space="preserve">I am motivated by the feeling of overcoming challenges and creating a program that not only works but loved by clients. For example, when I was working at </w:t>
+      </w:r>
+      <w:proofErr w:type="spellStart"/>
       <w:r>
         <w:rPr>
           <w:rFonts w:asciiTheme="minorHAnsi" w:hAnsiTheme="minorHAnsi" w:cstheme="minorHAnsi"/>
         </w:rPr>
+        <w:t>SiteMax</w:t>
+      </w:r>
+      <w:proofErr w:type="spellEnd"/>
+      <w:r>
+        <w:rPr>
+          <w:rFonts w:asciiTheme="minorHAnsi" w:hAnsiTheme="minorHAnsi" w:cstheme="minorHAnsi"/>
+        </w:rPr>
+        <w:t xml:space="preserve"> Systems inc. I was responsible of creating a small front-end application on behalf of Bold construction. I had to dissect the business requirements and deploy solutions after review. It was a long process. But, when it was done, and when a</w:t>
+      </w:r>
+      <w:r>
+        <w:rPr>
+          <w:rFonts w:asciiTheme="minorHAnsi" w:hAnsiTheme="minorHAnsi" w:cstheme="minorHAnsi"/>
+        </w:rPr>
         <w:t xml:space="preserve"> great</w:t>
       </w:r>
       <w:r>
@@ -1827,12 +2074,38 @@
         <w:rPr>
           <w:rFonts w:asciiTheme="minorHAnsi" w:hAnsiTheme="minorHAnsi" w:cstheme="minorHAnsi"/>
         </w:rPr>
-        <w:t xml:space="preserve"> 2 years of experience at SiteMax Systems working with </w:t>
-      </w:r>
+        <w:t xml:space="preserve"> 2 years of experience at </w:t>
+      </w:r>
+      <w:proofErr w:type="spellStart"/>
       <w:r>
         <w:rPr>
           <w:rFonts w:asciiTheme="minorHAnsi" w:hAnsiTheme="minorHAnsi" w:cstheme="minorHAnsi"/>
         </w:rPr>
+        <w:t>SiteMax</w:t>
+      </w:r>
+      <w:proofErr w:type="spellEnd"/>
+      <w:r>
+        <w:rPr>
+          <w:rFonts w:asciiTheme="minorHAnsi" w:hAnsiTheme="minorHAnsi" w:cstheme="minorHAnsi"/>
+        </w:rPr>
+        <w:t xml:space="preserve"> Systems</w:t>
+      </w:r>
+      <w:r>
+        <w:rPr>
+          <w:rFonts w:asciiTheme="minorHAnsi" w:hAnsiTheme="minorHAnsi" w:cstheme="minorHAnsi"/>
+        </w:rPr>
+        <w:t xml:space="preserve"> inc.</w:t>
+      </w:r>
+      <w:r>
+        <w:rPr>
+          <w:rFonts w:asciiTheme="minorHAnsi" w:hAnsiTheme="minorHAnsi" w:cstheme="minorHAnsi"/>
+        </w:rPr>
+        <w:t xml:space="preserve"> working with </w:t>
+      </w:r>
+      <w:r>
+        <w:rPr>
+          <w:rFonts w:asciiTheme="minorHAnsi" w:hAnsiTheme="minorHAnsi" w:cstheme="minorHAnsi"/>
+        </w:rPr>
         <w:t xml:space="preserve">peers </w:t>
       </w:r>
       <w:r>
@@ -1863,7 +2136,21 @@
         <w:rPr>
           <w:rFonts w:asciiTheme="minorHAnsi" w:hAnsiTheme="minorHAnsi" w:cstheme="minorHAnsi"/>
         </w:rPr>
-        <w:t xml:space="preserve"> front-end tech stack, including ReactJS, ES6 Javascript, SASS and HTML5</w:t>
+        <w:t xml:space="preserve"> front-end tech stack, including ReactJS, ES6 </w:t>
+      </w:r>
+      <w:proofErr w:type="spellStart"/>
+      <w:r>
+        <w:rPr>
+          <w:rFonts w:asciiTheme="minorHAnsi" w:hAnsiTheme="minorHAnsi" w:cstheme="minorHAnsi"/>
+        </w:rPr>
+        <w:t>Javascript</w:t>
+      </w:r>
+      <w:proofErr w:type="spellEnd"/>
+      <w:r>
+        <w:rPr>
+          <w:rFonts w:asciiTheme="minorHAnsi" w:hAnsiTheme="minorHAnsi" w:cstheme="minorHAnsi"/>
+        </w:rPr>
+        <w:t>, SASS and HTML5</w:t>
       </w:r>
       <w:r>
         <w:rPr>
@@ -1980,10 +2267,18 @@
         <w:t>in front-end tech stack, and who continues to strive to become a better software engineer</w:t>
       </w:r>
       <w:r>
-        <w:t xml:space="preserve"> And,</w:t>
-      </w:r>
-      <w:r>
-        <w:t xml:space="preserve">. I </w:t>
+        <w:t xml:space="preserve"> </w:t>
+      </w:r>
+      <w:proofErr w:type="gramStart"/>
+      <w:r>
+        <w:t>And,</w:t>
+      </w:r>
+      <w:r>
+        <w:t>.</w:t>
+      </w:r>
+      <w:proofErr w:type="gramEnd"/>
+      <w:r>
+        <w:t xml:space="preserve"> I </w:t>
       </w:r>
       <w:r>
         <w:t>have these qualifications</w:t>
@@ -1995,7 +2290,44 @@
     <w:p/>
     <w:p>
       <w:r>
-        <w:t xml:space="preserve">During my past 2 years at SiteMax Systems Inc. I worked together with peers from customer department and IT department to create over 300 angularJS single page applications. And wth the same peers, I troubleshooted and improved the UI of company’s 2000 other angularJS  single page applications. And </w:t>
+        <w:t xml:space="preserve">During my past 2 years at </w:t>
+      </w:r>
+      <w:proofErr w:type="spellStart"/>
+      <w:r>
+        <w:t>SiteMax</w:t>
+      </w:r>
+      <w:proofErr w:type="spellEnd"/>
+      <w:r>
+        <w:t xml:space="preserve"> Systems Inc. I worked together with peers from customer department and IT department to create over 300 </w:t>
+      </w:r>
+      <w:proofErr w:type="spellStart"/>
+      <w:r>
+        <w:t>angularJS</w:t>
+      </w:r>
+      <w:proofErr w:type="spellEnd"/>
+      <w:r>
+        <w:t xml:space="preserve"> single page applications. And </w:t>
+      </w:r>
+      <w:proofErr w:type="spellStart"/>
+      <w:r>
+        <w:t>wth</w:t>
+      </w:r>
+      <w:proofErr w:type="spellEnd"/>
+      <w:r>
+        <w:t xml:space="preserve"> the same peers, I troubleshooted and improved the UI of company’s 2000 other </w:t>
+      </w:r>
+      <w:proofErr w:type="spellStart"/>
+      <w:proofErr w:type="gramStart"/>
+      <w:r>
+        <w:t>angularJS</w:t>
+      </w:r>
+      <w:proofErr w:type="spellEnd"/>
+      <w:r>
+        <w:t xml:space="preserve">  single</w:t>
+      </w:r>
+      <w:proofErr w:type="gramEnd"/>
+      <w:r>
+        <w:t xml:space="preserve"> page applications. And </w:t>
       </w:r>
       <w:r>
         <w:t>this experience</w:t>
@@ -2093,7 +2425,23 @@
           <w:sz w:val="28"/>
           <w:szCs w:val="28"/>
         </w:rPr>
-        <w:t>I am motivated by the feeling of overcoming challenges and creating a program that not only works but loved by clients. For example, when I was working at SiteMax Systems inc. I was responsible of creating a small front-end application on behalf of Bold construction. I had to dissect the business requirements and deploy solutions after review. It was a long process. But, when it was done, and when a friend of mine who was in charge of delivering web solutions to clients came say “Hey Moe, Bold construction really loved your solution. So much so that they showed your app to a person at the government.” I was thrilled by the feeling. I love the feeling of how the solution I created brings smile to customers, and I want to continue this pursuit at this company.</w:t>
+        <w:t xml:space="preserve">I am motivated by the feeling of overcoming challenges and creating a program that not only works but loved by clients. For example, when I was working at </w:t>
+      </w:r>
+      <w:proofErr w:type="spellStart"/>
+      <w:r>
+        <w:rPr>
+          <w:sz w:val="28"/>
+          <w:szCs w:val="28"/>
+        </w:rPr>
+        <w:t>SiteMax</w:t>
+      </w:r>
+      <w:proofErr w:type="spellEnd"/>
+      <w:r>
+        <w:rPr>
+          <w:sz w:val="28"/>
+          <w:szCs w:val="28"/>
+        </w:rPr>
+        <w:t xml:space="preserve"> Systems inc. I was responsible of creating a small front-end application on behalf of Bold construction. I had to dissect the business requirements and deploy solutions after review. It was a long process. But, when it was done, and when a friend of mine who was in charge of delivering web solutions to clients came say “Hey Moe, Bold construction really loved your solution. So much so that they showed your app to a person at the government.” I was thrilled by the feeling. I love the feeling of how the solution I created brings smile to customers, and I want to continue this pursuit at this company.</w:t>
       </w:r>
     </w:p>
     <w:p>
@@ -2121,6 +2469,7 @@
           <w:szCs w:val="28"/>
         </w:rPr>
       </w:pPr>
+      <w:proofErr w:type="spellStart"/>
       <w:r>
         <w:rPr>
           <w:sz w:val="28"/>
@@ -2128,6 +2477,7 @@
         </w:rPr>
         <w:t>Tridge</w:t>
       </w:r>
+      <w:proofErr w:type="spellEnd"/>
     </w:p>
     <w:p>
       <w:pPr>
@@ -2239,9 +2589,11 @@
       <w:r>
         <w:t>”</w:t>
       </w:r>
+      <w:proofErr w:type="spellStart"/>
       <w:r>
         <w:t>를</w:t>
       </w:r>
+      <w:proofErr w:type="spellEnd"/>
       <w:r>
         <w:t> </w:t>
       </w:r>
@@ -2293,8 +2645,17 @@
           <w:szCs w:val="28"/>
         </w:rPr>
         <w:lastRenderedPageBreak/>
-        <w:t>Motivation of working at Tridge</w:t>
-      </w:r>
+        <w:t xml:space="preserve">Motivation of working at </w:t>
+      </w:r>
+      <w:proofErr w:type="spellStart"/>
+      <w:r>
+        <w:rPr>
+          <w:sz w:val="28"/>
+          <w:szCs w:val="28"/>
+        </w:rPr>
+        <w:t>Tridge</w:t>
+      </w:r>
+      <w:proofErr w:type="spellEnd"/>
     </w:p>
     <w:p>
       <w:pPr>
@@ -2629,6 +2990,7 @@
         </w:rPr>
         <w:t xml:space="preserve">hen I was working at </w:t>
       </w:r>
+      <w:proofErr w:type="spellStart"/>
       <w:r>
         <w:rPr>
           <w:sz w:val="28"/>
@@ -2655,7 +3017,15 @@
           <w:sz w:val="28"/>
           <w:szCs w:val="28"/>
         </w:rPr>
-        <w:t xml:space="preserve">ax </w:t>
+        <w:t>ax</w:t>
+      </w:r>
+      <w:proofErr w:type="spellEnd"/>
+      <w:r>
+        <w:rPr>
+          <w:sz w:val="28"/>
+          <w:szCs w:val="28"/>
+        </w:rPr>
+        <w:t xml:space="preserve"> </w:t>
       </w:r>
       <w:r>
         <w:rPr>
@@ -2988,7 +3358,23 @@
           <w:sz w:val="28"/>
           <w:szCs w:val="28"/>
         </w:rPr>
-        <w:t>I am looking for opportunites to</w:t>
+        <w:t xml:space="preserve">I am looking for </w:t>
+      </w:r>
+      <w:proofErr w:type="spellStart"/>
+      <w:r>
+        <w:rPr>
+          <w:sz w:val="28"/>
+          <w:szCs w:val="28"/>
+        </w:rPr>
+        <w:t>opportunites</w:t>
+      </w:r>
+      <w:proofErr w:type="spellEnd"/>
+      <w:r>
+        <w:rPr>
+          <w:sz w:val="28"/>
+          <w:szCs w:val="28"/>
+        </w:rPr>
+        <w:t xml:space="preserve"> to</w:t>
       </w:r>
     </w:p>
     <w:p>

</xml_diff>

<commit_message>
feat: Add progress #30 'Refining Personal Statement, Tridge'
</commit_message>
<xml_diff>
--- a/personal_statements/Tridge/personal_statment.docx
+++ b/personal_statements/Tridge/personal_statment.docx
@@ -1901,7 +1901,19 @@
         <w:rPr>
           <w:rFonts w:asciiTheme="minorHAnsi" w:eastAsia="Batang" w:hAnsiTheme="minorHAnsi" w:cstheme="minorHAnsi"/>
         </w:rPr>
-        <w:t xml:space="preserve"> the global trade system, so at the end, my family can have their daily needs met.</w:t>
+        <w:t xml:space="preserve"> the global trade </w:t>
+      </w:r>
+      <w:r>
+        <w:rPr>
+          <w:rFonts w:asciiTheme="minorHAnsi" w:eastAsia="Batang" w:hAnsiTheme="minorHAnsi" w:cstheme="minorHAnsi"/>
+        </w:rPr>
+        <w:t>eco</w:t>
+      </w:r>
+      <w:r>
+        <w:rPr>
+          <w:rFonts w:asciiTheme="minorHAnsi" w:eastAsia="Batang" w:hAnsiTheme="minorHAnsi" w:cstheme="minorHAnsi"/>
+        </w:rPr>
+        <w:t>system, so at the end, my family can have their daily needs met.</w:t>
       </w:r>
     </w:p>
     <w:p>
@@ -1985,7 +1997,19 @@
         <w:rPr>
           <w:rFonts w:asciiTheme="minorHAnsi" w:eastAsia="Batang" w:hAnsiTheme="minorHAnsi" w:cstheme="minorHAnsi"/>
         </w:rPr>
-        <w:t xml:space="preserve"> and gained citizenship in 2008. I am eligible to work in the company </w:t>
+        <w:t xml:space="preserve"> and gained citizenship in 2008</w:t>
+      </w:r>
+      <w:r>
+        <w:rPr>
+          <w:rFonts w:asciiTheme="minorHAnsi" w:eastAsia="Batang" w:hAnsiTheme="minorHAnsi" w:cstheme="minorHAnsi"/>
+        </w:rPr>
+        <w:t>, and</w:t>
+      </w:r>
+      <w:r>
+        <w:rPr>
+          <w:rFonts w:asciiTheme="minorHAnsi" w:eastAsia="Batang" w:hAnsiTheme="minorHAnsi" w:cstheme="minorHAnsi"/>
+        </w:rPr>
+        <w:t xml:space="preserve"> I am eligible to work in the company </w:t>
       </w:r>
       <w:r>
         <w:rPr>
@@ -2238,7 +2262,6 @@
         <w:t xml:space="preserve">Thank you so much for your consideration of my application. I am looking forward for an interview where I could further demonstrate my energy, passion and dedication for the role. With your opportunity, I will prove that I am the best employee the company could hire. </w:t>
       </w:r>
     </w:p>
-    <w:p/>
     <w:p/>
     <w:p/>
     <w:p>
@@ -2644,7 +2667,6 @@
           <w:sz w:val="28"/>
           <w:szCs w:val="28"/>
         </w:rPr>
-        <w:lastRenderedPageBreak/>
         <w:t xml:space="preserve">Motivation of working at </w:t>
       </w:r>
       <w:proofErr w:type="spellStart"/>
@@ -2676,6 +2698,7 @@
           <w:rFonts w:ascii="Helvetica" w:hAnsi="Helvetica"/>
           <w:color w:val="292828"/>
         </w:rPr>
+        <w:lastRenderedPageBreak/>
         <w:t>learning new things</w:t>
       </w:r>
     </w:p>
@@ -3193,7 +3216,35 @@
           <w:sz w:val="28"/>
           <w:szCs w:val="28"/>
         </w:rPr>
-        <w:t xml:space="preserve">oe, Bold construction really loved your solution. So </w:t>
+        <w:t xml:space="preserve">oe, Bold construction really loved your solution. So much so that they showed </w:t>
+      </w:r>
+      <w:r>
+        <w:rPr>
+          <w:sz w:val="28"/>
+          <w:szCs w:val="28"/>
+        </w:rPr>
+        <w:t xml:space="preserve">your app </w:t>
+      </w:r>
+      <w:r>
+        <w:rPr>
+          <w:sz w:val="28"/>
+          <w:szCs w:val="28"/>
+        </w:rPr>
+        <w:t xml:space="preserve">to </w:t>
+      </w:r>
+      <w:r>
+        <w:rPr>
+          <w:sz w:val="28"/>
+          <w:szCs w:val="28"/>
+        </w:rPr>
+        <w:t>a high-level person</w:t>
+      </w:r>
+      <w:r>
+        <w:rPr>
+          <w:sz w:val="28"/>
+          <w:szCs w:val="28"/>
+        </w:rPr>
+        <w:t xml:space="preserve"> at </w:t>
       </w:r>
       <w:r>
         <w:rPr>
@@ -3201,35 +3252,7 @@
           <w:szCs w:val="28"/>
         </w:rPr>
         <w:lastRenderedPageBreak/>
-        <w:t xml:space="preserve">much so that they showed </w:t>
-      </w:r>
-      <w:r>
-        <w:rPr>
-          <w:sz w:val="28"/>
-          <w:szCs w:val="28"/>
-        </w:rPr>
-        <w:t xml:space="preserve">your app </w:t>
-      </w:r>
-      <w:r>
-        <w:rPr>
-          <w:sz w:val="28"/>
-          <w:szCs w:val="28"/>
-        </w:rPr>
-        <w:t xml:space="preserve">to </w:t>
-      </w:r>
-      <w:r>
-        <w:rPr>
-          <w:sz w:val="28"/>
-          <w:szCs w:val="28"/>
-        </w:rPr>
-        <w:t>a high-level person</w:t>
-      </w:r>
-      <w:r>
-        <w:rPr>
-          <w:sz w:val="28"/>
-          <w:szCs w:val="28"/>
-        </w:rPr>
-        <w:t xml:space="preserve"> at the government.”</w:t>
+        <w:t>the government.”</w:t>
       </w:r>
       <w:r>
         <w:rPr>

</xml_diff>

<commit_message>
feat: Add progress #31 'Refining Personal Statement, Tridge'
</commit_message>
<xml_diff>
--- a/personal_statements/Tridge/personal_statment.docx
+++ b/personal_statements/Tridge/personal_statment.docx
@@ -82,7 +82,6 @@
           <w:szCs w:val="28"/>
         </w:rPr>
       </w:pPr>
-      <w:proofErr w:type="spellStart"/>
       <w:r>
         <w:rPr>
           <w:b/>
@@ -92,7 +91,6 @@
         </w:rPr>
         <w:t>Tridge</w:t>
       </w:r>
-      <w:proofErr w:type="spellEnd"/>
     </w:p>
     <w:p>
       <w:pPr>
@@ -443,53 +441,21 @@
           <w:rFonts w:eastAsia="Batang" w:cs="Batang"/>
           <w:color w:val="333333"/>
         </w:rPr>
-        <w:t xml:space="preserve">As an individual who eats cereal produced by </w:t>
-      </w:r>
-      <w:proofErr w:type="spellStart"/>
+        <w:t xml:space="preserve">As an individual who eats cereal produced by Kellog and Walmart, Banana from Dole and </w:t>
+      </w:r>
       <w:r>
         <w:rPr>
           <w:rFonts w:eastAsia="Batang" w:cs="Batang"/>
           <w:color w:val="333333"/>
         </w:rPr>
-        <w:t>Kellog</w:t>
-      </w:r>
-      <w:proofErr w:type="spellEnd"/>
+        <w:t>Nesquik</w:t>
+      </w:r>
       <w:r>
         <w:rPr>
           <w:rFonts w:eastAsia="Batang" w:cs="Batang"/>
           <w:color w:val="333333"/>
         </w:rPr>
-        <w:t xml:space="preserve"> and Walmart, Banana from Dole and </w:t>
-      </w:r>
-      <w:r>
-        <w:rPr>
-          <w:rFonts w:eastAsia="Batang" w:cs="Batang"/>
-          <w:color w:val="333333"/>
-        </w:rPr>
-        <w:t>Nesquik</w:t>
-      </w:r>
-      <w:r>
-        <w:rPr>
-          <w:rFonts w:eastAsia="Batang" w:cs="Batang"/>
-          <w:color w:val="333333"/>
-        </w:rPr>
-        <w:t xml:space="preserve"> from </w:t>
-      </w:r>
-      <w:proofErr w:type="spellStart"/>
-      <w:r>
-        <w:rPr>
-          <w:rFonts w:eastAsia="Batang" w:cs="Batang"/>
-          <w:color w:val="333333"/>
-        </w:rPr>
-        <w:t>Nestie</w:t>
-      </w:r>
-      <w:proofErr w:type="spellEnd"/>
-      <w:r>
-        <w:rPr>
-          <w:rFonts w:eastAsia="Batang" w:cs="Batang"/>
-          <w:color w:val="333333"/>
-        </w:rPr>
-        <w:t xml:space="preserve"> at Walmart, I </w:t>
+        <w:t xml:space="preserve"> from Nestie at Walmart, I </w:t>
       </w:r>
       <w:r>
         <w:rPr>
@@ -679,77 +645,36 @@
           <w:rFonts w:eastAsia="Batang" w:cs="Batang"/>
           <w:color w:val="333333"/>
         </w:rPr>
-        <w:t xml:space="preserve"> I understand how more frustrating it is when </w:t>
-      </w:r>
-      <w:proofErr w:type="spellStart"/>
+        <w:t xml:space="preserve"> I understand how more frustrating it is when unexpectancies occur such as trade wars and COVID-19 that cause them to find alternatives. As an individual who eats cereal produced by Kellog, Banana</w:t>
+      </w:r>
       <w:r>
         <w:rPr>
           <w:rFonts w:eastAsia="Batang" w:cs="Batang"/>
           <w:color w:val="333333"/>
         </w:rPr>
-        <w:t>unexpectancies</w:t>
-      </w:r>
-      <w:proofErr w:type="spellEnd"/>
+        <w:t>s</w:t>
+      </w:r>
       <w:r>
         <w:rPr>
           <w:rFonts w:eastAsia="Batang" w:cs="Batang"/>
           <w:color w:val="333333"/>
         </w:rPr>
-        <w:t xml:space="preserve"> occur such as trade wars and COVID-19 that cause them to find alternatives. As an individual who eats cereal produced by </w:t>
-      </w:r>
-      <w:proofErr w:type="spellStart"/>
+        <w:t xml:space="preserve"> from Dole</w:t>
+      </w:r>
       <w:r>
         <w:rPr>
           <w:rFonts w:eastAsia="Batang" w:cs="Batang"/>
           <w:color w:val="333333"/>
         </w:rPr>
-        <w:t>Kellog</w:t>
-      </w:r>
-      <w:proofErr w:type="spellEnd"/>
+        <w:t>,</w:t>
+      </w:r>
       <w:r>
         <w:rPr>
           <w:rFonts w:eastAsia="Batang" w:cs="Batang"/>
           <w:color w:val="333333"/>
         </w:rPr>
-        <w:t>, Banana</w:t>
-      </w:r>
-      <w:r>
-        <w:rPr>
-          <w:rFonts w:eastAsia="Batang" w:cs="Batang"/>
-          <w:color w:val="333333"/>
-        </w:rPr>
-        <w:t>s</w:t>
-      </w:r>
-      <w:r>
-        <w:rPr>
-          <w:rFonts w:eastAsia="Batang" w:cs="Batang"/>
-          <w:color w:val="333333"/>
-        </w:rPr>
-        <w:t xml:space="preserve"> from Dole</w:t>
-      </w:r>
-      <w:r>
-        <w:rPr>
-          <w:rFonts w:eastAsia="Batang" w:cs="Batang"/>
-          <w:color w:val="333333"/>
-        </w:rPr>
-        <w:t>,</w:t>
-      </w:r>
-      <w:r>
-        <w:rPr>
-          <w:rFonts w:eastAsia="Batang" w:cs="Batang"/>
-          <w:color w:val="333333"/>
-        </w:rPr>
-        <w:t xml:space="preserve"> and Nesquik from </w:t>
-      </w:r>
-      <w:proofErr w:type="spellStart"/>
-      <w:r>
-        <w:rPr>
-          <w:rFonts w:eastAsia="Batang" w:cs="Batang"/>
-          <w:color w:val="333333"/>
-        </w:rPr>
-        <w:t>Nestie</w:t>
-      </w:r>
-      <w:proofErr w:type="spellEnd"/>
+        <w:t xml:space="preserve"> and Nesquik from Nestie</w:t>
+      </w:r>
       <w:r>
         <w:rPr>
           <w:rFonts w:eastAsia="Batang" w:cs="Batang"/>
@@ -980,23 +905,7 @@
           <w:sz w:val="28"/>
           <w:szCs w:val="28"/>
         </w:rPr>
-        <w:t xml:space="preserve">I am motivated by the feeling of overcoming challenges and creating a program that not only works but loved by clients. For example, when I was working at </w:t>
-      </w:r>
-      <w:proofErr w:type="spellStart"/>
-      <w:r>
-        <w:rPr>
-          <w:sz w:val="28"/>
-          <w:szCs w:val="28"/>
-        </w:rPr>
-        <w:t>SiteMax</w:t>
-      </w:r>
-      <w:proofErr w:type="spellEnd"/>
-      <w:r>
-        <w:rPr>
-          <w:sz w:val="28"/>
-          <w:szCs w:val="28"/>
-        </w:rPr>
-        <w:t xml:space="preserve"> Systems inc. I was responsible of creating a small front-end application on behalf of Bold construction. I had to dissect the business requirements and deploy solutions after review. It was a long process. But, when it was done, and when a friend of mine who was in charge of delivering web solutions to clients came say “Hey Moe, Bold construction really loved your solution. So much so that they showed your app to a person at the government.” I was thrilled by the feeling. I love the feeling of how the solution I created brings smile to customers, and I want to continue this pursuit at this company.</w:t>
+        <w:t>I am motivated by the feeling of overcoming challenges and creating a program that not only works but loved by clients. For example, when I was working at SiteMax Systems inc. I was responsible of creating a small front-end application on behalf of Bold construction. I had to dissect the business requirements and deploy solutions after review. It was a long process. But, when it was done, and when a friend of mine who was in charge of delivering web solutions to clients came say “Hey Moe, Bold construction really loved your solution. So much so that they showed your app to a person at the government.” I was thrilled by the feeling. I love the feeling of how the solution I created brings smile to customers, and I want to continue this pursuit at this company.</w:t>
       </w:r>
     </w:p>
     <w:p>
@@ -1027,15 +936,7 @@
         </w:tabs>
       </w:pPr>
       <w:r>
-        <w:t xml:space="preserve">I am looking for opportunities that will able me to grow as a front-end </w:t>
-      </w:r>
-      <w:proofErr w:type="gramStart"/>
-      <w:r>
-        <w:t>developer, and</w:t>
-      </w:r>
-      <w:proofErr w:type="gramEnd"/>
-      <w:r>
-        <w:t xml:space="preserve"> am given more responsibility to utilize my skillsets to build larger applications.</w:t>
+        <w:t>I am looking for opportunities that will able me to grow as a front-end developer, and am given more responsibility to utilize my skillsets to build larger applications.</w:t>
       </w:r>
     </w:p>
     <w:p>
@@ -1062,23 +963,7 @@
           <w:sz w:val="28"/>
           <w:szCs w:val="28"/>
         </w:rPr>
-        <w:t xml:space="preserve">I am looking for </w:t>
-      </w:r>
-      <w:proofErr w:type="spellStart"/>
-      <w:r>
-        <w:rPr>
-          <w:sz w:val="28"/>
-          <w:szCs w:val="28"/>
-        </w:rPr>
-        <w:t>opportunites</w:t>
-      </w:r>
-      <w:proofErr w:type="spellEnd"/>
-      <w:r>
-        <w:rPr>
-          <w:sz w:val="28"/>
-          <w:szCs w:val="28"/>
-        </w:rPr>
-        <w:t xml:space="preserve"> to</w:t>
+        <w:t>I am looking for opportunites to</w:t>
       </w:r>
     </w:p>
     <w:p>
@@ -1201,15 +1086,7 @@
         <w:t xml:space="preserve"> </w:t>
       </w:r>
       <w:r>
-        <w:t xml:space="preserve">I lived in a country where </w:t>
-      </w:r>
-      <w:proofErr w:type="spellStart"/>
-      <w:r>
-        <w:t>multiculture</w:t>
-      </w:r>
-      <w:proofErr w:type="spellEnd"/>
-      <w:r>
-        <w:t xml:space="preserve"> is the norm. </w:t>
+        <w:t xml:space="preserve">I lived in a country where multiculture is the norm. </w:t>
       </w:r>
     </w:p>
     <w:p>
@@ -1256,15 +1133,7 @@
         </w:numPr>
       </w:pPr>
       <w:r>
-        <w:t xml:space="preserve">I </w:t>
-      </w:r>
-      <w:proofErr w:type="spellStart"/>
-      <w:r>
-        <w:t>self taught</w:t>
-      </w:r>
-      <w:proofErr w:type="spellEnd"/>
-      <w:r>
-        <w:t xml:space="preserve"> bash scripting to streamline ionic mobile app development</w:t>
+        <w:t>I self taught bash scripting to streamline ionic mobile app development</w:t>
       </w:r>
     </w:p>
     <w:p>
@@ -1276,15 +1145,7 @@
         </w:numPr>
       </w:pPr>
       <w:r>
-        <w:t xml:space="preserve">I took team treehouse’s python web </w:t>
-      </w:r>
-      <w:proofErr w:type="spellStart"/>
-      <w:r>
-        <w:t>techdegree</w:t>
-      </w:r>
-      <w:proofErr w:type="spellEnd"/>
-      <w:r>
-        <w:t xml:space="preserve"> to improve my skillsets in the field I was working in</w:t>
+        <w:t>I took team treehouse’s python web techdegree to improve my skillsets in the field I was working in</w:t>
       </w:r>
     </w:p>
     <w:p>
@@ -1296,15 +1157,7 @@
         </w:numPr>
       </w:pPr>
       <w:r>
-        <w:t xml:space="preserve">After leaving the company, I taught myself React to improve </w:t>
-      </w:r>
-      <w:proofErr w:type="gramStart"/>
-      <w:r>
-        <w:t>my</w:t>
-      </w:r>
-      <w:proofErr w:type="gramEnd"/>
-      <w:r>
-        <w:t xml:space="preserve"> </w:t>
+        <w:t xml:space="preserve">After leaving the company, I taught myself React to improve my </w:t>
       </w:r>
       <w:r>
         <w:t xml:space="preserve">expand my </w:t>
@@ -1368,15 +1221,7 @@
         <w:t>past 2 years</w:t>
       </w:r>
       <w:r>
-        <w:t xml:space="preserve"> at </w:t>
-      </w:r>
-      <w:proofErr w:type="spellStart"/>
-      <w:r>
-        <w:t>SiteMax</w:t>
-      </w:r>
-      <w:proofErr w:type="spellEnd"/>
-      <w:r>
-        <w:t xml:space="preserve"> Systems Inc. I</w:t>
+        <w:t xml:space="preserve"> at SiteMax Systems Inc. I</w:t>
       </w:r>
       <w:r>
         <w:t xml:space="preserve"> worked together with peers from customer department and IT department to</w:t>
@@ -1391,69 +1236,43 @@
         <w:t xml:space="preserve"> over</w:t>
       </w:r>
       <w:r>
-        <w:t xml:space="preserve"> 300 </w:t>
-      </w:r>
-      <w:proofErr w:type="spellStart"/>
-      <w:r>
-        <w:t>angularJS</w:t>
-      </w:r>
-      <w:proofErr w:type="spellEnd"/>
+        <w:t xml:space="preserve"> 300 angularJS single page applications</w:t>
+      </w:r>
+      <w:r>
+        <w:t>. And</w:t>
+      </w:r>
+      <w:r>
+        <w:t xml:space="preserve"> wth the same peers,</w:t>
+      </w:r>
+      <w:r>
+        <w:t xml:space="preserve"> </w:t>
+      </w:r>
+      <w:r>
+        <w:t xml:space="preserve">I </w:t>
+      </w:r>
+      <w:r>
+        <w:t>troubleshooted and improved</w:t>
+      </w:r>
+      <w:r>
+        <w:t xml:space="preserve"> </w:t>
+      </w:r>
+      <w:r>
+        <w:t xml:space="preserve">the </w:t>
+      </w:r>
+      <w:r>
+        <w:t>UI of</w:t>
+      </w:r>
+      <w:r>
+        <w:t xml:space="preserve"> company’s</w:t>
+      </w:r>
+      <w:r>
+        <w:t xml:space="preserve"> 2000 other angularJS</w:t>
+      </w:r>
+      <w:r>
+        <w:t xml:space="preserve"> </w:t>
+      </w:r>
       <w:r>
         <w:t xml:space="preserve"> single page applications</w:t>
-      </w:r>
-      <w:r>
-        <w:t>. And</w:t>
-      </w:r>
-      <w:r>
-        <w:t xml:space="preserve"> </w:t>
-      </w:r>
-      <w:proofErr w:type="spellStart"/>
-      <w:r>
-        <w:t>wth</w:t>
-      </w:r>
-      <w:proofErr w:type="spellEnd"/>
-      <w:r>
-        <w:t xml:space="preserve"> the same peers,</w:t>
-      </w:r>
-      <w:r>
-        <w:t xml:space="preserve"> </w:t>
-      </w:r>
-      <w:r>
-        <w:t xml:space="preserve">I </w:t>
-      </w:r>
-      <w:r>
-        <w:t>troubleshooted and improved</w:t>
-      </w:r>
-      <w:r>
-        <w:t xml:space="preserve"> </w:t>
-      </w:r>
-      <w:r>
-        <w:t xml:space="preserve">the </w:t>
-      </w:r>
-      <w:r>
-        <w:t>UI of</w:t>
-      </w:r>
-      <w:r>
-        <w:t xml:space="preserve"> company’s</w:t>
-      </w:r>
-      <w:r>
-        <w:t xml:space="preserve"> 2000 other </w:t>
-      </w:r>
-      <w:proofErr w:type="spellStart"/>
-      <w:proofErr w:type="gramStart"/>
-      <w:r>
-        <w:t>angularJS</w:t>
-      </w:r>
-      <w:proofErr w:type="spellEnd"/>
-      <w:r>
-        <w:t xml:space="preserve"> </w:t>
-      </w:r>
-      <w:r>
-        <w:t xml:space="preserve"> single</w:t>
-      </w:r>
-      <w:proofErr w:type="gramEnd"/>
-      <w:r>
-        <w:t xml:space="preserve"> page applications</w:t>
       </w:r>
       <w:r>
         <w:t xml:space="preserve">. And these skills may </w:t>
@@ -1771,77 +1590,73 @@
         <w:rPr>
           <w:rFonts w:asciiTheme="minorHAnsi" w:eastAsia="Batang" w:hAnsiTheme="minorHAnsi" w:cstheme="minorHAnsi"/>
         </w:rPr>
-        <w:t xml:space="preserve">ananas from Dole, and Nesquik from </w:t>
-      </w:r>
-      <w:proofErr w:type="spellStart"/>
+        <w:t>ananas from Dole, and Nesquik from Nestie purchased at Walmart</w:t>
+      </w:r>
       <w:r>
         <w:rPr>
           <w:rFonts w:asciiTheme="minorHAnsi" w:eastAsia="Batang" w:hAnsiTheme="minorHAnsi" w:cstheme="minorHAnsi"/>
         </w:rPr>
-        <w:t>Nestie</w:t>
-      </w:r>
-      <w:proofErr w:type="spellEnd"/>
+        <w:t xml:space="preserve">. </w:t>
+      </w:r>
       <w:r>
         <w:rPr>
           <w:rFonts w:asciiTheme="minorHAnsi" w:eastAsia="Batang" w:hAnsiTheme="minorHAnsi" w:cstheme="minorHAnsi"/>
         </w:rPr>
-        <w:t xml:space="preserve"> purchased at Walmart</w:t>
+        <w:t>I understand how painful the process is for retailers and producers to find suppliers and distributers to fill their needs and serve customers. And I understand how more frustrating it is when unexpectancies occur such as trade wars and COVID-19 that cause them to find alternatives.</w:t>
       </w:r>
       <w:r>
         <w:rPr>
           <w:rFonts w:asciiTheme="minorHAnsi" w:eastAsia="Batang" w:hAnsiTheme="minorHAnsi" w:cstheme="minorHAnsi"/>
         </w:rPr>
-        <w:t xml:space="preserve">. </w:t>
+        <w:t xml:space="preserve"> Using my </w:t>
       </w:r>
       <w:r>
         <w:rPr>
           <w:rFonts w:asciiTheme="minorHAnsi" w:eastAsia="Batang" w:hAnsiTheme="minorHAnsi" w:cstheme="minorHAnsi"/>
         </w:rPr>
-        <w:t xml:space="preserve">I understand how painful the process is for retailers and producers to find suppliers and distributers to fill their needs and serve customers. And I understand how more frustrating it is when </w:t>
-      </w:r>
-      <w:proofErr w:type="spellStart"/>
+        <w:t>experience</w:t>
+      </w:r>
       <w:r>
         <w:rPr>
           <w:rFonts w:asciiTheme="minorHAnsi" w:eastAsia="Batang" w:hAnsiTheme="minorHAnsi" w:cstheme="minorHAnsi"/>
         </w:rPr>
-        <w:t>unexpectancies</w:t>
-      </w:r>
-      <w:proofErr w:type="spellEnd"/>
+        <w:t xml:space="preserve"> and </w:t>
+      </w:r>
       <w:r>
         <w:rPr>
           <w:rFonts w:asciiTheme="minorHAnsi" w:eastAsia="Batang" w:hAnsiTheme="minorHAnsi" w:cstheme="minorHAnsi"/>
         </w:rPr>
-        <w:t xml:space="preserve"> occur such as trade wars and COVID-19 that cause them to find alternatives.</w:t>
+        <w:t>expertise</w:t>
       </w:r>
       <w:r>
         <w:rPr>
           <w:rFonts w:asciiTheme="minorHAnsi" w:eastAsia="Batang" w:hAnsiTheme="minorHAnsi" w:cstheme="minorHAnsi"/>
         </w:rPr>
-        <w:t xml:space="preserve"> Using my </w:t>
+        <w:t>,</w:t>
       </w:r>
       <w:r>
         <w:rPr>
           <w:rFonts w:asciiTheme="minorHAnsi" w:eastAsia="Batang" w:hAnsiTheme="minorHAnsi" w:cstheme="minorHAnsi"/>
         </w:rPr>
-        <w:t>expertise and experience</w:t>
+        <w:t xml:space="preserve"> </w:t>
       </w:r>
       <w:r>
         <w:rPr>
           <w:rFonts w:asciiTheme="minorHAnsi" w:eastAsia="Batang" w:hAnsiTheme="minorHAnsi" w:cstheme="minorHAnsi"/>
         </w:rPr>
-        <w:t>,</w:t>
+        <w:t xml:space="preserve">I </w:t>
       </w:r>
       <w:r>
         <w:rPr>
           <w:rFonts w:asciiTheme="minorHAnsi" w:eastAsia="Batang" w:hAnsiTheme="minorHAnsi" w:cstheme="minorHAnsi"/>
         </w:rPr>
-        <w:t xml:space="preserve"> </w:t>
+        <w:t>want</w:t>
       </w:r>
       <w:r>
         <w:rPr>
           <w:rFonts w:asciiTheme="minorHAnsi" w:eastAsia="Batang" w:hAnsiTheme="minorHAnsi" w:cstheme="minorHAnsi"/>
         </w:rPr>
-        <w:t>I want to</w:t>
+        <w:t xml:space="preserve"> to</w:t>
       </w:r>
       <w:r>
         <w:rPr>
@@ -1918,263 +1733,125 @@
     </w:p>
     <w:p>
       <w:pPr>
-        <w:shd w:val="clear" w:color="auto" w:fill="FFFFFF"/>
-        <w:spacing w:after="225"/>
-        <w:outlineLvl w:val="2"/>
         <w:rPr>
           <w:rFonts w:asciiTheme="minorHAnsi" w:hAnsiTheme="minorHAnsi" w:cstheme="minorHAnsi"/>
-          <w:b/>
-          <w:bCs/>
-        </w:rPr>
-      </w:pPr>
-      <w:r>
-        <w:rPr>
-          <w:rFonts w:asciiTheme="minorHAnsi" w:eastAsia="Batang" w:hAnsiTheme="minorHAnsi" w:cstheme="minorHAnsi"/>
-        </w:rPr>
-        <w:t xml:space="preserve">I </w:t>
-      </w:r>
-      <w:r>
-        <w:rPr>
-          <w:rFonts w:asciiTheme="minorHAnsi" w:eastAsia="Batang" w:hAnsiTheme="minorHAnsi" w:cstheme="minorHAnsi"/>
-        </w:rPr>
-        <w:t>know</w:t>
-      </w:r>
-      <w:r>
-        <w:rPr>
-          <w:rFonts w:asciiTheme="minorHAnsi" w:eastAsia="Batang" w:hAnsiTheme="minorHAnsi" w:cstheme="minorHAnsi"/>
-        </w:rPr>
-        <w:t xml:space="preserve"> the company is looking for an individual with</w:t>
-      </w:r>
-      <w:r>
-        <w:rPr>
-          <w:rFonts w:asciiTheme="minorHAnsi" w:eastAsia="Batang" w:hAnsiTheme="minorHAnsi" w:cstheme="minorHAnsi"/>
-        </w:rPr>
-        <w:t xml:space="preserve"> valid</w:t>
-      </w:r>
-      <w:r>
-        <w:rPr>
-          <w:rFonts w:asciiTheme="minorHAnsi" w:eastAsia="Batang" w:hAnsiTheme="minorHAnsi" w:cstheme="minorHAnsi"/>
-        </w:rPr>
-        <w:t xml:space="preserve"> </w:t>
-      </w:r>
-      <w:r>
-        <w:rPr>
-          <w:rFonts w:asciiTheme="minorHAnsi" w:eastAsia="Batang" w:hAnsiTheme="minorHAnsi" w:cstheme="minorHAnsi"/>
-        </w:rPr>
-        <w:t>Visa</w:t>
-      </w:r>
-      <w:r>
-        <w:rPr>
-          <w:rFonts w:asciiTheme="minorHAnsi" w:eastAsia="Batang" w:hAnsiTheme="minorHAnsi" w:cstheme="minorHAnsi"/>
-        </w:rPr>
-        <w:t>.</w:t>
-      </w:r>
-      <w:r>
-        <w:rPr>
-          <w:rFonts w:asciiTheme="minorHAnsi" w:eastAsia="Batang" w:hAnsiTheme="minorHAnsi" w:cstheme="minorHAnsi"/>
-        </w:rPr>
-        <w:t xml:space="preserve"> Although I am currently a Canadian citizen,</w:t>
-      </w:r>
-      <w:r>
-        <w:rPr>
-          <w:rFonts w:asciiTheme="minorHAnsi" w:eastAsia="Batang" w:hAnsiTheme="minorHAnsi" w:cstheme="minorHAnsi"/>
-        </w:rPr>
-        <w:t xml:space="preserve"> I moved to Canada in 2001</w:t>
-      </w:r>
-      <w:r>
-        <w:rPr>
-          <w:rFonts w:asciiTheme="minorHAnsi" w:eastAsia="Batang" w:hAnsiTheme="minorHAnsi" w:cstheme="minorHAnsi"/>
-        </w:rPr>
-        <w:t xml:space="preserve"> </w:t>
-      </w:r>
-      <w:r>
-        <w:rPr>
-          <w:rFonts w:asciiTheme="minorHAnsi" w:eastAsia="Batang" w:hAnsiTheme="minorHAnsi" w:cstheme="minorHAnsi"/>
-        </w:rPr>
-        <w:t>at age of 11</w:t>
-      </w:r>
-      <w:r>
-        <w:rPr>
-          <w:rFonts w:asciiTheme="minorHAnsi" w:eastAsia="Batang" w:hAnsiTheme="minorHAnsi" w:cstheme="minorHAnsi"/>
-        </w:rPr>
-        <w:t xml:space="preserve"> and gained citizenship in 2008</w:t>
-      </w:r>
-      <w:r>
-        <w:rPr>
-          <w:rFonts w:asciiTheme="minorHAnsi" w:eastAsia="Batang" w:hAnsiTheme="minorHAnsi" w:cstheme="minorHAnsi"/>
-        </w:rPr>
-        <w:t>, and</w:t>
-      </w:r>
-      <w:r>
-        <w:rPr>
-          <w:rFonts w:asciiTheme="minorHAnsi" w:eastAsia="Batang" w:hAnsiTheme="minorHAnsi" w:cstheme="minorHAnsi"/>
-        </w:rPr>
-        <w:t xml:space="preserve"> I am eligible to work in the company </w:t>
-      </w:r>
-      <w:r>
-        <w:rPr>
-          <w:rFonts w:asciiTheme="minorHAnsi" w:eastAsia="Batang" w:hAnsiTheme="minorHAnsi" w:cstheme="minorHAnsi"/>
-        </w:rPr>
-        <w:t>with</w:t>
-      </w:r>
-      <w:r>
-        <w:rPr>
-          <w:rFonts w:asciiTheme="minorHAnsi" w:eastAsia="Batang" w:hAnsiTheme="minorHAnsi" w:cstheme="minorHAnsi"/>
-        </w:rPr>
-        <w:t xml:space="preserve"> F-4 visa.</w:t>
-      </w:r>
-    </w:p>
-    <w:p>
-      <w:pPr>
+        </w:rPr>
+      </w:pPr>
+      <w:r>
         <w:rPr>
           <w:rFonts w:asciiTheme="minorHAnsi" w:hAnsiTheme="minorHAnsi" w:cstheme="minorHAnsi"/>
         </w:rPr>
-      </w:pPr>
+        <w:t>I am motivated by the feeling of overcoming challenges and creating a program that not only works but loved by clients. For example, when I was working at SiteMax Systems inc. I was responsible of creating a small front-end application on behalf of Bold construction. I had to dissect the business requirements and deploy solutions after review. It was a long process. But, when it was done, and when a</w:t>
+      </w:r>
       <w:r>
         <w:rPr>
           <w:rFonts w:asciiTheme="minorHAnsi" w:hAnsiTheme="minorHAnsi" w:cstheme="minorHAnsi"/>
         </w:rPr>
-        <w:t xml:space="preserve">I am motivated by the feeling of overcoming challenges and creating a program that not only works but loved by clients. For example, when I was working at </w:t>
-      </w:r>
-      <w:proofErr w:type="spellStart"/>
+        <w:t xml:space="preserve"> great</w:t>
+      </w:r>
       <w:r>
         <w:rPr>
           <w:rFonts w:asciiTheme="minorHAnsi" w:hAnsiTheme="minorHAnsi" w:cstheme="minorHAnsi"/>
         </w:rPr>
-        <w:t>SiteMax</w:t>
-      </w:r>
-      <w:proofErr w:type="spellEnd"/>
+        <w:t xml:space="preserve"> friend of mine who was in charge of </w:t>
+      </w:r>
       <w:r>
         <w:rPr>
           <w:rFonts w:asciiTheme="minorHAnsi" w:hAnsiTheme="minorHAnsi" w:cstheme="minorHAnsi"/>
         </w:rPr>
-        <w:t xml:space="preserve"> Systems inc. I was responsible of creating a small front-end application on behalf of Bold construction. I had to dissect the business requirements and deploy solutions after review. It was a long process. But, when it was done, and when a</w:t>
+        <w:t>sales</w:t>
       </w:r>
       <w:r>
         <w:rPr>
           <w:rFonts w:asciiTheme="minorHAnsi" w:hAnsiTheme="minorHAnsi" w:cstheme="minorHAnsi"/>
         </w:rPr>
-        <w:t xml:space="preserve"> great</w:t>
-      </w:r>
-      <w:r>
+        <w:t xml:space="preserve"> came say “Hey Moe, Bold construction really loved your solution. So much so that they showed your app to a person at the government.” I was thrilled by the feeling. I love the feeling of how the solution I created brings smile to customers, and I want to continue this pursuit at this company.</w:t>
+      </w:r>
+    </w:p>
+    <w:p>
+      <w:pPr>
         <w:rPr>
           <w:rFonts w:asciiTheme="minorHAnsi" w:hAnsiTheme="minorHAnsi" w:cstheme="minorHAnsi"/>
         </w:rPr>
-        <w:t xml:space="preserve"> friend of mine who was in charge of </w:t>
-      </w:r>
-      <w:r>
+      </w:pPr>
+    </w:p>
+    <w:p>
+      <w:pPr>
         <w:rPr>
           <w:rFonts w:asciiTheme="minorHAnsi" w:hAnsiTheme="minorHAnsi" w:cstheme="minorHAnsi"/>
         </w:rPr>
-        <w:t>sales</w:t>
-      </w:r>
+      </w:pPr>
       <w:r>
         <w:rPr>
           <w:rFonts w:asciiTheme="minorHAnsi" w:hAnsiTheme="minorHAnsi" w:cstheme="minorHAnsi"/>
         </w:rPr>
-        <w:t xml:space="preserve"> came say “Hey Moe, Bold construction really loved your solution. So much so that they showed your app to a person at the government.” I was thrilled by the feeling. I love the feeling of how the solution I created brings smile to customers, and I want to continue this pursuit at this company.</w:t>
-      </w:r>
-    </w:p>
-    <w:p>
-      <w:pPr>
+        <w:t>I bring to the table my</w:t>
+      </w:r>
+      <w:r>
         <w:rPr>
           <w:rFonts w:asciiTheme="minorHAnsi" w:hAnsiTheme="minorHAnsi" w:cstheme="minorHAnsi"/>
         </w:rPr>
-      </w:pPr>
-    </w:p>
-    <w:p>
-      <w:pPr>
+        <w:t xml:space="preserve"> 2 years of experience at SiteMax Systems</w:t>
+      </w:r>
+      <w:r>
         <w:rPr>
           <w:rFonts w:asciiTheme="minorHAnsi" w:hAnsiTheme="minorHAnsi" w:cstheme="minorHAnsi"/>
         </w:rPr>
-      </w:pPr>
+        <w:t xml:space="preserve"> inc.</w:t>
+      </w:r>
       <w:r>
         <w:rPr>
           <w:rFonts w:asciiTheme="minorHAnsi" w:hAnsiTheme="minorHAnsi" w:cstheme="minorHAnsi"/>
         </w:rPr>
-        <w:t>I bring to the table my</w:t>
+        <w:t xml:space="preserve"> working with </w:t>
       </w:r>
       <w:r>
         <w:rPr>
           <w:rFonts w:asciiTheme="minorHAnsi" w:hAnsiTheme="minorHAnsi" w:cstheme="minorHAnsi"/>
         </w:rPr>
-        <w:t xml:space="preserve"> 2 years of experience at </w:t>
-      </w:r>
-      <w:proofErr w:type="spellStart"/>
+        <w:t xml:space="preserve">peers </w:t>
+      </w:r>
       <w:r>
         <w:rPr>
           <w:rFonts w:asciiTheme="minorHAnsi" w:hAnsiTheme="minorHAnsi" w:cstheme="minorHAnsi"/>
         </w:rPr>
-        <w:t>SiteMax</w:t>
-      </w:r>
-      <w:proofErr w:type="spellEnd"/>
+        <w:t xml:space="preserve">that resulted in </w:t>
+      </w:r>
       <w:r>
         <w:rPr>
           <w:rFonts w:asciiTheme="minorHAnsi" w:hAnsiTheme="minorHAnsi" w:cstheme="minorHAnsi"/>
         </w:rPr>
-        <w:t xml:space="preserve"> Systems</w:t>
+        <w:t xml:space="preserve">the </w:t>
       </w:r>
       <w:r>
         <w:rPr>
           <w:rFonts w:asciiTheme="minorHAnsi" w:hAnsiTheme="minorHAnsi" w:cstheme="minorHAnsi"/>
         </w:rPr>
-        <w:t xml:space="preserve"> inc.</w:t>
+        <w:t xml:space="preserve">creation of over 300 AngularJS single page applications, my </w:t>
       </w:r>
       <w:r>
         <w:rPr>
           <w:rFonts w:asciiTheme="minorHAnsi" w:hAnsiTheme="minorHAnsi" w:cstheme="minorHAnsi"/>
         </w:rPr>
-        <w:t xml:space="preserve"> working with </w:t>
+        <w:t>skills of creating pixel perfect templates from design using</w:t>
       </w:r>
       <w:r>
         <w:rPr>
           <w:rFonts w:asciiTheme="minorHAnsi" w:hAnsiTheme="minorHAnsi" w:cstheme="minorHAnsi"/>
         </w:rPr>
-        <w:t xml:space="preserve">peers </w:t>
+        <w:t xml:space="preserve"> front-end tech stack, including ReactJS, ES6 Java</w:t>
       </w:r>
       <w:r>
         <w:rPr>
           <w:rFonts w:asciiTheme="minorHAnsi" w:hAnsiTheme="minorHAnsi" w:cstheme="minorHAnsi"/>
         </w:rPr>
-        <w:t xml:space="preserve">that resulted in </w:t>
+        <w:t>S</w:t>
       </w:r>
       <w:r>
         <w:rPr>
           <w:rFonts w:asciiTheme="minorHAnsi" w:hAnsiTheme="minorHAnsi" w:cstheme="minorHAnsi"/>
         </w:rPr>
-        <w:t xml:space="preserve">the </w:t>
-      </w:r>
-      <w:r>
-        <w:rPr>
-          <w:rFonts w:asciiTheme="minorHAnsi" w:hAnsiTheme="minorHAnsi" w:cstheme="minorHAnsi"/>
-        </w:rPr>
-        <w:t xml:space="preserve">creation of over 300 AngularJS single page applications, my </w:t>
-      </w:r>
-      <w:r>
-        <w:rPr>
-          <w:rFonts w:asciiTheme="minorHAnsi" w:hAnsiTheme="minorHAnsi" w:cstheme="minorHAnsi"/>
-        </w:rPr>
-        <w:t>skills of creating pixel perfect templates from design using</w:t>
-      </w:r>
-      <w:r>
-        <w:rPr>
-          <w:rFonts w:asciiTheme="minorHAnsi" w:hAnsiTheme="minorHAnsi" w:cstheme="minorHAnsi"/>
-        </w:rPr>
-        <w:t xml:space="preserve"> front-end tech stack, including ReactJS, ES6 </w:t>
-      </w:r>
-      <w:proofErr w:type="spellStart"/>
-      <w:r>
-        <w:rPr>
-          <w:rFonts w:asciiTheme="minorHAnsi" w:hAnsiTheme="minorHAnsi" w:cstheme="minorHAnsi"/>
-        </w:rPr>
-        <w:t>Javascript</w:t>
-      </w:r>
-      <w:proofErr w:type="spellEnd"/>
-      <w:r>
-        <w:rPr>
-          <w:rFonts w:asciiTheme="minorHAnsi" w:hAnsiTheme="minorHAnsi" w:cstheme="minorHAnsi"/>
-        </w:rPr>
-        <w:t>, SASS and HTML5</w:t>
+        <w:t>cript, SASS and HTML5</w:t>
       </w:r>
       <w:r>
         <w:rPr>
@@ -2208,57 +1885,56 @@
         </w:rPr>
         <w:t>commitment to keep up with the latest technologies</w:t>
       </w:r>
-    </w:p>
-    <w:p>
-      <w:pPr>
+      <w:r>
         <w:rPr>
           <w:rFonts w:asciiTheme="minorHAnsi" w:hAnsiTheme="minorHAnsi" w:cstheme="minorHAnsi"/>
         </w:rPr>
-      </w:pPr>
+        <w:t xml:space="preserve"> </w:t>
+      </w:r>
       <w:r>
         <w:rPr>
           <w:rFonts w:asciiTheme="minorHAnsi" w:hAnsiTheme="minorHAnsi" w:cstheme="minorHAnsi"/>
         </w:rPr>
-        <w:t xml:space="preserve"> of which would</w:t>
+        <w:t>w</w:t>
       </w:r>
       <w:r>
         <w:rPr>
           <w:rFonts w:asciiTheme="minorHAnsi" w:hAnsiTheme="minorHAnsi" w:cstheme="minorHAnsi"/>
         </w:rPr>
-        <w:t xml:space="preserve"> be of the company’s asset</w:t>
-      </w:r>
-      <w:r>
-        <w:rPr>
-          <w:rFonts w:asciiTheme="minorHAnsi" w:hAnsiTheme="minorHAnsi" w:cstheme="minorHAnsi"/>
-        </w:rPr>
-        <w:t>s</w:t>
-      </w:r>
-      <w:r>
-        <w:rPr>
-          <w:rFonts w:asciiTheme="minorHAnsi" w:hAnsiTheme="minorHAnsi" w:cstheme="minorHAnsi"/>
-        </w:rPr>
-        <w:t>.</w:t>
-      </w:r>
-    </w:p>
-    <w:p>
-      <w:pPr>
-        <w:rPr>
-          <w:rFonts w:asciiTheme="minorHAnsi" w:hAnsiTheme="minorHAnsi" w:cstheme="minorHAnsi"/>
-        </w:rPr>
-      </w:pPr>
-    </w:p>
-    <w:p>
-      <w:pPr>
-        <w:rPr>
-          <w:rFonts w:asciiTheme="minorHAnsi" w:hAnsiTheme="minorHAnsi" w:cstheme="minorHAnsi"/>
-        </w:rPr>
-      </w:pPr>
+        <w:t xml:space="preserve">ith belief that </w:t>
+      </w:r>
       <w:r>
         <w:rPr>
           <w:rFonts w:asciiTheme="minorHAnsi" w:hAnsiTheme="minorHAnsi" w:cstheme="minorHAnsi"/>
           <w:color w:val="000000"/>
         </w:rPr>
-        <w:lastRenderedPageBreak/>
+        <w:t>would prove valuable for the company</w:t>
+      </w:r>
+      <w:r>
+        <w:rPr>
+          <w:rFonts w:asciiTheme="minorHAnsi" w:hAnsiTheme="minorHAnsi" w:cstheme="minorHAnsi"/>
+        </w:rPr>
+        <w:t>.</w:t>
+      </w:r>
+    </w:p>
+    <w:p>
+      <w:pPr>
+        <w:rPr>
+          <w:rFonts w:asciiTheme="minorHAnsi" w:hAnsiTheme="minorHAnsi" w:cstheme="minorHAnsi"/>
+        </w:rPr>
+      </w:pPr>
+    </w:p>
+    <w:p>
+      <w:pPr>
+        <w:rPr>
+          <w:rFonts w:asciiTheme="minorHAnsi" w:hAnsiTheme="minorHAnsi" w:cstheme="minorHAnsi"/>
+        </w:rPr>
+      </w:pPr>
+      <w:r>
+        <w:rPr>
+          <w:rFonts w:asciiTheme="minorHAnsi" w:hAnsiTheme="minorHAnsi" w:cstheme="minorHAnsi"/>
+          <w:color w:val="000000"/>
+        </w:rPr>
         <w:t xml:space="preserve">Thank you so much for your consideration of my application. I am looking forward for an interview where I could further demonstrate my energy, passion and dedication for the role. With your opportunity, I will prove that I am the best employee the company could hire. </w:t>
       </w:r>
     </w:p>
@@ -2266,6 +1942,7 @@
     <w:p/>
     <w:p>
       <w:r>
+        <w:lastRenderedPageBreak/>
         <w:t xml:space="preserve">I have the requirement the company is looking for. </w:t>
       </w:r>
       <w:r>
@@ -2290,67 +1967,22 @@
         <w:t>in front-end tech stack, and who continues to strive to become a better software engineer</w:t>
       </w:r>
       <w:r>
-        <w:t xml:space="preserve"> </w:t>
-      </w:r>
-      <w:proofErr w:type="gramStart"/>
-      <w:r>
-        <w:t>And,</w:t>
+        <w:t xml:space="preserve"> And,</w:t>
+      </w:r>
+      <w:r>
+        <w:t xml:space="preserve">. I </w:t>
+      </w:r>
+      <w:r>
+        <w:t>have these qualifications</w:t>
       </w:r>
       <w:r>
         <w:t>.</w:t>
       </w:r>
-      <w:proofErr w:type="gramEnd"/>
-      <w:r>
-        <w:t xml:space="preserve"> I </w:t>
-      </w:r>
-      <w:r>
-        <w:t>have these qualifications</w:t>
-      </w:r>
-      <w:r>
-        <w:t>.</w:t>
-      </w:r>
     </w:p>
     <w:p/>
     <w:p>
       <w:r>
-        <w:t xml:space="preserve">During my past 2 years at </w:t>
-      </w:r>
-      <w:proofErr w:type="spellStart"/>
-      <w:r>
-        <w:t>SiteMax</w:t>
-      </w:r>
-      <w:proofErr w:type="spellEnd"/>
-      <w:r>
-        <w:t xml:space="preserve"> Systems Inc. I worked together with peers from customer department and IT department to create over 300 </w:t>
-      </w:r>
-      <w:proofErr w:type="spellStart"/>
-      <w:r>
-        <w:t>angularJS</w:t>
-      </w:r>
-      <w:proofErr w:type="spellEnd"/>
-      <w:r>
-        <w:t xml:space="preserve"> single page applications. And </w:t>
-      </w:r>
-      <w:proofErr w:type="spellStart"/>
-      <w:r>
-        <w:t>wth</w:t>
-      </w:r>
-      <w:proofErr w:type="spellEnd"/>
-      <w:r>
-        <w:t xml:space="preserve"> the same peers, I troubleshooted and improved the UI of company’s 2000 other </w:t>
-      </w:r>
-      <w:proofErr w:type="spellStart"/>
-      <w:proofErr w:type="gramStart"/>
-      <w:r>
-        <w:t>angularJS</w:t>
-      </w:r>
-      <w:proofErr w:type="spellEnd"/>
-      <w:r>
-        <w:t xml:space="preserve">  single</w:t>
-      </w:r>
-      <w:proofErr w:type="gramEnd"/>
-      <w:r>
-        <w:t xml:space="preserve"> page applications. And </w:t>
+        <w:t xml:space="preserve">During my past 2 years at SiteMax Systems Inc. I worked together with peers from customer department and IT department to create over 300 angularJS single page applications. And wth the same peers, I troubleshooted and improved the UI of company’s 2000 other angularJS  single page applications. And </w:t>
       </w:r>
       <w:r>
         <w:t>this experience</w:t>
@@ -2448,23 +2080,7 @@
           <w:sz w:val="28"/>
           <w:szCs w:val="28"/>
         </w:rPr>
-        <w:t xml:space="preserve">I am motivated by the feeling of overcoming challenges and creating a program that not only works but loved by clients. For example, when I was working at </w:t>
-      </w:r>
-      <w:proofErr w:type="spellStart"/>
-      <w:r>
-        <w:rPr>
-          <w:sz w:val="28"/>
-          <w:szCs w:val="28"/>
-        </w:rPr>
-        <w:t>SiteMax</w:t>
-      </w:r>
-      <w:proofErr w:type="spellEnd"/>
-      <w:r>
-        <w:rPr>
-          <w:sz w:val="28"/>
-          <w:szCs w:val="28"/>
-        </w:rPr>
-        <w:t xml:space="preserve"> Systems inc. I was responsible of creating a small front-end application on behalf of Bold construction. I had to dissect the business requirements and deploy solutions after review. It was a long process. But, when it was done, and when a friend of mine who was in charge of delivering web solutions to clients came say “Hey Moe, Bold construction really loved your solution. So much so that they showed your app to a person at the government.” I was thrilled by the feeling. I love the feeling of how the solution I created brings smile to customers, and I want to continue this pursuit at this company.</w:t>
+        <w:t>I am motivated by the feeling of overcoming challenges and creating a program that not only works but loved by clients. For example, when I was working at SiteMax Systems inc. I was responsible of creating a small front-end application on behalf of Bold construction. I had to dissect the business requirements and deploy solutions after review. It was a long process. But, when it was done, and when a friend of mine who was in charge of delivering web solutions to clients came say “Hey Moe, Bold construction really loved your solution. So much so that they showed your app to a person at the government.” I was thrilled by the feeling. I love the feeling of how the solution I created brings smile to customers, and I want to continue this pursuit at this company.</w:t>
       </w:r>
     </w:p>
     <w:p>
@@ -2492,7 +2108,6 @@
           <w:szCs w:val="28"/>
         </w:rPr>
       </w:pPr>
-      <w:proofErr w:type="spellStart"/>
       <w:r>
         <w:rPr>
           <w:sz w:val="28"/>
@@ -2500,7 +2115,6 @@
         </w:rPr>
         <w:t>Tridge</w:t>
       </w:r>
-      <w:proofErr w:type="spellEnd"/>
     </w:p>
     <w:p>
       <w:pPr>
@@ -2612,11 +2226,9 @@
       <w:r>
         <w:t>”</w:t>
       </w:r>
-      <w:proofErr w:type="spellStart"/>
       <w:r>
         <w:t>를</w:t>
       </w:r>
-      <w:proofErr w:type="spellEnd"/>
       <w:r>
         <w:t> </w:t>
       </w:r>
@@ -2667,17 +2279,8 @@
           <w:sz w:val="28"/>
           <w:szCs w:val="28"/>
         </w:rPr>
-        <w:t xml:space="preserve">Motivation of working at </w:t>
-      </w:r>
-      <w:proofErr w:type="spellStart"/>
-      <w:r>
-        <w:rPr>
-          <w:sz w:val="28"/>
-          <w:szCs w:val="28"/>
-        </w:rPr>
-        <w:t>Tridge</w:t>
-      </w:r>
-      <w:proofErr w:type="spellEnd"/>
+        <w:t>Motivation of working at Tridge</w:t>
+      </w:r>
     </w:p>
     <w:p>
       <w:pPr>
@@ -2698,7 +2301,6 @@
           <w:rFonts w:ascii="Helvetica" w:hAnsi="Helvetica"/>
           <w:color w:val="292828"/>
         </w:rPr>
-        <w:lastRenderedPageBreak/>
         <w:t>learning new things</w:t>
       </w:r>
     </w:p>
@@ -3013,7 +2615,6 @@
         </w:rPr>
         <w:t xml:space="preserve">hen I was working at </w:t>
       </w:r>
-      <w:proofErr w:type="spellStart"/>
       <w:r>
         <w:rPr>
           <w:sz w:val="28"/>
@@ -3040,9 +2641,22 @@
           <w:sz w:val="28"/>
           <w:szCs w:val="28"/>
         </w:rPr>
-        <w:t>ax</w:t>
-      </w:r>
-      <w:proofErr w:type="spellEnd"/>
+        <w:t xml:space="preserve">ax </w:t>
+      </w:r>
+      <w:r>
+        <w:rPr>
+          <w:sz w:val="28"/>
+          <w:szCs w:val="28"/>
+        </w:rPr>
+        <w:t>S</w:t>
+      </w:r>
+      <w:r>
+        <w:rPr>
+          <w:sz w:val="28"/>
+          <w:szCs w:val="28"/>
+        </w:rPr>
+        <w:t>ystems inc.</w:t>
+      </w:r>
       <w:r>
         <w:rPr>
           <w:sz w:val="28"/>
@@ -3055,14 +2669,35 @@
           <w:sz w:val="28"/>
           <w:szCs w:val="28"/>
         </w:rPr>
-        <w:t>S</w:t>
-      </w:r>
-      <w:r>
-        <w:rPr>
-          <w:sz w:val="28"/>
-          <w:szCs w:val="28"/>
-        </w:rPr>
-        <w:t>ystems inc.</w:t>
+        <w:t>I was responsible of creating a small front-end application on behalf of Bold construction.</w:t>
+      </w:r>
+      <w:r>
+        <w:rPr>
+          <w:sz w:val="28"/>
+          <w:szCs w:val="28"/>
+        </w:rPr>
+        <w:t xml:space="preserve"> I had to dissect the business requirements and </w:t>
+      </w:r>
+      <w:r>
+        <w:rPr>
+          <w:sz w:val="28"/>
+          <w:szCs w:val="28"/>
+        </w:rPr>
+        <w:t>deploy</w:t>
+      </w:r>
+      <w:r>
+        <w:rPr>
+          <w:sz w:val="28"/>
+          <w:szCs w:val="28"/>
+        </w:rPr>
+        <w:t xml:space="preserve"> solutions</w:t>
+      </w:r>
+      <w:r>
+        <w:rPr>
+          <w:sz w:val="28"/>
+          <w:szCs w:val="28"/>
+        </w:rPr>
+        <w:t xml:space="preserve"> after review.</w:t>
       </w:r>
       <w:r>
         <w:rPr>
@@ -3076,48 +2711,6 @@
           <w:sz w:val="28"/>
           <w:szCs w:val="28"/>
         </w:rPr>
-        <w:t>I was responsible of creating a small front-end application on behalf of Bold construction.</w:t>
-      </w:r>
-      <w:r>
-        <w:rPr>
-          <w:sz w:val="28"/>
-          <w:szCs w:val="28"/>
-        </w:rPr>
-        <w:t xml:space="preserve"> I had to dissect the business requirements and </w:t>
-      </w:r>
-      <w:r>
-        <w:rPr>
-          <w:sz w:val="28"/>
-          <w:szCs w:val="28"/>
-        </w:rPr>
-        <w:t>deploy</w:t>
-      </w:r>
-      <w:r>
-        <w:rPr>
-          <w:sz w:val="28"/>
-          <w:szCs w:val="28"/>
-        </w:rPr>
-        <w:t xml:space="preserve"> solutions</w:t>
-      </w:r>
-      <w:r>
-        <w:rPr>
-          <w:sz w:val="28"/>
-          <w:szCs w:val="28"/>
-        </w:rPr>
-        <w:t xml:space="preserve"> after review.</w:t>
-      </w:r>
-      <w:r>
-        <w:rPr>
-          <w:sz w:val="28"/>
-          <w:szCs w:val="28"/>
-        </w:rPr>
-        <w:t xml:space="preserve"> </w:t>
-      </w:r>
-      <w:r>
-        <w:rPr>
-          <w:sz w:val="28"/>
-          <w:szCs w:val="28"/>
-        </w:rPr>
         <w:t>It</w:t>
       </w:r>
       <w:r>
@@ -3244,15 +2837,7 @@
           <w:sz w:val="28"/>
           <w:szCs w:val="28"/>
         </w:rPr>
-        <w:t xml:space="preserve"> at </w:t>
-      </w:r>
-      <w:r>
-        <w:rPr>
-          <w:sz w:val="28"/>
-          <w:szCs w:val="28"/>
-        </w:rPr>
-        <w:lastRenderedPageBreak/>
-        <w:t>the government.”</w:t>
+        <w:t xml:space="preserve"> at the government.”</w:t>
       </w:r>
       <w:r>
         <w:rPr>
@@ -3381,23 +2966,7 @@
           <w:sz w:val="28"/>
           <w:szCs w:val="28"/>
         </w:rPr>
-        <w:t xml:space="preserve">I am looking for </w:t>
-      </w:r>
-      <w:proofErr w:type="spellStart"/>
-      <w:r>
-        <w:rPr>
-          <w:sz w:val="28"/>
-          <w:szCs w:val="28"/>
-        </w:rPr>
-        <w:t>opportunites</w:t>
-      </w:r>
-      <w:proofErr w:type="spellEnd"/>
-      <w:r>
-        <w:rPr>
-          <w:sz w:val="28"/>
-          <w:szCs w:val="28"/>
-        </w:rPr>
-        <w:t xml:space="preserve"> to</w:t>
+        <w:t>I am looking for opportunites to</w:t>
       </w:r>
     </w:p>
     <w:p>

</xml_diff>

<commit_message>
feat: Add progress #32 'Refining Personal Statement, Tridge'
</commit_message>
<xml_diff>
--- a/personal_statements/Tridge/personal_statment.docx
+++ b/personal_statements/Tridge/personal_statment.docx
@@ -1938,74 +1938,6 @@
         <w:t xml:space="preserve">Thank you so much for your consideration of my application. I am looking forward for an interview where I could further demonstrate my energy, passion and dedication for the role. With your opportunity, I will prove that I am the best employee the company could hire. </w:t>
       </w:r>
     </w:p>
-    <w:p/>
-    <w:p/>
-    <w:p>
-      <w:r>
-        <w:lastRenderedPageBreak/>
-        <w:t xml:space="preserve">I have the requirement the company is looking for. </w:t>
-      </w:r>
-      <w:r>
-        <w:t xml:space="preserve">I </w:t>
-      </w:r>
-      <w:r>
-        <w:t>understand</w:t>
-      </w:r>
-      <w:r>
-        <w:t xml:space="preserve"> </w:t>
-      </w:r>
-      <w:r>
-        <w:t>the company is seeking for</w:t>
-      </w:r>
-      <w:r>
-        <w:t xml:space="preserve"> a fluent English speaker who enjoys working with peers from other nations, </w:t>
-      </w:r>
-      <w:r>
-        <w:t xml:space="preserve">who has proficiency </w:t>
-      </w:r>
-      <w:r>
-        <w:t>in front-end tech stack, and who continues to strive to become a better software engineer</w:t>
-      </w:r>
-      <w:r>
-        <w:t xml:space="preserve"> And,</w:t>
-      </w:r>
-      <w:r>
-        <w:t xml:space="preserve">. I </w:t>
-      </w:r>
-      <w:r>
-        <w:t>have these qualifications</w:t>
-      </w:r>
-      <w:r>
-        <w:t>.</w:t>
-      </w:r>
-    </w:p>
-    <w:p/>
-    <w:p>
-      <w:r>
-        <w:t xml:space="preserve">During my past 2 years at SiteMax Systems Inc. I worked together with peers from customer department and IT department to create over 300 angularJS single page applications. And wth the same peers, I troubleshooted and improved the UI of company’s 2000 other angularJS  single page applications. And </w:t>
-      </w:r>
-      <w:r>
-        <w:t>this experience</w:t>
-      </w:r>
-      <w:r>
-        <w:t xml:space="preserve"> may be of the company’s asset.</w:t>
-      </w:r>
-    </w:p>
-    <w:p/>
-    <w:p>
-      <w:r>
-        <w:t xml:space="preserve">Thank you so much for your consideration of this statement. </w:t>
-      </w:r>
-      <w:r>
-        <w:t xml:space="preserve">I am looking forward to </w:t>
-      </w:r>
-      <w:r>
-        <w:t>hearing</w:t>
-      </w:r>
-      <w:r>
-        <w:t xml:space="preserve"> from you.</w:t>
-      </w:r>
-    </w:p>
     <w:p>
       <w:pPr>
         <w:pBdr>
@@ -2055,6 +1987,7 @@
           <w:sz w:val="28"/>
           <w:szCs w:val="28"/>
         </w:rPr>
+        <w:lastRenderedPageBreak/>
         <w:t>Answer</w:t>
       </w:r>
     </w:p>
@@ -2467,6 +2400,7 @@
           <w:spacing w:val="-7"/>
           <w:shd w:val="clear" w:color="auto" w:fill="FFFFFF"/>
         </w:rPr>
+        <w:lastRenderedPageBreak/>
         <w:t>“The gratification of overcoming an obstacle is my greatest motivator. For example, math has never been my best subject, but I opted to take calculus in college, even though it wasn’t required for my major because I wanted to prove to myself I could do it. The course wasn’t easy, and I spent many nights studying late, but I passed with an A. The feeling of accomplishment that comes with exceeding challenging goals is what drew me to a career in sales.”</w:t>
       </w:r>
     </w:p>

</xml_diff>